<commit_message>
Gestion des risques 90 %
</commit_message>
<xml_diff>
--- a/4-Solution Spe/Sol_spec.docx
+++ b/4-Solution Spe/Sol_spec.docx
@@ -1,6 +1,6 @@
 
 <file path=word/document.xml><?xml version="1.0" encoding="utf-8"?>
-<w:document xmlns:wpc="http://schemas.microsoft.com/office/word/2010/wordprocessingCanvas" xmlns:mo="http://schemas.microsoft.com/office/mac/office/2008/main" xmlns:mc="http://schemas.openxmlformats.org/markup-compatibility/2006" xmlns:mv="urn:schemas-microsoft-com:mac:vml" xmlns:o="urn:schemas-microsoft-com:office:office" xmlns:r="http://schemas.openxmlformats.org/officeDocument/2006/relationships" xmlns:m="http://schemas.openxmlformats.org/officeDocument/2006/math" xmlns:v="urn:schemas-microsoft-com:vml" xmlns:wp14="http://schemas.microsoft.com/office/word/2010/wordprocessingDrawing" xmlns:wp="http://schemas.openxmlformats.org/drawingml/2006/wordprocessingDrawing" xmlns:w10="urn:schemas-microsoft-com:office:word" xmlns:w="http://schemas.openxmlformats.org/wordprocessingml/2006/main" xmlns:w14="http://schemas.microsoft.com/office/word/2010/wordml" xmlns:wpg="http://schemas.microsoft.com/office/word/2010/wordprocessingGroup" xmlns:wpi="http://schemas.microsoft.com/office/word/2010/wordprocessingInk" xmlns:wne="http://schemas.microsoft.com/office/word/2006/wordml" xmlns:wps="http://schemas.microsoft.com/office/word/2010/wordprocessingShape" mc:Ignorable="w14 wp14">
+<w:document xmlns:wpc="http://schemas.microsoft.com/office/word/2010/wordprocessingCanvas" xmlns:mc="http://schemas.openxmlformats.org/markup-compatibility/2006" xmlns:o="urn:schemas-microsoft-com:office:office" xmlns:r="http://schemas.openxmlformats.org/officeDocument/2006/relationships" xmlns:m="http://schemas.openxmlformats.org/officeDocument/2006/math" xmlns:v="urn:schemas-microsoft-com:vml" xmlns:wp14="http://schemas.microsoft.com/office/word/2010/wordprocessingDrawing" xmlns:wp="http://schemas.openxmlformats.org/drawingml/2006/wordprocessingDrawing" xmlns:w10="urn:schemas-microsoft-com:office:word" xmlns:w="http://schemas.openxmlformats.org/wordprocessingml/2006/main" xmlns:w14="http://schemas.microsoft.com/office/word/2010/wordml" xmlns:w15="http://schemas.microsoft.com/office/word/2012/wordml" xmlns:wpg="http://schemas.microsoft.com/office/word/2010/wordprocessingGroup" xmlns:wpi="http://schemas.microsoft.com/office/word/2010/wordprocessingInk" xmlns:wne="http://schemas.microsoft.com/office/word/2006/wordml" xmlns:wps="http://schemas.microsoft.com/office/word/2010/wordprocessingShape" mc:Ignorable="w14 w15 wp14">
   <w:body>
     <w:p>
       <w:pPr>
@@ -361,29 +361,7 @@
           <w:sz w:val="20"/>
           <w:szCs w:val="32"/>
         </w:rPr>
-        <w:t xml:space="preserve">Date de </w:t>
-      </w:r>
-      <w:proofErr w:type="gramStart"/>
-      <w:r>
-        <w:rPr>
-          <w:rFonts w:ascii="Century Schoolbook" w:hAnsi="Century Schoolbook" w:cs="Ayuthaya"/>
-          <w:b/>
-          <w:color w:val="262626"/>
-          <w:sz w:val="20"/>
-          <w:szCs w:val="32"/>
-        </w:rPr>
-        <w:t>dernière m-à-j</w:t>
-      </w:r>
-      <w:proofErr w:type="gramEnd"/>
-      <w:r>
-        <w:rPr>
-          <w:rFonts w:ascii="Century Schoolbook" w:hAnsi="Century Schoolbook" w:cs="Ayuthaya"/>
-          <w:b/>
-          <w:color w:val="262626"/>
-          <w:sz w:val="20"/>
-          <w:szCs w:val="32"/>
-        </w:rPr>
-        <w:t> :</w:t>
+        <w:t>Date de dernière m-à-j :</w:t>
       </w:r>
       <w:r>
         <w:rPr>
@@ -867,13 +845,14 @@
           <w:color w:val="262626"/>
           <w:u w:val="single"/>
         </w:rPr>
+        <w:lastRenderedPageBreak/>
         <w:br w:type="page"/>
       </w:r>
     </w:p>
     <w:sdt>
       <w:sdtPr>
         <w:rPr>
-          <w:rFonts w:ascii="Cambria" w:eastAsia="ＭＳ 明朝" w:hAnsi="Cambria" w:cs="Times New Roman"/>
+          <w:rFonts w:ascii="Cambria" w:eastAsia="MS Mincho" w:hAnsi="Cambria" w:cs="Times New Roman"/>
           <w:b w:val="0"/>
           <w:bCs w:val="0"/>
           <w:color w:val="auto"/>
@@ -895,7 +874,7 @@
       <w:sdtContent>
         <w:p>
           <w:pPr>
-            <w:pStyle w:val="TOCHeading"/>
+            <w:pStyle w:val="En-ttedetabledesmatires"/>
           </w:pPr>
           <w:r>
             <w:t>Table of Contents</w:t>
@@ -903,7 +882,7 @@
         </w:p>
         <w:p>
           <w:pPr>
-            <w:pStyle w:val="TOC1"/>
+            <w:pStyle w:val="TM1"/>
             <w:tabs>
               <w:tab w:val="left" w:pos="421"/>
               <w:tab w:val="right" w:leader="dot" w:pos="8290"/>
@@ -1001,7 +980,7 @@
         </w:p>
         <w:p>
           <w:pPr>
-            <w:pStyle w:val="TOC2"/>
+            <w:pStyle w:val="TM2"/>
             <w:tabs>
               <w:tab w:val="left" w:pos="769"/>
               <w:tab w:val="right" w:leader="dot" w:pos="8290"/>
@@ -1082,7 +1061,7 @@
         </w:p>
         <w:p>
           <w:pPr>
-            <w:pStyle w:val="TOC3"/>
+            <w:pStyle w:val="TM3"/>
             <w:tabs>
               <w:tab w:val="left" w:pos="1156"/>
               <w:tab w:val="right" w:leader="dot" w:pos="8290"/>
@@ -1163,7 +1142,7 @@
         </w:p>
         <w:p>
           <w:pPr>
-            <w:pStyle w:val="TOC1"/>
+            <w:pStyle w:val="TM1"/>
             <w:tabs>
               <w:tab w:val="left" w:pos="421"/>
               <w:tab w:val="right" w:leader="dot" w:pos="8290"/>
@@ -1246,7 +1225,7 @@
         </w:p>
         <w:p>
           <w:pPr>
-            <w:pStyle w:val="TOC2"/>
+            <w:pStyle w:val="TM2"/>
             <w:tabs>
               <w:tab w:val="left" w:pos="769"/>
               <w:tab w:val="right" w:leader="dot" w:pos="8290"/>
@@ -1327,7 +1306,7 @@
         </w:p>
         <w:p>
           <w:pPr>
-            <w:pStyle w:val="TOC3"/>
+            <w:pStyle w:val="TM3"/>
             <w:tabs>
               <w:tab w:val="left" w:pos="1156"/>
               <w:tab w:val="right" w:leader="dot" w:pos="8290"/>
@@ -1408,7 +1387,7 @@
         </w:p>
         <w:p>
           <w:pPr>
-            <w:pStyle w:val="TOC3"/>
+            <w:pStyle w:val="TM3"/>
             <w:tabs>
               <w:tab w:val="left" w:pos="1156"/>
               <w:tab w:val="right" w:leader="dot" w:pos="8290"/>
@@ -1489,7 +1468,7 @@
         </w:p>
         <w:p>
           <w:pPr>
-            <w:pStyle w:val="TOC2"/>
+            <w:pStyle w:val="TM2"/>
             <w:tabs>
               <w:tab w:val="left" w:pos="769"/>
               <w:tab w:val="right" w:leader="dot" w:pos="8290"/>
@@ -1570,7 +1549,7 @@
         </w:p>
         <w:p>
           <w:pPr>
-            <w:pStyle w:val="TOC3"/>
+            <w:pStyle w:val="TM3"/>
             <w:tabs>
               <w:tab w:val="left" w:pos="1156"/>
               <w:tab w:val="right" w:leader="dot" w:pos="8290"/>
@@ -1651,7 +1630,7 @@
         </w:p>
         <w:p>
           <w:pPr>
-            <w:pStyle w:val="TOC3"/>
+            <w:pStyle w:val="TM3"/>
             <w:tabs>
               <w:tab w:val="left" w:pos="1156"/>
               <w:tab w:val="right" w:leader="dot" w:pos="8290"/>
@@ -2114,7 +2093,7 @@
     </w:p>
     <w:p>
       <w:pPr>
-        <w:pStyle w:val="Heading1"/>
+        <w:pStyle w:val="Titre1"/>
       </w:pPr>
       <w:bookmarkStart w:id="0" w:name="_Toc283312129"/>
       <w:r>
@@ -2125,7 +2104,7 @@
     <w:p/>
     <w:p>
       <w:pPr>
-        <w:pStyle w:val="Heading2"/>
+        <w:pStyle w:val="Titre2"/>
       </w:pPr>
       <w:bookmarkStart w:id="1" w:name="_Toc283312130"/>
       <w:r>
@@ -2135,7 +2114,7 @@
     </w:p>
     <w:p>
       <w:pPr>
-        <w:pStyle w:val="Heading3"/>
+        <w:pStyle w:val="Titre3"/>
       </w:pPr>
       <w:bookmarkStart w:id="2" w:name="_Toc283312131"/>
       <w:r>
@@ -2429,7 +2408,7 @@
     <w:p/>
     <w:p>
       <w:pPr>
-        <w:pStyle w:val="Heading1"/>
+        <w:pStyle w:val="Titre1"/>
       </w:pPr>
       <w:bookmarkStart w:id="5" w:name="_Toc283312132"/>
       <w:r>
@@ -2443,7 +2422,7 @@
     <w:p/>
     <w:p>
       <w:pPr>
-        <w:pStyle w:val="Heading2"/>
+        <w:pStyle w:val="Titre2"/>
       </w:pPr>
       <w:bookmarkStart w:id="6" w:name="_Toc283312133"/>
       <w:r>
@@ -2453,7 +2432,7 @@
     </w:p>
     <w:p>
       <w:pPr>
-        <w:pStyle w:val="Heading3"/>
+        <w:pStyle w:val="Titre3"/>
       </w:pPr>
       <w:bookmarkStart w:id="7" w:name="_Toc283312134"/>
       <w:r>
@@ -2469,7 +2448,7 @@
       <w:r>
         <w:rPr>
           <w:noProof/>
-          <w:lang w:val="en-US"/>
+          <w:lang w:eastAsia="fr-FR"/>
         </w:rPr>
         <w:drawing>
           <wp:anchor distT="0" distB="0" distL="114300" distR="114300" simplePos="0" relativeHeight="251658240" behindDoc="0" locked="0" layoutInCell="1" allowOverlap="1" wp14:anchorId="659A22DC" wp14:editId="37DA13D7">
@@ -2495,7 +2474,7 @@
                     <pic:cNvPicPr/>
                   </pic:nvPicPr>
                   <pic:blipFill>
-                    <a:blip r:embed="rId10">
+                    <a:blip r:embed="rId9">
                       <a:extLst>
                         <a:ext uri="{28A0092B-C50C-407E-A947-70E740481C1C}">
                           <a14:useLocalDpi xmlns:a14="http://schemas.microsoft.com/office/drawing/2010/main" val="0"/>
@@ -2535,7 +2514,7 @@
     </w:p>
     <w:p>
       <w:pPr>
-        <w:pStyle w:val="Heading3"/>
+        <w:pStyle w:val="Titre3"/>
       </w:pPr>
       <w:bookmarkStart w:id="8" w:name="_Toc283312135"/>
       <w:r>
@@ -3446,7 +3425,7 @@
     </w:p>
     <w:p>
       <w:pPr>
-        <w:pStyle w:val="ListParagraph"/>
+        <w:pStyle w:val="Paragraphedeliste"/>
         <w:ind w:left="0"/>
         <w:rPr>
           <w:rFonts w:eastAsia="Times New Roman"/>
@@ -3598,17 +3577,18 @@
     </w:p>
     <w:p>
       <w:pPr>
-        <w:pStyle w:val="Heading2"/>
+        <w:pStyle w:val="Titre2"/>
       </w:pPr>
       <w:bookmarkStart w:id="9" w:name="_Toc283312136"/>
       <w:r>
+        <w:lastRenderedPageBreak/>
         <w:t>Bloc gestion de connaissance</w:t>
       </w:r>
       <w:bookmarkEnd w:id="9"/>
     </w:p>
     <w:p>
       <w:pPr>
-        <w:pStyle w:val="Heading3"/>
+        <w:pStyle w:val="Titre3"/>
       </w:pPr>
       <w:bookmarkStart w:id="10" w:name="_Toc283312137"/>
       <w:r>
@@ -3682,7 +3662,7 @@
           <w:bCs/>
           <w:noProof/>
           <w:color w:val="000000"/>
-          <w:lang w:val="en-US"/>
+          <w:lang w:eastAsia="fr-FR"/>
         </w:rPr>
         <w:drawing>
           <wp:anchor distT="0" distB="0" distL="114300" distR="114300" simplePos="0" relativeHeight="251659264" behindDoc="0" locked="0" layoutInCell="1" allowOverlap="1" wp14:anchorId="57BE1EFD" wp14:editId="751BCF73">
@@ -3708,7 +3688,7 @@
                     <pic:cNvPicPr/>
                   </pic:nvPicPr>
                   <pic:blipFill>
-                    <a:blip r:embed="rId11">
+                    <a:blip r:embed="rId10">
                       <a:extLst>
                         <a:ext uri="{28A0092B-C50C-407E-A947-70E740481C1C}">
                           <a14:useLocalDpi xmlns:a14="http://schemas.microsoft.com/office/drawing/2010/main" val="0"/>
@@ -4207,6 +4187,7 @@
           <w:bCs/>
           <w:color w:val="000000"/>
         </w:rPr>
+        <w:lastRenderedPageBreak/>
         <w:t>Cas d’utilisation spécifique</w:t>
       </w:r>
     </w:p>
@@ -4249,7 +4230,7 @@
           <w:bCs/>
           <w:noProof/>
           <w:color w:val="000000"/>
-          <w:lang w:val="en-US"/>
+          <w:lang w:eastAsia="fr-FR"/>
         </w:rPr>
         <w:drawing>
           <wp:anchor distT="0" distB="0" distL="114300" distR="114300" simplePos="0" relativeHeight="251660288" behindDoc="0" locked="0" layoutInCell="1" allowOverlap="1" wp14:anchorId="17A35907" wp14:editId="40B43549">
@@ -4275,7 +4256,7 @@
                     <pic:cNvPicPr/>
                   </pic:nvPicPr>
                   <pic:blipFill>
-                    <a:blip r:embed="rId12">
+                    <a:blip r:embed="rId11">
                       <a:extLst>
                         <a:ext uri="{28A0092B-C50C-407E-A947-70E740481C1C}">
                           <a14:useLocalDpi xmlns:a14="http://schemas.microsoft.com/office/drawing/2010/main" val="0"/>
@@ -4645,8 +4626,6 @@
         </w:rPr>
         <w:t>Description </w:t>
       </w:r>
-      <w:bookmarkStart w:id="11" w:name="_GoBack"/>
-      <w:bookmarkEnd w:id="11"/>
     </w:p>
     <w:p>
       <w:pPr>
@@ -4839,13 +4818,13 @@
     </w:p>
     <w:p>
       <w:pPr>
-        <w:pStyle w:val="Heading3"/>
-      </w:pPr>
-      <w:bookmarkStart w:id="12" w:name="_Toc283312138"/>
+        <w:pStyle w:val="Titre3"/>
+      </w:pPr>
+      <w:bookmarkStart w:id="11" w:name="_Toc283312138"/>
       <w:r>
         <w:t>Services et données</w:t>
       </w:r>
-      <w:bookmarkEnd w:id="12"/>
+      <w:bookmarkEnd w:id="11"/>
     </w:p>
     <w:p>
       <w:pPr>
@@ -4903,16 +4882,14 @@
         </w:rPr>
         <w:t xml:space="preserve">Avoir accès à une </w:t>
       </w:r>
-      <w:proofErr w:type="spellStart"/>
       <w:r>
         <w:rPr>
           <w:rFonts w:cs="Arial"/>
           <w:color w:val="333333"/>
           <w:shd w:val="clear" w:color="auto" w:fill="ECECEC"/>
         </w:rPr>
-        <w:t>premiere</w:t>
-      </w:r>
-      <w:proofErr w:type="spellEnd"/>
+        <w:t>première</w:t>
+      </w:r>
       <w:r>
         <w:rPr>
           <w:rFonts w:cs="Arial"/>
@@ -4939,16 +4916,14 @@
         </w:rPr>
         <w:t xml:space="preserve"> deuxième base de connaissances techniques (BCT) regroupe les informations </w:t>
       </w:r>
-      <w:proofErr w:type="spellStart"/>
       <w:r>
         <w:rPr>
           <w:rFonts w:cs="Arial"/>
           <w:color w:val="333333"/>
           <w:shd w:val="clear" w:color="auto" w:fill="ECECEC"/>
         </w:rPr>
-        <w:t>concernat</w:t>
-      </w:r>
-      <w:proofErr w:type="spellEnd"/>
+        <w:t>concernant</w:t>
+      </w:r>
       <w:r>
         <w:rPr>
           <w:rFonts w:cs="Arial"/>
@@ -5292,14 +5267,598 @@
         </w:rPr>
       </w:pPr>
     </w:p>
+    <w:p>
+      <w:pPr>
+        <w:rPr>
+          <w:rFonts w:eastAsia="Times New Roman"/>
+        </w:rPr>
+      </w:pPr>
+    </w:p>
+    <w:p>
+      <w:pPr>
+        <w:rPr>
+          <w:rFonts w:eastAsia="Times New Roman"/>
+        </w:rPr>
+      </w:pPr>
+    </w:p>
+    <w:p>
+      <w:pPr>
+        <w:rPr>
+          <w:rFonts w:eastAsia="Times New Roman"/>
+        </w:rPr>
+      </w:pPr>
+    </w:p>
+    <w:p>
+      <w:pPr>
+        <w:rPr>
+          <w:rFonts w:eastAsia="Times New Roman"/>
+        </w:rPr>
+      </w:pPr>
+    </w:p>
+    <w:p>
+      <w:pPr>
+        <w:rPr>
+          <w:rFonts w:eastAsia="Times New Roman"/>
+        </w:rPr>
+      </w:pPr>
+    </w:p>
+    <w:p>
+      <w:pPr>
+        <w:rPr>
+          <w:rFonts w:eastAsia="Times New Roman"/>
+        </w:rPr>
+      </w:pPr>
+    </w:p>
+    <w:p>
+      <w:pPr>
+        <w:rPr>
+          <w:rFonts w:eastAsia="Times New Roman"/>
+        </w:rPr>
+      </w:pPr>
+    </w:p>
+    <w:p>
+      <w:pPr>
+        <w:rPr>
+          <w:rFonts w:eastAsia="Times New Roman"/>
+        </w:rPr>
+      </w:pPr>
+    </w:p>
+    <w:p>
+      <w:pPr>
+        <w:rPr>
+          <w:rFonts w:eastAsia="Times New Roman"/>
+        </w:rPr>
+      </w:pPr>
+    </w:p>
+    <w:p>
+      <w:pPr>
+        <w:rPr>
+          <w:rFonts w:eastAsia="Times New Roman"/>
+        </w:rPr>
+      </w:pPr>
+    </w:p>
+    <w:p>
+      <w:pPr>
+        <w:rPr>
+          <w:rFonts w:eastAsia="Times New Roman"/>
+        </w:rPr>
+      </w:pPr>
+    </w:p>
+    <w:p>
+      <w:pPr>
+        <w:rPr>
+          <w:rFonts w:eastAsia="Times New Roman"/>
+        </w:rPr>
+      </w:pPr>
+    </w:p>
+    <w:p>
+      <w:pPr>
+        <w:rPr>
+          <w:rFonts w:eastAsia="Times New Roman"/>
+        </w:rPr>
+      </w:pPr>
+    </w:p>
+    <w:p>
+      <w:pPr>
+        <w:rPr>
+          <w:rFonts w:eastAsia="Times New Roman"/>
+        </w:rPr>
+      </w:pPr>
+    </w:p>
+    <w:p>
+      <w:pPr>
+        <w:rPr>
+          <w:rFonts w:eastAsia="Times New Roman"/>
+        </w:rPr>
+      </w:pPr>
+    </w:p>
+    <w:p>
+      <w:pPr>
+        <w:rPr>
+          <w:rFonts w:eastAsia="Times New Roman"/>
+        </w:rPr>
+      </w:pPr>
+    </w:p>
+    <w:p>
+      <w:pPr>
+        <w:rPr>
+          <w:rFonts w:eastAsia="Times New Roman"/>
+        </w:rPr>
+      </w:pPr>
+    </w:p>
+    <w:p>
+      <w:pPr>
+        <w:rPr>
+          <w:rFonts w:eastAsia="Times New Roman"/>
+        </w:rPr>
+      </w:pPr>
+    </w:p>
+    <w:p>
+      <w:pPr>
+        <w:pStyle w:val="Titre2"/>
+      </w:pPr>
+      <w:r>
+        <w:lastRenderedPageBreak/>
+        <w:t xml:space="preserve">Bloc Gestion des risques </w:t>
+      </w:r>
+    </w:p>
+    <w:p>
+      <w:pPr>
+        <w:pStyle w:val="Titre3"/>
+      </w:pPr>
+      <w:r>
+        <w:t>D</w:t>
+      </w:r>
+      <w:r>
+        <w:t>iagrammes de</w:t>
+      </w:r>
+      <w:r>
+        <w:t xml:space="preserve"> cas d’utilisation</w:t>
+      </w:r>
+    </w:p>
     <w:p/>
     <w:p/>
     <w:p/>
+    <w:p>
+      <w:r>
+        <w:rPr>
+          <w:noProof/>
+          <w:lang w:eastAsia="fr-FR"/>
+        </w:rPr>
+        <w:drawing>
+          <wp:inline distT="0" distB="0" distL="0" distR="0" wp14:anchorId="75F06451" wp14:editId="28DED8B0">
+            <wp:extent cx="4364990" cy="3726815"/>
+            <wp:effectExtent l="0" t="0" r="0" b="6985"/>
+            <wp:docPr id="14" name="Image 14"/>
+            <wp:cNvGraphicFramePr>
+              <a:graphicFrameLocks xmlns:a="http://schemas.openxmlformats.org/drawingml/2006/main" noChangeAspect="1"/>
+            </wp:cNvGraphicFramePr>
+            <a:graphic xmlns:a="http://schemas.openxmlformats.org/drawingml/2006/main">
+              <a:graphicData uri="http://schemas.openxmlformats.org/drawingml/2006/picture">
+                <pic:pic xmlns:pic="http://schemas.openxmlformats.org/drawingml/2006/picture">
+                  <pic:nvPicPr>
+                    <pic:cNvPr id="0" name="Picture 3"/>
+                    <pic:cNvPicPr>
+                      <a:picLocks noChangeAspect="1" noChangeArrowheads="1"/>
+                    </pic:cNvPicPr>
+                  </pic:nvPicPr>
+                  <pic:blipFill>
+                    <a:blip r:embed="rId12">
+                      <a:extLst>
+                        <a:ext uri="{28A0092B-C50C-407E-A947-70E740481C1C}">
+                          <a14:useLocalDpi xmlns:a14="http://schemas.microsoft.com/office/drawing/2010/main" val="0"/>
+                        </a:ext>
+                      </a:extLst>
+                    </a:blip>
+                    <a:srcRect/>
+                    <a:stretch>
+                      <a:fillRect/>
+                    </a:stretch>
+                  </pic:blipFill>
+                  <pic:spPr bwMode="auto">
+                    <a:xfrm>
+                      <a:off x="0" y="0"/>
+                      <a:ext cx="4364990" cy="3726815"/>
+                    </a:xfrm>
+                    <a:prstGeom prst="rect">
+                      <a:avLst/>
+                    </a:prstGeom>
+                    <a:noFill/>
+                    <a:ln>
+                      <a:noFill/>
+                    </a:ln>
+                  </pic:spPr>
+                </pic:pic>
+              </a:graphicData>
+            </a:graphic>
+          </wp:inline>
+        </w:drawing>
+      </w:r>
+    </w:p>
+    <w:p/>
+    <w:p/>
+    <w:p>
+      <w:pPr>
+        <w:rPr>
+          <w:rFonts w:cs="Arial"/>
+          <w:b/>
+          <w:bCs/>
+          <w:color w:val="333333"/>
+          <w:shd w:val="clear" w:color="auto" w:fill="ECECEC"/>
+        </w:rPr>
+      </w:pPr>
+      <w:r>
+        <w:rPr>
+          <w:rFonts w:cs="Arial"/>
+          <w:b/>
+          <w:bCs/>
+          <w:color w:val="333333"/>
+          <w:shd w:val="clear" w:color="auto" w:fill="ECECEC"/>
+        </w:rPr>
+        <w:t>Fonctionnalités :</w:t>
+      </w:r>
+      <w:r>
+        <w:rPr>
+          <w:rFonts w:cs="Arial"/>
+          <w:b/>
+          <w:bCs/>
+          <w:color w:val="333333"/>
+          <w:shd w:val="clear" w:color="auto" w:fill="ECECEC"/>
+        </w:rPr>
+        <w:t xml:space="preserve"> </w:t>
+      </w:r>
+    </w:p>
+    <w:p>
+      <w:pPr>
+        <w:rPr>
+          <w:rFonts w:cs="Arial"/>
+          <w:b/>
+          <w:bCs/>
+          <w:color w:val="333333"/>
+          <w:shd w:val="clear" w:color="auto" w:fill="ECECEC"/>
+        </w:rPr>
+      </w:pPr>
+    </w:p>
+    <w:p>
+      <w:pPr>
+        <w:rPr>
+          <w:rFonts w:cs="Arial"/>
+          <w:b/>
+          <w:bCs/>
+          <w:color w:val="333333"/>
+          <w:shd w:val="clear" w:color="auto" w:fill="ECECEC"/>
+        </w:rPr>
+      </w:pPr>
+      <w:r>
+        <w:rPr>
+          <w:rFonts w:cs="Arial"/>
+          <w:b/>
+          <w:bCs/>
+          <w:color w:val="333333"/>
+          <w:shd w:val="clear" w:color="auto" w:fill="ECECEC"/>
+        </w:rPr>
+        <w:t xml:space="preserve">Identification des différents risques </w:t>
+      </w:r>
+      <w:r>
+        <w:rPr>
+          <w:rFonts w:cs="Arial"/>
+          <w:b/>
+          <w:bCs/>
+          <w:color w:val="333333"/>
+          <w:shd w:val="clear" w:color="auto" w:fill="ECECEC"/>
+        </w:rPr>
+        <w:t xml:space="preserve">majeurs et les évaluer pour pouvoir ensuite définir une politique de gestion de ces risques qui </w:t>
+      </w:r>
+      <w:r>
+        <w:rPr>
+          <w:rFonts w:cs="Arial"/>
+          <w:b/>
+          <w:bCs/>
+          <w:color w:val="333333"/>
+          <w:shd w:val="clear" w:color="auto" w:fill="ECECEC"/>
+        </w:rPr>
+        <w:t xml:space="preserve">donnera naissance à </w:t>
+      </w:r>
+      <w:r>
+        <w:rPr>
+          <w:rFonts w:cs="Arial"/>
+          <w:b/>
+          <w:bCs/>
+          <w:color w:val="333333"/>
+          <w:shd w:val="clear" w:color="auto" w:fill="ECECEC"/>
+        </w:rPr>
+        <w:t>un plan d’actions. La réalisation de ce plan d’action se déroulera sous la responsabilité d’un Responsable désigné par le responsable d’affaire qui assure</w:t>
+      </w:r>
+      <w:r>
+        <w:rPr>
+          <w:rFonts w:cs="Arial"/>
+          <w:b/>
+          <w:bCs/>
+          <w:color w:val="333333"/>
+          <w:shd w:val="clear" w:color="auto" w:fill="ECECEC"/>
+        </w:rPr>
+        <w:t xml:space="preserve"> également</w:t>
+      </w:r>
+      <w:r>
+        <w:rPr>
+          <w:rFonts w:cs="Arial"/>
+          <w:b/>
+          <w:bCs/>
+          <w:color w:val="333333"/>
+          <w:shd w:val="clear" w:color="auto" w:fill="ECECEC"/>
+        </w:rPr>
+        <w:t xml:space="preserve"> le suivi de </w:t>
+      </w:r>
+      <w:r>
+        <w:rPr>
+          <w:rFonts w:cs="Arial"/>
+          <w:b/>
+          <w:bCs/>
+          <w:color w:val="333333"/>
+          <w:shd w:val="clear" w:color="auto" w:fill="ECECEC"/>
+        </w:rPr>
+        <w:t xml:space="preserve">cette </w:t>
+      </w:r>
+      <w:r>
+        <w:rPr>
+          <w:rFonts w:cs="Arial"/>
+          <w:b/>
+          <w:bCs/>
+          <w:color w:val="333333"/>
+          <w:shd w:val="clear" w:color="auto" w:fill="ECECEC"/>
+        </w:rPr>
+        <w:t xml:space="preserve">réalisation. </w:t>
+      </w:r>
+    </w:p>
     <w:p/>
     <w:p/>
     <w:p/>
-    <w:p/>
-    <w:p/>
+    <w:p>
+      <w:pPr>
+        <w:jc w:val="both"/>
+        <w:rPr>
+          <w:rFonts w:cs="Arial"/>
+          <w:b/>
+          <w:bCs/>
+          <w:color w:val="333333"/>
+          <w:shd w:val="clear" w:color="auto" w:fill="ECECEC"/>
+        </w:rPr>
+      </w:pPr>
+      <w:r>
+        <w:rPr>
+          <w:rFonts w:cs="Arial"/>
+          <w:b/>
+          <w:bCs/>
+          <w:color w:val="333333"/>
+          <w:shd w:val="clear" w:color="auto" w:fill="ECECEC"/>
+        </w:rPr>
+        <w:t xml:space="preserve">Service </w:t>
+      </w:r>
+      <w:r>
+        <w:rPr>
+          <w:rFonts w:cs="Arial"/>
+          <w:b/>
+          <w:bCs/>
+          <w:color w:val="333333"/>
+          <w:shd w:val="clear" w:color="auto" w:fill="ECECEC"/>
+        </w:rPr>
+        <w:t xml:space="preserve">applicatifs </w:t>
+      </w:r>
+      <w:bookmarkStart w:id="12" w:name="_GoBack"/>
+      <w:bookmarkEnd w:id="12"/>
+    </w:p>
+    <w:p>
+      <w:pPr>
+        <w:jc w:val="both"/>
+        <w:rPr>
+          <w:rFonts w:cs="Arial"/>
+          <w:b/>
+          <w:bCs/>
+          <w:color w:val="333333"/>
+          <w:shd w:val="clear" w:color="auto" w:fill="ECECEC"/>
+        </w:rPr>
+      </w:pPr>
+    </w:p>
+    <w:p>
+      <w:pPr>
+        <w:numPr>
+          <w:ilvl w:val="0"/>
+          <w:numId w:val="48"/>
+        </w:numPr>
+        <w:shd w:val="clear" w:color="auto" w:fill="ECECEC"/>
+        <w:jc w:val="both"/>
+        <w:textAlignment w:val="baseline"/>
+        <w:rPr>
+          <w:rFonts w:cs="Arial"/>
+          <w:color w:val="333333"/>
+          <w:shd w:val="clear" w:color="auto" w:fill="ECECEC"/>
+        </w:rPr>
+      </w:pPr>
+      <w:r>
+        <w:rPr>
+          <w:rFonts w:cs="Arial"/>
+          <w:color w:val="333333"/>
+          <w:shd w:val="clear" w:color="auto" w:fill="ECECEC"/>
+        </w:rPr>
+        <w:t xml:space="preserve">Identifier un risque </w:t>
+      </w:r>
+    </w:p>
+    <w:p>
+      <w:pPr>
+        <w:numPr>
+          <w:ilvl w:val="0"/>
+          <w:numId w:val="48"/>
+        </w:numPr>
+        <w:shd w:val="clear" w:color="auto" w:fill="ECECEC"/>
+        <w:jc w:val="both"/>
+        <w:textAlignment w:val="baseline"/>
+        <w:rPr>
+          <w:rFonts w:cs="Arial"/>
+          <w:color w:val="333333"/>
+          <w:shd w:val="clear" w:color="auto" w:fill="ECECEC"/>
+        </w:rPr>
+      </w:pPr>
+      <w:r>
+        <w:rPr>
+          <w:rFonts w:cs="Arial"/>
+          <w:color w:val="333333"/>
+          <w:shd w:val="clear" w:color="auto" w:fill="ECECEC"/>
+        </w:rPr>
+        <w:t>Créer un nouveau risque</w:t>
+      </w:r>
+    </w:p>
+    <w:p>
+      <w:pPr>
+        <w:numPr>
+          <w:ilvl w:val="0"/>
+          <w:numId w:val="48"/>
+        </w:numPr>
+        <w:shd w:val="clear" w:color="auto" w:fill="ECECEC"/>
+        <w:jc w:val="both"/>
+        <w:textAlignment w:val="baseline"/>
+        <w:rPr>
+          <w:rFonts w:cs="Arial"/>
+          <w:color w:val="333333"/>
+          <w:shd w:val="clear" w:color="auto" w:fill="ECECEC"/>
+        </w:rPr>
+      </w:pPr>
+      <w:r>
+        <w:rPr>
+          <w:rFonts w:cs="Arial"/>
+          <w:color w:val="333333"/>
+          <w:shd w:val="clear" w:color="auto" w:fill="ECECEC"/>
+        </w:rPr>
+        <w:t>Évaluer un risque</w:t>
+      </w:r>
+    </w:p>
+    <w:p>
+      <w:pPr>
+        <w:numPr>
+          <w:ilvl w:val="0"/>
+          <w:numId w:val="48"/>
+        </w:numPr>
+        <w:shd w:val="clear" w:color="auto" w:fill="ECECEC"/>
+        <w:jc w:val="both"/>
+        <w:textAlignment w:val="baseline"/>
+        <w:rPr>
+          <w:rFonts w:cs="Arial"/>
+          <w:color w:val="333333"/>
+          <w:shd w:val="clear" w:color="auto" w:fill="ECECEC"/>
+        </w:rPr>
+      </w:pPr>
+      <w:r>
+        <w:rPr>
+          <w:rFonts w:cs="Arial"/>
+          <w:color w:val="333333"/>
+          <w:shd w:val="clear" w:color="auto" w:fill="ECECEC"/>
+        </w:rPr>
+        <w:t xml:space="preserve">Signaler un risque </w:t>
+      </w:r>
+    </w:p>
+    <w:p>
+      <w:pPr>
+        <w:numPr>
+          <w:ilvl w:val="0"/>
+          <w:numId w:val="48"/>
+        </w:numPr>
+        <w:shd w:val="clear" w:color="auto" w:fill="ECECEC"/>
+        <w:jc w:val="both"/>
+        <w:textAlignment w:val="baseline"/>
+        <w:rPr>
+          <w:rFonts w:cs="Arial"/>
+          <w:color w:val="333333"/>
+          <w:shd w:val="clear" w:color="auto" w:fill="ECECEC"/>
+        </w:rPr>
+      </w:pPr>
+      <w:r>
+        <w:rPr>
+          <w:rFonts w:cs="Arial"/>
+          <w:color w:val="333333"/>
+          <w:shd w:val="clear" w:color="auto" w:fill="ECECEC"/>
+        </w:rPr>
+        <w:t xml:space="preserve">Elaborer un  plan d’action </w:t>
+      </w:r>
+    </w:p>
+    <w:p>
+      <w:pPr>
+        <w:numPr>
+          <w:ilvl w:val="0"/>
+          <w:numId w:val="48"/>
+        </w:numPr>
+        <w:shd w:val="clear" w:color="auto" w:fill="ECECEC"/>
+        <w:jc w:val="both"/>
+        <w:textAlignment w:val="baseline"/>
+        <w:rPr>
+          <w:rFonts w:cs="Arial"/>
+          <w:color w:val="333333"/>
+          <w:shd w:val="clear" w:color="auto" w:fill="ECECEC"/>
+        </w:rPr>
+      </w:pPr>
+      <w:r>
+        <w:rPr>
+          <w:rFonts w:cs="Arial"/>
+          <w:color w:val="333333"/>
+          <w:shd w:val="clear" w:color="auto" w:fill="ECECEC"/>
+        </w:rPr>
+        <w:t xml:space="preserve">Désigner un responsable </w:t>
+      </w:r>
+    </w:p>
+    <w:p>
+      <w:pPr>
+        <w:numPr>
+          <w:ilvl w:val="0"/>
+          <w:numId w:val="48"/>
+        </w:numPr>
+        <w:shd w:val="clear" w:color="auto" w:fill="ECECEC"/>
+        <w:jc w:val="both"/>
+        <w:textAlignment w:val="baseline"/>
+        <w:rPr>
+          <w:rFonts w:cs="Arial"/>
+          <w:color w:val="333333"/>
+          <w:shd w:val="clear" w:color="auto" w:fill="ECECEC"/>
+        </w:rPr>
+      </w:pPr>
+      <w:r>
+        <w:rPr>
+          <w:rFonts w:cs="Arial"/>
+          <w:color w:val="333333"/>
+          <w:shd w:val="clear" w:color="auto" w:fill="ECECEC"/>
+        </w:rPr>
+        <w:t xml:space="preserve">Visualiser un </w:t>
+      </w:r>
+      <w:r>
+        <w:rPr>
+          <w:rFonts w:cs="Arial"/>
+          <w:color w:val="333333"/>
+          <w:shd w:val="clear" w:color="auto" w:fill="ECECEC"/>
+        </w:rPr>
+        <w:t xml:space="preserve">plan d’action </w:t>
+      </w:r>
+    </w:p>
+    <w:p>
+      <w:pPr>
+        <w:numPr>
+          <w:ilvl w:val="0"/>
+          <w:numId w:val="48"/>
+        </w:numPr>
+        <w:shd w:val="clear" w:color="auto" w:fill="ECECEC"/>
+        <w:jc w:val="both"/>
+        <w:textAlignment w:val="baseline"/>
+        <w:rPr>
+          <w:rFonts w:cs="Arial"/>
+          <w:color w:val="333333"/>
+          <w:shd w:val="clear" w:color="auto" w:fill="ECECEC"/>
+        </w:rPr>
+      </w:pPr>
+      <w:r>
+        <w:rPr>
+          <w:rFonts w:cs="Arial"/>
+          <w:color w:val="333333"/>
+          <w:shd w:val="clear" w:color="auto" w:fill="ECECEC"/>
+        </w:rPr>
+        <w:t>Générer rapport de suivi des risques</w:t>
+      </w:r>
+    </w:p>
     <w:p/>
     <w:p/>
     <w:p/>
@@ -5380,7 +5939,7 @@
 </file>
 
 <file path=word/endnotes.xml><?xml version="1.0" encoding="utf-8"?>
-<w:endnotes xmlns:wpc="http://schemas.microsoft.com/office/word/2010/wordprocessingCanvas" xmlns:mo="http://schemas.microsoft.com/office/mac/office/2008/main" xmlns:mc="http://schemas.openxmlformats.org/markup-compatibility/2006" xmlns:mv="urn:schemas-microsoft-com:mac:vml" xmlns:o="urn:schemas-microsoft-com:office:office" xmlns:r="http://schemas.openxmlformats.org/officeDocument/2006/relationships" xmlns:m="http://schemas.openxmlformats.org/officeDocument/2006/math" xmlns:v="urn:schemas-microsoft-com:vml" xmlns:wp14="http://schemas.microsoft.com/office/word/2010/wordprocessingDrawing" xmlns:wp="http://schemas.openxmlformats.org/drawingml/2006/wordprocessingDrawing" xmlns:w10="urn:schemas-microsoft-com:office:word" xmlns:w="http://schemas.openxmlformats.org/wordprocessingml/2006/main" xmlns:w14="http://schemas.microsoft.com/office/word/2010/wordml" xmlns:wpg="http://schemas.microsoft.com/office/word/2010/wordprocessingGroup" xmlns:wpi="http://schemas.microsoft.com/office/word/2010/wordprocessingInk" xmlns:wne="http://schemas.microsoft.com/office/word/2006/wordml" xmlns:wps="http://schemas.microsoft.com/office/word/2010/wordprocessingShape" mc:Ignorable="w14 wp14">
+<w:endnotes xmlns:wpc="http://schemas.microsoft.com/office/word/2010/wordprocessingCanvas" xmlns:mc="http://schemas.openxmlformats.org/markup-compatibility/2006" xmlns:o="urn:schemas-microsoft-com:office:office" xmlns:r="http://schemas.openxmlformats.org/officeDocument/2006/relationships" xmlns:m="http://schemas.openxmlformats.org/officeDocument/2006/math" xmlns:v="urn:schemas-microsoft-com:vml" xmlns:wp14="http://schemas.microsoft.com/office/word/2010/wordprocessingDrawing" xmlns:wp="http://schemas.openxmlformats.org/drawingml/2006/wordprocessingDrawing" xmlns:w10="urn:schemas-microsoft-com:office:word" xmlns:w="http://schemas.openxmlformats.org/wordprocessingml/2006/main" xmlns:w14="http://schemas.microsoft.com/office/word/2010/wordml" xmlns:w15="http://schemas.microsoft.com/office/word/2012/wordml" xmlns:wpg="http://schemas.microsoft.com/office/word/2010/wordprocessingGroup" xmlns:wpi="http://schemas.microsoft.com/office/word/2010/wordprocessingInk" xmlns:wne="http://schemas.microsoft.com/office/word/2006/wordml" xmlns:wps="http://schemas.microsoft.com/office/word/2010/wordprocessingShape" mc:Ignorable="w14 w15 wp14">
   <w:endnote w:type="separator" w:id="-1">
     <w:p>
       <w:r>
@@ -5399,37 +5958,37 @@
 </file>
 
 <file path=word/footer1.xml><?xml version="1.0" encoding="utf-8"?>
-<w:ftr xmlns:wpc="http://schemas.microsoft.com/office/word/2010/wordprocessingCanvas" xmlns:mo="http://schemas.microsoft.com/office/mac/office/2008/main" xmlns:mc="http://schemas.openxmlformats.org/markup-compatibility/2006" xmlns:mv="urn:schemas-microsoft-com:mac:vml" xmlns:o="urn:schemas-microsoft-com:office:office" xmlns:r="http://schemas.openxmlformats.org/officeDocument/2006/relationships" xmlns:m="http://schemas.openxmlformats.org/officeDocument/2006/math" xmlns:v="urn:schemas-microsoft-com:vml" xmlns:wp14="http://schemas.microsoft.com/office/word/2010/wordprocessingDrawing" xmlns:wp="http://schemas.openxmlformats.org/drawingml/2006/wordprocessingDrawing" xmlns:w10="urn:schemas-microsoft-com:office:word" xmlns:w="http://schemas.openxmlformats.org/wordprocessingml/2006/main" xmlns:w14="http://schemas.microsoft.com/office/word/2010/wordml" xmlns:wpg="http://schemas.microsoft.com/office/word/2010/wordprocessingGroup" xmlns:wpi="http://schemas.microsoft.com/office/word/2010/wordprocessingInk" xmlns:wne="http://schemas.microsoft.com/office/word/2006/wordml" xmlns:wps="http://schemas.microsoft.com/office/word/2010/wordprocessingShape" mc:Ignorable="w14 wp14">
+<w:ftr xmlns:wpc="http://schemas.microsoft.com/office/word/2010/wordprocessingCanvas" xmlns:mc="http://schemas.openxmlformats.org/markup-compatibility/2006" xmlns:o="urn:schemas-microsoft-com:office:office" xmlns:r="http://schemas.openxmlformats.org/officeDocument/2006/relationships" xmlns:m="http://schemas.openxmlformats.org/officeDocument/2006/math" xmlns:v="urn:schemas-microsoft-com:vml" xmlns:wp14="http://schemas.microsoft.com/office/word/2010/wordprocessingDrawing" xmlns:wp="http://schemas.openxmlformats.org/drawingml/2006/wordprocessingDrawing" xmlns:w10="urn:schemas-microsoft-com:office:word" xmlns:w="http://schemas.openxmlformats.org/wordprocessingml/2006/main" xmlns:w14="http://schemas.microsoft.com/office/word/2010/wordml" xmlns:w15="http://schemas.microsoft.com/office/word/2012/wordml" xmlns:wpg="http://schemas.microsoft.com/office/word/2010/wordprocessingGroup" xmlns:wpi="http://schemas.microsoft.com/office/word/2010/wordprocessingInk" xmlns:wne="http://schemas.microsoft.com/office/word/2006/wordml" xmlns:wps="http://schemas.microsoft.com/office/word/2010/wordprocessingShape" mc:Ignorable="w14 w15 wp14">
   <w:p>
     <w:pPr>
-      <w:pStyle w:val="Footer"/>
+      <w:pStyle w:val="Pieddepage"/>
       <w:framePr w:wrap="around" w:vAnchor="text" w:hAnchor="margin" w:xAlign="center" w:y="1"/>
       <w:rPr>
-        <w:rStyle w:val="PageNumber"/>
+        <w:rStyle w:val="Numrodepage"/>
       </w:rPr>
     </w:pPr>
     <w:r>
       <w:rPr>
-        <w:rStyle w:val="PageNumber"/>
+        <w:rStyle w:val="Numrodepage"/>
       </w:rPr>
       <w:fldChar w:fldCharType="begin"/>
     </w:r>
     <w:r>
       <w:rPr>
-        <w:rStyle w:val="PageNumber"/>
+        <w:rStyle w:val="Numrodepage"/>
       </w:rPr>
       <w:instrText xml:space="preserve">PAGE  </w:instrText>
     </w:r>
     <w:r>
       <w:rPr>
-        <w:rStyle w:val="PageNumber"/>
+        <w:rStyle w:val="Numrodepage"/>
       </w:rPr>
       <w:fldChar w:fldCharType="end"/>
     </w:r>
   </w:p>
   <w:p>
     <w:pPr>
-      <w:pStyle w:val="Header"/>
+      <w:pStyle w:val="En-tte"/>
       <w:pBdr>
         <w:between w:val="single" w:sz="4" w:space="1" w:color="4F81BD"/>
       </w:pBdr>
@@ -5443,7 +6002,7 @@
   </w:p>
   <w:p>
     <w:pPr>
-      <w:pStyle w:val="Header"/>
+      <w:pStyle w:val="En-tte"/>
       <w:pBdr>
         <w:between w:val="single" w:sz="4" w:space="1" w:color="4F81BD"/>
       </w:pBdr>
@@ -5459,7 +6018,7 @@
   </w:p>
   <w:p>
     <w:pPr>
-      <w:pStyle w:val="Footer"/>
+      <w:pStyle w:val="Pieddepage"/>
       <w:ind w:right="360"/>
     </w:pPr>
   </w:p>
@@ -5467,50 +6026,50 @@
 </file>
 
 <file path=word/footer2.xml><?xml version="1.0" encoding="utf-8"?>
-<w:ftr xmlns:wpc="http://schemas.microsoft.com/office/word/2010/wordprocessingCanvas" xmlns:mo="http://schemas.microsoft.com/office/mac/office/2008/main" xmlns:mc="http://schemas.openxmlformats.org/markup-compatibility/2006" xmlns:mv="urn:schemas-microsoft-com:mac:vml" xmlns:o="urn:schemas-microsoft-com:office:office" xmlns:r="http://schemas.openxmlformats.org/officeDocument/2006/relationships" xmlns:m="http://schemas.openxmlformats.org/officeDocument/2006/math" xmlns:v="urn:schemas-microsoft-com:vml" xmlns:wp14="http://schemas.microsoft.com/office/word/2010/wordprocessingDrawing" xmlns:wp="http://schemas.openxmlformats.org/drawingml/2006/wordprocessingDrawing" xmlns:w10="urn:schemas-microsoft-com:office:word" xmlns:w="http://schemas.openxmlformats.org/wordprocessingml/2006/main" xmlns:w14="http://schemas.microsoft.com/office/word/2010/wordml" xmlns:wpg="http://schemas.microsoft.com/office/word/2010/wordprocessingGroup" xmlns:wpi="http://schemas.microsoft.com/office/word/2010/wordprocessingInk" xmlns:wne="http://schemas.microsoft.com/office/word/2006/wordml" xmlns:wps="http://schemas.microsoft.com/office/word/2010/wordprocessingShape" mc:Ignorable="w14 wp14">
+<w:ftr xmlns:wpc="http://schemas.microsoft.com/office/word/2010/wordprocessingCanvas" xmlns:mc="http://schemas.openxmlformats.org/markup-compatibility/2006" xmlns:o="urn:schemas-microsoft-com:office:office" xmlns:r="http://schemas.openxmlformats.org/officeDocument/2006/relationships" xmlns:m="http://schemas.openxmlformats.org/officeDocument/2006/math" xmlns:v="urn:schemas-microsoft-com:vml" xmlns:wp14="http://schemas.microsoft.com/office/word/2010/wordprocessingDrawing" xmlns:wp="http://schemas.openxmlformats.org/drawingml/2006/wordprocessingDrawing" xmlns:w10="urn:schemas-microsoft-com:office:word" xmlns:w="http://schemas.openxmlformats.org/wordprocessingml/2006/main" xmlns:w14="http://schemas.microsoft.com/office/word/2010/wordml" xmlns:w15="http://schemas.microsoft.com/office/word/2012/wordml" xmlns:wpg="http://schemas.microsoft.com/office/word/2010/wordprocessingGroup" xmlns:wpi="http://schemas.microsoft.com/office/word/2010/wordprocessingInk" xmlns:wne="http://schemas.microsoft.com/office/word/2006/wordml" xmlns:wps="http://schemas.microsoft.com/office/word/2010/wordprocessingShape" mc:Ignorable="w14 w15 wp14">
   <w:p>
     <w:pPr>
-      <w:pStyle w:val="Footer"/>
+      <w:pStyle w:val="Pieddepage"/>
       <w:framePr w:wrap="around" w:vAnchor="text" w:hAnchor="margin" w:xAlign="center" w:y="1"/>
       <w:rPr>
-        <w:rStyle w:val="PageNumber"/>
+        <w:rStyle w:val="Numrodepage"/>
       </w:rPr>
     </w:pPr>
     <w:r>
       <w:rPr>
-        <w:rStyle w:val="PageNumber"/>
+        <w:rStyle w:val="Numrodepage"/>
       </w:rPr>
       <w:fldChar w:fldCharType="begin"/>
     </w:r>
     <w:r>
       <w:rPr>
-        <w:rStyle w:val="PageNumber"/>
+        <w:rStyle w:val="Numrodepage"/>
       </w:rPr>
       <w:instrText xml:space="preserve">PAGE  </w:instrText>
     </w:r>
     <w:r>
       <w:rPr>
-        <w:rStyle w:val="PageNumber"/>
+        <w:rStyle w:val="Numrodepage"/>
       </w:rPr>
       <w:fldChar w:fldCharType="separate"/>
     </w:r>
     <w:r>
       <w:rPr>
-        <w:rStyle w:val="PageNumber"/>
+        <w:rStyle w:val="Numrodepage"/>
         <w:noProof/>
       </w:rPr>
-      <w:t>9</w:t>
+      <w:t>10</w:t>
     </w:r>
     <w:r>
       <w:rPr>
-        <w:rStyle w:val="PageNumber"/>
+        <w:rStyle w:val="Numrodepage"/>
       </w:rPr>
       <w:fldChar w:fldCharType="end"/>
     </w:r>
   </w:p>
   <w:p>
     <w:pPr>
-      <w:pStyle w:val="Header"/>
+      <w:pStyle w:val="En-tte"/>
       <w:pBdr>
         <w:between w:val="single" w:sz="4" w:space="1" w:color="4F81BD"/>
       </w:pBdr>
@@ -5521,7 +6080,7 @@
     <w:r>
       <w:rPr>
         <w:noProof/>
-        <w:lang w:val="en-US"/>
+        <w:lang w:eastAsia="fr-FR"/>
       </w:rPr>
       <mc:AlternateContent>
         <mc:Choice Requires="wps">
@@ -5562,7 +6121,7 @@
                       <a:effectLst/>
                       <a:extLst>
                         <a:ext uri="{C572A759-6A51-4108-AA02-DFA0A04FC94B}">
-                          <ma14:wrappingTextBoxFlag xmlns:ma14="http://schemas.microsoft.com/office/mac/drawingml/2011/main"/>
+                          <ma14:wrappingTextBoxFlag xmlns:ma14="http://schemas.microsoft.com/office/mac/drawingml/2011/main" xmlns:w="http://schemas.openxmlformats.org/wordprocessingml/2006/main" xmlns:w10="urn:schemas-microsoft-com:office:word" xmlns:v="urn:schemas-microsoft-com:vml" xmlns:o="urn:schemas-microsoft-com:office:office" xmlns:mv="urn:schemas-microsoft-com:mac:vml" xmlns:mo="http://schemas.microsoft.com/office/mac/office/2008/main" xmlns=""/>
                         </a:ext>
                       </a:extLst>
                     </wps:spPr>
@@ -5573,7 +6132,7 @@
                             <w:rPr>
                               <w:rFonts w:ascii="Helvetica" w:hAnsi="Helvetica" w:cs="Helvetica"/>
                               <w:noProof/>
-                              <w:lang w:val="en-US"/>
+                              <w:lang w:eastAsia="fr-FR"/>
                             </w:rPr>
                             <w:drawing>
                               <wp:inline distT="0" distB="0" distL="0" distR="0" wp14:anchorId="7FB7FD94" wp14:editId="50880788">
@@ -5647,11 +6206,11 @@
         </mc:Choice>
         <mc:Fallback>
           <w:pict>
-            <v:shapetype id="_x0000_t202" coordsize="21600,21600" o:spt="202" path="m0,0l0,21600,21600,21600,21600,0xe">
+            <v:shapetype w14:anchorId="66EAA185" id="_x0000_t202" coordsize="21600,21600" o:spt="202" path="m,l,21600r21600,l21600,xe">
               <v:stroke joinstyle="miter"/>
               <v:path gradientshapeok="t" o:connecttype="rect"/>
             </v:shapetype>
-            <v:shape id="Text Box 9" o:spid="_x0000_s1026" type="#_x0000_t202" style="position:absolute;left:0;text-align:left;margin-left:342pt;margin-top:-20.25pt;width:108pt;height:54pt;z-index:251658240;visibility:visible;mso-wrap-style:square;mso-width-percent:0;mso-height-percent:0;mso-wrap-distance-left:9pt;mso-wrap-distance-top:0;mso-wrap-distance-right:9pt;mso-wrap-distance-bottom:0;mso-position-horizontal:absolute;mso-position-horizontal-relative:text;mso-position-vertical:absolute;mso-position-vertical-relative:text;mso-width-percent:0;mso-height-percent:0;mso-width-relative:margin;mso-height-relative:margin;v-text-anchor:top" o:gfxdata="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" filled="f" stroked="f">
+            <v:shape id="Text Box 9" o:spid="_x0000_s1026" type="#_x0000_t202" style="position:absolute;left:0;text-align:left;margin-left:342pt;margin-top:-20.3pt;width:108pt;height:54pt;z-index:251658240;visibility:visible;mso-wrap-style:square;mso-width-percent:0;mso-height-percent:0;mso-wrap-distance-left:9pt;mso-wrap-distance-top:0;mso-wrap-distance-right:9pt;mso-wrap-distance-bottom:0;mso-position-horizontal:absolute;mso-position-horizontal-relative:text;mso-position-vertical:absolute;mso-position-vertical-relative:text;mso-width-percent:0;mso-height-percent:0;mso-width-relative:margin;mso-height-relative:margin;v-text-anchor:top" o:gfxdata="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" filled="f" stroked="f">
               <v:path arrowok="t"/>
               <v:textbox>
                 <w:txbxContent>
@@ -5660,7 +6219,7 @@
                       <w:rPr>
                         <w:rFonts w:ascii="Helvetica" w:hAnsi="Helvetica" w:cs="Helvetica"/>
                         <w:noProof/>
-                        <w:lang w:val="en-US"/>
+                        <w:lang w:eastAsia="fr-FR"/>
                       </w:rPr>
                       <w:drawing>
                         <wp:inline distT="0" distB="0" distL="0" distR="0" wp14:anchorId="7FB7FD94" wp14:editId="50880788">
@@ -5680,7 +6239,7 @@
                                   </pic:cNvPicPr>
                                 </pic:nvPicPr>
                                 <pic:blipFill>
-                                  <a:blip r:embed="rId2">
+                                  <a:blip r:embed="rId1">
                                     <a:extLst>
                                       <a:ext uri="{28A0092B-C50C-407E-A947-70E740481C1C}">
                                         <a14:useLocalDpi xmlns:a14="http://schemas.microsoft.com/office/drawing/2010/main" val="0"/>
@@ -5723,7 +6282,7 @@
     <w:r>
       <w:rPr>
         <w:noProof/>
-        <w:lang w:val="en-US"/>
+        <w:lang w:eastAsia="fr-FR"/>
       </w:rPr>
       <mc:AlternateContent>
         <mc:Choice Requires="wps">
@@ -5764,7 +6323,7 @@
                       <a:effectLst/>
                       <a:extLst>
                         <a:ext uri="{C572A759-6A51-4108-AA02-DFA0A04FC94B}">
-                          <ma14:wrappingTextBoxFlag xmlns:ma14="http://schemas.microsoft.com/office/mac/drawingml/2011/main"/>
+                          <ma14:wrappingTextBoxFlag xmlns:ma14="http://schemas.microsoft.com/office/mac/drawingml/2011/main" xmlns:w="http://schemas.openxmlformats.org/wordprocessingml/2006/main" xmlns:w10="urn:schemas-microsoft-com:office:word" xmlns:v="urn:schemas-microsoft-com:vml" xmlns:o="urn:schemas-microsoft-com:office:office" xmlns:mv="urn:schemas-microsoft-com:mac:vml" xmlns:mo="http://schemas.microsoft.com/office/mac/office/2008/main" xmlns=""/>
                         </a:ext>
                       </a:extLst>
                     </wps:spPr>
@@ -5775,7 +6334,7 @@
                             <w:rPr>
                               <w:rFonts w:ascii="Helvetica" w:hAnsi="Helvetica" w:cs="Helvetica"/>
                               <w:noProof/>
-                              <w:lang w:val="en-US"/>
+                              <w:lang w:eastAsia="fr-FR"/>
                             </w:rPr>
                             <w:drawing>
                               <wp:inline distT="0" distB="0" distL="0" distR="0" wp14:anchorId="0D95D47C" wp14:editId="480557FD">
@@ -5795,7 +6354,7 @@
                                         </pic:cNvPicPr>
                                       </pic:nvPicPr>
                                       <pic:blipFill>
-                                        <a:blip r:embed="rId3">
+                                        <a:blip r:embed="rId2">
                                           <a:extLst>
                                             <a:ext uri="{28A0092B-C50C-407E-A947-70E740481C1C}">
                                               <a14:useLocalDpi xmlns:a14="http://schemas.microsoft.com/office/drawing/2010/main" val="0"/>
@@ -5849,7 +6408,7 @@
         </mc:Choice>
         <mc:Fallback>
           <w:pict>
-            <v:shape id="Text Box 7" o:spid="_x0000_s1027" type="#_x0000_t202" style="position:absolute;left:0;text-align:left;margin-left:-26.9pt;margin-top:-2.25pt;width:2in;height:36pt;z-index:251657216;visibility:visible;mso-wrap-style:square;mso-width-percent:0;mso-height-percent:0;mso-wrap-distance-left:9pt;mso-wrap-distance-top:0;mso-wrap-distance-right:9pt;mso-wrap-distance-bottom:0;mso-position-horizontal:absolute;mso-position-horizontal-relative:text;mso-position-vertical:absolute;mso-position-vertical-relative:text;mso-width-percent:0;mso-height-percent:0;mso-width-relative:margin;mso-height-relative:margin;v-text-anchor:top" o:gfxdata="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" filled="f" stroked="f">
+            <v:shape w14:anchorId="7BB50AB2" id="Text Box 7" o:spid="_x0000_s1027" type="#_x0000_t202" style="position:absolute;left:0;text-align:left;margin-left:-26.95pt;margin-top:-2.3pt;width:2in;height:36pt;z-index:251657216;visibility:visible;mso-wrap-style:square;mso-width-percent:0;mso-height-percent:0;mso-wrap-distance-left:9pt;mso-wrap-distance-top:0;mso-wrap-distance-right:9pt;mso-wrap-distance-bottom:0;mso-position-horizontal:absolute;mso-position-horizontal-relative:text;mso-position-vertical:absolute;mso-position-vertical-relative:text;mso-width-percent:0;mso-height-percent:0;mso-width-relative:margin;mso-height-relative:margin;v-text-anchor:top" o:gfxdata="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" filled="f" stroked="f">
               <v:path arrowok="t"/>
               <v:textbox>
                 <w:txbxContent>
@@ -5858,7 +6417,7 @@
                       <w:rPr>
                         <w:rFonts w:ascii="Helvetica" w:hAnsi="Helvetica" w:cs="Helvetica"/>
                         <w:noProof/>
-                        <w:lang w:val="en-US"/>
+                        <w:lang w:eastAsia="fr-FR"/>
                       </w:rPr>
                       <w:drawing>
                         <wp:inline distT="0" distB="0" distL="0" distR="0" wp14:anchorId="0D95D47C" wp14:editId="480557FD">
@@ -5878,7 +6437,7 @@
                                   </pic:cNvPicPr>
                                 </pic:nvPicPr>
                                 <pic:blipFill>
-                                  <a:blip r:embed="rId4">
+                                  <a:blip r:embed="rId2">
                                     <a:extLst>
                                       <a:ext uri="{28A0092B-C50C-407E-A947-70E740481C1C}">
                                         <a14:useLocalDpi xmlns:a14="http://schemas.microsoft.com/office/drawing/2010/main" val="0"/>
@@ -5924,7 +6483,7 @@
   </w:p>
   <w:p>
     <w:pPr>
-      <w:pStyle w:val="Footer"/>
+      <w:pStyle w:val="Pieddepage"/>
       <w:ind w:right="360"/>
     </w:pPr>
   </w:p>
@@ -5932,15 +6491,15 @@
 </file>
 
 <file path=word/footer3.xml><?xml version="1.0" encoding="utf-8"?>
-<w:ftr xmlns:wpc="http://schemas.microsoft.com/office/word/2010/wordprocessingCanvas" xmlns:mo="http://schemas.microsoft.com/office/mac/office/2008/main" xmlns:mc="http://schemas.openxmlformats.org/markup-compatibility/2006" xmlns:mv="urn:schemas-microsoft-com:mac:vml" xmlns:o="urn:schemas-microsoft-com:office:office" xmlns:r="http://schemas.openxmlformats.org/officeDocument/2006/relationships" xmlns:m="http://schemas.openxmlformats.org/officeDocument/2006/math" xmlns:v="urn:schemas-microsoft-com:vml" xmlns:wp14="http://schemas.microsoft.com/office/word/2010/wordprocessingDrawing" xmlns:wp="http://schemas.openxmlformats.org/drawingml/2006/wordprocessingDrawing" xmlns:w10="urn:schemas-microsoft-com:office:word" xmlns:w="http://schemas.openxmlformats.org/wordprocessingml/2006/main" xmlns:w14="http://schemas.microsoft.com/office/word/2010/wordml" xmlns:wpg="http://schemas.microsoft.com/office/word/2010/wordprocessingGroup" xmlns:wpi="http://schemas.microsoft.com/office/word/2010/wordprocessingInk" xmlns:wne="http://schemas.microsoft.com/office/word/2006/wordml" xmlns:wps="http://schemas.microsoft.com/office/word/2010/wordprocessingShape" mc:Ignorable="w14 wp14">
+<w:ftr xmlns:wpc="http://schemas.microsoft.com/office/word/2010/wordprocessingCanvas" xmlns:mc="http://schemas.openxmlformats.org/markup-compatibility/2006" xmlns:o="urn:schemas-microsoft-com:office:office" xmlns:r="http://schemas.openxmlformats.org/officeDocument/2006/relationships" xmlns:m="http://schemas.openxmlformats.org/officeDocument/2006/math" xmlns:v="urn:schemas-microsoft-com:vml" xmlns:wp14="http://schemas.microsoft.com/office/word/2010/wordprocessingDrawing" xmlns:wp="http://schemas.openxmlformats.org/drawingml/2006/wordprocessingDrawing" xmlns:w10="urn:schemas-microsoft-com:office:word" xmlns:w="http://schemas.openxmlformats.org/wordprocessingml/2006/main" xmlns:w14="http://schemas.microsoft.com/office/word/2010/wordml" xmlns:w15="http://schemas.microsoft.com/office/word/2012/wordml" xmlns:wpg="http://schemas.microsoft.com/office/word/2010/wordprocessingGroup" xmlns:wpi="http://schemas.microsoft.com/office/word/2010/wordprocessingInk" xmlns:wne="http://schemas.microsoft.com/office/word/2006/wordml" xmlns:wps="http://schemas.microsoft.com/office/word/2010/wordprocessingShape" mc:Ignorable="w14 w15 wp14">
   <w:p>
     <w:pPr>
-      <w:pStyle w:val="Footer"/>
+      <w:pStyle w:val="Pieddepage"/>
     </w:pPr>
     <w:r>
       <w:rPr>
         <w:noProof/>
-        <w:lang w:val="en-US"/>
+        <w:lang w:eastAsia="fr-FR"/>
       </w:rPr>
       <mc:AlternateContent>
         <mc:Choice Requires="wps">
@@ -5981,7 +6540,7 @@
                       <a:effectLst/>
                       <a:extLst>
                         <a:ext uri="{C572A759-6A51-4108-AA02-DFA0A04FC94B}">
-                          <ma14:wrappingTextBoxFlag xmlns:ma14="http://schemas.microsoft.com/office/mac/drawingml/2011/main"/>
+                          <ma14:wrappingTextBoxFlag xmlns:ma14="http://schemas.microsoft.com/office/mac/drawingml/2011/main" xmlns:w="http://schemas.openxmlformats.org/wordprocessingml/2006/main" xmlns:w10="urn:schemas-microsoft-com:office:word" xmlns:v="urn:schemas-microsoft-com:vml" xmlns:o="urn:schemas-microsoft-com:office:office" xmlns:mv="urn:schemas-microsoft-com:mac:vml" xmlns:mo="http://schemas.microsoft.com/office/mac/office/2008/main" xmlns=""/>
                         </a:ext>
                       </a:extLst>
                     </wps:spPr>
@@ -5992,7 +6551,7 @@
                             <w:rPr>
                               <w:rFonts w:ascii="Helvetica" w:hAnsi="Helvetica" w:cs="Helvetica"/>
                               <w:noProof/>
-                              <w:lang w:val="en-US"/>
+                              <w:lang w:eastAsia="fr-FR"/>
                             </w:rPr>
                             <w:drawing>
                               <wp:inline distT="0" distB="0" distL="0" distR="0" wp14:anchorId="100D4E91" wp14:editId="698BD95B">
@@ -6066,11 +6625,11 @@
         </mc:Choice>
         <mc:Fallback>
           <w:pict>
-            <v:shapetype id="_x0000_t202" coordsize="21600,21600" o:spt="202" path="m0,0l0,21600,21600,21600,21600,0xe">
+            <v:shapetype w14:anchorId="1D5B58BD" id="_x0000_t202" coordsize="21600,21600" o:spt="202" path="m,l,21600r21600,l21600,xe">
               <v:stroke joinstyle="miter"/>
               <v:path gradientshapeok="t" o:connecttype="rect"/>
             </v:shapetype>
-            <v:shape id="Text Box 3" o:spid="_x0000_s1028" type="#_x0000_t202" style="position:absolute;margin-left:-26.9pt;margin-top:-18.5pt;width:198pt;height:63pt;z-index:251660288;visibility:visible;mso-wrap-style:square;mso-width-percent:0;mso-height-percent:0;mso-wrap-distance-left:9pt;mso-wrap-distance-top:0;mso-wrap-distance-right:9pt;mso-wrap-distance-bottom:0;mso-position-horizontal:absolute;mso-position-horizontal-relative:text;mso-position-vertical:absolute;mso-position-vertical-relative:text;mso-width-percent:0;mso-height-percent:0;mso-width-relative:margin;mso-height-relative:margin;v-text-anchor:top" o:gfxdata="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" filled="f" stroked="f">
+            <v:shape id="Text Box 3" o:spid="_x0000_s1028" type="#_x0000_t202" style="position:absolute;margin-left:-26.95pt;margin-top:-18.55pt;width:198pt;height:63pt;z-index:251660288;visibility:visible;mso-wrap-style:square;mso-width-percent:0;mso-height-percent:0;mso-wrap-distance-left:9pt;mso-wrap-distance-top:0;mso-wrap-distance-right:9pt;mso-wrap-distance-bottom:0;mso-position-horizontal:absolute;mso-position-horizontal-relative:text;mso-position-vertical:absolute;mso-position-vertical-relative:text;mso-width-percent:0;mso-height-percent:0;mso-width-relative:margin;mso-height-relative:margin;v-text-anchor:top" o:gfxdata="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" filled="f" stroked="f">
               <v:path arrowok="t"/>
               <v:textbox>
                 <w:txbxContent>
@@ -6079,7 +6638,7 @@
                       <w:rPr>
                         <w:rFonts w:ascii="Helvetica" w:hAnsi="Helvetica" w:cs="Helvetica"/>
                         <w:noProof/>
-                        <w:lang w:val="en-US"/>
+                        <w:lang w:eastAsia="fr-FR"/>
                       </w:rPr>
                       <w:drawing>
                         <wp:inline distT="0" distB="0" distL="0" distR="0" wp14:anchorId="100D4E91" wp14:editId="698BD95B">
@@ -6099,7 +6658,7 @@
                                   </pic:cNvPicPr>
                                 </pic:nvPicPr>
                                 <pic:blipFill>
-                                  <a:blip r:embed="rId2">
+                                  <a:blip r:embed="rId1">
                                     <a:extLst>
                                       <a:ext uri="{28A0092B-C50C-407E-A947-70E740481C1C}">
                                         <a14:useLocalDpi xmlns:a14="http://schemas.microsoft.com/office/drawing/2010/main" val="0"/>
@@ -6155,7 +6714,7 @@
     <w:r>
       <w:rPr>
         <w:noProof/>
-        <w:lang w:val="en-US"/>
+        <w:lang w:eastAsia="fr-FR"/>
       </w:rPr>
       <mc:AlternateContent>
         <mc:Choice Requires="wps">
@@ -6196,7 +6755,7 @@
                       <a:effectLst/>
                       <a:extLst>
                         <a:ext uri="{C572A759-6A51-4108-AA02-DFA0A04FC94B}">
-                          <ma14:wrappingTextBoxFlag xmlns:ma14="http://schemas.microsoft.com/office/mac/drawingml/2011/main"/>
+                          <ma14:wrappingTextBoxFlag xmlns:ma14="http://schemas.microsoft.com/office/mac/drawingml/2011/main" xmlns:w="http://schemas.openxmlformats.org/wordprocessingml/2006/main" xmlns:w10="urn:schemas-microsoft-com:office:word" xmlns:v="urn:schemas-microsoft-com:vml" xmlns:o="urn:schemas-microsoft-com:office:office" xmlns:mv="urn:schemas-microsoft-com:mac:vml" xmlns:mo="http://schemas.microsoft.com/office/mac/office/2008/main" xmlns=""/>
                         </a:ext>
                       </a:extLst>
                     </wps:spPr>
@@ -6207,7 +6766,7 @@
                             <w:rPr>
                               <w:rFonts w:ascii="Helvetica" w:hAnsi="Helvetica" w:cs="Helvetica"/>
                               <w:noProof/>
-                              <w:lang w:val="en-US"/>
+                              <w:lang w:eastAsia="fr-FR"/>
                             </w:rPr>
                             <w:drawing>
                               <wp:inline distT="0" distB="0" distL="0" distR="0" wp14:anchorId="351E593E" wp14:editId="6852698D">
@@ -6227,7 +6786,7 @@
                                         </pic:cNvPicPr>
                                       </pic:nvPicPr>
                                       <pic:blipFill>
-                                        <a:blip r:embed="rId3">
+                                        <a:blip r:embed="rId2">
                                           <a:extLst>
                                             <a:ext uri="{28A0092B-C50C-407E-A947-70E740481C1C}">
                                               <a14:useLocalDpi xmlns:a14="http://schemas.microsoft.com/office/drawing/2010/main" val="0"/>
@@ -6281,7 +6840,7 @@
         </mc:Choice>
         <mc:Fallback>
           <w:pict>
-            <v:shape id="Text Box 5" o:spid="_x0000_s1029" type="#_x0000_t202" style="position:absolute;margin-left:297pt;margin-top:-36.5pt;width:162pt;height:1in;z-index:251662336;visibility:visible;mso-wrap-style:square;mso-width-percent:0;mso-height-percent:0;mso-wrap-distance-left:9pt;mso-wrap-distance-top:0;mso-wrap-distance-right:9pt;mso-wrap-distance-bottom:0;mso-position-horizontal:absolute;mso-position-horizontal-relative:text;mso-position-vertical:absolute;mso-position-vertical-relative:text;mso-width-percent:0;mso-height-percent:0;mso-width-relative:margin;mso-height-relative:margin;v-text-anchor:top" o:gfxdata="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" filled="f" stroked="f">
+            <v:shape w14:anchorId="39671E85" id="Text Box 5" o:spid="_x0000_s1029" type="#_x0000_t202" style="position:absolute;margin-left:297pt;margin-top:-36.55pt;width:162pt;height:1in;z-index:251662336;visibility:visible;mso-wrap-style:square;mso-width-percent:0;mso-height-percent:0;mso-wrap-distance-left:9pt;mso-wrap-distance-top:0;mso-wrap-distance-right:9pt;mso-wrap-distance-bottom:0;mso-position-horizontal:absolute;mso-position-horizontal-relative:text;mso-position-vertical:absolute;mso-position-vertical-relative:text;mso-width-percent:0;mso-height-percent:0;mso-width-relative:margin;mso-height-relative:margin;v-text-anchor:top" o:gfxdata="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" filled="f" stroked="f">
               <v:path arrowok="t"/>
               <v:textbox>
                 <w:txbxContent>
@@ -6290,7 +6849,7 @@
                       <w:rPr>
                         <w:rFonts w:ascii="Helvetica" w:hAnsi="Helvetica" w:cs="Helvetica"/>
                         <w:noProof/>
-                        <w:lang w:val="en-US"/>
+                        <w:lang w:eastAsia="fr-FR"/>
                       </w:rPr>
                       <w:drawing>
                         <wp:inline distT="0" distB="0" distL="0" distR="0" wp14:anchorId="351E593E" wp14:editId="6852698D">
@@ -6310,7 +6869,7 @@
                                   </pic:cNvPicPr>
                                 </pic:nvPicPr>
                                 <pic:blipFill>
-                                  <a:blip r:embed="rId4">
+                                  <a:blip r:embed="rId2">
                                     <a:extLst>
                                       <a:ext uri="{28A0092B-C50C-407E-A947-70E740481C1C}">
                                         <a14:useLocalDpi xmlns:a14="http://schemas.microsoft.com/office/drawing/2010/main" val="0"/>
@@ -6355,7 +6914,7 @@
 </file>
 
 <file path=word/footnotes.xml><?xml version="1.0" encoding="utf-8"?>
-<w:footnotes xmlns:wpc="http://schemas.microsoft.com/office/word/2010/wordprocessingCanvas" xmlns:mo="http://schemas.microsoft.com/office/mac/office/2008/main" xmlns:mc="http://schemas.openxmlformats.org/markup-compatibility/2006" xmlns:mv="urn:schemas-microsoft-com:mac:vml" xmlns:o="urn:schemas-microsoft-com:office:office" xmlns:r="http://schemas.openxmlformats.org/officeDocument/2006/relationships" xmlns:m="http://schemas.openxmlformats.org/officeDocument/2006/math" xmlns:v="urn:schemas-microsoft-com:vml" xmlns:wp14="http://schemas.microsoft.com/office/word/2010/wordprocessingDrawing" xmlns:wp="http://schemas.openxmlformats.org/drawingml/2006/wordprocessingDrawing" xmlns:w10="urn:schemas-microsoft-com:office:word" xmlns:w="http://schemas.openxmlformats.org/wordprocessingml/2006/main" xmlns:w14="http://schemas.microsoft.com/office/word/2010/wordml" xmlns:wpg="http://schemas.microsoft.com/office/word/2010/wordprocessingGroup" xmlns:wpi="http://schemas.microsoft.com/office/word/2010/wordprocessingInk" xmlns:wne="http://schemas.microsoft.com/office/word/2006/wordml" xmlns:wps="http://schemas.microsoft.com/office/word/2010/wordprocessingShape" mc:Ignorable="w14 wp14">
+<w:footnotes xmlns:wpc="http://schemas.microsoft.com/office/word/2010/wordprocessingCanvas" xmlns:mc="http://schemas.openxmlformats.org/markup-compatibility/2006" xmlns:o="urn:schemas-microsoft-com:office:office" xmlns:r="http://schemas.openxmlformats.org/officeDocument/2006/relationships" xmlns:m="http://schemas.openxmlformats.org/officeDocument/2006/math" xmlns:v="urn:schemas-microsoft-com:vml" xmlns:wp14="http://schemas.microsoft.com/office/word/2010/wordprocessingDrawing" xmlns:wp="http://schemas.openxmlformats.org/drawingml/2006/wordprocessingDrawing" xmlns:w10="urn:schemas-microsoft-com:office:word" xmlns:w="http://schemas.openxmlformats.org/wordprocessingml/2006/main" xmlns:w14="http://schemas.microsoft.com/office/word/2010/wordml" xmlns:w15="http://schemas.microsoft.com/office/word/2012/wordml" xmlns:wpg="http://schemas.microsoft.com/office/word/2010/wordprocessingGroup" xmlns:wpi="http://schemas.microsoft.com/office/word/2010/wordprocessingInk" xmlns:wne="http://schemas.microsoft.com/office/word/2006/wordml" xmlns:wps="http://schemas.microsoft.com/office/word/2010/wordprocessingShape" mc:Ignorable="w14 w15 wp14">
   <w:footnote w:type="separator" w:id="-1">
     <w:p>
       <w:r>
@@ -6374,7 +6933,7 @@
 </file>
 
 <file path=word/header1.xml><?xml version="1.0" encoding="utf-8"?>
-<w:hdr xmlns:wpc="http://schemas.microsoft.com/office/word/2010/wordprocessingCanvas" xmlns:mo="http://schemas.microsoft.com/office/mac/office/2008/main" xmlns:mc="http://schemas.openxmlformats.org/markup-compatibility/2006" xmlns:mv="urn:schemas-microsoft-com:mac:vml" xmlns:o="urn:schemas-microsoft-com:office:office" xmlns:r="http://schemas.openxmlformats.org/officeDocument/2006/relationships" xmlns:m="http://schemas.openxmlformats.org/officeDocument/2006/math" xmlns:v="urn:schemas-microsoft-com:vml" xmlns:wp14="http://schemas.microsoft.com/office/word/2010/wordprocessingDrawing" xmlns:wp="http://schemas.openxmlformats.org/drawingml/2006/wordprocessingDrawing" xmlns:w10="urn:schemas-microsoft-com:office:word" xmlns:w="http://schemas.openxmlformats.org/wordprocessingml/2006/main" xmlns:w14="http://schemas.microsoft.com/office/word/2010/wordml" xmlns:wpg="http://schemas.microsoft.com/office/word/2010/wordprocessingGroup" xmlns:wpi="http://schemas.microsoft.com/office/word/2010/wordprocessingInk" xmlns:wne="http://schemas.microsoft.com/office/word/2006/wordml" xmlns:wps="http://schemas.microsoft.com/office/word/2010/wordprocessingShape" mc:Ignorable="w14 wp14">
+<w:hdr xmlns:wpc="http://schemas.microsoft.com/office/word/2010/wordprocessingCanvas" xmlns:mc="http://schemas.openxmlformats.org/markup-compatibility/2006" xmlns:o="urn:schemas-microsoft-com:office:office" xmlns:r="http://schemas.openxmlformats.org/officeDocument/2006/relationships" xmlns:m="http://schemas.openxmlformats.org/officeDocument/2006/math" xmlns:v="urn:schemas-microsoft-com:vml" xmlns:wp14="http://schemas.microsoft.com/office/word/2010/wordprocessingDrawing" xmlns:wp="http://schemas.openxmlformats.org/drawingml/2006/wordprocessingDrawing" xmlns:w10="urn:schemas-microsoft-com:office:word" xmlns:w="http://schemas.openxmlformats.org/wordprocessingml/2006/main" xmlns:w14="http://schemas.microsoft.com/office/word/2010/wordml" xmlns:w15="http://schemas.microsoft.com/office/word/2012/wordml" xmlns:wpg="http://schemas.microsoft.com/office/word/2010/wordprocessingGroup" xmlns:wpi="http://schemas.microsoft.com/office/word/2010/wordprocessingInk" xmlns:wne="http://schemas.microsoft.com/office/word/2006/wordml" xmlns:wps="http://schemas.microsoft.com/office/word/2010/wordprocessingShape" mc:Ignorable="w14 w15 wp14">
   <w:tbl>
     <w:tblPr>
       <w:tblpPr w:leftFromText="187" w:rightFromText="187" w:bottomFromText="200" w:vertAnchor="text" w:tblpY="1"/>
@@ -6402,10 +6961,10 @@
         </w:tcPr>
         <w:p>
           <w:pPr>
-            <w:pStyle w:val="Header"/>
+            <w:pStyle w:val="En-tte"/>
             <w:spacing w:line="276" w:lineRule="auto"/>
             <w:rPr>
-              <w:rFonts w:eastAsia="ＭＳ ゴシック"/>
+              <w:rFonts w:eastAsia="MS Gothic"/>
               <w:b/>
               <w:bCs/>
               <w:color w:val="4F81BD"/>
@@ -6423,7 +6982,7 @@
         </w:tcPr>
         <w:p>
           <w:pPr>
-            <w:pStyle w:val="NoSpacing"/>
+            <w:pStyle w:val="Sansinterligne"/>
             <w:rPr>
               <w:rFonts w:ascii="Cambria" w:hAnsi="Cambria"/>
               <w:color w:val="4F81BD"/>
@@ -6451,10 +7010,10 @@
         </w:tcPr>
         <w:p>
           <w:pPr>
-            <w:pStyle w:val="Header"/>
+            <w:pStyle w:val="En-tte"/>
             <w:spacing w:line="276" w:lineRule="auto"/>
             <w:rPr>
-              <w:rFonts w:eastAsia="ＭＳ ゴシック"/>
+              <w:rFonts w:eastAsia="MS Gothic"/>
               <w:b/>
               <w:bCs/>
               <w:color w:val="4F81BD"/>
@@ -6479,10 +7038,10 @@
         </w:tcPr>
         <w:p>
           <w:pPr>
-            <w:pStyle w:val="Header"/>
+            <w:pStyle w:val="En-tte"/>
             <w:spacing w:line="276" w:lineRule="auto"/>
             <w:rPr>
-              <w:rFonts w:eastAsia="ＭＳ ゴシック"/>
+              <w:rFonts w:eastAsia="MS Gothic"/>
               <w:b/>
               <w:bCs/>
               <w:color w:val="4F81BD"/>
@@ -6519,10 +7078,10 @@
         </w:tcPr>
         <w:p>
           <w:pPr>
-            <w:pStyle w:val="Header"/>
+            <w:pStyle w:val="En-tte"/>
             <w:spacing w:line="276" w:lineRule="auto"/>
             <w:rPr>
-              <w:rFonts w:eastAsia="ＭＳ ゴシック"/>
+              <w:rFonts w:eastAsia="MS Gothic"/>
               <w:b/>
               <w:bCs/>
               <w:color w:val="4F81BD"/>
@@ -6534,14 +7093,14 @@
   </w:tbl>
   <w:p>
     <w:pPr>
-      <w:pStyle w:val="Header"/>
+      <w:pStyle w:val="En-tte"/>
     </w:pPr>
   </w:p>
 </w:hdr>
 </file>
 
 <file path=word/header2.xml><?xml version="1.0" encoding="utf-8"?>
-<w:hdr xmlns:wpc="http://schemas.microsoft.com/office/word/2010/wordprocessingCanvas" xmlns:mo="http://schemas.microsoft.com/office/mac/office/2008/main" xmlns:mc="http://schemas.openxmlformats.org/markup-compatibility/2006" xmlns:mv="urn:schemas-microsoft-com:mac:vml" xmlns:o="urn:schemas-microsoft-com:office:office" xmlns:r="http://schemas.openxmlformats.org/officeDocument/2006/relationships" xmlns:m="http://schemas.openxmlformats.org/officeDocument/2006/math" xmlns:v="urn:schemas-microsoft-com:vml" xmlns:wp14="http://schemas.microsoft.com/office/word/2010/wordprocessingDrawing" xmlns:wp="http://schemas.openxmlformats.org/drawingml/2006/wordprocessingDrawing" xmlns:w10="urn:schemas-microsoft-com:office:word" xmlns:w="http://schemas.openxmlformats.org/wordprocessingml/2006/main" xmlns:w14="http://schemas.microsoft.com/office/word/2010/wordml" xmlns:wpg="http://schemas.microsoft.com/office/word/2010/wordprocessingGroup" xmlns:wpi="http://schemas.microsoft.com/office/word/2010/wordprocessingInk" xmlns:wne="http://schemas.microsoft.com/office/word/2006/wordml" xmlns:wps="http://schemas.microsoft.com/office/word/2010/wordprocessingShape" mc:Ignorable="w14 wp14">
+<w:hdr xmlns:wpc="http://schemas.microsoft.com/office/word/2010/wordprocessingCanvas" xmlns:mc="http://schemas.openxmlformats.org/markup-compatibility/2006" xmlns:o="urn:schemas-microsoft-com:office:office" xmlns:r="http://schemas.openxmlformats.org/officeDocument/2006/relationships" xmlns:m="http://schemas.openxmlformats.org/officeDocument/2006/math" xmlns:v="urn:schemas-microsoft-com:vml" xmlns:wp14="http://schemas.microsoft.com/office/word/2010/wordprocessingDrawing" xmlns:wp="http://schemas.openxmlformats.org/drawingml/2006/wordprocessingDrawing" xmlns:w10="urn:schemas-microsoft-com:office:word" xmlns:w="http://schemas.openxmlformats.org/wordprocessingml/2006/main" xmlns:w14="http://schemas.microsoft.com/office/word/2010/wordml" xmlns:w15="http://schemas.microsoft.com/office/word/2012/wordml" xmlns:wpg="http://schemas.microsoft.com/office/word/2010/wordprocessingGroup" xmlns:wpi="http://schemas.microsoft.com/office/word/2010/wordprocessingInk" xmlns:wne="http://schemas.microsoft.com/office/word/2006/wordml" xmlns:wps="http://schemas.microsoft.com/office/word/2010/wordprocessingShape" mc:Ignorable="w14 w15 wp14">
   <w:tbl>
     <w:tblPr>
       <w:tblpPr w:leftFromText="187" w:rightFromText="187" w:bottomFromText="200" w:vertAnchor="text" w:tblpY="1"/>
@@ -6566,10 +7125,10 @@
         </w:tcPr>
         <w:p>
           <w:pPr>
-            <w:pStyle w:val="Header"/>
+            <w:pStyle w:val="En-tte"/>
             <w:spacing w:line="276" w:lineRule="auto"/>
             <w:rPr>
-              <w:rFonts w:eastAsia="ＭＳ ゴシック"/>
+              <w:rFonts w:eastAsia="MS Gothic"/>
               <w:b/>
               <w:bCs/>
             </w:rPr>
@@ -6586,7 +7145,7 @@
         </w:tcPr>
         <w:p>
           <w:pPr>
-            <w:pStyle w:val="NoSpacing"/>
+            <w:pStyle w:val="Sansinterligne"/>
             <w:rPr>
               <w:rFonts w:ascii="Century Schoolbook" w:hAnsi="Century Schoolbook"/>
               <w:szCs w:val="20"/>
@@ -6607,10 +7166,10 @@
         </w:tcPr>
         <w:p>
           <w:pPr>
-            <w:pStyle w:val="Header"/>
+            <w:pStyle w:val="En-tte"/>
             <w:spacing w:line="276" w:lineRule="auto"/>
             <w:rPr>
-              <w:rFonts w:eastAsia="ＭＳ ゴシック"/>
+              <w:rFonts w:eastAsia="MS Gothic"/>
               <w:b/>
               <w:bCs/>
               <w:color w:val="4F81BD"/>
@@ -6629,10 +7188,10 @@
         </w:tcPr>
         <w:p>
           <w:pPr>
-            <w:pStyle w:val="Header"/>
+            <w:pStyle w:val="En-tte"/>
             <w:spacing w:line="276" w:lineRule="auto"/>
             <w:rPr>
-              <w:rFonts w:eastAsia="ＭＳ ゴシック"/>
+              <w:rFonts w:eastAsia="MS Gothic"/>
               <w:b/>
               <w:bCs/>
             </w:rPr>
@@ -6662,10 +7221,10 @@
         </w:tcPr>
         <w:p>
           <w:pPr>
-            <w:pStyle w:val="Header"/>
+            <w:pStyle w:val="En-tte"/>
             <w:spacing w:line="276" w:lineRule="auto"/>
             <w:rPr>
-              <w:rFonts w:eastAsia="ＭＳ ゴシック"/>
+              <w:rFonts w:eastAsia="MS Gothic"/>
               <w:b/>
               <w:bCs/>
               <w:color w:val="4F81BD"/>
@@ -6677,14 +7236,14 @@
   </w:tbl>
   <w:p>
     <w:pPr>
-      <w:pStyle w:val="Header"/>
+      <w:pStyle w:val="En-tte"/>
     </w:pPr>
   </w:p>
 </w:hdr>
 </file>
 
 <file path=word/numbering.xml><?xml version="1.0" encoding="utf-8"?>
-<w:numbering xmlns:wpc="http://schemas.microsoft.com/office/word/2010/wordprocessingCanvas" xmlns:mo="http://schemas.microsoft.com/office/mac/office/2008/main" xmlns:mc="http://schemas.openxmlformats.org/markup-compatibility/2006" xmlns:mv="urn:schemas-microsoft-com:mac:vml" xmlns:o="urn:schemas-microsoft-com:office:office" xmlns:r="http://schemas.openxmlformats.org/officeDocument/2006/relationships" xmlns:m="http://schemas.openxmlformats.org/officeDocument/2006/math" xmlns:v="urn:schemas-microsoft-com:vml" xmlns:wp14="http://schemas.microsoft.com/office/word/2010/wordprocessingDrawing" xmlns:wp="http://schemas.openxmlformats.org/drawingml/2006/wordprocessingDrawing" xmlns:w10="urn:schemas-microsoft-com:office:word" xmlns:w="http://schemas.openxmlformats.org/wordprocessingml/2006/main" xmlns:w14="http://schemas.microsoft.com/office/word/2010/wordml" xmlns:wpg="http://schemas.microsoft.com/office/word/2010/wordprocessingGroup" xmlns:wpi="http://schemas.microsoft.com/office/word/2010/wordprocessingInk" xmlns:wne="http://schemas.microsoft.com/office/word/2006/wordml" xmlns:wps="http://schemas.microsoft.com/office/word/2010/wordprocessingShape" mc:Ignorable="w14 wp14">
+<w:numbering xmlns:wpc="http://schemas.microsoft.com/office/word/2010/wordprocessingCanvas" xmlns:mc="http://schemas.openxmlformats.org/markup-compatibility/2006" xmlns:o="urn:schemas-microsoft-com:office:office" xmlns:r="http://schemas.openxmlformats.org/officeDocument/2006/relationships" xmlns:m="http://schemas.openxmlformats.org/officeDocument/2006/math" xmlns:v="urn:schemas-microsoft-com:vml" xmlns:wp14="http://schemas.microsoft.com/office/word/2010/wordprocessingDrawing" xmlns:wp="http://schemas.openxmlformats.org/drawingml/2006/wordprocessingDrawing" xmlns:w10="urn:schemas-microsoft-com:office:word" xmlns:w="http://schemas.openxmlformats.org/wordprocessingml/2006/main" xmlns:w14="http://schemas.microsoft.com/office/word/2010/wordml" xmlns:w15="http://schemas.microsoft.com/office/word/2012/wordml" xmlns:wpg="http://schemas.microsoft.com/office/word/2010/wordprocessingGroup" xmlns:wpi="http://schemas.microsoft.com/office/word/2010/wordprocessingInk" xmlns:wne="http://schemas.microsoft.com/office/word/2006/wordml" xmlns:wps="http://schemas.microsoft.com/office/word/2010/wordprocessingShape" mc:Ignorable="w14 w15 wp14">
   <w:abstractNum w:abstractNumId="0">
     <w:nsid w:val="00000001"/>
     <w:multiLevelType w:val="hybridMultilevel"/>
@@ -6854,7 +7413,7 @@
     <w:lvl w:ilvl="0">
       <w:start w:val="1"/>
       <w:numFmt w:val="decimal"/>
-      <w:pStyle w:val="Heading1"/>
+      <w:pStyle w:val="Titre1"/>
       <w:lvlText w:val="%1."/>
       <w:lvlJc w:val="left"/>
       <w:pPr>
@@ -6867,7 +7426,7 @@
     <w:lvl w:ilvl="1">
       <w:start w:val="1"/>
       <w:numFmt w:val="decimal"/>
-      <w:pStyle w:val="Heading2"/>
+      <w:pStyle w:val="Titre2"/>
       <w:isLgl/>
       <w:lvlText w:val="%1.%2"/>
       <w:lvlJc w:val="left"/>
@@ -6881,7 +7440,7 @@
     <w:lvl w:ilvl="2">
       <w:start w:val="1"/>
       <w:numFmt w:val="decimal"/>
-      <w:pStyle w:val="Heading3"/>
+      <w:pStyle w:val="Titre3"/>
       <w:isLgl/>
       <w:lvlText w:val="%1.%2.%3"/>
       <w:lvlJc w:val="left"/>
@@ -6895,7 +7454,7 @@
     <w:lvl w:ilvl="3">
       <w:start w:val="1"/>
       <w:numFmt w:val="decimal"/>
-      <w:pStyle w:val="Heading4"/>
+      <w:pStyle w:val="Titre4"/>
       <w:isLgl/>
       <w:lvlText w:val="%1.%2.%3.%4"/>
       <w:lvlJc w:val="left"/>
@@ -9089,7 +9648,7 @@
   <w:abstractNum w:abstractNumId="22">
     <w:nsid w:val="3ED11F35"/>
     <w:multiLevelType w:val="multilevel"/>
-    <w:tmpl w:val="BE8EDFAE"/>
+    <w:tmpl w:val="4492FB60"/>
     <w:lvl w:ilvl="0">
       <w:start w:val="1"/>
       <w:numFmt w:val="bullet"/>
@@ -9106,20 +9665,16 @@
         <w:sz w:val="20"/>
       </w:rPr>
     </w:lvl>
-    <w:lvl w:ilvl="1" w:tentative="1">
-      <w:start w:val="1"/>
+    <w:lvl w:ilvl="1">
+      <w:start w:val="2"/>
       <w:numFmt w:val="bullet"/>
-      <w:lvlText w:val="o"/>
-      <w:lvlJc w:val="left"/>
-      <w:pPr>
-        <w:tabs>
-          <w:tab w:val="num" w:pos="1440"/>
-        </w:tabs>
+      <w:lvlText w:val="-"/>
+      <w:lvlJc w:val="left"/>
+      <w:pPr>
         <w:ind w:left="1440" w:hanging="360"/>
       </w:pPr>
       <w:rPr>
-        <w:rFonts w:ascii="Courier New" w:hAnsi="Courier New" w:hint="default"/>
-        <w:sz w:val="20"/>
+        <w:rFonts w:ascii="LMRoman12-Regular" w:eastAsia="MS Mincho" w:hAnsi="LMRoman12-Regular" w:cs="LMRoman12-Regular" w:hint="default"/>
       </w:rPr>
     </w:lvl>
     <w:lvl w:ilvl="2" w:tentative="1">
@@ -12255,159 +12810,395 @@
   <w:num w:numId="48">
     <w:abstractNumId w:val="22"/>
   </w:num>
+  <w:num w:numId="49">
+    <w:abstractNumId w:val="3"/>
+    <w:lvlOverride w:ilvl="0"/>
+    <w:lvlOverride w:ilvl="1"/>
+    <w:lvlOverride w:ilvl="2"/>
+    <w:lvlOverride w:ilvl="3"/>
+    <w:lvlOverride w:ilvl="4"/>
+    <w:lvlOverride w:ilvl="5"/>
+    <w:lvlOverride w:ilvl="6"/>
+    <w:lvlOverride w:ilvl="7"/>
+    <w:lvlOverride w:ilvl="8"/>
+  </w:num>
 </w:numbering>
 </file>
 
 <file path=word/styles.xml><?xml version="1.0" encoding="utf-8"?>
-<w:styles xmlns:mc="http://schemas.openxmlformats.org/markup-compatibility/2006" xmlns:r="http://schemas.openxmlformats.org/officeDocument/2006/relationships" xmlns:w="http://schemas.openxmlformats.org/wordprocessingml/2006/main" xmlns:w14="http://schemas.microsoft.com/office/word/2010/wordml" mc:Ignorable="w14">
+<w:styles xmlns:mc="http://schemas.openxmlformats.org/markup-compatibility/2006" xmlns:r="http://schemas.openxmlformats.org/officeDocument/2006/relationships" xmlns:w="http://schemas.openxmlformats.org/wordprocessingml/2006/main" xmlns:w14="http://schemas.microsoft.com/office/word/2010/wordml" xmlns:w15="http://schemas.microsoft.com/office/word/2012/wordml" mc:Ignorable="w14 w15">
   <w:docDefaults>
     <w:rPrDefault>
       <w:rPr>
-        <w:rFonts w:ascii="Cambria" w:eastAsia="ＭＳ 明朝" w:hAnsi="Cambria" w:cs="Times New Roman"/>
+        <w:rFonts w:ascii="Cambria" w:eastAsia="MS Mincho" w:hAnsi="Cambria" w:cs="Times New Roman"/>
         <w:lang w:val="fr-FR" w:eastAsia="en-US" w:bidi="ar-SA"/>
       </w:rPr>
     </w:rPrDefault>
     <w:pPrDefault/>
   </w:docDefaults>
-  <w:latentStyles w:defLockedState="0" w:defUIPriority="99" w:defSemiHidden="1" w:defUnhideWhenUsed="1" w:defQFormat="0" w:count="276">
-    <w:lsdException w:name="Normal" w:semiHidden="0" w:uiPriority="0" w:unhideWhenUsed="0" w:qFormat="1"/>
-    <w:lsdException w:name="heading 1" w:semiHidden="0" w:uiPriority="0" w:unhideWhenUsed="0" w:qFormat="1"/>
-    <w:lsdException w:name="heading 2" w:uiPriority="0" w:qFormat="1"/>
-    <w:lsdException w:name="heading 3" w:uiPriority="9" w:qFormat="1"/>
-    <w:lsdException w:name="heading 4" w:uiPriority="9" w:qFormat="1"/>
-    <w:lsdException w:name="heading 5" w:uiPriority="9" w:qFormat="1"/>
-    <w:lsdException w:name="heading 6" w:uiPriority="9" w:qFormat="1"/>
-    <w:lsdException w:name="heading 7" w:uiPriority="9" w:qFormat="1"/>
-    <w:lsdException w:name="heading 8" w:uiPriority="9" w:qFormat="1"/>
-    <w:lsdException w:name="heading 9" w:uiPriority="9" w:qFormat="1"/>
-    <w:lsdException w:name="toc 1" w:uiPriority="39"/>
-    <w:lsdException w:name="toc 2" w:uiPriority="39"/>
-    <w:lsdException w:name="toc 3" w:uiPriority="39"/>
-    <w:lsdException w:name="toc 4" w:uiPriority="39"/>
-    <w:lsdException w:name="toc 5" w:uiPriority="39"/>
-    <w:lsdException w:name="toc 6" w:uiPriority="39"/>
-    <w:lsdException w:name="toc 7" w:uiPriority="39"/>
-    <w:lsdException w:name="toc 8" w:uiPriority="39"/>
-    <w:lsdException w:name="toc 9" w:uiPriority="39"/>
-    <w:lsdException w:name="caption" w:uiPriority="35" w:qFormat="1"/>
-    <w:lsdException w:name="Title" w:semiHidden="0" w:uiPriority="10" w:unhideWhenUsed="0" w:qFormat="1"/>
-    <w:lsdException w:name="Default Paragraph Font" w:uiPriority="1"/>
-    <w:lsdException w:name="Subtitle" w:semiHidden="0" w:uiPriority="11" w:unhideWhenUsed="0" w:qFormat="1"/>
-    <w:lsdException w:name="Hyperlink" w:uiPriority="0"/>
-    <w:lsdException w:name="Strong" w:semiHidden="0" w:uiPriority="22" w:unhideWhenUsed="0" w:qFormat="1"/>
-    <w:lsdException w:name="Emphasis" w:semiHidden="0" w:uiPriority="20" w:unhideWhenUsed="0" w:qFormat="1"/>
-    <w:lsdException w:name="Table Grid" w:semiHidden="0" w:uiPriority="59" w:unhideWhenUsed="0"/>
-    <w:lsdException w:name="Placeholder Text" w:unhideWhenUsed="0"/>
-    <w:lsdException w:name="No Spacing" w:semiHidden="0" w:uiPriority="0" w:unhideWhenUsed="0" w:qFormat="1"/>
-    <w:lsdException w:name="Light Shading" w:semiHidden="0" w:uiPriority="60" w:unhideWhenUsed="0"/>
-    <w:lsdException w:name="Light List" w:semiHidden="0" w:uiPriority="61" w:unhideWhenUsed="0"/>
-    <w:lsdException w:name="Light Grid" w:semiHidden="0" w:uiPriority="62" w:unhideWhenUsed="0"/>
-    <w:lsdException w:name="Medium Shading 1" w:semiHidden="0" w:uiPriority="63" w:unhideWhenUsed="0"/>
-    <w:lsdException w:name="Medium Shading 2" w:semiHidden="0" w:uiPriority="64" w:unhideWhenUsed="0"/>
-    <w:lsdException w:name="Medium List 1" w:semiHidden="0" w:uiPriority="65" w:unhideWhenUsed="0"/>
-    <w:lsdException w:name="Medium List 2" w:semiHidden="0" w:uiPriority="66" w:unhideWhenUsed="0"/>
-    <w:lsdException w:name="Medium Grid 1" w:semiHidden="0" w:uiPriority="67" w:unhideWhenUsed="0"/>
-    <w:lsdException w:name="Medium Grid 2" w:semiHidden="0" w:uiPriority="68" w:unhideWhenUsed="0"/>
-    <w:lsdException w:name="Medium Grid 3" w:semiHidden="0" w:uiPriority="69" w:unhideWhenUsed="0"/>
-    <w:lsdException w:name="Dark List" w:semiHidden="0" w:uiPriority="70" w:unhideWhenUsed="0"/>
-    <w:lsdException w:name="Colorful Shading" w:semiHidden="0" w:uiPriority="71" w:unhideWhenUsed="0"/>
-    <w:lsdException w:name="Colorful List" w:semiHidden="0" w:uiPriority="72" w:unhideWhenUsed="0"/>
-    <w:lsdException w:name="Colorful Grid" w:semiHidden="0" w:uiPriority="73" w:unhideWhenUsed="0"/>
-    <w:lsdException w:name="Light Shading Accent 1" w:semiHidden="0" w:uiPriority="60" w:unhideWhenUsed="0"/>
-    <w:lsdException w:name="Light List Accent 1" w:semiHidden="0" w:uiPriority="61" w:unhideWhenUsed="0"/>
-    <w:lsdException w:name="Light Grid Accent 1" w:semiHidden="0" w:uiPriority="62" w:unhideWhenUsed="0"/>
-    <w:lsdException w:name="Medium Shading 1 Accent 1" w:semiHidden="0" w:uiPriority="63" w:unhideWhenUsed="0"/>
-    <w:lsdException w:name="Medium Shading 2 Accent 1" w:semiHidden="0" w:uiPriority="64" w:unhideWhenUsed="0"/>
-    <w:lsdException w:name="Medium List 1 Accent 1" w:semiHidden="0" w:uiPriority="65" w:unhideWhenUsed="0"/>
-    <w:lsdException w:name="Revision" w:unhideWhenUsed="0"/>
-    <w:lsdException w:name="List Paragraph" w:semiHidden="0" w:uiPriority="34" w:unhideWhenUsed="0" w:qFormat="1"/>
-    <w:lsdException w:name="Quote" w:semiHidden="0" w:uiPriority="29" w:unhideWhenUsed="0" w:qFormat="1"/>
-    <w:lsdException w:name="Intense Quote" w:semiHidden="0" w:uiPriority="30" w:unhideWhenUsed="0" w:qFormat="1"/>
-    <w:lsdException w:name="Medium List 2 Accent 1" w:semiHidden="0" w:uiPriority="66" w:unhideWhenUsed="0"/>
-    <w:lsdException w:name="Medium Grid 1 Accent 1" w:semiHidden="0" w:uiPriority="67" w:unhideWhenUsed="0"/>
-    <w:lsdException w:name="Medium Grid 2 Accent 1" w:semiHidden="0" w:uiPriority="68" w:unhideWhenUsed="0"/>
-    <w:lsdException w:name="Medium Grid 3 Accent 1" w:semiHidden="0" w:uiPriority="69" w:unhideWhenUsed="0"/>
-    <w:lsdException w:name="Dark List Accent 1" w:semiHidden="0" w:uiPriority="70" w:unhideWhenUsed="0"/>
-    <w:lsdException w:name="Colorful Shading Accent 1" w:semiHidden="0" w:uiPriority="71" w:unhideWhenUsed="0"/>
-    <w:lsdException w:name="Colorful List Accent 1" w:semiHidden="0" w:uiPriority="72" w:unhideWhenUsed="0"/>
-    <w:lsdException w:name="Colorful Grid Accent 1" w:semiHidden="0" w:uiPriority="73" w:unhideWhenUsed="0"/>
-    <w:lsdException w:name="Light Shading Accent 2" w:semiHidden="0" w:uiPriority="60" w:unhideWhenUsed="0"/>
-    <w:lsdException w:name="Light List Accent 2" w:semiHidden="0" w:uiPriority="61" w:unhideWhenUsed="0"/>
-    <w:lsdException w:name="Light Grid Accent 2" w:semiHidden="0" w:uiPriority="62" w:unhideWhenUsed="0"/>
-    <w:lsdException w:name="Medium Shading 1 Accent 2" w:semiHidden="0" w:uiPriority="63" w:unhideWhenUsed="0"/>
-    <w:lsdException w:name="Medium Shading 2 Accent 2" w:semiHidden="0" w:uiPriority="64" w:unhideWhenUsed="0"/>
-    <w:lsdException w:name="Medium List 1 Accent 2" w:semiHidden="0" w:uiPriority="65" w:unhideWhenUsed="0"/>
-    <w:lsdException w:name="Medium List 2 Accent 2" w:semiHidden="0" w:uiPriority="66" w:unhideWhenUsed="0"/>
-    <w:lsdException w:name="Medium Grid 1 Accent 2" w:semiHidden="0" w:uiPriority="67" w:unhideWhenUsed="0"/>
-    <w:lsdException w:name="Medium Grid 2 Accent 2" w:semiHidden="0" w:uiPriority="68" w:unhideWhenUsed="0"/>
-    <w:lsdException w:name="Medium Grid 3 Accent 2" w:semiHidden="0" w:uiPriority="69" w:unhideWhenUsed="0"/>
-    <w:lsdException w:name="Dark List Accent 2" w:semiHidden="0" w:uiPriority="70" w:unhideWhenUsed="0"/>
-    <w:lsdException w:name="Colorful Shading Accent 2" w:semiHidden="0" w:uiPriority="71" w:unhideWhenUsed="0"/>
-    <w:lsdException w:name="Colorful List Accent 2" w:semiHidden="0" w:uiPriority="72" w:unhideWhenUsed="0"/>
-    <w:lsdException w:name="Colorful Grid Accent 2" w:semiHidden="0" w:uiPriority="73" w:unhideWhenUsed="0"/>
-    <w:lsdException w:name="Light Shading Accent 3" w:semiHidden="0" w:uiPriority="60" w:unhideWhenUsed="0"/>
-    <w:lsdException w:name="Light List Accent 3" w:semiHidden="0" w:uiPriority="61" w:unhideWhenUsed="0"/>
-    <w:lsdException w:name="Light Grid Accent 3" w:semiHidden="0" w:uiPriority="62" w:unhideWhenUsed="0"/>
-    <w:lsdException w:name="Medium Shading 1 Accent 3" w:semiHidden="0" w:uiPriority="63" w:unhideWhenUsed="0"/>
-    <w:lsdException w:name="Medium Shading 2 Accent 3" w:semiHidden="0" w:uiPriority="64" w:unhideWhenUsed="0"/>
-    <w:lsdException w:name="Medium List 1 Accent 3" w:semiHidden="0" w:uiPriority="65" w:unhideWhenUsed="0"/>
-    <w:lsdException w:name="Medium List 2 Accent 3" w:semiHidden="0" w:uiPriority="66" w:unhideWhenUsed="0"/>
-    <w:lsdException w:name="Medium Grid 1 Accent 3" w:semiHidden="0" w:uiPriority="67" w:unhideWhenUsed="0"/>
-    <w:lsdException w:name="Medium Grid 2 Accent 3" w:semiHidden="0" w:uiPriority="68" w:unhideWhenUsed="0"/>
-    <w:lsdException w:name="Medium Grid 3 Accent 3" w:semiHidden="0" w:uiPriority="69" w:unhideWhenUsed="0"/>
-    <w:lsdException w:name="Dark List Accent 3" w:semiHidden="0" w:uiPriority="70" w:unhideWhenUsed="0"/>
-    <w:lsdException w:name="Colorful Shading Accent 3" w:semiHidden="0" w:uiPriority="71" w:unhideWhenUsed="0"/>
-    <w:lsdException w:name="Colorful List Accent 3" w:semiHidden="0" w:uiPriority="72" w:unhideWhenUsed="0"/>
-    <w:lsdException w:name="Colorful Grid Accent 3" w:semiHidden="0" w:uiPriority="73" w:unhideWhenUsed="0"/>
-    <w:lsdException w:name="Light Shading Accent 4" w:semiHidden="0" w:uiPriority="60" w:unhideWhenUsed="0"/>
-    <w:lsdException w:name="Light List Accent 4" w:semiHidden="0" w:uiPriority="61" w:unhideWhenUsed="0"/>
-    <w:lsdException w:name="Light Grid Accent 4" w:semiHidden="0" w:uiPriority="62" w:unhideWhenUsed="0"/>
-    <w:lsdException w:name="Medium Shading 1 Accent 4" w:semiHidden="0" w:uiPriority="63" w:unhideWhenUsed="0"/>
-    <w:lsdException w:name="Medium Shading 2 Accent 4" w:semiHidden="0" w:uiPriority="64" w:unhideWhenUsed="0"/>
-    <w:lsdException w:name="Medium List 1 Accent 4" w:semiHidden="0" w:uiPriority="65" w:unhideWhenUsed="0"/>
-    <w:lsdException w:name="Medium List 2 Accent 4" w:semiHidden="0" w:uiPriority="66" w:unhideWhenUsed="0"/>
-    <w:lsdException w:name="Medium Grid 1 Accent 4" w:semiHidden="0" w:uiPriority="67" w:unhideWhenUsed="0"/>
-    <w:lsdException w:name="Medium Grid 2 Accent 4" w:semiHidden="0" w:uiPriority="68" w:unhideWhenUsed="0"/>
-    <w:lsdException w:name="Medium Grid 3 Accent 4" w:semiHidden="0" w:uiPriority="69" w:unhideWhenUsed="0"/>
-    <w:lsdException w:name="Dark List Accent 4" w:semiHidden="0" w:uiPriority="70" w:unhideWhenUsed="0"/>
-    <w:lsdException w:name="Colorful Shading Accent 4" w:semiHidden="0" w:uiPriority="71" w:unhideWhenUsed="0"/>
-    <w:lsdException w:name="Colorful List Accent 4" w:semiHidden="0" w:uiPriority="72" w:unhideWhenUsed="0"/>
-    <w:lsdException w:name="Colorful Grid Accent 4" w:semiHidden="0" w:uiPriority="73" w:unhideWhenUsed="0"/>
-    <w:lsdException w:name="Light Shading Accent 5" w:semiHidden="0" w:uiPriority="60" w:unhideWhenUsed="0"/>
-    <w:lsdException w:name="Light List Accent 5" w:semiHidden="0" w:uiPriority="61" w:unhideWhenUsed="0"/>
-    <w:lsdException w:name="Light Grid Accent 5" w:semiHidden="0" w:uiPriority="62" w:unhideWhenUsed="0"/>
-    <w:lsdException w:name="Medium Shading 1 Accent 5" w:semiHidden="0" w:uiPriority="63" w:unhideWhenUsed="0"/>
-    <w:lsdException w:name="Medium Shading 2 Accent 5" w:semiHidden="0" w:uiPriority="64" w:unhideWhenUsed="0"/>
-    <w:lsdException w:name="Medium List 1 Accent 5" w:semiHidden="0" w:uiPriority="65" w:unhideWhenUsed="0"/>
-    <w:lsdException w:name="Medium List 2 Accent 5" w:semiHidden="0" w:uiPriority="66" w:unhideWhenUsed="0"/>
-    <w:lsdException w:name="Medium Grid 1 Accent 5" w:semiHidden="0" w:uiPriority="67" w:unhideWhenUsed="0"/>
-    <w:lsdException w:name="Medium Grid 2 Accent 5" w:semiHidden="0" w:uiPriority="68" w:unhideWhenUsed="0"/>
-    <w:lsdException w:name="Medium Grid 3 Accent 5" w:semiHidden="0" w:uiPriority="69" w:unhideWhenUsed="0"/>
-    <w:lsdException w:name="Dark List Accent 5" w:semiHidden="0" w:uiPriority="70" w:unhideWhenUsed="0"/>
-    <w:lsdException w:name="Colorful Shading Accent 5" w:semiHidden="0" w:uiPriority="71" w:unhideWhenUsed="0"/>
-    <w:lsdException w:name="Colorful List Accent 5" w:semiHidden="0" w:uiPriority="72" w:unhideWhenUsed="0"/>
-    <w:lsdException w:name="Colorful Grid Accent 5" w:semiHidden="0" w:uiPriority="73" w:unhideWhenUsed="0"/>
-    <w:lsdException w:name="Light Shading Accent 6" w:semiHidden="0" w:uiPriority="60" w:unhideWhenUsed="0"/>
-    <w:lsdException w:name="Light List Accent 6" w:semiHidden="0" w:uiPriority="61" w:unhideWhenUsed="0"/>
-    <w:lsdException w:name="Light Grid Accent 6" w:semiHidden="0" w:uiPriority="62" w:unhideWhenUsed="0"/>
-    <w:lsdException w:name="Medium Shading 1 Accent 6" w:semiHidden="0" w:uiPriority="63" w:unhideWhenUsed="0"/>
-    <w:lsdException w:name="Medium Shading 2 Accent 6" w:semiHidden="0" w:uiPriority="64" w:unhideWhenUsed="0"/>
-    <w:lsdException w:name="Medium List 1 Accent 6" w:semiHidden="0" w:uiPriority="65" w:unhideWhenUsed="0"/>
-    <w:lsdException w:name="Medium List 2 Accent 6" w:semiHidden="0" w:uiPriority="66" w:unhideWhenUsed="0"/>
-    <w:lsdException w:name="Medium Grid 1 Accent 6" w:semiHidden="0" w:uiPriority="67" w:unhideWhenUsed="0"/>
-    <w:lsdException w:name="Medium Grid 2 Accent 6" w:semiHidden="0" w:uiPriority="68" w:unhideWhenUsed="0"/>
-    <w:lsdException w:name="Medium Grid 3 Accent 6" w:semiHidden="0" w:uiPriority="69" w:unhideWhenUsed="0"/>
-    <w:lsdException w:name="Dark List Accent 6" w:semiHidden="0" w:uiPriority="70" w:unhideWhenUsed="0"/>
-    <w:lsdException w:name="Colorful Shading Accent 6" w:semiHidden="0" w:uiPriority="71" w:unhideWhenUsed="0"/>
-    <w:lsdException w:name="Colorful List Accent 6" w:semiHidden="0" w:uiPriority="72" w:unhideWhenUsed="0"/>
-    <w:lsdException w:name="Colorful Grid Accent 6" w:semiHidden="0" w:uiPriority="73" w:unhideWhenUsed="0"/>
-    <w:lsdException w:name="Subtle Emphasis" w:semiHidden="0" w:uiPriority="19" w:unhideWhenUsed="0" w:qFormat="1"/>
-    <w:lsdException w:name="Intense Emphasis" w:semiHidden="0" w:uiPriority="21" w:unhideWhenUsed="0" w:qFormat="1"/>
-    <w:lsdException w:name="Subtle Reference" w:semiHidden="0" w:uiPriority="31" w:unhideWhenUsed="0" w:qFormat="1"/>
-    <w:lsdException w:name="Intense Reference" w:semiHidden="0" w:uiPriority="32" w:unhideWhenUsed="0" w:qFormat="1"/>
-    <w:lsdException w:name="Book Title" w:semiHidden="0" w:uiPriority="33" w:unhideWhenUsed="0" w:qFormat="1"/>
-    <w:lsdException w:name="Bibliography" w:uiPriority="37"/>
-    <w:lsdException w:name="TOC Heading" w:uiPriority="39" w:qFormat="1"/>
+  <w:latentStyles w:defLockedState="0" w:defUIPriority="99" w:defSemiHidden="0" w:defUnhideWhenUsed="0" w:defQFormat="0" w:count="371">
+    <w:lsdException w:name="Normal" w:uiPriority="0" w:qFormat="1"/>
+    <w:lsdException w:name="heading 1" w:uiPriority="0" w:qFormat="1"/>
+    <w:lsdException w:name="heading 2" w:semiHidden="1" w:uiPriority="0" w:unhideWhenUsed="1" w:qFormat="1"/>
+    <w:lsdException w:name="heading 3" w:semiHidden="1" w:uiPriority="9" w:unhideWhenUsed="1" w:qFormat="1"/>
+    <w:lsdException w:name="heading 4" w:semiHidden="1" w:uiPriority="9" w:unhideWhenUsed="1" w:qFormat="1"/>
+    <w:lsdException w:name="heading 5" w:semiHidden="1" w:uiPriority="9" w:unhideWhenUsed="1" w:qFormat="1"/>
+    <w:lsdException w:name="heading 6" w:semiHidden="1" w:uiPriority="9" w:unhideWhenUsed="1" w:qFormat="1"/>
+    <w:lsdException w:name="heading 7" w:semiHidden="1" w:uiPriority="9" w:unhideWhenUsed="1" w:qFormat="1"/>
+    <w:lsdException w:name="heading 8" w:semiHidden="1" w:uiPriority="9" w:unhideWhenUsed="1" w:qFormat="1"/>
+    <w:lsdException w:name="heading 9" w:semiHidden="1" w:uiPriority="9" w:unhideWhenUsed="1" w:qFormat="1"/>
+    <w:lsdException w:name="index 1" w:semiHidden="1" w:unhideWhenUsed="1"/>
+    <w:lsdException w:name="index 2" w:semiHidden="1" w:unhideWhenUsed="1"/>
+    <w:lsdException w:name="index 3" w:semiHidden="1" w:unhideWhenUsed="1"/>
+    <w:lsdException w:name="index 4" w:semiHidden="1" w:unhideWhenUsed="1"/>
+    <w:lsdException w:name="index 5" w:semiHidden="1" w:unhideWhenUsed="1"/>
+    <w:lsdException w:name="index 6" w:semiHidden="1" w:unhideWhenUsed="1"/>
+    <w:lsdException w:name="index 7" w:semiHidden="1" w:unhideWhenUsed="1"/>
+    <w:lsdException w:name="index 8" w:semiHidden="1" w:unhideWhenUsed="1"/>
+    <w:lsdException w:name="index 9" w:semiHidden="1" w:unhideWhenUsed="1"/>
+    <w:lsdException w:name="toc 1" w:semiHidden="1" w:uiPriority="39" w:unhideWhenUsed="1"/>
+    <w:lsdException w:name="toc 2" w:semiHidden="1" w:uiPriority="39" w:unhideWhenUsed="1"/>
+    <w:lsdException w:name="toc 3" w:semiHidden="1" w:uiPriority="39" w:unhideWhenUsed="1"/>
+    <w:lsdException w:name="toc 4" w:semiHidden="1" w:uiPriority="39" w:unhideWhenUsed="1"/>
+    <w:lsdException w:name="toc 5" w:semiHidden="1" w:uiPriority="39" w:unhideWhenUsed="1"/>
+    <w:lsdException w:name="toc 6" w:semiHidden="1" w:uiPriority="39" w:unhideWhenUsed="1"/>
+    <w:lsdException w:name="toc 7" w:semiHidden="1" w:uiPriority="39" w:unhideWhenUsed="1"/>
+    <w:lsdException w:name="toc 8" w:semiHidden="1" w:uiPriority="39" w:unhideWhenUsed="1"/>
+    <w:lsdException w:name="toc 9" w:semiHidden="1" w:uiPriority="39" w:unhideWhenUsed="1"/>
+    <w:lsdException w:name="Normal Indent" w:semiHidden="1" w:unhideWhenUsed="1"/>
+    <w:lsdException w:name="footnote text" w:semiHidden="1" w:unhideWhenUsed="1"/>
+    <w:lsdException w:name="annotation text" w:semiHidden="1" w:unhideWhenUsed="1"/>
+    <w:lsdException w:name="header" w:semiHidden="1" w:unhideWhenUsed="1"/>
+    <w:lsdException w:name="footer" w:semiHidden="1" w:unhideWhenUsed="1"/>
+    <w:lsdException w:name="index heading" w:semiHidden="1" w:unhideWhenUsed="1"/>
+    <w:lsdException w:name="caption" w:semiHidden="1" w:uiPriority="35" w:unhideWhenUsed="1" w:qFormat="1"/>
+    <w:lsdException w:name="table of figures" w:semiHidden="1" w:unhideWhenUsed="1"/>
+    <w:lsdException w:name="envelope address" w:semiHidden="1" w:unhideWhenUsed="1"/>
+    <w:lsdException w:name="envelope return" w:semiHidden="1" w:unhideWhenUsed="1"/>
+    <w:lsdException w:name="footnote reference" w:semiHidden="1" w:unhideWhenUsed="1"/>
+    <w:lsdException w:name="annotation reference" w:semiHidden="1" w:unhideWhenUsed="1"/>
+    <w:lsdException w:name="line number" w:semiHidden="1" w:unhideWhenUsed="1"/>
+    <w:lsdException w:name="page number" w:semiHidden="1" w:unhideWhenUsed="1"/>
+    <w:lsdException w:name="endnote reference" w:semiHidden="1" w:unhideWhenUsed="1"/>
+    <w:lsdException w:name="endnote text" w:semiHidden="1" w:unhideWhenUsed="1"/>
+    <w:lsdException w:name="table of authorities" w:semiHidden="1" w:unhideWhenUsed="1"/>
+    <w:lsdException w:name="macro" w:semiHidden="1" w:unhideWhenUsed="1"/>
+    <w:lsdException w:name="toa heading" w:semiHidden="1" w:unhideWhenUsed="1"/>
+    <w:lsdException w:name="List" w:semiHidden="1" w:unhideWhenUsed="1"/>
+    <w:lsdException w:name="List Bullet" w:semiHidden="1" w:unhideWhenUsed="1"/>
+    <w:lsdException w:name="List Number" w:semiHidden="1" w:unhideWhenUsed="1"/>
+    <w:lsdException w:name="List 2" w:semiHidden="1" w:unhideWhenUsed="1"/>
+    <w:lsdException w:name="List 3" w:semiHidden="1" w:unhideWhenUsed="1"/>
+    <w:lsdException w:name="List 4" w:semiHidden="1" w:unhideWhenUsed="1"/>
+    <w:lsdException w:name="List 5" w:semiHidden="1" w:unhideWhenUsed="1"/>
+    <w:lsdException w:name="List Bullet 2" w:semiHidden="1" w:unhideWhenUsed="1"/>
+    <w:lsdException w:name="List Bullet 3" w:semiHidden="1" w:unhideWhenUsed="1"/>
+    <w:lsdException w:name="List Bullet 4" w:semiHidden="1" w:unhideWhenUsed="1"/>
+    <w:lsdException w:name="List Bullet 5" w:semiHidden="1" w:unhideWhenUsed="1"/>
+    <w:lsdException w:name="List Number 2" w:semiHidden="1" w:unhideWhenUsed="1"/>
+    <w:lsdException w:name="List Number 3" w:semiHidden="1" w:unhideWhenUsed="1"/>
+    <w:lsdException w:name="List Number 4" w:semiHidden="1" w:unhideWhenUsed="1"/>
+    <w:lsdException w:name="List Number 5" w:semiHidden="1" w:unhideWhenUsed="1"/>
+    <w:lsdException w:name="Title" w:uiPriority="10" w:qFormat="1"/>
+    <w:lsdException w:name="Closing" w:semiHidden="1" w:unhideWhenUsed="1"/>
+    <w:lsdException w:name="Signature" w:semiHidden="1" w:unhideWhenUsed="1"/>
+    <w:lsdException w:name="Default Paragraph Font" w:semiHidden="1" w:uiPriority="1" w:unhideWhenUsed="1"/>
+    <w:lsdException w:name="Body Text" w:semiHidden="1" w:unhideWhenUsed="1"/>
+    <w:lsdException w:name="Body Text Indent" w:semiHidden="1" w:unhideWhenUsed="1"/>
+    <w:lsdException w:name="List Continue" w:semiHidden="1" w:unhideWhenUsed="1"/>
+    <w:lsdException w:name="List Continue 2" w:semiHidden="1" w:unhideWhenUsed="1"/>
+    <w:lsdException w:name="List Continue 3" w:semiHidden="1" w:unhideWhenUsed="1"/>
+    <w:lsdException w:name="List Continue 4" w:semiHidden="1" w:unhideWhenUsed="1"/>
+    <w:lsdException w:name="List Continue 5" w:semiHidden="1" w:unhideWhenUsed="1"/>
+    <w:lsdException w:name="Message Header" w:semiHidden="1" w:unhideWhenUsed="1"/>
+    <w:lsdException w:name="Subtitle" w:uiPriority="11" w:qFormat="1"/>
+    <w:lsdException w:name="Salutation" w:semiHidden="1" w:unhideWhenUsed="1"/>
+    <w:lsdException w:name="Date" w:semiHidden="1" w:unhideWhenUsed="1"/>
+    <w:lsdException w:name="Body Text First Indent" w:semiHidden="1" w:unhideWhenUsed="1"/>
+    <w:lsdException w:name="Body Text First Indent 2" w:semiHidden="1" w:unhideWhenUsed="1"/>
+    <w:lsdException w:name="Note Heading" w:semiHidden="1" w:unhideWhenUsed="1"/>
+    <w:lsdException w:name="Body Text 2" w:semiHidden="1" w:unhideWhenUsed="1"/>
+    <w:lsdException w:name="Body Text 3" w:semiHidden="1" w:unhideWhenUsed="1"/>
+    <w:lsdException w:name="Body Text Indent 2" w:semiHidden="1" w:unhideWhenUsed="1"/>
+    <w:lsdException w:name="Body Text Indent 3" w:semiHidden="1" w:unhideWhenUsed="1"/>
+    <w:lsdException w:name="Block Text" w:semiHidden="1" w:unhideWhenUsed="1"/>
+    <w:lsdException w:name="Hyperlink" w:semiHidden="1" w:uiPriority="0" w:unhideWhenUsed="1"/>
+    <w:lsdException w:name="FollowedHyperlink" w:semiHidden="1" w:unhideWhenUsed="1"/>
+    <w:lsdException w:name="Strong" w:uiPriority="22" w:qFormat="1"/>
+    <w:lsdException w:name="Emphasis" w:uiPriority="20" w:qFormat="1"/>
+    <w:lsdException w:name="Document Map" w:semiHidden="1" w:unhideWhenUsed="1"/>
+    <w:lsdException w:name="Plain Text" w:semiHidden="1" w:unhideWhenUsed="1"/>
+    <w:lsdException w:name="E-mail Signature" w:semiHidden="1" w:unhideWhenUsed="1"/>
+    <w:lsdException w:name="HTML Top of Form" w:semiHidden="1" w:unhideWhenUsed="1"/>
+    <w:lsdException w:name="HTML Bottom of Form" w:semiHidden="1" w:unhideWhenUsed="1"/>
+    <w:lsdException w:name="Normal (Web)" w:semiHidden="1" w:unhideWhenUsed="1"/>
+    <w:lsdException w:name="HTML Acronym" w:semiHidden="1" w:unhideWhenUsed="1"/>
+    <w:lsdException w:name="HTML Address" w:semiHidden="1" w:unhideWhenUsed="1"/>
+    <w:lsdException w:name="HTML Cite" w:semiHidden="1" w:unhideWhenUsed="1"/>
+    <w:lsdException w:name="HTML Code" w:semiHidden="1" w:unhideWhenUsed="1"/>
+    <w:lsdException w:name="HTML Definition" w:semiHidden="1" w:unhideWhenUsed="1"/>
+    <w:lsdException w:name="HTML Keyboard" w:semiHidden="1" w:unhideWhenUsed="1"/>
+    <w:lsdException w:name="HTML Preformatted" w:semiHidden="1" w:unhideWhenUsed="1"/>
+    <w:lsdException w:name="HTML Sample" w:semiHidden="1" w:unhideWhenUsed="1"/>
+    <w:lsdException w:name="HTML Typewriter" w:semiHidden="1" w:unhideWhenUsed="1"/>
+    <w:lsdException w:name="HTML Variable" w:semiHidden="1" w:unhideWhenUsed="1"/>
+    <w:lsdException w:name="Normal Table" w:semiHidden="1" w:unhideWhenUsed="1"/>
+    <w:lsdException w:name="annotation subject" w:semiHidden="1" w:unhideWhenUsed="1"/>
+    <w:lsdException w:name="No List" w:semiHidden="1" w:unhideWhenUsed="1"/>
+    <w:lsdException w:name="Outline List 1" w:semiHidden="1" w:unhideWhenUsed="1"/>
+    <w:lsdException w:name="Outline List 2" w:semiHidden="1" w:unhideWhenUsed="1"/>
+    <w:lsdException w:name="Outline List 3" w:semiHidden="1" w:unhideWhenUsed="1"/>
+    <w:lsdException w:name="Table Simple 1" w:semiHidden="1" w:unhideWhenUsed="1"/>
+    <w:lsdException w:name="Table Simple 2" w:semiHidden="1" w:unhideWhenUsed="1"/>
+    <w:lsdException w:name="Table Simple 3" w:semiHidden="1" w:unhideWhenUsed="1"/>
+    <w:lsdException w:name="Table Classic 1" w:semiHidden="1" w:unhideWhenUsed="1"/>
+    <w:lsdException w:name="Table Classic 2" w:semiHidden="1" w:unhideWhenUsed="1"/>
+    <w:lsdException w:name="Table Classic 3" w:semiHidden="1" w:unhideWhenUsed="1"/>
+    <w:lsdException w:name="Table Classic 4" w:semiHidden="1" w:unhideWhenUsed="1"/>
+    <w:lsdException w:name="Table Colorful 1" w:semiHidden="1" w:unhideWhenUsed="1"/>
+    <w:lsdException w:name="Table Colorful 2" w:semiHidden="1" w:unhideWhenUsed="1"/>
+    <w:lsdException w:name="Table Colorful 3" w:semiHidden="1" w:unhideWhenUsed="1"/>
+    <w:lsdException w:name="Table Columns 1" w:semiHidden="1" w:unhideWhenUsed="1"/>
+    <w:lsdException w:name="Table Columns 2" w:semiHidden="1" w:unhideWhenUsed="1"/>
+    <w:lsdException w:name="Table Columns 3" w:semiHidden="1" w:unhideWhenUsed="1"/>
+    <w:lsdException w:name="Table Columns 4" w:semiHidden="1" w:unhideWhenUsed="1"/>
+    <w:lsdException w:name="Table Columns 5" w:semiHidden="1" w:unhideWhenUsed="1"/>
+    <w:lsdException w:name="Table Grid 1" w:semiHidden="1" w:unhideWhenUsed="1"/>
+    <w:lsdException w:name="Table Grid 2" w:semiHidden="1" w:unhideWhenUsed="1"/>
+    <w:lsdException w:name="Table Grid 3" w:semiHidden="1" w:unhideWhenUsed="1"/>
+    <w:lsdException w:name="Table Grid 4" w:semiHidden="1" w:unhideWhenUsed="1"/>
+    <w:lsdException w:name="Table Grid 5" w:semiHidden="1" w:unhideWhenUsed="1"/>
+    <w:lsdException w:name="Table Grid 6" w:semiHidden="1" w:unhideWhenUsed="1"/>
+    <w:lsdException w:name="Table Grid 7" w:semiHidden="1" w:unhideWhenUsed="1"/>
+    <w:lsdException w:name="Table Grid 8" w:semiHidden="1" w:unhideWhenUsed="1"/>
+    <w:lsdException w:name="Table List 1" w:semiHidden="1" w:unhideWhenUsed="1"/>
+    <w:lsdException w:name="Table List 2" w:semiHidden="1" w:unhideWhenUsed="1"/>
+    <w:lsdException w:name="Table List 3" w:semiHidden="1" w:unhideWhenUsed="1"/>
+    <w:lsdException w:name="Table List 4" w:semiHidden="1" w:unhideWhenUsed="1"/>
+    <w:lsdException w:name="Table List 5" w:semiHidden="1" w:unhideWhenUsed="1"/>
+    <w:lsdException w:name="Table List 6" w:semiHidden="1" w:unhideWhenUsed="1"/>
+    <w:lsdException w:name="Table List 7" w:semiHidden="1" w:unhideWhenUsed="1"/>
+    <w:lsdException w:name="Table List 8" w:semiHidden="1" w:unhideWhenUsed="1"/>
+    <w:lsdException w:name="Table 3D effects 1" w:semiHidden="1" w:unhideWhenUsed="1"/>
+    <w:lsdException w:name="Table 3D effects 2" w:semiHidden="1" w:unhideWhenUsed="1"/>
+    <w:lsdException w:name="Table 3D effects 3" w:semiHidden="1" w:unhideWhenUsed="1"/>
+    <w:lsdException w:name="Table Contemporary" w:semiHidden="1" w:unhideWhenUsed="1"/>
+    <w:lsdException w:name="Table Elegant" w:semiHidden="1" w:unhideWhenUsed="1"/>
+    <w:lsdException w:name="Table Professional" w:semiHidden="1" w:unhideWhenUsed="1"/>
+    <w:lsdException w:name="Table Subtle 1" w:semiHidden="1" w:unhideWhenUsed="1"/>
+    <w:lsdException w:name="Table Subtle 2" w:semiHidden="1" w:unhideWhenUsed="1"/>
+    <w:lsdException w:name="Table Web 1" w:semiHidden="1" w:unhideWhenUsed="1"/>
+    <w:lsdException w:name="Table Web 2" w:semiHidden="1" w:unhideWhenUsed="1"/>
+    <w:lsdException w:name="Table Web 3" w:semiHidden="1" w:unhideWhenUsed="1"/>
+    <w:lsdException w:name="Balloon Text" w:semiHidden="1" w:unhideWhenUsed="1"/>
+    <w:lsdException w:name="Table Grid" w:uiPriority="59"/>
+    <w:lsdException w:name="Table Theme" w:semiHidden="1" w:unhideWhenUsed="1"/>
+    <w:lsdException w:name="Placeholder Text" w:semiHidden="1"/>
+    <w:lsdException w:name="No Spacing" w:uiPriority="0" w:qFormat="1"/>
+    <w:lsdException w:name="Light Shading" w:uiPriority="60"/>
+    <w:lsdException w:name="Light List" w:uiPriority="61"/>
+    <w:lsdException w:name="Light Grid" w:uiPriority="62"/>
+    <w:lsdException w:name="Medium Shading 1" w:uiPriority="63"/>
+    <w:lsdException w:name="Medium Shading 2" w:uiPriority="64"/>
+    <w:lsdException w:name="Medium List 1" w:uiPriority="65"/>
+    <w:lsdException w:name="Medium List 2" w:uiPriority="66"/>
+    <w:lsdException w:name="Medium Grid 1" w:uiPriority="67"/>
+    <w:lsdException w:name="Medium Grid 2" w:uiPriority="68"/>
+    <w:lsdException w:name="Medium Grid 3" w:uiPriority="69"/>
+    <w:lsdException w:name="Dark List" w:uiPriority="70"/>
+    <w:lsdException w:name="Colorful Shading" w:uiPriority="71"/>
+    <w:lsdException w:name="Colorful List" w:uiPriority="72"/>
+    <w:lsdException w:name="Colorful Grid" w:uiPriority="73"/>
+    <w:lsdException w:name="Light Shading Accent 1" w:uiPriority="60"/>
+    <w:lsdException w:name="Light List Accent 1" w:uiPriority="61"/>
+    <w:lsdException w:name="Light Grid Accent 1" w:uiPriority="62"/>
+    <w:lsdException w:name="Medium Shading 1 Accent 1" w:uiPriority="63"/>
+    <w:lsdException w:name="Medium Shading 2 Accent 1" w:uiPriority="64"/>
+    <w:lsdException w:name="Medium List 1 Accent 1" w:uiPriority="65"/>
+    <w:lsdException w:name="Revision" w:semiHidden="1"/>
+    <w:lsdException w:name="List Paragraph" w:uiPriority="34" w:qFormat="1"/>
+    <w:lsdException w:name="Quote" w:uiPriority="29" w:qFormat="1"/>
+    <w:lsdException w:name="Intense Quote" w:uiPriority="30" w:qFormat="1"/>
+    <w:lsdException w:name="Medium List 2 Accent 1" w:uiPriority="66"/>
+    <w:lsdException w:name="Medium Grid 1 Accent 1" w:uiPriority="67"/>
+    <w:lsdException w:name="Medium Grid 2 Accent 1" w:uiPriority="68"/>
+    <w:lsdException w:name="Medium Grid 3 Accent 1" w:uiPriority="69"/>
+    <w:lsdException w:name="Dark List Accent 1" w:uiPriority="70"/>
+    <w:lsdException w:name="Colorful Shading Accent 1" w:uiPriority="71"/>
+    <w:lsdException w:name="Colorful List Accent 1" w:uiPriority="72"/>
+    <w:lsdException w:name="Colorful Grid Accent 1" w:uiPriority="73"/>
+    <w:lsdException w:name="Light Shading Accent 2" w:uiPriority="60"/>
+    <w:lsdException w:name="Light List Accent 2" w:uiPriority="61"/>
+    <w:lsdException w:name="Light Grid Accent 2" w:uiPriority="62"/>
+    <w:lsdException w:name="Medium Shading 1 Accent 2" w:uiPriority="63"/>
+    <w:lsdException w:name="Medium Shading 2 Accent 2" w:uiPriority="64"/>
+    <w:lsdException w:name="Medium List 1 Accent 2" w:uiPriority="65"/>
+    <w:lsdException w:name="Medium List 2 Accent 2" w:uiPriority="66"/>
+    <w:lsdException w:name="Medium Grid 1 Accent 2" w:uiPriority="67"/>
+    <w:lsdException w:name="Medium Grid 2 Accent 2" w:uiPriority="68"/>
+    <w:lsdException w:name="Medium Grid 3 Accent 2" w:uiPriority="69"/>
+    <w:lsdException w:name="Dark List Accent 2" w:uiPriority="70"/>
+    <w:lsdException w:name="Colorful Shading Accent 2" w:uiPriority="71"/>
+    <w:lsdException w:name="Colorful List Accent 2" w:uiPriority="72"/>
+    <w:lsdException w:name="Colorful Grid Accent 2" w:uiPriority="73"/>
+    <w:lsdException w:name="Light Shading Accent 3" w:uiPriority="60"/>
+    <w:lsdException w:name="Light List Accent 3" w:uiPriority="61"/>
+    <w:lsdException w:name="Light Grid Accent 3" w:uiPriority="62"/>
+    <w:lsdException w:name="Medium Shading 1 Accent 3" w:uiPriority="63"/>
+    <w:lsdException w:name="Medium Shading 2 Accent 3" w:uiPriority="64"/>
+    <w:lsdException w:name="Medium List 1 Accent 3" w:uiPriority="65"/>
+    <w:lsdException w:name="Medium List 2 Accent 3" w:uiPriority="66"/>
+    <w:lsdException w:name="Medium Grid 1 Accent 3" w:uiPriority="67"/>
+    <w:lsdException w:name="Medium Grid 2 Accent 3" w:uiPriority="68"/>
+    <w:lsdException w:name="Medium Grid 3 Accent 3" w:uiPriority="69"/>
+    <w:lsdException w:name="Dark List Accent 3" w:uiPriority="70"/>
+    <w:lsdException w:name="Colorful Shading Accent 3" w:uiPriority="71"/>
+    <w:lsdException w:name="Colorful List Accent 3" w:uiPriority="72"/>
+    <w:lsdException w:name="Colorful Grid Accent 3" w:uiPriority="73"/>
+    <w:lsdException w:name="Light Shading Accent 4" w:uiPriority="60"/>
+    <w:lsdException w:name="Light List Accent 4" w:uiPriority="61"/>
+    <w:lsdException w:name="Light Grid Accent 4" w:uiPriority="62"/>
+    <w:lsdException w:name="Medium Shading 1 Accent 4" w:uiPriority="63"/>
+    <w:lsdException w:name="Medium Shading 2 Accent 4" w:uiPriority="64"/>
+    <w:lsdException w:name="Medium List 1 Accent 4" w:uiPriority="65"/>
+    <w:lsdException w:name="Medium List 2 Accent 4" w:uiPriority="66"/>
+    <w:lsdException w:name="Medium Grid 1 Accent 4" w:uiPriority="67"/>
+    <w:lsdException w:name="Medium Grid 2 Accent 4" w:uiPriority="68"/>
+    <w:lsdException w:name="Medium Grid 3 Accent 4" w:uiPriority="69"/>
+    <w:lsdException w:name="Dark List Accent 4" w:uiPriority="70"/>
+    <w:lsdException w:name="Colorful Shading Accent 4" w:uiPriority="71"/>
+    <w:lsdException w:name="Colorful List Accent 4" w:uiPriority="72"/>
+    <w:lsdException w:name="Colorful Grid Accent 4" w:uiPriority="73"/>
+    <w:lsdException w:name="Light Shading Accent 5" w:uiPriority="60"/>
+    <w:lsdException w:name="Light List Accent 5" w:uiPriority="61"/>
+    <w:lsdException w:name="Light Grid Accent 5" w:uiPriority="62"/>
+    <w:lsdException w:name="Medium Shading 1 Accent 5" w:uiPriority="63"/>
+    <w:lsdException w:name="Medium Shading 2 Accent 5" w:uiPriority="64"/>
+    <w:lsdException w:name="Medium List 1 Accent 5" w:uiPriority="65"/>
+    <w:lsdException w:name="Medium List 2 Accent 5" w:uiPriority="66"/>
+    <w:lsdException w:name="Medium Grid 1 Accent 5" w:uiPriority="67"/>
+    <w:lsdException w:name="Medium Grid 2 Accent 5" w:uiPriority="68"/>
+    <w:lsdException w:name="Medium Grid 3 Accent 5" w:uiPriority="69"/>
+    <w:lsdException w:name="Dark List Accent 5" w:uiPriority="70"/>
+    <w:lsdException w:name="Colorful Shading Accent 5" w:uiPriority="71"/>
+    <w:lsdException w:name="Colorful List Accent 5" w:uiPriority="72"/>
+    <w:lsdException w:name="Colorful Grid Accent 5" w:uiPriority="73"/>
+    <w:lsdException w:name="Light Shading Accent 6" w:uiPriority="60"/>
+    <w:lsdException w:name="Light List Accent 6" w:uiPriority="61"/>
+    <w:lsdException w:name="Light Grid Accent 6" w:uiPriority="62"/>
+    <w:lsdException w:name="Medium Shading 1 Accent 6" w:uiPriority="63"/>
+    <w:lsdException w:name="Medium Shading 2 Accent 6" w:uiPriority="64"/>
+    <w:lsdException w:name="Medium List 1 Accent 6" w:uiPriority="65"/>
+    <w:lsdException w:name="Medium List 2 Accent 6" w:uiPriority="66"/>
+    <w:lsdException w:name="Medium Grid 1 Accent 6" w:uiPriority="67"/>
+    <w:lsdException w:name="Medium Grid 2 Accent 6" w:uiPriority="68"/>
+    <w:lsdException w:name="Medium Grid 3 Accent 6" w:uiPriority="69"/>
+    <w:lsdException w:name="Dark List Accent 6" w:uiPriority="70"/>
+    <w:lsdException w:name="Colorful Shading Accent 6" w:uiPriority="71"/>
+    <w:lsdException w:name="Colorful List Accent 6" w:uiPriority="72"/>
+    <w:lsdException w:name="Colorful Grid Accent 6" w:uiPriority="73"/>
+    <w:lsdException w:name="Subtle Emphasis" w:uiPriority="19" w:qFormat="1"/>
+    <w:lsdException w:name="Intense Emphasis" w:uiPriority="21" w:qFormat="1"/>
+    <w:lsdException w:name="Subtle Reference" w:uiPriority="31" w:qFormat="1"/>
+    <w:lsdException w:name="Intense Reference" w:uiPriority="32" w:qFormat="1"/>
+    <w:lsdException w:name="Book Title" w:uiPriority="33" w:qFormat="1"/>
+    <w:lsdException w:name="Bibliography" w:semiHidden="1" w:uiPriority="37" w:unhideWhenUsed="1"/>
+    <w:lsdException w:name="TOC Heading" w:semiHidden="1" w:uiPriority="39" w:unhideWhenUsed="1" w:qFormat="1"/>
+    <w:lsdException w:name="Grid Table 4" w:uiPriority="49"/>
+    <w:lsdException w:name="Grid Table 5 Dark" w:uiPriority="50"/>
+    <w:lsdException w:name="Grid Table 6 Colorful" w:uiPriority="51"/>
+    <w:lsdException w:name="Grid Table 7 Colorful" w:uiPriority="52"/>
+    <w:lsdException w:name="Grid Table 1 Light Accent 1" w:uiPriority="46"/>
+    <w:lsdException w:name="Grid Table 2 Accent 1" w:uiPriority="47"/>
+    <w:lsdException w:name="Grid Table 3 Accent 1" w:uiPriority="48"/>
+    <w:lsdException w:name="Grid Table 4 Accent 1" w:uiPriority="49"/>
+    <w:lsdException w:name="Grid Table 5 Dark Accent 1" w:uiPriority="50"/>
+    <w:lsdException w:name="Grid Table 6 Colorful Accent 1" w:uiPriority="51"/>
+    <w:lsdException w:name="Grid Table 7 Colorful Accent 1" w:uiPriority="52"/>
+    <w:lsdException w:name="Grid Table 1 Light Accent 2" w:uiPriority="46"/>
+    <w:lsdException w:name="Grid Table 2 Accent 2" w:uiPriority="47"/>
+    <w:lsdException w:name="Grid Table 3 Accent 2" w:uiPriority="48"/>
+    <w:lsdException w:name="Grid Table 4 Accent 2" w:uiPriority="49"/>
+    <w:lsdException w:name="Grid Table 5 Dark Accent 2" w:uiPriority="50"/>
+    <w:lsdException w:name="Grid Table 6 Colorful Accent 2" w:uiPriority="51"/>
+    <w:lsdException w:name="Grid Table 7 Colorful Accent 2" w:uiPriority="52"/>
+    <w:lsdException w:name="Grid Table 1 Light Accent 3" w:uiPriority="46"/>
+    <w:lsdException w:name="Grid Table 2 Accent 3" w:uiPriority="47"/>
+    <w:lsdException w:name="Grid Table 3 Accent 3" w:uiPriority="48"/>
+    <w:lsdException w:name="Grid Table 4 Accent 3" w:uiPriority="49"/>
+    <w:lsdException w:name="Grid Table 5 Dark Accent 3" w:uiPriority="50"/>
+    <w:lsdException w:name="Grid Table 6 Colorful Accent 3" w:uiPriority="51"/>
+    <w:lsdException w:name="Grid Table 7 Colorful Accent 3" w:uiPriority="52"/>
+    <w:lsdException w:name="Grid Table 1 Light Accent 4" w:uiPriority="46"/>
+    <w:lsdException w:name="Grid Table 2 Accent 4" w:uiPriority="47"/>
+    <w:lsdException w:name="Grid Table 3 Accent 4" w:uiPriority="48"/>
+    <w:lsdException w:name="Grid Table 4 Accent 4" w:uiPriority="49"/>
+    <w:lsdException w:name="Grid Table 5 Dark Accent 4" w:uiPriority="50"/>
+    <w:lsdException w:name="Grid Table 6 Colorful Accent 4" w:uiPriority="51"/>
+    <w:lsdException w:name="Grid Table 7 Colorful Accent 4" w:uiPriority="52"/>
+    <w:lsdException w:name="Grid Table 1 Light Accent 5" w:uiPriority="46"/>
+    <w:lsdException w:name="Grid Table 2 Accent 5" w:uiPriority="47"/>
+    <w:lsdException w:name="Grid Table 3 Accent 5" w:uiPriority="48"/>
+    <w:lsdException w:name="Grid Table 4 Accent 5" w:uiPriority="49"/>
+    <w:lsdException w:name="Grid Table 5 Dark Accent 5" w:uiPriority="50"/>
+    <w:lsdException w:name="Grid Table 6 Colorful Accent 5" w:uiPriority="51"/>
+    <w:lsdException w:name="Grid Table 7 Colorful Accent 5" w:uiPriority="52"/>
+    <w:lsdException w:name="Grid Table 1 Light Accent 6" w:uiPriority="46"/>
+    <w:lsdException w:name="Grid Table 2 Accent 6" w:uiPriority="47"/>
+    <w:lsdException w:name="Grid Table 3 Accent 6" w:uiPriority="48"/>
+    <w:lsdException w:name="Grid Table 4 Accent 6" w:uiPriority="49"/>
+    <w:lsdException w:name="Grid Table 5 Dark Accent 6" w:uiPriority="50"/>
+    <w:lsdException w:name="Grid Table 6 Colorful Accent 6" w:uiPriority="51"/>
+    <w:lsdException w:name="Grid Table 7 Colorful Accent 6" w:uiPriority="52"/>
+    <w:lsdException w:name="List Table 1 Light" w:uiPriority="46"/>
+    <w:lsdException w:name="List Table 2" w:uiPriority="47"/>
+    <w:lsdException w:name="List Table 3" w:uiPriority="48"/>
+    <w:lsdException w:name="List Table 4" w:uiPriority="49"/>
+    <w:lsdException w:name="List Table 5 Dark" w:uiPriority="50"/>
+    <w:lsdException w:name="List Table 6 Colorful" w:uiPriority="51"/>
+    <w:lsdException w:name="List Table 7 Colorful" w:uiPriority="52"/>
+    <w:lsdException w:name="List Table 1 Light Accent 1" w:uiPriority="46"/>
+    <w:lsdException w:name="List Table 2 Accent 1" w:uiPriority="47"/>
+    <w:lsdException w:name="List Table 3 Accent 1" w:uiPriority="48"/>
+    <w:lsdException w:name="List Table 4 Accent 1" w:uiPriority="49"/>
+    <w:lsdException w:name="List Table 5 Dark Accent 1" w:uiPriority="50"/>
+    <w:lsdException w:name="List Table 6 Colorful Accent 1" w:uiPriority="51"/>
+    <w:lsdException w:name="List Table 7 Colorful Accent 1" w:uiPriority="52"/>
+    <w:lsdException w:name="List Table 1 Light Accent 2" w:uiPriority="46"/>
+    <w:lsdException w:name="List Table 2 Accent 2" w:uiPriority="47"/>
+    <w:lsdException w:name="List Table 3 Accent 2" w:uiPriority="48"/>
+    <w:lsdException w:name="List Table 4 Accent 2" w:uiPriority="49"/>
+    <w:lsdException w:name="List Table 5 Dark Accent 2" w:uiPriority="50"/>
+    <w:lsdException w:name="List Table 6 Colorful Accent 2" w:uiPriority="51"/>
+    <w:lsdException w:name="List Table 7 Colorful Accent 2" w:uiPriority="52"/>
+    <w:lsdException w:name="List Table 1 Light Accent 3" w:uiPriority="46"/>
+    <w:lsdException w:name="List Table 2 Accent 3" w:uiPriority="47"/>
+    <w:lsdException w:name="List Table 3 Accent 3" w:uiPriority="48"/>
+    <w:lsdException w:name="List Table 4 Accent 3" w:uiPriority="49"/>
+    <w:lsdException w:name="List Table 5 Dark Accent 3" w:uiPriority="50"/>
+    <w:lsdException w:name="List Table 6 Colorful Accent 3" w:uiPriority="51"/>
+    <w:lsdException w:name="List Table 7 Colorful Accent 3" w:uiPriority="52"/>
+    <w:lsdException w:name="List Table 1 Light Accent 4" w:uiPriority="46"/>
+    <w:lsdException w:name="List Table 2 Accent 4" w:uiPriority="47"/>
+    <w:lsdException w:name="List Table 3 Accent 4" w:uiPriority="48"/>
+    <w:lsdException w:name="List Table 4 Accent 4" w:uiPriority="49"/>
+    <w:lsdException w:name="List Table 5 Dark Accent 4" w:uiPriority="50"/>
+    <w:lsdException w:name="List Table 6 Colorful Accent 4" w:uiPriority="51"/>
+    <w:lsdException w:name="List Table 7 Colorful Accent 4" w:uiPriority="52"/>
+    <w:lsdException w:name="List Table 1 Light Accent 5" w:uiPriority="46"/>
+    <w:lsdException w:name="List Table 2 Accent 5" w:uiPriority="47"/>
+    <w:lsdException w:name="List Table 3 Accent 5" w:uiPriority="48"/>
+    <w:lsdException w:name="List Table 4 Accent 5" w:uiPriority="49"/>
+    <w:lsdException w:name="List Table 5 Dark Accent 5" w:uiPriority="50"/>
+    <w:lsdException w:name="List Table 6 Colorful Accent 5" w:uiPriority="51"/>
+    <w:lsdException w:name="List Table 7 Colorful Accent 5" w:uiPriority="52"/>
+    <w:lsdException w:name="List Table 1 Light Accent 6" w:uiPriority="46"/>
+    <w:lsdException w:name="List Table 2 Accent 6" w:uiPriority="47"/>
+    <w:lsdException w:name="List Table 3 Accent 6" w:uiPriority="48"/>
+    <w:lsdException w:name="List Table 4 Accent 6" w:uiPriority="49"/>
+    <w:lsdException w:name="List Table 5 Dark Accent 6" w:uiPriority="50"/>
+    <w:lsdException w:name="List Table 6 Colorful Accent 6" w:uiPriority="51"/>
+    <w:lsdException w:name="List Table 7 Colorful Accent 6" w:uiPriority="52"/>
   </w:latentStyles>
   <w:style w:type="paragraph" w:default="1" w:styleId="Normal">
     <w:name w:val="Normal"/>
@@ -12417,11 +13208,11 @@
       <w:szCs w:val="24"/>
     </w:rPr>
   </w:style>
-  <w:style w:type="paragraph" w:styleId="Heading1">
+  <w:style w:type="paragraph" w:styleId="Titre1">
     <w:name w:val="heading 1"/>
     <w:basedOn w:val="Normal"/>
     <w:next w:val="Normal"/>
-    <w:link w:val="Heading1Char"/>
+    <w:link w:val="Titre1Car"/>
     <w:qFormat/>
     <w:rsid w:val="00923B1C"/>
     <w:pPr>
@@ -12438,11 +13229,11 @@
       <w:szCs w:val="48"/>
     </w:rPr>
   </w:style>
-  <w:style w:type="paragraph" w:styleId="Heading2">
+  <w:style w:type="paragraph" w:styleId="Titre2">
     <w:name w:val="heading 2"/>
     <w:basedOn w:val="Normal"/>
     <w:next w:val="Normal"/>
-    <w:link w:val="Heading2Char"/>
+    <w:link w:val="Titre2Car"/>
     <w:qFormat/>
     <w:rsid w:val="00923B1C"/>
     <w:pPr>
@@ -12459,11 +13250,11 @@
       <w:szCs w:val="48"/>
     </w:rPr>
   </w:style>
-  <w:style w:type="paragraph" w:styleId="Heading3">
+  <w:style w:type="paragraph" w:styleId="Titre3">
     <w:name w:val="heading 3"/>
     <w:basedOn w:val="Normal"/>
     <w:next w:val="Normal"/>
-    <w:link w:val="Heading3Char"/>
+    <w:link w:val="Titre3Car"/>
     <w:uiPriority w:val="9"/>
     <w:unhideWhenUsed/>
     <w:qFormat/>
@@ -12482,11 +13273,11 @@
       <w:szCs w:val="48"/>
     </w:rPr>
   </w:style>
-  <w:style w:type="paragraph" w:styleId="Heading4">
+  <w:style w:type="paragraph" w:styleId="Titre4">
     <w:name w:val="heading 4"/>
     <w:basedOn w:val="Normal"/>
     <w:next w:val="Normal"/>
-    <w:link w:val="Heading4Char"/>
+    <w:link w:val="Titre4Car"/>
     <w:uiPriority w:val="9"/>
     <w:unhideWhenUsed/>
     <w:qFormat/>
@@ -12505,13 +13296,13 @@
       <w:szCs w:val="40"/>
     </w:rPr>
   </w:style>
-  <w:style w:type="character" w:default="1" w:styleId="DefaultParagraphFont">
+  <w:style w:type="character" w:default="1" w:styleId="Policepardfaut">
     <w:name w:val="Default Paragraph Font"/>
     <w:uiPriority w:val="1"/>
     <w:semiHidden/>
     <w:unhideWhenUsed/>
   </w:style>
-  <w:style w:type="table" w:default="1" w:styleId="TableNormal">
+  <w:style w:type="table" w:default="1" w:styleId="TableauNormal">
     <w:name w:val="Normal Table"/>
     <w:uiPriority w:val="99"/>
     <w:semiHidden/>
@@ -12526,15 +13317,15 @@
       </w:tblCellMar>
     </w:tblPr>
   </w:style>
-  <w:style w:type="numbering" w:default="1" w:styleId="NoList">
+  <w:style w:type="numbering" w:default="1" w:styleId="Aucuneliste">
     <w:name w:val="No List"/>
     <w:uiPriority w:val="99"/>
     <w:semiHidden/>
     <w:unhideWhenUsed/>
   </w:style>
-  <w:style w:type="character" w:customStyle="1" w:styleId="Heading1Char">
-    <w:name w:val="Heading 1 Char"/>
-    <w:link w:val="Heading1"/>
+  <w:style w:type="character" w:customStyle="1" w:styleId="Titre1Car">
+    <w:name w:val="Titre 1 Car"/>
+    <w:link w:val="Titre1"/>
     <w:rsid w:val="00923B1C"/>
     <w:rPr>
       <w:rFonts w:ascii="Calibri" w:hAnsi="Calibri" w:cs="Arial"/>
@@ -12544,9 +13335,9 @@
       <w:szCs w:val="48"/>
     </w:rPr>
   </w:style>
-  <w:style w:type="character" w:customStyle="1" w:styleId="Heading2Char">
-    <w:name w:val="Heading 2 Char"/>
-    <w:link w:val="Heading2"/>
+  <w:style w:type="character" w:customStyle="1" w:styleId="Titre2Car">
+    <w:name w:val="Titre 2 Car"/>
+    <w:link w:val="Titre2"/>
     <w:rsid w:val="00923B1C"/>
     <w:rPr>
       <w:rFonts w:ascii="Calibri" w:hAnsi="Calibri" w:cs="Arial"/>
@@ -12555,7 +13346,7 @@
       <w:szCs w:val="48"/>
     </w:rPr>
   </w:style>
-  <w:style w:type="paragraph" w:styleId="ListParagraph">
+  <w:style w:type="paragraph" w:styleId="Paragraphedeliste">
     <w:name w:val="List Paragraph"/>
     <w:basedOn w:val="Normal"/>
     <w:uiPriority w:val="34"/>
@@ -12582,9 +13373,9 @@
       <w:szCs w:val="20"/>
     </w:rPr>
   </w:style>
-  <w:style w:type="character" w:customStyle="1" w:styleId="Heading3Char">
-    <w:name w:val="Heading 3 Char"/>
-    <w:link w:val="Heading3"/>
+  <w:style w:type="character" w:customStyle="1" w:styleId="Titre3Car">
+    <w:name w:val="Titre 3 Car"/>
+    <w:link w:val="Titre3"/>
     <w:uiPriority w:val="9"/>
     <w:rsid w:val="00923B1C"/>
     <w:rPr>
@@ -12594,7 +13385,7 @@
       <w:szCs w:val="48"/>
     </w:rPr>
   </w:style>
-  <w:style w:type="character" w:styleId="Hyperlink">
+  <w:style w:type="character" w:styleId="Lienhypertexte">
     <w:name w:val="Hyperlink"/>
     <w:semiHidden/>
     <w:rsid w:val="00F0419A"/>
@@ -12603,7 +13394,7 @@
       <w:u w:val="single"/>
     </w:rPr>
   </w:style>
-  <w:style w:type="character" w:styleId="FollowedHyperlink">
+  <w:style w:type="character" w:styleId="Lienhypertextesuivivisit">
     <w:name w:val="FollowedHyperlink"/>
     <w:uiPriority w:val="99"/>
     <w:semiHidden/>
@@ -12614,9 +13405,9 @@
       <w:u w:val="single"/>
     </w:rPr>
   </w:style>
-  <w:style w:type="table" w:styleId="TableGrid">
+  <w:style w:type="table" w:styleId="Grilledutableau">
     <w:name w:val="Table Grid"/>
-    <w:basedOn w:val="TableNormal"/>
+    <w:basedOn w:val="TableauNormal"/>
     <w:uiPriority w:val="59"/>
     <w:rsid w:val="00E04087"/>
     <w:tblPr>
@@ -12637,10 +13428,10 @@
       </w:tblCellMar>
     </w:tblPr>
   </w:style>
-  <w:style w:type="paragraph" w:styleId="BalloonText">
+  <w:style w:type="paragraph" w:styleId="Textedebulles">
     <w:name w:val="Balloon Text"/>
     <w:basedOn w:val="Normal"/>
-    <w:link w:val="BalloonTextChar"/>
+    <w:link w:val="TextedebullesCar"/>
     <w:uiPriority w:val="99"/>
     <w:semiHidden/>
     <w:unhideWhenUsed/>
@@ -12651,9 +13442,9 @@
       <w:szCs w:val="18"/>
     </w:rPr>
   </w:style>
-  <w:style w:type="character" w:customStyle="1" w:styleId="BalloonTextChar">
-    <w:name w:val="Balloon Text Char"/>
-    <w:link w:val="BalloonText"/>
+  <w:style w:type="character" w:customStyle="1" w:styleId="TextedebullesCar">
+    <w:name w:val="Texte de bulles Car"/>
+    <w:link w:val="Textedebulles"/>
     <w:uiPriority w:val="99"/>
     <w:semiHidden/>
     <w:rsid w:val="000450F7"/>
@@ -12663,22 +13454,22 @@
       <w:szCs w:val="18"/>
     </w:rPr>
   </w:style>
-  <w:style w:type="paragraph" w:styleId="FootnoteText">
+  <w:style w:type="paragraph" w:styleId="Notedebasdepage">
     <w:name w:val="footnote text"/>
     <w:basedOn w:val="Normal"/>
-    <w:link w:val="FootnoteTextChar"/>
+    <w:link w:val="NotedebasdepageCar"/>
     <w:uiPriority w:val="99"/>
     <w:unhideWhenUsed/>
     <w:rsid w:val="0052090E"/>
   </w:style>
-  <w:style w:type="character" w:customStyle="1" w:styleId="FootnoteTextChar">
-    <w:name w:val="Footnote Text Char"/>
-    <w:basedOn w:val="DefaultParagraphFont"/>
-    <w:link w:val="FootnoteText"/>
+  <w:style w:type="character" w:customStyle="1" w:styleId="NotedebasdepageCar">
+    <w:name w:val="Note de bas de page Car"/>
+    <w:basedOn w:val="Policepardfaut"/>
+    <w:link w:val="Notedebasdepage"/>
     <w:uiPriority w:val="99"/>
     <w:rsid w:val="0052090E"/>
   </w:style>
-  <w:style w:type="character" w:styleId="FootnoteReference">
+  <w:style w:type="character" w:styleId="Appelnotedebasdep">
     <w:name w:val="footnote reference"/>
     <w:uiPriority w:val="99"/>
     <w:unhideWhenUsed/>
@@ -12687,7 +13478,7 @@
       <w:vertAlign w:val="superscript"/>
     </w:rPr>
   </w:style>
-  <w:style w:type="paragraph" w:styleId="TOC1">
+  <w:style w:type="paragraph" w:styleId="TM1">
     <w:name w:val="toc 1"/>
     <w:basedOn w:val="Normal"/>
     <w:next w:val="Normal"/>
@@ -12706,7 +13497,7 @@
       <w:szCs w:val="22"/>
     </w:rPr>
   </w:style>
-  <w:style w:type="paragraph" w:styleId="TOC2">
+  <w:style w:type="paragraph" w:styleId="TM2">
     <w:name w:val="toc 2"/>
     <w:basedOn w:val="Normal"/>
     <w:next w:val="Normal"/>
@@ -12724,7 +13515,7 @@
       <w:szCs w:val="22"/>
     </w:rPr>
   </w:style>
-  <w:style w:type="paragraph" w:styleId="TOC3">
+  <w:style w:type="paragraph" w:styleId="TM3">
     <w:name w:val="toc 3"/>
     <w:basedOn w:val="Normal"/>
     <w:next w:val="Normal"/>
@@ -12742,7 +13533,7 @@
       <w:szCs w:val="22"/>
     </w:rPr>
   </w:style>
-  <w:style w:type="paragraph" w:styleId="TOC4">
+  <w:style w:type="paragraph" w:styleId="TM4">
     <w:name w:val="toc 4"/>
     <w:basedOn w:val="Normal"/>
     <w:next w:val="Normal"/>
@@ -12759,7 +13550,7 @@
       <w:szCs w:val="18"/>
     </w:rPr>
   </w:style>
-  <w:style w:type="paragraph" w:styleId="TOC5">
+  <w:style w:type="paragraph" w:styleId="TM5">
     <w:name w:val="toc 5"/>
     <w:basedOn w:val="Normal"/>
     <w:next w:val="Normal"/>
@@ -12776,7 +13567,7 @@
       <w:szCs w:val="18"/>
     </w:rPr>
   </w:style>
-  <w:style w:type="paragraph" w:styleId="TOC6">
+  <w:style w:type="paragraph" w:styleId="TM6">
     <w:name w:val="toc 6"/>
     <w:basedOn w:val="Normal"/>
     <w:next w:val="Normal"/>
@@ -12793,7 +13584,7 @@
       <w:szCs w:val="18"/>
     </w:rPr>
   </w:style>
-  <w:style w:type="paragraph" w:styleId="TOC7">
+  <w:style w:type="paragraph" w:styleId="TM7">
     <w:name w:val="toc 7"/>
     <w:basedOn w:val="Normal"/>
     <w:next w:val="Normal"/>
@@ -12810,7 +13601,7 @@
       <w:szCs w:val="18"/>
     </w:rPr>
   </w:style>
-  <w:style w:type="paragraph" w:styleId="TOC8">
+  <w:style w:type="paragraph" w:styleId="TM8">
     <w:name w:val="toc 8"/>
     <w:basedOn w:val="Normal"/>
     <w:next w:val="Normal"/>
@@ -12827,7 +13618,7 @@
       <w:szCs w:val="18"/>
     </w:rPr>
   </w:style>
-  <w:style w:type="paragraph" w:styleId="TOC9">
+  <w:style w:type="paragraph" w:styleId="TM9">
     <w:name w:val="toc 9"/>
     <w:basedOn w:val="Normal"/>
     <w:next w:val="Normal"/>
@@ -12844,10 +13635,10 @@
       <w:szCs w:val="18"/>
     </w:rPr>
   </w:style>
-  <w:style w:type="paragraph" w:styleId="Header">
+  <w:style w:type="paragraph" w:styleId="En-tte">
     <w:name w:val="header"/>
     <w:basedOn w:val="Normal"/>
-    <w:link w:val="HeaderChar"/>
+    <w:link w:val="En-tteCar"/>
     <w:uiPriority w:val="99"/>
     <w:unhideWhenUsed/>
     <w:rsid w:val="0052090E"/>
@@ -12858,17 +13649,17 @@
       </w:tabs>
     </w:pPr>
   </w:style>
-  <w:style w:type="character" w:customStyle="1" w:styleId="HeaderChar">
-    <w:name w:val="Header Char"/>
-    <w:basedOn w:val="DefaultParagraphFont"/>
-    <w:link w:val="Header"/>
+  <w:style w:type="character" w:customStyle="1" w:styleId="En-tteCar">
+    <w:name w:val="En-tête Car"/>
+    <w:basedOn w:val="Policepardfaut"/>
+    <w:link w:val="En-tte"/>
     <w:uiPriority w:val="99"/>
     <w:rsid w:val="0052090E"/>
   </w:style>
-  <w:style w:type="paragraph" w:styleId="Footer">
+  <w:style w:type="paragraph" w:styleId="Pieddepage">
     <w:name w:val="footer"/>
     <w:basedOn w:val="Normal"/>
-    <w:link w:val="FooterChar"/>
+    <w:link w:val="PieddepageCar"/>
     <w:uiPriority w:val="99"/>
     <w:unhideWhenUsed/>
     <w:rsid w:val="0052090E"/>
@@ -12879,24 +13670,24 @@
       </w:tabs>
     </w:pPr>
   </w:style>
-  <w:style w:type="character" w:customStyle="1" w:styleId="FooterChar">
-    <w:name w:val="Footer Char"/>
-    <w:basedOn w:val="DefaultParagraphFont"/>
-    <w:link w:val="Footer"/>
+  <w:style w:type="character" w:customStyle="1" w:styleId="PieddepageCar">
+    <w:name w:val="Pied de page Car"/>
+    <w:basedOn w:val="Policepardfaut"/>
+    <w:link w:val="Pieddepage"/>
     <w:uiPriority w:val="99"/>
     <w:rsid w:val="0052090E"/>
   </w:style>
-  <w:style w:type="character" w:styleId="PageNumber">
+  <w:style w:type="character" w:styleId="Numrodepage">
     <w:name w:val="page number"/>
-    <w:basedOn w:val="DefaultParagraphFont"/>
+    <w:basedOn w:val="Policepardfaut"/>
     <w:uiPriority w:val="99"/>
     <w:semiHidden/>
     <w:unhideWhenUsed/>
     <w:rsid w:val="0052090E"/>
   </w:style>
-  <w:style w:type="table" w:styleId="LightShading-Accent1">
+  <w:style w:type="table" w:styleId="Trameclaire-Accent1">
     <w:name w:val="Light Shading Accent 1"/>
-    <w:basedOn w:val="TableNormal"/>
+    <w:basedOn w:val="TableauNormal"/>
     <w:uiPriority w:val="60"/>
     <w:rsid w:val="00DC224A"/>
     <w:rPr>
@@ -12997,9 +13788,9 @@
       </w:tcPr>
     </w:tblStylePr>
   </w:style>
-  <w:style w:type="paragraph" w:styleId="NoSpacing">
+  <w:style w:type="paragraph" w:styleId="Sansinterligne">
     <w:name w:val="No Spacing"/>
-    <w:link w:val="NoSpacingChar"/>
+    <w:link w:val="SansinterligneCar"/>
     <w:qFormat/>
     <w:rsid w:val="00DC224A"/>
     <w:rPr>
@@ -13009,9 +13800,9 @@
       <w:lang w:val="en-US"/>
     </w:rPr>
   </w:style>
-  <w:style w:type="character" w:customStyle="1" w:styleId="NoSpacingChar">
-    <w:name w:val="No Spacing Char"/>
-    <w:link w:val="NoSpacing"/>
+  <w:style w:type="character" w:customStyle="1" w:styleId="SansinterligneCar">
+    <w:name w:val="Sans interligne Car"/>
+    <w:link w:val="Sansinterligne"/>
     <w:rsid w:val="00DC224A"/>
     <w:rPr>
       <w:rFonts w:ascii="PMingLiU" w:hAnsi="PMingLiU"/>
@@ -13164,7 +13955,7 @@
       <w:szCs w:val="18"/>
     </w:rPr>
   </w:style>
-  <w:style w:type="paragraph" w:styleId="IndexHeading">
+  <w:style w:type="paragraph" w:styleId="Titreindex">
     <w:name w:val="index heading"/>
     <w:basedOn w:val="Normal"/>
     <w:next w:val="Index1"/>
@@ -13181,9 +13972,9 @@
       <w:szCs w:val="26"/>
     </w:rPr>
   </w:style>
-  <w:style w:type="character" w:customStyle="1" w:styleId="Heading4Char">
-    <w:name w:val="Heading 4 Char"/>
-    <w:link w:val="Heading4"/>
+  <w:style w:type="character" w:customStyle="1" w:styleId="Titre4Car">
+    <w:name w:val="Titre 4 Car"/>
+    <w:link w:val="Titre4"/>
     <w:uiPriority w:val="9"/>
     <w:rsid w:val="00923B1C"/>
     <w:rPr>
@@ -13193,7 +13984,7 @@
       <w:szCs w:val="40"/>
     </w:rPr>
   </w:style>
-  <w:style w:type="character" w:styleId="BookTitle">
+  <w:style w:type="character" w:styleId="Titredulivre">
     <w:name w:val="Book Title"/>
     <w:uiPriority w:val="33"/>
     <w:qFormat/>
@@ -13205,9 +13996,9 @@
       <w:spacing w:val="5"/>
     </w:rPr>
   </w:style>
-  <w:style w:type="paragraph" w:styleId="TOCHeading">
+  <w:style w:type="paragraph" w:styleId="En-ttedetabledesmatires">
     <w:name w:val="TOC Heading"/>
-    <w:basedOn w:val="Heading1"/>
+    <w:basedOn w:val="Titre1"/>
     <w:next w:val="Normal"/>
     <w:uiPriority w:val="39"/>
     <w:unhideWhenUsed/>
@@ -13233,988 +14024,7 @@
   </w:style>
   <w:style w:type="character" w:customStyle="1" w:styleId="apple-tab-span">
     <w:name w:val="apple-tab-span"/>
-    <w:basedOn w:val="DefaultParagraphFont"/>
-    <w:rsid w:val="00320FFA"/>
-  </w:style>
-</w:styles>
-</file>
-
-<file path=word/stylesWithEffects.xml><?xml version="1.0" encoding="utf-8"?>
-<w:styles xmlns:wpc="http://schemas.microsoft.com/office/word/2010/wordprocessingCanvas" xmlns:mo="http://schemas.microsoft.com/office/mac/office/2008/main" xmlns:mc="http://schemas.openxmlformats.org/markup-compatibility/2006" xmlns:mv="urn:schemas-microsoft-com:mac:vml" xmlns:o="urn:schemas-microsoft-com:office:office" xmlns:r="http://schemas.openxmlformats.org/officeDocument/2006/relationships" xmlns:m="http://schemas.openxmlformats.org/officeDocument/2006/math" xmlns:v="urn:schemas-microsoft-com:vml" xmlns:wp14="http://schemas.microsoft.com/office/word/2010/wordprocessingDrawing" xmlns:wp="http://schemas.openxmlformats.org/drawingml/2006/wordprocessingDrawing" xmlns:w10="urn:schemas-microsoft-com:office:word" xmlns:w="http://schemas.openxmlformats.org/wordprocessingml/2006/main" xmlns:w14="http://schemas.microsoft.com/office/word/2010/wordml" xmlns:wpg="http://schemas.microsoft.com/office/word/2010/wordprocessingGroup" xmlns:wpi="http://schemas.microsoft.com/office/word/2010/wordprocessingInk" xmlns:wne="http://schemas.microsoft.com/office/word/2006/wordml" xmlns:wps="http://schemas.microsoft.com/office/word/2010/wordprocessingShape" mc:Ignorable="w14 wp14">
-  <w:docDefaults>
-    <w:rPrDefault>
-      <w:rPr>
-        <w:rFonts w:ascii="Cambria" w:eastAsia="ＭＳ 明朝" w:hAnsi="Cambria" w:cs="Times New Roman"/>
-        <w:lang w:val="fr-FR" w:eastAsia="en-US" w:bidi="ar-SA"/>
-      </w:rPr>
-    </w:rPrDefault>
-    <w:pPrDefault/>
-  </w:docDefaults>
-  <w:latentStyles w:defLockedState="0" w:defUIPriority="99" w:defSemiHidden="1" w:defUnhideWhenUsed="1" w:defQFormat="0" w:count="276">
-    <w:lsdException w:name="Normal" w:semiHidden="0" w:uiPriority="0" w:unhideWhenUsed="0" w:qFormat="1"/>
-    <w:lsdException w:name="heading 1" w:semiHidden="0" w:uiPriority="0" w:unhideWhenUsed="0" w:qFormat="1"/>
-    <w:lsdException w:name="heading 2" w:uiPriority="0" w:qFormat="1"/>
-    <w:lsdException w:name="heading 3" w:uiPriority="9" w:qFormat="1"/>
-    <w:lsdException w:name="heading 4" w:uiPriority="9" w:qFormat="1"/>
-    <w:lsdException w:name="heading 5" w:uiPriority="9" w:qFormat="1"/>
-    <w:lsdException w:name="heading 6" w:uiPriority="9" w:qFormat="1"/>
-    <w:lsdException w:name="heading 7" w:uiPriority="9" w:qFormat="1"/>
-    <w:lsdException w:name="heading 8" w:uiPriority="9" w:qFormat="1"/>
-    <w:lsdException w:name="heading 9" w:uiPriority="9" w:qFormat="1"/>
-    <w:lsdException w:name="toc 1" w:uiPriority="39"/>
-    <w:lsdException w:name="toc 2" w:uiPriority="39"/>
-    <w:lsdException w:name="toc 3" w:uiPriority="39"/>
-    <w:lsdException w:name="toc 4" w:uiPriority="39"/>
-    <w:lsdException w:name="toc 5" w:uiPriority="39"/>
-    <w:lsdException w:name="toc 6" w:uiPriority="39"/>
-    <w:lsdException w:name="toc 7" w:uiPriority="39"/>
-    <w:lsdException w:name="toc 8" w:uiPriority="39"/>
-    <w:lsdException w:name="toc 9" w:uiPriority="39"/>
-    <w:lsdException w:name="caption" w:uiPriority="35" w:qFormat="1"/>
-    <w:lsdException w:name="Title" w:semiHidden="0" w:uiPriority="10" w:unhideWhenUsed="0" w:qFormat="1"/>
-    <w:lsdException w:name="Default Paragraph Font" w:uiPriority="1"/>
-    <w:lsdException w:name="Subtitle" w:semiHidden="0" w:uiPriority="11" w:unhideWhenUsed="0" w:qFormat="1"/>
-    <w:lsdException w:name="Hyperlink" w:uiPriority="0"/>
-    <w:lsdException w:name="Strong" w:semiHidden="0" w:uiPriority="22" w:unhideWhenUsed="0" w:qFormat="1"/>
-    <w:lsdException w:name="Emphasis" w:semiHidden="0" w:uiPriority="20" w:unhideWhenUsed="0" w:qFormat="1"/>
-    <w:lsdException w:name="Table Grid" w:semiHidden="0" w:uiPriority="59" w:unhideWhenUsed="0"/>
-    <w:lsdException w:name="Placeholder Text" w:unhideWhenUsed="0"/>
-    <w:lsdException w:name="No Spacing" w:semiHidden="0" w:uiPriority="0" w:unhideWhenUsed="0" w:qFormat="1"/>
-    <w:lsdException w:name="Light Shading" w:semiHidden="0" w:uiPriority="60" w:unhideWhenUsed="0"/>
-    <w:lsdException w:name="Light List" w:semiHidden="0" w:uiPriority="61" w:unhideWhenUsed="0"/>
-    <w:lsdException w:name="Light Grid" w:semiHidden="0" w:uiPriority="62" w:unhideWhenUsed="0"/>
-    <w:lsdException w:name="Medium Shading 1" w:semiHidden="0" w:uiPriority="63" w:unhideWhenUsed="0"/>
-    <w:lsdException w:name="Medium Shading 2" w:semiHidden="0" w:uiPriority="64" w:unhideWhenUsed="0"/>
-    <w:lsdException w:name="Medium List 1" w:semiHidden="0" w:uiPriority="65" w:unhideWhenUsed="0"/>
-    <w:lsdException w:name="Medium List 2" w:semiHidden="0" w:uiPriority="66" w:unhideWhenUsed="0"/>
-    <w:lsdException w:name="Medium Grid 1" w:semiHidden="0" w:uiPriority="67" w:unhideWhenUsed="0"/>
-    <w:lsdException w:name="Medium Grid 2" w:semiHidden="0" w:uiPriority="68" w:unhideWhenUsed="0"/>
-    <w:lsdException w:name="Medium Grid 3" w:semiHidden="0" w:uiPriority="69" w:unhideWhenUsed="0"/>
-    <w:lsdException w:name="Dark List" w:semiHidden="0" w:uiPriority="70" w:unhideWhenUsed="0"/>
-    <w:lsdException w:name="Colorful Shading" w:semiHidden="0" w:uiPriority="71" w:unhideWhenUsed="0"/>
-    <w:lsdException w:name="Colorful List" w:semiHidden="0" w:uiPriority="72" w:unhideWhenUsed="0"/>
-    <w:lsdException w:name="Colorful Grid" w:semiHidden="0" w:uiPriority="73" w:unhideWhenUsed="0"/>
-    <w:lsdException w:name="Light Shading Accent 1" w:semiHidden="0" w:uiPriority="60" w:unhideWhenUsed="0"/>
-    <w:lsdException w:name="Light List Accent 1" w:semiHidden="0" w:uiPriority="61" w:unhideWhenUsed="0"/>
-    <w:lsdException w:name="Light Grid Accent 1" w:semiHidden="0" w:uiPriority="62" w:unhideWhenUsed="0"/>
-    <w:lsdException w:name="Medium Shading 1 Accent 1" w:semiHidden="0" w:uiPriority="63" w:unhideWhenUsed="0"/>
-    <w:lsdException w:name="Medium Shading 2 Accent 1" w:semiHidden="0" w:uiPriority="64" w:unhideWhenUsed="0"/>
-    <w:lsdException w:name="Medium List 1 Accent 1" w:semiHidden="0" w:uiPriority="65" w:unhideWhenUsed="0"/>
-    <w:lsdException w:name="Revision" w:unhideWhenUsed="0"/>
-    <w:lsdException w:name="List Paragraph" w:semiHidden="0" w:uiPriority="34" w:unhideWhenUsed="0" w:qFormat="1"/>
-    <w:lsdException w:name="Quote" w:semiHidden="0" w:uiPriority="29" w:unhideWhenUsed="0" w:qFormat="1"/>
-    <w:lsdException w:name="Intense Quote" w:semiHidden="0" w:uiPriority="30" w:unhideWhenUsed="0" w:qFormat="1"/>
-    <w:lsdException w:name="Medium List 2 Accent 1" w:semiHidden="0" w:uiPriority="66" w:unhideWhenUsed="0"/>
-    <w:lsdException w:name="Medium Grid 1 Accent 1" w:semiHidden="0" w:uiPriority="67" w:unhideWhenUsed="0"/>
-    <w:lsdException w:name="Medium Grid 2 Accent 1" w:semiHidden="0" w:uiPriority="68" w:unhideWhenUsed="0"/>
-    <w:lsdException w:name="Medium Grid 3 Accent 1" w:semiHidden="0" w:uiPriority="69" w:unhideWhenUsed="0"/>
-    <w:lsdException w:name="Dark List Accent 1" w:semiHidden="0" w:uiPriority="70" w:unhideWhenUsed="0"/>
-    <w:lsdException w:name="Colorful Shading Accent 1" w:semiHidden="0" w:uiPriority="71" w:unhideWhenUsed="0"/>
-    <w:lsdException w:name="Colorful List Accent 1" w:semiHidden="0" w:uiPriority="72" w:unhideWhenUsed="0"/>
-    <w:lsdException w:name="Colorful Grid Accent 1" w:semiHidden="0" w:uiPriority="73" w:unhideWhenUsed="0"/>
-    <w:lsdException w:name="Light Shading Accent 2" w:semiHidden="0" w:uiPriority="60" w:unhideWhenUsed="0"/>
-    <w:lsdException w:name="Light List Accent 2" w:semiHidden="0" w:uiPriority="61" w:unhideWhenUsed="0"/>
-    <w:lsdException w:name="Light Grid Accent 2" w:semiHidden="0" w:uiPriority="62" w:unhideWhenUsed="0"/>
-    <w:lsdException w:name="Medium Shading 1 Accent 2" w:semiHidden="0" w:uiPriority="63" w:unhideWhenUsed="0"/>
-    <w:lsdException w:name="Medium Shading 2 Accent 2" w:semiHidden="0" w:uiPriority="64" w:unhideWhenUsed="0"/>
-    <w:lsdException w:name="Medium List 1 Accent 2" w:semiHidden="0" w:uiPriority="65" w:unhideWhenUsed="0"/>
-    <w:lsdException w:name="Medium List 2 Accent 2" w:semiHidden="0" w:uiPriority="66" w:unhideWhenUsed="0"/>
-    <w:lsdException w:name="Medium Grid 1 Accent 2" w:semiHidden="0" w:uiPriority="67" w:unhideWhenUsed="0"/>
-    <w:lsdException w:name="Medium Grid 2 Accent 2" w:semiHidden="0" w:uiPriority="68" w:unhideWhenUsed="0"/>
-    <w:lsdException w:name="Medium Grid 3 Accent 2" w:semiHidden="0" w:uiPriority="69" w:unhideWhenUsed="0"/>
-    <w:lsdException w:name="Dark List Accent 2" w:semiHidden="0" w:uiPriority="70" w:unhideWhenUsed="0"/>
-    <w:lsdException w:name="Colorful Shading Accent 2" w:semiHidden="0" w:uiPriority="71" w:unhideWhenUsed="0"/>
-    <w:lsdException w:name="Colorful List Accent 2" w:semiHidden="0" w:uiPriority="72" w:unhideWhenUsed="0"/>
-    <w:lsdException w:name="Colorful Grid Accent 2" w:semiHidden="0" w:uiPriority="73" w:unhideWhenUsed="0"/>
-    <w:lsdException w:name="Light Shading Accent 3" w:semiHidden="0" w:uiPriority="60" w:unhideWhenUsed="0"/>
-    <w:lsdException w:name="Light List Accent 3" w:semiHidden="0" w:uiPriority="61" w:unhideWhenUsed="0"/>
-    <w:lsdException w:name="Light Grid Accent 3" w:semiHidden="0" w:uiPriority="62" w:unhideWhenUsed="0"/>
-    <w:lsdException w:name="Medium Shading 1 Accent 3" w:semiHidden="0" w:uiPriority="63" w:unhideWhenUsed="0"/>
-    <w:lsdException w:name="Medium Shading 2 Accent 3" w:semiHidden="0" w:uiPriority="64" w:unhideWhenUsed="0"/>
-    <w:lsdException w:name="Medium List 1 Accent 3" w:semiHidden="0" w:uiPriority="65" w:unhideWhenUsed="0"/>
-    <w:lsdException w:name="Medium List 2 Accent 3" w:semiHidden="0" w:uiPriority="66" w:unhideWhenUsed="0"/>
-    <w:lsdException w:name="Medium Grid 1 Accent 3" w:semiHidden="0" w:uiPriority="67" w:unhideWhenUsed="0"/>
-    <w:lsdException w:name="Medium Grid 2 Accent 3" w:semiHidden="0" w:uiPriority="68" w:unhideWhenUsed="0"/>
-    <w:lsdException w:name="Medium Grid 3 Accent 3" w:semiHidden="0" w:uiPriority="69" w:unhideWhenUsed="0"/>
-    <w:lsdException w:name="Dark List Accent 3" w:semiHidden="0" w:uiPriority="70" w:unhideWhenUsed="0"/>
-    <w:lsdException w:name="Colorful Shading Accent 3" w:semiHidden="0" w:uiPriority="71" w:unhideWhenUsed="0"/>
-    <w:lsdException w:name="Colorful List Accent 3" w:semiHidden="0" w:uiPriority="72" w:unhideWhenUsed="0"/>
-    <w:lsdException w:name="Colorful Grid Accent 3" w:semiHidden="0" w:uiPriority="73" w:unhideWhenUsed="0"/>
-    <w:lsdException w:name="Light Shading Accent 4" w:semiHidden="0" w:uiPriority="60" w:unhideWhenUsed="0"/>
-    <w:lsdException w:name="Light List Accent 4" w:semiHidden="0" w:uiPriority="61" w:unhideWhenUsed="0"/>
-    <w:lsdException w:name="Light Grid Accent 4" w:semiHidden="0" w:uiPriority="62" w:unhideWhenUsed="0"/>
-    <w:lsdException w:name="Medium Shading 1 Accent 4" w:semiHidden="0" w:uiPriority="63" w:unhideWhenUsed="0"/>
-    <w:lsdException w:name="Medium Shading 2 Accent 4" w:semiHidden="0" w:uiPriority="64" w:unhideWhenUsed="0"/>
-    <w:lsdException w:name="Medium List 1 Accent 4" w:semiHidden="0" w:uiPriority="65" w:unhideWhenUsed="0"/>
-    <w:lsdException w:name="Medium List 2 Accent 4" w:semiHidden="0" w:uiPriority="66" w:unhideWhenUsed="0"/>
-    <w:lsdException w:name="Medium Grid 1 Accent 4" w:semiHidden="0" w:uiPriority="67" w:unhideWhenUsed="0"/>
-    <w:lsdException w:name="Medium Grid 2 Accent 4" w:semiHidden="0" w:uiPriority="68" w:unhideWhenUsed="0"/>
-    <w:lsdException w:name="Medium Grid 3 Accent 4" w:semiHidden="0" w:uiPriority="69" w:unhideWhenUsed="0"/>
-    <w:lsdException w:name="Dark List Accent 4" w:semiHidden="0" w:uiPriority="70" w:unhideWhenUsed="0"/>
-    <w:lsdException w:name="Colorful Shading Accent 4" w:semiHidden="0" w:uiPriority="71" w:unhideWhenUsed="0"/>
-    <w:lsdException w:name="Colorful List Accent 4" w:semiHidden="0" w:uiPriority="72" w:unhideWhenUsed="0"/>
-    <w:lsdException w:name="Colorful Grid Accent 4" w:semiHidden="0" w:uiPriority="73" w:unhideWhenUsed="0"/>
-    <w:lsdException w:name="Light Shading Accent 5" w:semiHidden="0" w:uiPriority="60" w:unhideWhenUsed="0"/>
-    <w:lsdException w:name="Light List Accent 5" w:semiHidden="0" w:uiPriority="61" w:unhideWhenUsed="0"/>
-    <w:lsdException w:name="Light Grid Accent 5" w:semiHidden="0" w:uiPriority="62" w:unhideWhenUsed="0"/>
-    <w:lsdException w:name="Medium Shading 1 Accent 5" w:semiHidden="0" w:uiPriority="63" w:unhideWhenUsed="0"/>
-    <w:lsdException w:name="Medium Shading 2 Accent 5" w:semiHidden="0" w:uiPriority="64" w:unhideWhenUsed="0"/>
-    <w:lsdException w:name="Medium List 1 Accent 5" w:semiHidden="0" w:uiPriority="65" w:unhideWhenUsed="0"/>
-    <w:lsdException w:name="Medium List 2 Accent 5" w:semiHidden="0" w:uiPriority="66" w:unhideWhenUsed="0"/>
-    <w:lsdException w:name="Medium Grid 1 Accent 5" w:semiHidden="0" w:uiPriority="67" w:unhideWhenUsed="0"/>
-    <w:lsdException w:name="Medium Grid 2 Accent 5" w:semiHidden="0" w:uiPriority="68" w:unhideWhenUsed="0"/>
-    <w:lsdException w:name="Medium Grid 3 Accent 5" w:semiHidden="0" w:uiPriority="69" w:unhideWhenUsed="0"/>
-    <w:lsdException w:name="Dark List Accent 5" w:semiHidden="0" w:uiPriority="70" w:unhideWhenUsed="0"/>
-    <w:lsdException w:name="Colorful Shading Accent 5" w:semiHidden="0" w:uiPriority="71" w:unhideWhenUsed="0"/>
-    <w:lsdException w:name="Colorful List Accent 5" w:semiHidden="0" w:uiPriority="72" w:unhideWhenUsed="0"/>
-    <w:lsdException w:name="Colorful Grid Accent 5" w:semiHidden="0" w:uiPriority="73" w:unhideWhenUsed="0"/>
-    <w:lsdException w:name="Light Shading Accent 6" w:semiHidden="0" w:uiPriority="60" w:unhideWhenUsed="0"/>
-    <w:lsdException w:name="Light List Accent 6" w:semiHidden="0" w:uiPriority="61" w:unhideWhenUsed="0"/>
-    <w:lsdException w:name="Light Grid Accent 6" w:semiHidden="0" w:uiPriority="62" w:unhideWhenUsed="0"/>
-    <w:lsdException w:name="Medium Shading 1 Accent 6" w:semiHidden="0" w:uiPriority="63" w:unhideWhenUsed="0"/>
-    <w:lsdException w:name="Medium Shading 2 Accent 6" w:semiHidden="0" w:uiPriority="64" w:unhideWhenUsed="0"/>
-    <w:lsdException w:name="Medium List 1 Accent 6" w:semiHidden="0" w:uiPriority="65" w:unhideWhenUsed="0"/>
-    <w:lsdException w:name="Medium List 2 Accent 6" w:semiHidden="0" w:uiPriority="66" w:unhideWhenUsed="0"/>
-    <w:lsdException w:name="Medium Grid 1 Accent 6" w:semiHidden="0" w:uiPriority="67" w:unhideWhenUsed="0"/>
-    <w:lsdException w:name="Medium Grid 2 Accent 6" w:semiHidden="0" w:uiPriority="68" w:unhideWhenUsed="0"/>
-    <w:lsdException w:name="Medium Grid 3 Accent 6" w:semiHidden="0" w:uiPriority="69" w:unhideWhenUsed="0"/>
-    <w:lsdException w:name="Dark List Accent 6" w:semiHidden="0" w:uiPriority="70" w:unhideWhenUsed="0"/>
-    <w:lsdException w:name="Colorful Shading Accent 6" w:semiHidden="0" w:uiPriority="71" w:unhideWhenUsed="0"/>
-    <w:lsdException w:name="Colorful List Accent 6" w:semiHidden="0" w:uiPriority="72" w:unhideWhenUsed="0"/>
-    <w:lsdException w:name="Colorful Grid Accent 6" w:semiHidden="0" w:uiPriority="73" w:unhideWhenUsed="0"/>
-    <w:lsdException w:name="Subtle Emphasis" w:semiHidden="0" w:uiPriority="19" w:unhideWhenUsed="0" w:qFormat="1"/>
-    <w:lsdException w:name="Intense Emphasis" w:semiHidden="0" w:uiPriority="21" w:unhideWhenUsed="0" w:qFormat="1"/>
-    <w:lsdException w:name="Subtle Reference" w:semiHidden="0" w:uiPriority="31" w:unhideWhenUsed="0" w:qFormat="1"/>
-    <w:lsdException w:name="Intense Reference" w:semiHidden="0" w:uiPriority="32" w:unhideWhenUsed="0" w:qFormat="1"/>
-    <w:lsdException w:name="Book Title" w:semiHidden="0" w:uiPriority="33" w:unhideWhenUsed="0" w:qFormat="1"/>
-    <w:lsdException w:name="Bibliography" w:uiPriority="37"/>
-    <w:lsdException w:name="TOC Heading" w:uiPriority="39" w:qFormat="1"/>
-  </w:latentStyles>
-  <w:style w:type="paragraph" w:default="1" w:styleId="Normal">
-    <w:name w:val="Normal"/>
-    <w:qFormat/>
-    <w:rPr>
-      <w:sz w:val="24"/>
-      <w:szCs w:val="24"/>
-    </w:rPr>
-  </w:style>
-  <w:style w:type="paragraph" w:styleId="Heading1">
-    <w:name w:val="heading 1"/>
-    <w:basedOn w:val="Normal"/>
-    <w:next w:val="Normal"/>
-    <w:link w:val="Heading1Char"/>
-    <w:qFormat/>
-    <w:rsid w:val="00923B1C"/>
-    <w:pPr>
-      <w:numPr>
-        <w:numId w:val="44"/>
-      </w:numPr>
-      <w:outlineLvl w:val="0"/>
-    </w:pPr>
-    <w:rPr>
-      <w:rFonts w:ascii="Calibri" w:hAnsi="Calibri" w:cs="Arial"/>
-      <w:b/>
-      <w:color w:val="262626"/>
-      <w:sz w:val="40"/>
-      <w:szCs w:val="48"/>
-    </w:rPr>
-  </w:style>
-  <w:style w:type="paragraph" w:styleId="Heading2">
-    <w:name w:val="heading 2"/>
-    <w:basedOn w:val="Normal"/>
-    <w:next w:val="Normal"/>
-    <w:link w:val="Heading2Char"/>
-    <w:qFormat/>
-    <w:rsid w:val="00923B1C"/>
-    <w:pPr>
-      <w:numPr>
-        <w:ilvl w:val="1"/>
-        <w:numId w:val="44"/>
-      </w:numPr>
-      <w:outlineLvl w:val="1"/>
-    </w:pPr>
-    <w:rPr>
-      <w:rFonts w:ascii="Calibri" w:hAnsi="Calibri" w:cs="Arial"/>
-      <w:color w:val="262626"/>
-      <w:sz w:val="40"/>
-      <w:szCs w:val="48"/>
-    </w:rPr>
-  </w:style>
-  <w:style w:type="paragraph" w:styleId="Heading3">
-    <w:name w:val="heading 3"/>
-    <w:basedOn w:val="Normal"/>
-    <w:next w:val="Normal"/>
-    <w:link w:val="Heading3Char"/>
-    <w:uiPriority w:val="9"/>
-    <w:unhideWhenUsed/>
-    <w:qFormat/>
-    <w:rsid w:val="00923B1C"/>
-    <w:pPr>
-      <w:numPr>
-        <w:ilvl w:val="2"/>
-        <w:numId w:val="44"/>
-      </w:numPr>
-      <w:outlineLvl w:val="2"/>
-    </w:pPr>
-    <w:rPr>
-      <w:rFonts w:ascii="Calibri" w:hAnsi="Calibri" w:cs="Arial"/>
-      <w:color w:val="7F7F7F"/>
-      <w:sz w:val="32"/>
-      <w:szCs w:val="48"/>
-    </w:rPr>
-  </w:style>
-  <w:style w:type="paragraph" w:styleId="Heading4">
-    <w:name w:val="heading 4"/>
-    <w:basedOn w:val="Normal"/>
-    <w:next w:val="Normal"/>
-    <w:link w:val="Heading4Char"/>
-    <w:uiPriority w:val="9"/>
-    <w:unhideWhenUsed/>
-    <w:qFormat/>
-    <w:rsid w:val="00923B1C"/>
-    <w:pPr>
-      <w:numPr>
-        <w:ilvl w:val="3"/>
-        <w:numId w:val="44"/>
-      </w:numPr>
-      <w:outlineLvl w:val="3"/>
-    </w:pPr>
-    <w:rPr>
-      <w:rFonts w:ascii="Calibri" w:hAnsi="Calibri" w:cs="Arial"/>
-      <w:color w:val="BFBFBF"/>
-      <w:sz w:val="28"/>
-      <w:szCs w:val="40"/>
-    </w:rPr>
-  </w:style>
-  <w:style w:type="character" w:default="1" w:styleId="DefaultParagraphFont">
-    <w:name w:val="Default Paragraph Font"/>
-    <w:uiPriority w:val="1"/>
-    <w:semiHidden/>
-    <w:unhideWhenUsed/>
-  </w:style>
-  <w:style w:type="table" w:default="1" w:styleId="TableNormal">
-    <w:name w:val="Normal Table"/>
-    <w:uiPriority w:val="99"/>
-    <w:semiHidden/>
-    <w:unhideWhenUsed/>
-    <w:tblPr>
-      <w:tblInd w:w="0" w:type="dxa"/>
-      <w:tblCellMar>
-        <w:top w:w="0" w:type="dxa"/>
-        <w:left w:w="108" w:type="dxa"/>
-        <w:bottom w:w="0" w:type="dxa"/>
-        <w:right w:w="108" w:type="dxa"/>
-      </w:tblCellMar>
-    </w:tblPr>
-  </w:style>
-  <w:style w:type="numbering" w:default="1" w:styleId="NoList">
-    <w:name w:val="No List"/>
-    <w:uiPriority w:val="99"/>
-    <w:semiHidden/>
-    <w:unhideWhenUsed/>
-  </w:style>
-  <w:style w:type="character" w:customStyle="1" w:styleId="Heading1Char">
-    <w:name w:val="Heading 1 Char"/>
-    <w:link w:val="Heading1"/>
-    <w:rsid w:val="00923B1C"/>
-    <w:rPr>
-      <w:rFonts w:ascii="Calibri" w:hAnsi="Calibri" w:cs="Arial"/>
-      <w:b/>
-      <w:color w:val="262626"/>
-      <w:sz w:val="40"/>
-      <w:szCs w:val="48"/>
-    </w:rPr>
-  </w:style>
-  <w:style w:type="character" w:customStyle="1" w:styleId="Heading2Char">
-    <w:name w:val="Heading 2 Char"/>
-    <w:link w:val="Heading2"/>
-    <w:rsid w:val="00923B1C"/>
-    <w:rPr>
-      <w:rFonts w:ascii="Calibri" w:hAnsi="Calibri" w:cs="Arial"/>
-      <w:color w:val="262626"/>
-      <w:sz w:val="40"/>
-      <w:szCs w:val="48"/>
-    </w:rPr>
-  </w:style>
-  <w:style w:type="paragraph" w:styleId="ListParagraph">
-    <w:name w:val="List Paragraph"/>
-    <w:basedOn w:val="Normal"/>
-    <w:uiPriority w:val="34"/>
-    <w:qFormat/>
-    <w:rsid w:val="00972DEF"/>
-    <w:pPr>
-      <w:ind w:left="720"/>
-      <w:contextualSpacing/>
-    </w:pPr>
-  </w:style>
-  <w:style w:type="paragraph" w:styleId="NormalWeb">
-    <w:name w:val="Normal (Web)"/>
-    <w:basedOn w:val="Normal"/>
-    <w:uiPriority w:val="99"/>
-    <w:semiHidden/>
-    <w:unhideWhenUsed/>
-    <w:rsid w:val="006D3F0F"/>
-    <w:pPr>
-      <w:spacing w:before="100" w:beforeAutospacing="1" w:after="100" w:afterAutospacing="1"/>
-    </w:pPr>
-    <w:rPr>
-      <w:rFonts w:ascii="Times" w:hAnsi="Times"/>
-      <w:sz w:val="20"/>
-      <w:szCs w:val="20"/>
-    </w:rPr>
-  </w:style>
-  <w:style w:type="character" w:customStyle="1" w:styleId="Heading3Char">
-    <w:name w:val="Heading 3 Char"/>
-    <w:link w:val="Heading3"/>
-    <w:uiPriority w:val="9"/>
-    <w:rsid w:val="00923B1C"/>
-    <w:rPr>
-      <w:rFonts w:ascii="Calibri" w:hAnsi="Calibri" w:cs="Arial"/>
-      <w:color w:val="7F7F7F"/>
-      <w:sz w:val="32"/>
-      <w:szCs w:val="48"/>
-    </w:rPr>
-  </w:style>
-  <w:style w:type="character" w:styleId="Hyperlink">
-    <w:name w:val="Hyperlink"/>
-    <w:semiHidden/>
-    <w:rsid w:val="00F0419A"/>
-    <w:rPr>
-      <w:color w:val="0000FF"/>
-      <w:u w:val="single"/>
-    </w:rPr>
-  </w:style>
-  <w:style w:type="character" w:styleId="FollowedHyperlink">
-    <w:name w:val="FollowedHyperlink"/>
-    <w:uiPriority w:val="99"/>
-    <w:semiHidden/>
-    <w:unhideWhenUsed/>
-    <w:rsid w:val="00F0419A"/>
-    <w:rPr>
-      <w:color w:val="800080"/>
-      <w:u w:val="single"/>
-    </w:rPr>
-  </w:style>
-  <w:style w:type="table" w:styleId="TableGrid">
-    <w:name w:val="Table Grid"/>
-    <w:basedOn w:val="TableNormal"/>
-    <w:uiPriority w:val="59"/>
-    <w:rsid w:val="00E04087"/>
-    <w:tblPr>
-      <w:tblInd w:w="0" w:type="dxa"/>
-      <w:tblBorders>
-        <w:top w:val="single" w:sz="4" w:space="0" w:color="auto"/>
-        <w:left w:val="single" w:sz="4" w:space="0" w:color="auto"/>
-        <w:bottom w:val="single" w:sz="4" w:space="0" w:color="auto"/>
-        <w:right w:val="single" w:sz="4" w:space="0" w:color="auto"/>
-        <w:insideH w:val="single" w:sz="4" w:space="0" w:color="auto"/>
-        <w:insideV w:val="single" w:sz="4" w:space="0" w:color="auto"/>
-      </w:tblBorders>
-      <w:tblCellMar>
-        <w:top w:w="0" w:type="dxa"/>
-        <w:left w:w="108" w:type="dxa"/>
-        <w:bottom w:w="0" w:type="dxa"/>
-        <w:right w:w="108" w:type="dxa"/>
-      </w:tblCellMar>
-    </w:tblPr>
-  </w:style>
-  <w:style w:type="paragraph" w:styleId="BalloonText">
-    <w:name w:val="Balloon Text"/>
-    <w:basedOn w:val="Normal"/>
-    <w:link w:val="BalloonTextChar"/>
-    <w:uiPriority w:val="99"/>
-    <w:semiHidden/>
-    <w:unhideWhenUsed/>
-    <w:rsid w:val="000450F7"/>
-    <w:rPr>
-      <w:rFonts w:ascii="Lucida Grande" w:hAnsi="Lucida Grande" w:cs="Lucida Grande"/>
-      <w:sz w:val="18"/>
-      <w:szCs w:val="18"/>
-    </w:rPr>
-  </w:style>
-  <w:style w:type="character" w:customStyle="1" w:styleId="BalloonTextChar">
-    <w:name w:val="Balloon Text Char"/>
-    <w:link w:val="BalloonText"/>
-    <w:uiPriority w:val="99"/>
-    <w:semiHidden/>
-    <w:rsid w:val="000450F7"/>
-    <w:rPr>
-      <w:rFonts w:ascii="Lucida Grande" w:hAnsi="Lucida Grande" w:cs="Lucida Grande"/>
-      <w:sz w:val="18"/>
-      <w:szCs w:val="18"/>
-    </w:rPr>
-  </w:style>
-  <w:style w:type="paragraph" w:styleId="FootnoteText">
-    <w:name w:val="footnote text"/>
-    <w:basedOn w:val="Normal"/>
-    <w:link w:val="FootnoteTextChar"/>
-    <w:uiPriority w:val="99"/>
-    <w:unhideWhenUsed/>
-    <w:rsid w:val="0052090E"/>
-  </w:style>
-  <w:style w:type="character" w:customStyle="1" w:styleId="FootnoteTextChar">
-    <w:name w:val="Footnote Text Char"/>
-    <w:basedOn w:val="DefaultParagraphFont"/>
-    <w:link w:val="FootnoteText"/>
-    <w:uiPriority w:val="99"/>
-    <w:rsid w:val="0052090E"/>
-  </w:style>
-  <w:style w:type="character" w:styleId="FootnoteReference">
-    <w:name w:val="footnote reference"/>
-    <w:uiPriority w:val="99"/>
-    <w:unhideWhenUsed/>
-    <w:rsid w:val="0052090E"/>
-    <w:rPr>
-      <w:vertAlign w:val="superscript"/>
-    </w:rPr>
-  </w:style>
-  <w:style w:type="paragraph" w:styleId="TOC1">
-    <w:name w:val="toc 1"/>
-    <w:basedOn w:val="Normal"/>
-    <w:next w:val="Normal"/>
-    <w:autoRedefine/>
-    <w:uiPriority w:val="39"/>
-    <w:unhideWhenUsed/>
-    <w:rsid w:val="0052090E"/>
-    <w:pPr>
-      <w:spacing w:before="120"/>
-    </w:pPr>
-    <w:rPr>
-      <w:rFonts w:asciiTheme="minorHAnsi" w:hAnsiTheme="minorHAnsi"/>
-      <w:b/>
-      <w:caps/>
-      <w:sz w:val="22"/>
-      <w:szCs w:val="22"/>
-    </w:rPr>
-  </w:style>
-  <w:style w:type="paragraph" w:styleId="TOC2">
-    <w:name w:val="toc 2"/>
-    <w:basedOn w:val="Normal"/>
-    <w:next w:val="Normal"/>
-    <w:autoRedefine/>
-    <w:uiPriority w:val="39"/>
-    <w:unhideWhenUsed/>
-    <w:rsid w:val="0052090E"/>
-    <w:pPr>
-      <w:ind w:left="240"/>
-    </w:pPr>
-    <w:rPr>
-      <w:rFonts w:asciiTheme="minorHAnsi" w:hAnsiTheme="minorHAnsi"/>
-      <w:smallCaps/>
-      <w:sz w:val="22"/>
-      <w:szCs w:val="22"/>
-    </w:rPr>
-  </w:style>
-  <w:style w:type="paragraph" w:styleId="TOC3">
-    <w:name w:val="toc 3"/>
-    <w:basedOn w:val="Normal"/>
-    <w:next w:val="Normal"/>
-    <w:autoRedefine/>
-    <w:uiPriority w:val="39"/>
-    <w:unhideWhenUsed/>
-    <w:rsid w:val="0052090E"/>
-    <w:pPr>
-      <w:ind w:left="480"/>
-    </w:pPr>
-    <w:rPr>
-      <w:rFonts w:asciiTheme="minorHAnsi" w:hAnsiTheme="minorHAnsi"/>
-      <w:i/>
-      <w:sz w:val="22"/>
-      <w:szCs w:val="22"/>
-    </w:rPr>
-  </w:style>
-  <w:style w:type="paragraph" w:styleId="TOC4">
-    <w:name w:val="toc 4"/>
-    <w:basedOn w:val="Normal"/>
-    <w:next w:val="Normal"/>
-    <w:autoRedefine/>
-    <w:uiPriority w:val="39"/>
-    <w:unhideWhenUsed/>
-    <w:rsid w:val="0052090E"/>
-    <w:pPr>
-      <w:ind w:left="720"/>
-    </w:pPr>
-    <w:rPr>
-      <w:rFonts w:asciiTheme="minorHAnsi" w:hAnsiTheme="minorHAnsi"/>
-      <w:sz w:val="18"/>
-      <w:szCs w:val="18"/>
-    </w:rPr>
-  </w:style>
-  <w:style w:type="paragraph" w:styleId="TOC5">
-    <w:name w:val="toc 5"/>
-    <w:basedOn w:val="Normal"/>
-    <w:next w:val="Normal"/>
-    <w:autoRedefine/>
-    <w:uiPriority w:val="39"/>
-    <w:unhideWhenUsed/>
-    <w:rsid w:val="0052090E"/>
-    <w:pPr>
-      <w:ind w:left="960"/>
-    </w:pPr>
-    <w:rPr>
-      <w:rFonts w:asciiTheme="minorHAnsi" w:hAnsiTheme="minorHAnsi"/>
-      <w:sz w:val="18"/>
-      <w:szCs w:val="18"/>
-    </w:rPr>
-  </w:style>
-  <w:style w:type="paragraph" w:styleId="TOC6">
-    <w:name w:val="toc 6"/>
-    <w:basedOn w:val="Normal"/>
-    <w:next w:val="Normal"/>
-    <w:autoRedefine/>
-    <w:uiPriority w:val="39"/>
-    <w:unhideWhenUsed/>
-    <w:rsid w:val="0052090E"/>
-    <w:pPr>
-      <w:ind w:left="1200"/>
-    </w:pPr>
-    <w:rPr>
-      <w:rFonts w:asciiTheme="minorHAnsi" w:hAnsiTheme="minorHAnsi"/>
-      <w:sz w:val="18"/>
-      <w:szCs w:val="18"/>
-    </w:rPr>
-  </w:style>
-  <w:style w:type="paragraph" w:styleId="TOC7">
-    <w:name w:val="toc 7"/>
-    <w:basedOn w:val="Normal"/>
-    <w:next w:val="Normal"/>
-    <w:autoRedefine/>
-    <w:uiPriority w:val="39"/>
-    <w:unhideWhenUsed/>
-    <w:rsid w:val="0052090E"/>
-    <w:pPr>
-      <w:ind w:left="1440"/>
-    </w:pPr>
-    <w:rPr>
-      <w:rFonts w:asciiTheme="minorHAnsi" w:hAnsiTheme="minorHAnsi"/>
-      <w:sz w:val="18"/>
-      <w:szCs w:val="18"/>
-    </w:rPr>
-  </w:style>
-  <w:style w:type="paragraph" w:styleId="TOC8">
-    <w:name w:val="toc 8"/>
-    <w:basedOn w:val="Normal"/>
-    <w:next w:val="Normal"/>
-    <w:autoRedefine/>
-    <w:uiPriority w:val="39"/>
-    <w:unhideWhenUsed/>
-    <w:rsid w:val="0052090E"/>
-    <w:pPr>
-      <w:ind w:left="1680"/>
-    </w:pPr>
-    <w:rPr>
-      <w:rFonts w:asciiTheme="minorHAnsi" w:hAnsiTheme="minorHAnsi"/>
-      <w:sz w:val="18"/>
-      <w:szCs w:val="18"/>
-    </w:rPr>
-  </w:style>
-  <w:style w:type="paragraph" w:styleId="TOC9">
-    <w:name w:val="toc 9"/>
-    <w:basedOn w:val="Normal"/>
-    <w:next w:val="Normal"/>
-    <w:autoRedefine/>
-    <w:uiPriority w:val="39"/>
-    <w:unhideWhenUsed/>
-    <w:rsid w:val="0052090E"/>
-    <w:pPr>
-      <w:ind w:left="1920"/>
-    </w:pPr>
-    <w:rPr>
-      <w:rFonts w:asciiTheme="minorHAnsi" w:hAnsiTheme="minorHAnsi"/>
-      <w:sz w:val="18"/>
-      <w:szCs w:val="18"/>
-    </w:rPr>
-  </w:style>
-  <w:style w:type="paragraph" w:styleId="Header">
-    <w:name w:val="header"/>
-    <w:basedOn w:val="Normal"/>
-    <w:link w:val="HeaderChar"/>
-    <w:uiPriority w:val="99"/>
-    <w:unhideWhenUsed/>
-    <w:rsid w:val="0052090E"/>
-    <w:pPr>
-      <w:tabs>
-        <w:tab w:val="center" w:pos="4153"/>
-        <w:tab w:val="right" w:pos="8306"/>
-      </w:tabs>
-    </w:pPr>
-  </w:style>
-  <w:style w:type="character" w:customStyle="1" w:styleId="HeaderChar">
-    <w:name w:val="Header Char"/>
-    <w:basedOn w:val="DefaultParagraphFont"/>
-    <w:link w:val="Header"/>
-    <w:uiPriority w:val="99"/>
-    <w:rsid w:val="0052090E"/>
-  </w:style>
-  <w:style w:type="paragraph" w:styleId="Footer">
-    <w:name w:val="footer"/>
-    <w:basedOn w:val="Normal"/>
-    <w:link w:val="FooterChar"/>
-    <w:uiPriority w:val="99"/>
-    <w:unhideWhenUsed/>
-    <w:rsid w:val="0052090E"/>
-    <w:pPr>
-      <w:tabs>
-        <w:tab w:val="center" w:pos="4153"/>
-        <w:tab w:val="right" w:pos="8306"/>
-      </w:tabs>
-    </w:pPr>
-  </w:style>
-  <w:style w:type="character" w:customStyle="1" w:styleId="FooterChar">
-    <w:name w:val="Footer Char"/>
-    <w:basedOn w:val="DefaultParagraphFont"/>
-    <w:link w:val="Footer"/>
-    <w:uiPriority w:val="99"/>
-    <w:rsid w:val="0052090E"/>
-  </w:style>
-  <w:style w:type="character" w:styleId="PageNumber">
-    <w:name w:val="page number"/>
-    <w:basedOn w:val="DefaultParagraphFont"/>
-    <w:uiPriority w:val="99"/>
-    <w:semiHidden/>
-    <w:unhideWhenUsed/>
-    <w:rsid w:val="0052090E"/>
-  </w:style>
-  <w:style w:type="table" w:styleId="LightShading-Accent1">
-    <w:name w:val="Light Shading Accent 1"/>
-    <w:basedOn w:val="TableNormal"/>
-    <w:uiPriority w:val="60"/>
-    <w:rsid w:val="00DC224A"/>
-    <w:rPr>
-      <w:color w:val="365F91"/>
-      <w:sz w:val="22"/>
-      <w:szCs w:val="22"/>
-      <w:lang w:val="en-US" w:eastAsia="zh-TW"/>
-    </w:rPr>
-    <w:tblPr>
-      <w:tblStyleRowBandSize w:val="1"/>
-      <w:tblStyleColBandSize w:val="1"/>
-      <w:tblInd w:w="0" w:type="dxa"/>
-      <w:tblBorders>
-        <w:top w:val="single" w:sz="8" w:space="0" w:color="4F81BD"/>
-        <w:bottom w:val="single" w:sz="8" w:space="0" w:color="4F81BD"/>
-      </w:tblBorders>
-      <w:tblCellMar>
-        <w:top w:w="0" w:type="dxa"/>
-        <w:left w:w="108" w:type="dxa"/>
-        <w:bottom w:w="0" w:type="dxa"/>
-        <w:right w:w="108" w:type="dxa"/>
-      </w:tblCellMar>
-    </w:tblPr>
-    <w:tblStylePr w:type="firstRow">
-      <w:pPr>
-        <w:spacing w:before="0" w:after="0" w:line="240" w:lineRule="auto"/>
-      </w:pPr>
-      <w:rPr>
-        <w:b/>
-        <w:bCs/>
-      </w:rPr>
-      <w:tblPr/>
-      <w:tcPr>
-        <w:tcBorders>
-          <w:top w:val="single" w:sz="8" w:space="0" w:color="4F81BD"/>
-          <w:left w:val="nil"/>
-          <w:bottom w:val="single" w:sz="8" w:space="0" w:color="4F81BD"/>
-          <w:right w:val="nil"/>
-          <w:insideH w:val="nil"/>
-          <w:insideV w:val="nil"/>
-        </w:tcBorders>
-      </w:tcPr>
-    </w:tblStylePr>
-    <w:tblStylePr w:type="lastRow">
-      <w:pPr>
-        <w:spacing w:before="0" w:after="0" w:line="240" w:lineRule="auto"/>
-      </w:pPr>
-      <w:rPr>
-        <w:b/>
-        <w:bCs/>
-      </w:rPr>
-      <w:tblPr/>
-      <w:tcPr>
-        <w:tcBorders>
-          <w:top w:val="single" w:sz="8" w:space="0" w:color="4F81BD"/>
-          <w:left w:val="nil"/>
-          <w:bottom w:val="single" w:sz="8" w:space="0" w:color="4F81BD"/>
-          <w:right w:val="nil"/>
-          <w:insideH w:val="nil"/>
-          <w:insideV w:val="nil"/>
-        </w:tcBorders>
-      </w:tcPr>
-    </w:tblStylePr>
-    <w:tblStylePr w:type="firstCol">
-      <w:rPr>
-        <w:b/>
-        <w:bCs/>
-      </w:rPr>
-    </w:tblStylePr>
-    <w:tblStylePr w:type="lastCol">
-      <w:rPr>
-        <w:b/>
-        <w:bCs/>
-      </w:rPr>
-    </w:tblStylePr>
-    <w:tblStylePr w:type="band1Vert">
-      <w:tblPr/>
-      <w:tcPr>
-        <w:tcBorders>
-          <w:left w:val="nil"/>
-          <w:right w:val="nil"/>
-          <w:insideH w:val="nil"/>
-          <w:insideV w:val="nil"/>
-        </w:tcBorders>
-        <w:shd w:val="clear" w:color="auto" w:fill="D3DFEE"/>
-      </w:tcPr>
-    </w:tblStylePr>
-    <w:tblStylePr w:type="band1Horz">
-      <w:tblPr/>
-      <w:tcPr>
-        <w:tcBorders>
-          <w:left w:val="nil"/>
-          <w:right w:val="nil"/>
-          <w:insideH w:val="nil"/>
-          <w:insideV w:val="nil"/>
-        </w:tcBorders>
-        <w:shd w:val="clear" w:color="auto" w:fill="D3DFEE"/>
-      </w:tcPr>
-    </w:tblStylePr>
-  </w:style>
-  <w:style w:type="paragraph" w:styleId="NoSpacing">
-    <w:name w:val="No Spacing"/>
-    <w:link w:val="NoSpacingChar"/>
-    <w:qFormat/>
-    <w:rsid w:val="00DC224A"/>
-    <w:rPr>
-      <w:rFonts w:ascii="PMingLiU" w:hAnsi="PMingLiU"/>
-      <w:sz w:val="22"/>
-      <w:szCs w:val="22"/>
-      <w:lang w:val="en-US"/>
-    </w:rPr>
-  </w:style>
-  <w:style w:type="character" w:customStyle="1" w:styleId="NoSpacingChar">
-    <w:name w:val="No Spacing Char"/>
-    <w:link w:val="NoSpacing"/>
-    <w:rsid w:val="00DC224A"/>
-    <w:rPr>
-      <w:rFonts w:ascii="PMingLiU" w:hAnsi="PMingLiU"/>
-      <w:sz w:val="22"/>
-      <w:szCs w:val="22"/>
-      <w:lang w:val="en-US"/>
-    </w:rPr>
-  </w:style>
-  <w:style w:type="paragraph" w:styleId="Index1">
-    <w:name w:val="index 1"/>
-    <w:basedOn w:val="Normal"/>
-    <w:next w:val="Normal"/>
-    <w:autoRedefine/>
-    <w:uiPriority w:val="99"/>
-    <w:unhideWhenUsed/>
-    <w:rsid w:val="007122F5"/>
-    <w:pPr>
-      <w:ind w:left="240" w:hanging="240"/>
-    </w:pPr>
-    <w:rPr>
-      <w:sz w:val="18"/>
-      <w:szCs w:val="18"/>
-    </w:rPr>
-  </w:style>
-  <w:style w:type="paragraph" w:styleId="Index2">
-    <w:name w:val="index 2"/>
-    <w:basedOn w:val="Normal"/>
-    <w:next w:val="Normal"/>
-    <w:autoRedefine/>
-    <w:uiPriority w:val="99"/>
-    <w:unhideWhenUsed/>
-    <w:rsid w:val="007122F5"/>
-    <w:pPr>
-      <w:ind w:left="480" w:hanging="240"/>
-    </w:pPr>
-    <w:rPr>
-      <w:sz w:val="18"/>
-      <w:szCs w:val="18"/>
-    </w:rPr>
-  </w:style>
-  <w:style w:type="paragraph" w:styleId="Index3">
-    <w:name w:val="index 3"/>
-    <w:basedOn w:val="Normal"/>
-    <w:next w:val="Normal"/>
-    <w:autoRedefine/>
-    <w:uiPriority w:val="99"/>
-    <w:unhideWhenUsed/>
-    <w:rsid w:val="007122F5"/>
-    <w:pPr>
-      <w:ind w:left="720" w:hanging="240"/>
-    </w:pPr>
-    <w:rPr>
-      <w:sz w:val="18"/>
-      <w:szCs w:val="18"/>
-    </w:rPr>
-  </w:style>
-  <w:style w:type="paragraph" w:styleId="Index4">
-    <w:name w:val="index 4"/>
-    <w:basedOn w:val="Normal"/>
-    <w:next w:val="Normal"/>
-    <w:autoRedefine/>
-    <w:uiPriority w:val="99"/>
-    <w:unhideWhenUsed/>
-    <w:rsid w:val="007122F5"/>
-    <w:pPr>
-      <w:ind w:left="960" w:hanging="240"/>
-    </w:pPr>
-    <w:rPr>
-      <w:sz w:val="18"/>
-      <w:szCs w:val="18"/>
-    </w:rPr>
-  </w:style>
-  <w:style w:type="paragraph" w:styleId="Index5">
-    <w:name w:val="index 5"/>
-    <w:basedOn w:val="Normal"/>
-    <w:next w:val="Normal"/>
-    <w:autoRedefine/>
-    <w:uiPriority w:val="99"/>
-    <w:unhideWhenUsed/>
-    <w:rsid w:val="007122F5"/>
-    <w:pPr>
-      <w:ind w:left="1200" w:hanging="240"/>
-    </w:pPr>
-    <w:rPr>
-      <w:sz w:val="18"/>
-      <w:szCs w:val="18"/>
-    </w:rPr>
-  </w:style>
-  <w:style w:type="paragraph" w:styleId="Index6">
-    <w:name w:val="index 6"/>
-    <w:basedOn w:val="Normal"/>
-    <w:next w:val="Normal"/>
-    <w:autoRedefine/>
-    <w:uiPriority w:val="99"/>
-    <w:unhideWhenUsed/>
-    <w:rsid w:val="007122F5"/>
-    <w:pPr>
-      <w:ind w:left="1440" w:hanging="240"/>
-    </w:pPr>
-    <w:rPr>
-      <w:sz w:val="18"/>
-      <w:szCs w:val="18"/>
-    </w:rPr>
-  </w:style>
-  <w:style w:type="paragraph" w:styleId="Index7">
-    <w:name w:val="index 7"/>
-    <w:basedOn w:val="Normal"/>
-    <w:next w:val="Normal"/>
-    <w:autoRedefine/>
-    <w:uiPriority w:val="99"/>
-    <w:unhideWhenUsed/>
-    <w:rsid w:val="007122F5"/>
-    <w:pPr>
-      <w:ind w:left="1680" w:hanging="240"/>
-    </w:pPr>
-    <w:rPr>
-      <w:sz w:val="18"/>
-      <w:szCs w:val="18"/>
-    </w:rPr>
-  </w:style>
-  <w:style w:type="paragraph" w:styleId="Index8">
-    <w:name w:val="index 8"/>
-    <w:basedOn w:val="Normal"/>
-    <w:next w:val="Normal"/>
-    <w:autoRedefine/>
-    <w:uiPriority w:val="99"/>
-    <w:unhideWhenUsed/>
-    <w:rsid w:val="007122F5"/>
-    <w:pPr>
-      <w:ind w:left="1920" w:hanging="240"/>
-    </w:pPr>
-    <w:rPr>
-      <w:sz w:val="18"/>
-      <w:szCs w:val="18"/>
-    </w:rPr>
-  </w:style>
-  <w:style w:type="paragraph" w:styleId="Index9">
-    <w:name w:val="index 9"/>
-    <w:basedOn w:val="Normal"/>
-    <w:next w:val="Normal"/>
-    <w:autoRedefine/>
-    <w:uiPriority w:val="99"/>
-    <w:unhideWhenUsed/>
-    <w:rsid w:val="007122F5"/>
-    <w:pPr>
-      <w:ind w:left="2160" w:hanging="240"/>
-    </w:pPr>
-    <w:rPr>
-      <w:sz w:val="18"/>
-      <w:szCs w:val="18"/>
-    </w:rPr>
-  </w:style>
-  <w:style w:type="paragraph" w:styleId="IndexHeading">
-    <w:name w:val="index heading"/>
-    <w:basedOn w:val="Normal"/>
-    <w:next w:val="Index1"/>
-    <w:uiPriority w:val="99"/>
-    <w:unhideWhenUsed/>
-    <w:rsid w:val="007122F5"/>
-    <w:pPr>
-      <w:spacing w:before="240" w:after="120"/>
-      <w:jc w:val="center"/>
-    </w:pPr>
-    <w:rPr>
-      <w:b/>
-      <w:sz w:val="26"/>
-      <w:szCs w:val="26"/>
-    </w:rPr>
-  </w:style>
-  <w:style w:type="character" w:customStyle="1" w:styleId="Heading4Char">
-    <w:name w:val="Heading 4 Char"/>
-    <w:link w:val="Heading4"/>
-    <w:uiPriority w:val="9"/>
-    <w:rsid w:val="00923B1C"/>
-    <w:rPr>
-      <w:rFonts w:ascii="Calibri" w:hAnsi="Calibri" w:cs="Arial"/>
-      <w:color w:val="BFBFBF"/>
-      <w:sz w:val="28"/>
-      <w:szCs w:val="40"/>
-    </w:rPr>
-  </w:style>
-  <w:style w:type="character" w:styleId="BookTitle">
-    <w:name w:val="Book Title"/>
-    <w:uiPriority w:val="33"/>
-    <w:qFormat/>
-    <w:rsid w:val="00AA47EA"/>
-    <w:rPr>
-      <w:b/>
-      <w:bCs/>
-      <w:smallCaps/>
-      <w:spacing w:val="5"/>
-    </w:rPr>
-  </w:style>
-  <w:style w:type="paragraph" w:styleId="TOCHeading">
-    <w:name w:val="TOC Heading"/>
-    <w:basedOn w:val="Heading1"/>
-    <w:next w:val="Normal"/>
-    <w:uiPriority w:val="39"/>
-    <w:unhideWhenUsed/>
-    <w:qFormat/>
-    <w:rsid w:val="004B3EDB"/>
-    <w:pPr>
-      <w:keepNext/>
-      <w:keepLines/>
-      <w:numPr>
-        <w:numId w:val="0"/>
-      </w:numPr>
-      <w:spacing w:before="480" w:line="276" w:lineRule="auto"/>
-      <w:outlineLvl w:val="9"/>
-    </w:pPr>
-    <w:rPr>
-      <w:rFonts w:asciiTheme="majorHAnsi" w:eastAsiaTheme="majorEastAsia" w:hAnsiTheme="majorHAnsi" w:cstheme="majorBidi"/>
-      <w:bCs/>
-      <w:color w:val="365F91" w:themeColor="accent1" w:themeShade="BF"/>
-      <w:sz w:val="28"/>
-      <w:szCs w:val="28"/>
-      <w:lang w:val="en-US"/>
-    </w:rPr>
-  </w:style>
-  <w:style w:type="character" w:customStyle="1" w:styleId="apple-tab-span">
-    <w:name w:val="apple-tab-span"/>
-    <w:basedOn w:val="DefaultParagraphFont"/>
+    <w:basedOn w:val="Policepardfaut"/>
     <w:rsid w:val="00320FFA"/>
   </w:style>
 </w:styles>
@@ -14564,7 +14374,7 @@
 </file>
 
 <file path=customXml/itemProps2.xml><?xml version="1.0" encoding="utf-8"?>
-<ds:datastoreItem xmlns:ds="http://schemas.openxmlformats.org/officeDocument/2006/customXml" ds:itemID="{51F6ADE6-7E8F-964A-9DD7-DC4801D4C101}">
+<ds:datastoreItem xmlns:ds="http://schemas.openxmlformats.org/officeDocument/2006/customXml" ds:itemID="{36104763-68FF-4EA4-B517-1B1EB3FA1BA4}">
   <ds:schemaRefs>
     <ds:schemaRef ds:uri="http://schemas.openxmlformats.org/officeDocument/2006/bibliography"/>
   </ds:schemaRefs>

</xml_diff>

<commit_message>
Bloc application - gestion de risques
</commit_message>
<xml_diff>
--- a/4-Solution Spe/Sol_spec.docx
+++ b/4-Solution Spe/Sol_spec.docx
@@ -1,6 +1,6 @@
 
 <file path=word/document.xml><?xml version="1.0" encoding="utf-8"?>
-<w:document xmlns:wpc="http://schemas.microsoft.com/office/word/2010/wordprocessingCanvas" xmlns:mc="http://schemas.openxmlformats.org/markup-compatibility/2006" xmlns:o="urn:schemas-microsoft-com:office:office" xmlns:r="http://schemas.openxmlformats.org/officeDocument/2006/relationships" xmlns:m="http://schemas.openxmlformats.org/officeDocument/2006/math" xmlns:v="urn:schemas-microsoft-com:vml" xmlns:wp14="http://schemas.microsoft.com/office/word/2010/wordprocessingDrawing" xmlns:wp="http://schemas.openxmlformats.org/drawingml/2006/wordprocessingDrawing" xmlns:w10="urn:schemas-microsoft-com:office:word" xmlns:w="http://schemas.openxmlformats.org/wordprocessingml/2006/main" xmlns:w14="http://schemas.microsoft.com/office/word/2010/wordml" xmlns:w15="http://schemas.microsoft.com/office/word/2012/wordml" xmlns:wpg="http://schemas.microsoft.com/office/word/2010/wordprocessingGroup" xmlns:wpi="http://schemas.microsoft.com/office/word/2010/wordprocessingInk" xmlns:wne="http://schemas.microsoft.com/office/word/2006/wordml" xmlns:wps="http://schemas.microsoft.com/office/word/2010/wordprocessingShape" mc:Ignorable="w14 w15 wp14">
+<w:document xmlns:wpc="http://schemas.microsoft.com/office/word/2010/wordprocessingCanvas" xmlns:mo="http://schemas.microsoft.com/office/mac/office/2008/main" xmlns:mc="http://schemas.openxmlformats.org/markup-compatibility/2006" xmlns:mv="urn:schemas-microsoft-com:mac:vml" xmlns:o="urn:schemas-microsoft-com:office:office" xmlns:r="http://schemas.openxmlformats.org/officeDocument/2006/relationships" xmlns:m="http://schemas.openxmlformats.org/officeDocument/2006/math" xmlns:v="urn:schemas-microsoft-com:vml" xmlns:wp14="http://schemas.microsoft.com/office/word/2010/wordprocessingDrawing" xmlns:wp="http://schemas.openxmlformats.org/drawingml/2006/wordprocessingDrawing" xmlns:w10="urn:schemas-microsoft-com:office:word" xmlns:w="http://schemas.openxmlformats.org/wordprocessingml/2006/main" xmlns:w14="http://schemas.microsoft.com/office/word/2010/wordml" xmlns:wpg="http://schemas.microsoft.com/office/word/2010/wordprocessingGroup" xmlns:wpi="http://schemas.microsoft.com/office/word/2010/wordprocessingInk" xmlns:wne="http://schemas.microsoft.com/office/word/2006/wordml" xmlns:wps="http://schemas.microsoft.com/office/word/2010/wordprocessingShape" mc:Ignorable="w14 wp14">
   <w:body>
     <w:p>
       <w:pPr>
@@ -845,7 +845,6 @@
           <w:color w:val="262626"/>
           <w:u w:val="single"/>
         </w:rPr>
-        <w:lastRenderedPageBreak/>
         <w:br w:type="page"/>
       </w:r>
     </w:p>
@@ -874,7 +873,7 @@
       <w:sdtContent>
         <w:p>
           <w:pPr>
-            <w:pStyle w:val="En-ttedetabledesmatires"/>
+            <w:pStyle w:val="TOCHeading"/>
           </w:pPr>
           <w:r>
             <w:t>Table of Contents</w:t>
@@ -882,7 +881,7 @@
         </w:p>
         <w:p>
           <w:pPr>
-            <w:pStyle w:val="TM1"/>
+            <w:pStyle w:val="TOC1"/>
             <w:tabs>
               <w:tab w:val="left" w:pos="421"/>
               <w:tab w:val="right" w:leader="dot" w:pos="8290"/>
@@ -980,7 +979,7 @@
         </w:p>
         <w:p>
           <w:pPr>
-            <w:pStyle w:val="TM2"/>
+            <w:pStyle w:val="TOC2"/>
             <w:tabs>
               <w:tab w:val="left" w:pos="769"/>
               <w:tab w:val="right" w:leader="dot" w:pos="8290"/>
@@ -1061,7 +1060,7 @@
         </w:p>
         <w:p>
           <w:pPr>
-            <w:pStyle w:val="TM3"/>
+            <w:pStyle w:val="TOC3"/>
             <w:tabs>
               <w:tab w:val="left" w:pos="1156"/>
               <w:tab w:val="right" w:leader="dot" w:pos="8290"/>
@@ -1142,7 +1141,7 @@
         </w:p>
         <w:p>
           <w:pPr>
-            <w:pStyle w:val="TM1"/>
+            <w:pStyle w:val="TOC1"/>
             <w:tabs>
               <w:tab w:val="left" w:pos="421"/>
               <w:tab w:val="right" w:leader="dot" w:pos="8290"/>
@@ -1225,7 +1224,7 @@
         </w:p>
         <w:p>
           <w:pPr>
-            <w:pStyle w:val="TM2"/>
+            <w:pStyle w:val="TOC2"/>
             <w:tabs>
               <w:tab w:val="left" w:pos="769"/>
               <w:tab w:val="right" w:leader="dot" w:pos="8290"/>
@@ -1306,7 +1305,7 @@
         </w:p>
         <w:p>
           <w:pPr>
-            <w:pStyle w:val="TM3"/>
+            <w:pStyle w:val="TOC3"/>
             <w:tabs>
               <w:tab w:val="left" w:pos="1156"/>
               <w:tab w:val="right" w:leader="dot" w:pos="8290"/>
@@ -1387,7 +1386,7 @@
         </w:p>
         <w:p>
           <w:pPr>
-            <w:pStyle w:val="TM3"/>
+            <w:pStyle w:val="TOC3"/>
             <w:tabs>
               <w:tab w:val="left" w:pos="1156"/>
               <w:tab w:val="right" w:leader="dot" w:pos="8290"/>
@@ -1468,7 +1467,7 @@
         </w:p>
         <w:p>
           <w:pPr>
-            <w:pStyle w:val="TM2"/>
+            <w:pStyle w:val="TOC2"/>
             <w:tabs>
               <w:tab w:val="left" w:pos="769"/>
               <w:tab w:val="right" w:leader="dot" w:pos="8290"/>
@@ -1549,7 +1548,7 @@
         </w:p>
         <w:p>
           <w:pPr>
-            <w:pStyle w:val="TM3"/>
+            <w:pStyle w:val="TOC3"/>
             <w:tabs>
               <w:tab w:val="left" w:pos="1156"/>
               <w:tab w:val="right" w:leader="dot" w:pos="8290"/>
@@ -1630,7 +1629,7 @@
         </w:p>
         <w:p>
           <w:pPr>
-            <w:pStyle w:val="TM3"/>
+            <w:pStyle w:val="TOC3"/>
             <w:tabs>
               <w:tab w:val="left" w:pos="1156"/>
               <w:tab w:val="right" w:leader="dot" w:pos="8290"/>
@@ -2093,7 +2092,7 @@
     </w:p>
     <w:p>
       <w:pPr>
-        <w:pStyle w:val="Titre1"/>
+        <w:pStyle w:val="Heading1"/>
       </w:pPr>
       <w:bookmarkStart w:id="0" w:name="_Toc283312129"/>
       <w:r>
@@ -2104,7 +2103,7 @@
     <w:p/>
     <w:p>
       <w:pPr>
-        <w:pStyle w:val="Titre2"/>
+        <w:pStyle w:val="Heading2"/>
       </w:pPr>
       <w:bookmarkStart w:id="1" w:name="_Toc283312130"/>
       <w:r>
@@ -2112,9 +2111,10 @@
       </w:r>
       <w:bookmarkEnd w:id="1"/>
     </w:p>
-    <w:p>
-      <w:pPr>
-        <w:pStyle w:val="Titre3"/>
+    <w:p/>
+    <w:p>
+      <w:pPr>
+        <w:pStyle w:val="Heading3"/>
       </w:pPr>
       <w:bookmarkStart w:id="2" w:name="_Toc283312131"/>
       <w:r>
@@ -2369,7 +2369,13 @@
         <w:rPr>
           <w:rFonts w:cs="Cambria"/>
         </w:rPr>
-        <w:t xml:space="preserve">Aussi, en réponse à une attente fonctionnelle majeure de SPIE, des indicateurs de performance (KPI : </w:t>
+        <w:t>Ensuite</w:t>
+      </w:r>
+      <w:r>
+        <w:rPr>
+          <w:rFonts w:cs="Cambria"/>
+        </w:rPr>
+        <w:t xml:space="preserve">, en réponse à une attente fonctionnelle majeure de SPIE, des indicateurs de performance (KPI : </w:t>
       </w:r>
       <w:r>
         <w:rPr>
@@ -2393,62 +2399,106 @@
         </w:rPr>
         <w:t>) seront mis en place et réunis dans un tableau de bord. L’évaluation des processus de maintenance apparaîtra ainsi de façon plus claire et explicite.</w:t>
       </w:r>
+      <w:r>
+        <w:rPr>
+          <w:rFonts w:cs="Cambria"/>
+        </w:rPr>
+        <w:t xml:space="preserve"> Aussi, </w:t>
+      </w:r>
+      <w:r>
+        <w:rPr>
+          <w:rFonts w:cs="Cambria"/>
+        </w:rPr>
+        <w:t>t</w:t>
+      </w:r>
+      <w:bookmarkStart w:id="5" w:name="_GoBack"/>
+      <w:bookmarkEnd w:id="5"/>
+      <w:r>
+        <w:rPr>
+          <w:rFonts w:cs="Cambria"/>
+        </w:rPr>
+        <w:t xml:space="preserve">oute étude étant menée par plusieurs personnes, il est important que chacun des membres participant à l’établissement du contrat de maintenance puisse restituer le contexte du projet. Pour chaque phase, l’auteur est </w:t>
+      </w:r>
+      <w:r>
+        <w:rPr>
+          <w:rFonts w:cs="Cambria"/>
+        </w:rPr>
+        <w:t xml:space="preserve">donc </w:t>
+      </w:r>
+      <w:r>
+        <w:rPr>
+          <w:rFonts w:cs="Cambria"/>
+        </w:rPr>
+        <w:t>en charge d’apposer les commentaires nécessaires à la compréhension et l’analyse de son déroulement ; de ce fait, il est aisé d’obtenir un aperçu global de l’état d’avancement du projet, permettant une meilleure prévention</w:t>
+      </w:r>
+      <w:r>
+        <w:rPr>
+          <w:rFonts w:cs="Cambria"/>
+        </w:rPr>
+        <w:t xml:space="preserve"> </w:t>
+      </w:r>
+      <w:r>
+        <w:rPr>
+          <w:rFonts w:cs="Cambria"/>
+        </w:rPr>
+        <w:t>des risques.</w:t>
+      </w:r>
     </w:p>
     <w:p>
       <w:pPr>
         <w:jc w:val="both"/>
       </w:pPr>
       <w:r>
+        <w:lastRenderedPageBreak/>
         <w:t>Enfin, il s’agira de définir un processus de négociation, aujourd’hui inexistant chez SPIE, qui permettra d’obtenir un suivi précis et régulier du déroulement de la négociation avec le client. Le responsable d’affaire (RA) chargé de la négociation pourra consulter la BCSA afin de mener sa négociation.</w:t>
       </w:r>
     </w:p>
     <w:p/>
     <w:p/>
+    <w:p>
+      <w:pPr>
+        <w:pStyle w:val="Heading1"/>
+      </w:pPr>
+      <w:bookmarkStart w:id="6" w:name="_Toc283312132"/>
+      <w:r>
+        <w:t>Description des blocs : outils</w:t>
+      </w:r>
+      <w:r>
+        <w:t>, services et données</w:t>
+      </w:r>
+      <w:bookmarkEnd w:id="6"/>
+    </w:p>
     <w:p/>
+    <w:p>
+      <w:pPr>
+        <w:pStyle w:val="Heading2"/>
+      </w:pPr>
+      <w:bookmarkStart w:id="7" w:name="_Toc283312133"/>
+      <w:r>
+        <w:t>Bloc BI</w:t>
+      </w:r>
+      <w:bookmarkEnd w:id="7"/>
+    </w:p>
     <w:p/>
     <w:p>
       <w:pPr>
-        <w:pStyle w:val="Titre1"/>
-      </w:pPr>
-      <w:bookmarkStart w:id="5" w:name="_Toc283312132"/>
-      <w:r>
-        <w:t>Description des blocs : outils</w:t>
-      </w:r>
-      <w:r>
-        <w:t>, services et données</w:t>
-      </w:r>
-      <w:bookmarkEnd w:id="5"/>
+        <w:pStyle w:val="Heading3"/>
+      </w:pPr>
+      <w:bookmarkStart w:id="8" w:name="_Toc283312134"/>
+      <w:r>
+        <w:t>Diagrammes des cas d’utilisation</w:t>
+      </w:r>
+      <w:bookmarkEnd w:id="8"/>
     </w:p>
     <w:p/>
     <w:p>
       <w:pPr>
-        <w:pStyle w:val="Titre2"/>
-      </w:pPr>
-      <w:bookmarkStart w:id="6" w:name="_Toc283312133"/>
-      <w:r>
-        <w:t>Bloc BI</w:t>
-      </w:r>
-      <w:bookmarkEnd w:id="6"/>
-    </w:p>
-    <w:p>
-      <w:pPr>
-        <w:pStyle w:val="Titre3"/>
-      </w:pPr>
-      <w:bookmarkStart w:id="7" w:name="_Toc283312134"/>
-      <w:r>
-        <w:t>Diagrammes des cas d’utilisation</w:t>
-      </w:r>
-      <w:bookmarkEnd w:id="7"/>
-    </w:p>
-    <w:p/>
-    <w:p>
-      <w:pPr>
         <w:ind w:left="720"/>
       </w:pPr>
       <w:r>
         <w:rPr>
           <w:noProof/>
-          <w:lang w:eastAsia="fr-FR"/>
+          <w:lang w:val="en-US"/>
         </w:rPr>
         <w:drawing>
           <wp:anchor distT="0" distB="0" distL="114300" distR="114300" simplePos="0" relativeHeight="251658240" behindDoc="0" locked="0" layoutInCell="1" allowOverlap="1" wp14:anchorId="659A22DC" wp14:editId="37DA13D7">
@@ -2474,7 +2524,7 @@
                     <pic:cNvPicPr/>
                   </pic:nvPicPr>
                   <pic:blipFill>
-                    <a:blip r:embed="rId9">
+                    <a:blip r:embed="rId10">
                       <a:extLst>
                         <a:ext uri="{28A0092B-C50C-407E-A947-70E740481C1C}">
                           <a14:useLocalDpi xmlns:a14="http://schemas.microsoft.com/office/drawing/2010/main" val="0"/>
@@ -2514,13 +2564,13 @@
     </w:p>
     <w:p>
       <w:pPr>
-        <w:pStyle w:val="Titre3"/>
-      </w:pPr>
-      <w:bookmarkStart w:id="8" w:name="_Toc283312135"/>
+        <w:pStyle w:val="Heading3"/>
+      </w:pPr>
+      <w:bookmarkStart w:id="9" w:name="_Toc283312135"/>
       <w:r>
         <w:t>Services et données</w:t>
       </w:r>
-      <w:bookmarkEnd w:id="8"/>
+      <w:bookmarkEnd w:id="9"/>
     </w:p>
     <w:p>
       <w:pPr>
@@ -3425,7 +3475,7 @@
     </w:p>
     <w:p>
       <w:pPr>
-        <w:pStyle w:val="Paragraphedeliste"/>
+        <w:pStyle w:val="ListParagraph"/>
         <w:ind w:left="0"/>
         <w:rPr>
           <w:rFonts w:eastAsia="Times New Roman"/>
@@ -3577,24 +3627,23 @@
     </w:p>
     <w:p>
       <w:pPr>
-        <w:pStyle w:val="Titre2"/>
-      </w:pPr>
-      <w:bookmarkStart w:id="9" w:name="_Toc283312136"/>
-      <w:r>
-        <w:lastRenderedPageBreak/>
+        <w:pStyle w:val="Heading2"/>
+      </w:pPr>
+      <w:bookmarkStart w:id="10" w:name="_Toc283312136"/>
+      <w:r>
         <w:t>Bloc gestion de connaissance</w:t>
       </w:r>
-      <w:bookmarkEnd w:id="9"/>
-    </w:p>
-    <w:p>
-      <w:pPr>
-        <w:pStyle w:val="Titre3"/>
-      </w:pPr>
-      <w:bookmarkStart w:id="10" w:name="_Toc283312137"/>
+      <w:bookmarkEnd w:id="10"/>
+    </w:p>
+    <w:p>
+      <w:pPr>
+        <w:pStyle w:val="Heading3"/>
+      </w:pPr>
+      <w:bookmarkStart w:id="11" w:name="_Toc283312137"/>
       <w:r>
         <w:t>Diagramme des cas d’utilisation</w:t>
       </w:r>
-      <w:bookmarkEnd w:id="10"/>
+      <w:bookmarkEnd w:id="11"/>
     </w:p>
     <w:p>
       <w:pPr>
@@ -3662,7 +3711,7 @@
           <w:bCs/>
           <w:noProof/>
           <w:color w:val="000000"/>
-          <w:lang w:eastAsia="fr-FR"/>
+          <w:lang w:val="en-US"/>
         </w:rPr>
         <w:drawing>
           <wp:anchor distT="0" distB="0" distL="114300" distR="114300" simplePos="0" relativeHeight="251659264" behindDoc="0" locked="0" layoutInCell="1" allowOverlap="1" wp14:anchorId="57BE1EFD" wp14:editId="751BCF73">
@@ -3688,7 +3737,7 @@
                     <pic:cNvPicPr/>
                   </pic:nvPicPr>
                   <pic:blipFill>
-                    <a:blip r:embed="rId10">
+                    <a:blip r:embed="rId11">
                       <a:extLst>
                         <a:ext uri="{28A0092B-C50C-407E-A947-70E740481C1C}">
                           <a14:useLocalDpi xmlns:a14="http://schemas.microsoft.com/office/drawing/2010/main" val="0"/>
@@ -4187,7 +4236,6 @@
           <w:bCs/>
           <w:color w:val="000000"/>
         </w:rPr>
-        <w:lastRenderedPageBreak/>
         <w:t>Cas d’utilisation spécifique</w:t>
       </w:r>
     </w:p>
@@ -4230,7 +4278,7 @@
           <w:bCs/>
           <w:noProof/>
           <w:color w:val="000000"/>
-          <w:lang w:eastAsia="fr-FR"/>
+          <w:lang w:val="en-US"/>
         </w:rPr>
         <w:drawing>
           <wp:anchor distT="0" distB="0" distL="114300" distR="114300" simplePos="0" relativeHeight="251660288" behindDoc="0" locked="0" layoutInCell="1" allowOverlap="1" wp14:anchorId="17A35907" wp14:editId="40B43549">
@@ -4256,7 +4304,7 @@
                     <pic:cNvPicPr/>
                   </pic:nvPicPr>
                   <pic:blipFill>
-                    <a:blip r:embed="rId11">
+                    <a:blip r:embed="rId12">
                       <a:extLst>
                         <a:ext uri="{28A0092B-C50C-407E-A947-70E740481C1C}">
                           <a14:useLocalDpi xmlns:a14="http://schemas.microsoft.com/office/drawing/2010/main" val="0"/>
@@ -4818,13 +4866,13 @@
     </w:p>
     <w:p>
       <w:pPr>
-        <w:pStyle w:val="Titre3"/>
-      </w:pPr>
-      <w:bookmarkStart w:id="11" w:name="_Toc283312138"/>
+        <w:pStyle w:val="Heading3"/>
+      </w:pPr>
+      <w:bookmarkStart w:id="12" w:name="_Toc283312138"/>
       <w:r>
         <w:t>Services et données</w:t>
       </w:r>
-      <w:bookmarkEnd w:id="11"/>
+      <w:bookmarkEnd w:id="12"/>
     </w:p>
     <w:p>
       <w:pPr>
@@ -5395,16 +5443,15 @@
     </w:p>
     <w:p>
       <w:pPr>
-        <w:pStyle w:val="Titre2"/>
-      </w:pPr>
-      <w:r>
-        <w:lastRenderedPageBreak/>
+        <w:pStyle w:val="Heading2"/>
+      </w:pPr>
+      <w:r>
         <w:t xml:space="preserve">Bloc Gestion des risques </w:t>
       </w:r>
     </w:p>
     <w:p>
       <w:pPr>
-        <w:pStyle w:val="Titre3"/>
+        <w:pStyle w:val="Heading3"/>
       </w:pPr>
       <w:r>
         <w:t>D</w:t>
@@ -5423,7 +5470,7 @@
       <w:r>
         <w:rPr>
           <w:noProof/>
-          <w:lang w:eastAsia="fr-FR"/>
+          <w:lang w:val="en-US"/>
         </w:rPr>
         <w:drawing>
           <wp:inline distT="0" distB="0" distL="0" distR="0" wp14:anchorId="75F06451" wp14:editId="28DED8B0">
@@ -5443,7 +5490,7 @@
                     </pic:cNvPicPr>
                   </pic:nvPicPr>
                   <pic:blipFill>
-                    <a:blip r:embed="rId12">
+                    <a:blip r:embed="rId13">
                       <a:extLst>
                         <a:ext uri="{28A0092B-C50C-407E-A947-70E740481C1C}">
                           <a14:useLocalDpi xmlns:a14="http://schemas.microsoft.com/office/drawing/2010/main" val="0"/>
@@ -5644,8 +5691,6 @@
         </w:rPr>
         <w:t xml:space="preserve">applicatifs </w:t>
       </w:r>
-      <w:bookmarkStart w:id="12" w:name="_GoBack"/>
-      <w:bookmarkEnd w:id="12"/>
     </w:p>
     <w:p>
       <w:pPr>
@@ -5752,6 +5797,7 @@
           <w:color w:val="333333"/>
           <w:shd w:val="clear" w:color="auto" w:fill="ECECEC"/>
         </w:rPr>
+        <w:lastRenderedPageBreak/>
         <w:t xml:space="preserve">Signaler un risque </w:t>
       </w:r>
     </w:p>
@@ -5923,11 +5969,11 @@
       </w:pPr>
     </w:p>
     <w:sectPr>
-      <w:headerReference w:type="even" r:id="rId13"/>
-      <w:headerReference w:type="default" r:id="rId14"/>
-      <w:footerReference w:type="even" r:id="rId15"/>
-      <w:footerReference w:type="default" r:id="rId16"/>
-      <w:footerReference w:type="first" r:id="rId17"/>
+      <w:headerReference w:type="even" r:id="rId14"/>
+      <w:headerReference w:type="default" r:id="rId15"/>
+      <w:footerReference w:type="even" r:id="rId16"/>
+      <w:footerReference w:type="default" r:id="rId17"/>
+      <w:footerReference w:type="first" r:id="rId18"/>
       <w:pgSz w:w="11900" w:h="16840"/>
       <w:pgMar w:top="1440" w:right="1800" w:bottom="1440" w:left="1800" w:header="708" w:footer="708" w:gutter="0"/>
       <w:cols w:space="708"/>
@@ -5939,7 +5985,7 @@
 </file>
 
 <file path=word/endnotes.xml><?xml version="1.0" encoding="utf-8"?>
-<w:endnotes xmlns:wpc="http://schemas.microsoft.com/office/word/2010/wordprocessingCanvas" xmlns:mc="http://schemas.openxmlformats.org/markup-compatibility/2006" xmlns:o="urn:schemas-microsoft-com:office:office" xmlns:r="http://schemas.openxmlformats.org/officeDocument/2006/relationships" xmlns:m="http://schemas.openxmlformats.org/officeDocument/2006/math" xmlns:v="urn:schemas-microsoft-com:vml" xmlns:wp14="http://schemas.microsoft.com/office/word/2010/wordprocessingDrawing" xmlns:wp="http://schemas.openxmlformats.org/drawingml/2006/wordprocessingDrawing" xmlns:w10="urn:schemas-microsoft-com:office:word" xmlns:w="http://schemas.openxmlformats.org/wordprocessingml/2006/main" xmlns:w14="http://schemas.microsoft.com/office/word/2010/wordml" xmlns:w15="http://schemas.microsoft.com/office/word/2012/wordml" xmlns:wpg="http://schemas.microsoft.com/office/word/2010/wordprocessingGroup" xmlns:wpi="http://schemas.microsoft.com/office/word/2010/wordprocessingInk" xmlns:wne="http://schemas.microsoft.com/office/word/2006/wordml" xmlns:wps="http://schemas.microsoft.com/office/word/2010/wordprocessingShape" mc:Ignorable="w14 w15 wp14">
+<w:endnotes xmlns:wpc="http://schemas.microsoft.com/office/word/2010/wordprocessingCanvas" xmlns:mo="http://schemas.microsoft.com/office/mac/office/2008/main" xmlns:mc="http://schemas.openxmlformats.org/markup-compatibility/2006" xmlns:mv="urn:schemas-microsoft-com:mac:vml" xmlns:o="urn:schemas-microsoft-com:office:office" xmlns:r="http://schemas.openxmlformats.org/officeDocument/2006/relationships" xmlns:m="http://schemas.openxmlformats.org/officeDocument/2006/math" xmlns:v="urn:schemas-microsoft-com:vml" xmlns:wp14="http://schemas.microsoft.com/office/word/2010/wordprocessingDrawing" xmlns:wp="http://schemas.openxmlformats.org/drawingml/2006/wordprocessingDrawing" xmlns:w10="urn:schemas-microsoft-com:office:word" xmlns:w="http://schemas.openxmlformats.org/wordprocessingml/2006/main" xmlns:w14="http://schemas.microsoft.com/office/word/2010/wordml" xmlns:wpg="http://schemas.microsoft.com/office/word/2010/wordprocessingGroup" xmlns:wpi="http://schemas.microsoft.com/office/word/2010/wordprocessingInk" xmlns:wne="http://schemas.microsoft.com/office/word/2006/wordml" xmlns:wps="http://schemas.microsoft.com/office/word/2010/wordprocessingShape" mc:Ignorable="w14 wp14">
   <w:endnote w:type="separator" w:id="-1">
     <w:p>
       <w:r>
@@ -5958,37 +6004,37 @@
 </file>
 
 <file path=word/footer1.xml><?xml version="1.0" encoding="utf-8"?>
-<w:ftr xmlns:wpc="http://schemas.microsoft.com/office/word/2010/wordprocessingCanvas" xmlns:mc="http://schemas.openxmlformats.org/markup-compatibility/2006" xmlns:o="urn:schemas-microsoft-com:office:office" xmlns:r="http://schemas.openxmlformats.org/officeDocument/2006/relationships" xmlns:m="http://schemas.openxmlformats.org/officeDocument/2006/math" xmlns:v="urn:schemas-microsoft-com:vml" xmlns:wp14="http://schemas.microsoft.com/office/word/2010/wordprocessingDrawing" xmlns:wp="http://schemas.openxmlformats.org/drawingml/2006/wordprocessingDrawing" xmlns:w10="urn:schemas-microsoft-com:office:word" xmlns:w="http://schemas.openxmlformats.org/wordprocessingml/2006/main" xmlns:w14="http://schemas.microsoft.com/office/word/2010/wordml" xmlns:w15="http://schemas.microsoft.com/office/word/2012/wordml" xmlns:wpg="http://schemas.microsoft.com/office/word/2010/wordprocessingGroup" xmlns:wpi="http://schemas.microsoft.com/office/word/2010/wordprocessingInk" xmlns:wne="http://schemas.microsoft.com/office/word/2006/wordml" xmlns:wps="http://schemas.microsoft.com/office/word/2010/wordprocessingShape" mc:Ignorable="w14 w15 wp14">
+<w:ftr xmlns:wpc="http://schemas.microsoft.com/office/word/2010/wordprocessingCanvas" xmlns:mo="http://schemas.microsoft.com/office/mac/office/2008/main" xmlns:mc="http://schemas.openxmlformats.org/markup-compatibility/2006" xmlns:mv="urn:schemas-microsoft-com:mac:vml" xmlns:o="urn:schemas-microsoft-com:office:office" xmlns:r="http://schemas.openxmlformats.org/officeDocument/2006/relationships" xmlns:m="http://schemas.openxmlformats.org/officeDocument/2006/math" xmlns:v="urn:schemas-microsoft-com:vml" xmlns:wp14="http://schemas.microsoft.com/office/word/2010/wordprocessingDrawing" xmlns:wp="http://schemas.openxmlformats.org/drawingml/2006/wordprocessingDrawing" xmlns:w10="urn:schemas-microsoft-com:office:word" xmlns:w="http://schemas.openxmlformats.org/wordprocessingml/2006/main" xmlns:w14="http://schemas.microsoft.com/office/word/2010/wordml" xmlns:wpg="http://schemas.microsoft.com/office/word/2010/wordprocessingGroup" xmlns:wpi="http://schemas.microsoft.com/office/word/2010/wordprocessingInk" xmlns:wne="http://schemas.microsoft.com/office/word/2006/wordml" xmlns:wps="http://schemas.microsoft.com/office/word/2010/wordprocessingShape" mc:Ignorable="w14 wp14">
   <w:p>
     <w:pPr>
-      <w:pStyle w:val="Pieddepage"/>
+      <w:pStyle w:val="Footer"/>
       <w:framePr w:wrap="around" w:vAnchor="text" w:hAnchor="margin" w:xAlign="center" w:y="1"/>
       <w:rPr>
-        <w:rStyle w:val="Numrodepage"/>
+        <w:rStyle w:val="PageNumber"/>
       </w:rPr>
     </w:pPr>
     <w:r>
       <w:rPr>
-        <w:rStyle w:val="Numrodepage"/>
+        <w:rStyle w:val="PageNumber"/>
       </w:rPr>
       <w:fldChar w:fldCharType="begin"/>
     </w:r>
     <w:r>
       <w:rPr>
-        <w:rStyle w:val="Numrodepage"/>
+        <w:rStyle w:val="PageNumber"/>
       </w:rPr>
       <w:instrText xml:space="preserve">PAGE  </w:instrText>
     </w:r>
     <w:r>
       <w:rPr>
-        <w:rStyle w:val="Numrodepage"/>
+        <w:rStyle w:val="PageNumber"/>
       </w:rPr>
       <w:fldChar w:fldCharType="end"/>
     </w:r>
   </w:p>
   <w:p>
     <w:pPr>
-      <w:pStyle w:val="En-tte"/>
+      <w:pStyle w:val="Header"/>
       <w:pBdr>
         <w:between w:val="single" w:sz="4" w:space="1" w:color="4F81BD"/>
       </w:pBdr>
@@ -6002,7 +6048,7 @@
   </w:p>
   <w:p>
     <w:pPr>
-      <w:pStyle w:val="En-tte"/>
+      <w:pStyle w:val="Header"/>
       <w:pBdr>
         <w:between w:val="single" w:sz="4" w:space="1" w:color="4F81BD"/>
       </w:pBdr>
@@ -6018,7 +6064,7 @@
   </w:p>
   <w:p>
     <w:pPr>
-      <w:pStyle w:val="Pieddepage"/>
+      <w:pStyle w:val="Footer"/>
       <w:ind w:right="360"/>
     </w:pPr>
   </w:p>
@@ -6026,50 +6072,50 @@
 </file>
 
 <file path=word/footer2.xml><?xml version="1.0" encoding="utf-8"?>
-<w:ftr xmlns:wpc="http://schemas.microsoft.com/office/word/2010/wordprocessingCanvas" xmlns:mc="http://schemas.openxmlformats.org/markup-compatibility/2006" xmlns:o="urn:schemas-microsoft-com:office:office" xmlns:r="http://schemas.openxmlformats.org/officeDocument/2006/relationships" xmlns:m="http://schemas.openxmlformats.org/officeDocument/2006/math" xmlns:v="urn:schemas-microsoft-com:vml" xmlns:wp14="http://schemas.microsoft.com/office/word/2010/wordprocessingDrawing" xmlns:wp="http://schemas.openxmlformats.org/drawingml/2006/wordprocessingDrawing" xmlns:w10="urn:schemas-microsoft-com:office:word" xmlns:w="http://schemas.openxmlformats.org/wordprocessingml/2006/main" xmlns:w14="http://schemas.microsoft.com/office/word/2010/wordml" xmlns:w15="http://schemas.microsoft.com/office/word/2012/wordml" xmlns:wpg="http://schemas.microsoft.com/office/word/2010/wordprocessingGroup" xmlns:wpi="http://schemas.microsoft.com/office/word/2010/wordprocessingInk" xmlns:wne="http://schemas.microsoft.com/office/word/2006/wordml" xmlns:wps="http://schemas.microsoft.com/office/word/2010/wordprocessingShape" mc:Ignorable="w14 w15 wp14">
+<w:ftr xmlns:wpc="http://schemas.microsoft.com/office/word/2010/wordprocessingCanvas" xmlns:mo="http://schemas.microsoft.com/office/mac/office/2008/main" xmlns:mc="http://schemas.openxmlformats.org/markup-compatibility/2006" xmlns:mv="urn:schemas-microsoft-com:mac:vml" xmlns:o="urn:schemas-microsoft-com:office:office" xmlns:r="http://schemas.openxmlformats.org/officeDocument/2006/relationships" xmlns:m="http://schemas.openxmlformats.org/officeDocument/2006/math" xmlns:v="urn:schemas-microsoft-com:vml" xmlns:wp14="http://schemas.microsoft.com/office/word/2010/wordprocessingDrawing" xmlns:wp="http://schemas.openxmlformats.org/drawingml/2006/wordprocessingDrawing" xmlns:w10="urn:schemas-microsoft-com:office:word" xmlns:w="http://schemas.openxmlformats.org/wordprocessingml/2006/main" xmlns:w14="http://schemas.microsoft.com/office/word/2010/wordml" xmlns:wpg="http://schemas.microsoft.com/office/word/2010/wordprocessingGroup" xmlns:wpi="http://schemas.microsoft.com/office/word/2010/wordprocessingInk" xmlns:wne="http://schemas.microsoft.com/office/word/2006/wordml" xmlns:wps="http://schemas.microsoft.com/office/word/2010/wordprocessingShape" mc:Ignorable="w14 wp14">
   <w:p>
     <w:pPr>
-      <w:pStyle w:val="Pieddepage"/>
+      <w:pStyle w:val="Footer"/>
       <w:framePr w:wrap="around" w:vAnchor="text" w:hAnchor="margin" w:xAlign="center" w:y="1"/>
       <w:rPr>
-        <w:rStyle w:val="Numrodepage"/>
+        <w:rStyle w:val="PageNumber"/>
       </w:rPr>
     </w:pPr>
     <w:r>
       <w:rPr>
-        <w:rStyle w:val="Numrodepage"/>
+        <w:rStyle w:val="PageNumber"/>
       </w:rPr>
       <w:fldChar w:fldCharType="begin"/>
     </w:r>
     <w:r>
       <w:rPr>
-        <w:rStyle w:val="Numrodepage"/>
+        <w:rStyle w:val="PageNumber"/>
       </w:rPr>
       <w:instrText xml:space="preserve">PAGE  </w:instrText>
     </w:r>
     <w:r>
       <w:rPr>
-        <w:rStyle w:val="Numrodepage"/>
+        <w:rStyle w:val="PageNumber"/>
       </w:rPr>
       <w:fldChar w:fldCharType="separate"/>
     </w:r>
     <w:r>
       <w:rPr>
-        <w:rStyle w:val="Numrodepage"/>
+        <w:rStyle w:val="PageNumber"/>
         <w:noProof/>
       </w:rPr>
-      <w:t>10</w:t>
+      <w:t>6</w:t>
     </w:r>
     <w:r>
       <w:rPr>
-        <w:rStyle w:val="Numrodepage"/>
+        <w:rStyle w:val="PageNumber"/>
       </w:rPr>
       <w:fldChar w:fldCharType="end"/>
     </w:r>
   </w:p>
   <w:p>
     <w:pPr>
-      <w:pStyle w:val="En-tte"/>
+      <w:pStyle w:val="Header"/>
       <w:pBdr>
         <w:between w:val="single" w:sz="4" w:space="1" w:color="4F81BD"/>
       </w:pBdr>
@@ -6080,7 +6126,7 @@
     <w:r>
       <w:rPr>
         <w:noProof/>
-        <w:lang w:eastAsia="fr-FR"/>
+        <w:lang w:val="en-US"/>
       </w:rPr>
       <mc:AlternateContent>
         <mc:Choice Requires="wps">
@@ -6121,7 +6167,7 @@
                       <a:effectLst/>
                       <a:extLst>
                         <a:ext uri="{C572A759-6A51-4108-AA02-DFA0A04FC94B}">
-                          <ma14:wrappingTextBoxFlag xmlns:ma14="http://schemas.microsoft.com/office/mac/drawingml/2011/main" xmlns:w="http://schemas.openxmlformats.org/wordprocessingml/2006/main" xmlns:w10="urn:schemas-microsoft-com:office:word" xmlns:v="urn:schemas-microsoft-com:vml" xmlns:o="urn:schemas-microsoft-com:office:office" xmlns:mv="urn:schemas-microsoft-com:mac:vml" xmlns:mo="http://schemas.microsoft.com/office/mac/office/2008/main" xmlns=""/>
+                          <ma14:wrappingTextBoxFlag xmlns:ma14="http://schemas.microsoft.com/office/mac/drawingml/2011/main"/>
                         </a:ext>
                       </a:extLst>
                     </wps:spPr>
@@ -6132,7 +6178,7 @@
                             <w:rPr>
                               <w:rFonts w:ascii="Helvetica" w:hAnsi="Helvetica" w:cs="Helvetica"/>
                               <w:noProof/>
-                              <w:lang w:eastAsia="fr-FR"/>
+                              <w:lang w:val="en-US"/>
                             </w:rPr>
                             <w:drawing>
                               <wp:inline distT="0" distB="0" distL="0" distR="0" wp14:anchorId="7FB7FD94" wp14:editId="50880788">
@@ -6204,7 +6250,7 @@
             </wp:anchor>
           </w:drawing>
         </mc:Choice>
-        <mc:Fallback>
+        <mc:Fallback xmlns:w15="http://schemas.microsoft.com/office/word/2012/wordml">
           <w:pict>
             <v:shapetype w14:anchorId="66EAA185" id="_x0000_t202" coordsize="21600,21600" o:spt="202" path="m,l,21600r21600,l21600,xe">
               <v:stroke joinstyle="miter"/>
@@ -6239,7 +6285,7 @@
                                   </pic:cNvPicPr>
                                 </pic:nvPicPr>
                                 <pic:blipFill>
-                                  <a:blip r:embed="rId1">
+                                  <a:blip r:embed="rId2">
                                     <a:extLst>
                                       <a:ext uri="{28A0092B-C50C-407E-A947-70E740481C1C}">
                                         <a14:useLocalDpi xmlns:a14="http://schemas.microsoft.com/office/drawing/2010/main" val="0"/>
@@ -6282,7 +6328,7 @@
     <w:r>
       <w:rPr>
         <w:noProof/>
-        <w:lang w:eastAsia="fr-FR"/>
+        <w:lang w:val="en-US"/>
       </w:rPr>
       <mc:AlternateContent>
         <mc:Choice Requires="wps">
@@ -6323,7 +6369,7 @@
                       <a:effectLst/>
                       <a:extLst>
                         <a:ext uri="{C572A759-6A51-4108-AA02-DFA0A04FC94B}">
-                          <ma14:wrappingTextBoxFlag xmlns:ma14="http://schemas.microsoft.com/office/mac/drawingml/2011/main" xmlns:w="http://schemas.openxmlformats.org/wordprocessingml/2006/main" xmlns:w10="urn:schemas-microsoft-com:office:word" xmlns:v="urn:schemas-microsoft-com:vml" xmlns:o="urn:schemas-microsoft-com:office:office" xmlns:mv="urn:schemas-microsoft-com:mac:vml" xmlns:mo="http://schemas.microsoft.com/office/mac/office/2008/main" xmlns=""/>
+                          <ma14:wrappingTextBoxFlag xmlns:ma14="http://schemas.microsoft.com/office/mac/drawingml/2011/main"/>
                         </a:ext>
                       </a:extLst>
                     </wps:spPr>
@@ -6334,7 +6380,7 @@
                             <w:rPr>
                               <w:rFonts w:ascii="Helvetica" w:hAnsi="Helvetica" w:cs="Helvetica"/>
                               <w:noProof/>
-                              <w:lang w:eastAsia="fr-FR"/>
+                              <w:lang w:val="en-US"/>
                             </w:rPr>
                             <w:drawing>
                               <wp:inline distT="0" distB="0" distL="0" distR="0" wp14:anchorId="0D95D47C" wp14:editId="480557FD">
@@ -6354,7 +6400,7 @@
                                         </pic:cNvPicPr>
                                       </pic:nvPicPr>
                                       <pic:blipFill>
-                                        <a:blip r:embed="rId2">
+                                        <a:blip r:embed="rId3">
                                           <a:extLst>
                                             <a:ext uri="{28A0092B-C50C-407E-A947-70E740481C1C}">
                                               <a14:useLocalDpi xmlns:a14="http://schemas.microsoft.com/office/drawing/2010/main" val="0"/>
@@ -6406,7 +6452,7 @@
             </wp:anchor>
           </w:drawing>
         </mc:Choice>
-        <mc:Fallback>
+        <mc:Fallback xmlns:w15="http://schemas.microsoft.com/office/word/2012/wordml">
           <w:pict>
             <v:shape w14:anchorId="7BB50AB2" id="Text Box 7" o:spid="_x0000_s1027" type="#_x0000_t202" style="position:absolute;left:0;text-align:left;margin-left:-26.95pt;margin-top:-2.3pt;width:2in;height:36pt;z-index:251657216;visibility:visible;mso-wrap-style:square;mso-width-percent:0;mso-height-percent:0;mso-wrap-distance-left:9pt;mso-wrap-distance-top:0;mso-wrap-distance-right:9pt;mso-wrap-distance-bottom:0;mso-position-horizontal:absolute;mso-position-horizontal-relative:text;mso-position-vertical:absolute;mso-position-vertical-relative:text;mso-width-percent:0;mso-height-percent:0;mso-width-relative:margin;mso-height-relative:margin;v-text-anchor:top" o:gfxdata="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" filled="f" stroked="f">
               <v:path arrowok="t"/>
@@ -6437,7 +6483,7 @@
                                   </pic:cNvPicPr>
                                 </pic:nvPicPr>
                                 <pic:blipFill>
-                                  <a:blip r:embed="rId2">
+                                  <a:blip r:embed="rId4">
                                     <a:extLst>
                                       <a:ext uri="{28A0092B-C50C-407E-A947-70E740481C1C}">
                                         <a14:useLocalDpi xmlns:a14="http://schemas.microsoft.com/office/drawing/2010/main" val="0"/>
@@ -6483,7 +6529,7 @@
   </w:p>
   <w:p>
     <w:pPr>
-      <w:pStyle w:val="Pieddepage"/>
+      <w:pStyle w:val="Footer"/>
       <w:ind w:right="360"/>
     </w:pPr>
   </w:p>
@@ -6491,15 +6537,15 @@
 </file>
 
 <file path=word/footer3.xml><?xml version="1.0" encoding="utf-8"?>
-<w:ftr xmlns:wpc="http://schemas.microsoft.com/office/word/2010/wordprocessingCanvas" xmlns:mc="http://schemas.openxmlformats.org/markup-compatibility/2006" xmlns:o="urn:schemas-microsoft-com:office:office" xmlns:r="http://schemas.openxmlformats.org/officeDocument/2006/relationships" xmlns:m="http://schemas.openxmlformats.org/officeDocument/2006/math" xmlns:v="urn:schemas-microsoft-com:vml" xmlns:wp14="http://schemas.microsoft.com/office/word/2010/wordprocessingDrawing" xmlns:wp="http://schemas.openxmlformats.org/drawingml/2006/wordprocessingDrawing" xmlns:w10="urn:schemas-microsoft-com:office:word" xmlns:w="http://schemas.openxmlformats.org/wordprocessingml/2006/main" xmlns:w14="http://schemas.microsoft.com/office/word/2010/wordml" xmlns:w15="http://schemas.microsoft.com/office/word/2012/wordml" xmlns:wpg="http://schemas.microsoft.com/office/word/2010/wordprocessingGroup" xmlns:wpi="http://schemas.microsoft.com/office/word/2010/wordprocessingInk" xmlns:wne="http://schemas.microsoft.com/office/word/2006/wordml" xmlns:wps="http://schemas.microsoft.com/office/word/2010/wordprocessingShape" mc:Ignorable="w14 w15 wp14">
+<w:ftr xmlns:wpc="http://schemas.microsoft.com/office/word/2010/wordprocessingCanvas" xmlns:mo="http://schemas.microsoft.com/office/mac/office/2008/main" xmlns:mc="http://schemas.openxmlformats.org/markup-compatibility/2006" xmlns:mv="urn:schemas-microsoft-com:mac:vml" xmlns:o="urn:schemas-microsoft-com:office:office" xmlns:r="http://schemas.openxmlformats.org/officeDocument/2006/relationships" xmlns:m="http://schemas.openxmlformats.org/officeDocument/2006/math" xmlns:v="urn:schemas-microsoft-com:vml" xmlns:wp14="http://schemas.microsoft.com/office/word/2010/wordprocessingDrawing" xmlns:wp="http://schemas.openxmlformats.org/drawingml/2006/wordprocessingDrawing" xmlns:w10="urn:schemas-microsoft-com:office:word" xmlns:w="http://schemas.openxmlformats.org/wordprocessingml/2006/main" xmlns:w14="http://schemas.microsoft.com/office/word/2010/wordml" xmlns:wpg="http://schemas.microsoft.com/office/word/2010/wordprocessingGroup" xmlns:wpi="http://schemas.microsoft.com/office/word/2010/wordprocessingInk" xmlns:wne="http://schemas.microsoft.com/office/word/2006/wordml" xmlns:wps="http://schemas.microsoft.com/office/word/2010/wordprocessingShape" mc:Ignorable="w14 wp14">
   <w:p>
     <w:pPr>
-      <w:pStyle w:val="Pieddepage"/>
+      <w:pStyle w:val="Footer"/>
     </w:pPr>
     <w:r>
       <w:rPr>
         <w:noProof/>
-        <w:lang w:eastAsia="fr-FR"/>
+        <w:lang w:val="en-US"/>
       </w:rPr>
       <mc:AlternateContent>
         <mc:Choice Requires="wps">
@@ -6540,7 +6586,7 @@
                       <a:effectLst/>
                       <a:extLst>
                         <a:ext uri="{C572A759-6A51-4108-AA02-DFA0A04FC94B}">
-                          <ma14:wrappingTextBoxFlag xmlns:ma14="http://schemas.microsoft.com/office/mac/drawingml/2011/main" xmlns:w="http://schemas.openxmlformats.org/wordprocessingml/2006/main" xmlns:w10="urn:schemas-microsoft-com:office:word" xmlns:v="urn:schemas-microsoft-com:vml" xmlns:o="urn:schemas-microsoft-com:office:office" xmlns:mv="urn:schemas-microsoft-com:mac:vml" xmlns:mo="http://schemas.microsoft.com/office/mac/office/2008/main" xmlns=""/>
+                          <ma14:wrappingTextBoxFlag xmlns:ma14="http://schemas.microsoft.com/office/mac/drawingml/2011/main"/>
                         </a:ext>
                       </a:extLst>
                     </wps:spPr>
@@ -6551,7 +6597,7 @@
                             <w:rPr>
                               <w:rFonts w:ascii="Helvetica" w:hAnsi="Helvetica" w:cs="Helvetica"/>
                               <w:noProof/>
-                              <w:lang w:eastAsia="fr-FR"/>
+                              <w:lang w:val="en-US"/>
                             </w:rPr>
                             <w:drawing>
                               <wp:inline distT="0" distB="0" distL="0" distR="0" wp14:anchorId="100D4E91" wp14:editId="698BD95B">
@@ -6623,7 +6669,7 @@
             </wp:anchor>
           </w:drawing>
         </mc:Choice>
-        <mc:Fallback>
+        <mc:Fallback xmlns:w15="http://schemas.microsoft.com/office/word/2012/wordml">
           <w:pict>
             <v:shapetype w14:anchorId="1D5B58BD" id="_x0000_t202" coordsize="21600,21600" o:spt="202" path="m,l,21600r21600,l21600,xe">
               <v:stroke joinstyle="miter"/>
@@ -6658,7 +6704,7 @@
                                   </pic:cNvPicPr>
                                 </pic:nvPicPr>
                                 <pic:blipFill>
-                                  <a:blip r:embed="rId1">
+                                  <a:blip r:embed="rId2">
                                     <a:extLst>
                                       <a:ext uri="{28A0092B-C50C-407E-A947-70E740481C1C}">
                                         <a14:useLocalDpi xmlns:a14="http://schemas.microsoft.com/office/drawing/2010/main" val="0"/>
@@ -6714,7 +6760,7 @@
     <w:r>
       <w:rPr>
         <w:noProof/>
-        <w:lang w:eastAsia="fr-FR"/>
+        <w:lang w:val="en-US"/>
       </w:rPr>
       <mc:AlternateContent>
         <mc:Choice Requires="wps">
@@ -6755,7 +6801,7 @@
                       <a:effectLst/>
                       <a:extLst>
                         <a:ext uri="{C572A759-6A51-4108-AA02-DFA0A04FC94B}">
-                          <ma14:wrappingTextBoxFlag xmlns:ma14="http://schemas.microsoft.com/office/mac/drawingml/2011/main" xmlns:w="http://schemas.openxmlformats.org/wordprocessingml/2006/main" xmlns:w10="urn:schemas-microsoft-com:office:word" xmlns:v="urn:schemas-microsoft-com:vml" xmlns:o="urn:schemas-microsoft-com:office:office" xmlns:mv="urn:schemas-microsoft-com:mac:vml" xmlns:mo="http://schemas.microsoft.com/office/mac/office/2008/main" xmlns=""/>
+                          <ma14:wrappingTextBoxFlag xmlns:ma14="http://schemas.microsoft.com/office/mac/drawingml/2011/main"/>
                         </a:ext>
                       </a:extLst>
                     </wps:spPr>
@@ -6766,7 +6812,7 @@
                             <w:rPr>
                               <w:rFonts w:ascii="Helvetica" w:hAnsi="Helvetica" w:cs="Helvetica"/>
                               <w:noProof/>
-                              <w:lang w:eastAsia="fr-FR"/>
+                              <w:lang w:val="en-US"/>
                             </w:rPr>
                             <w:drawing>
                               <wp:inline distT="0" distB="0" distL="0" distR="0" wp14:anchorId="351E593E" wp14:editId="6852698D">
@@ -6786,7 +6832,7 @@
                                         </pic:cNvPicPr>
                                       </pic:nvPicPr>
                                       <pic:blipFill>
-                                        <a:blip r:embed="rId2">
+                                        <a:blip r:embed="rId3">
                                           <a:extLst>
                                             <a:ext uri="{28A0092B-C50C-407E-A947-70E740481C1C}">
                                               <a14:useLocalDpi xmlns:a14="http://schemas.microsoft.com/office/drawing/2010/main" val="0"/>
@@ -6838,7 +6884,7 @@
             </wp:anchor>
           </w:drawing>
         </mc:Choice>
-        <mc:Fallback>
+        <mc:Fallback xmlns:w15="http://schemas.microsoft.com/office/word/2012/wordml">
           <w:pict>
             <v:shape w14:anchorId="39671E85" id="Text Box 5" o:spid="_x0000_s1029" type="#_x0000_t202" style="position:absolute;margin-left:297pt;margin-top:-36.55pt;width:162pt;height:1in;z-index:251662336;visibility:visible;mso-wrap-style:square;mso-width-percent:0;mso-height-percent:0;mso-wrap-distance-left:9pt;mso-wrap-distance-top:0;mso-wrap-distance-right:9pt;mso-wrap-distance-bottom:0;mso-position-horizontal:absolute;mso-position-horizontal-relative:text;mso-position-vertical:absolute;mso-position-vertical-relative:text;mso-width-percent:0;mso-height-percent:0;mso-width-relative:margin;mso-height-relative:margin;v-text-anchor:top" o:gfxdata="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" filled="f" stroked="f">
               <v:path arrowok="t"/>
@@ -6869,7 +6915,7 @@
                                   </pic:cNvPicPr>
                                 </pic:nvPicPr>
                                 <pic:blipFill>
-                                  <a:blip r:embed="rId2">
+                                  <a:blip r:embed="rId4">
                                     <a:extLst>
                                       <a:ext uri="{28A0092B-C50C-407E-A947-70E740481C1C}">
                                         <a14:useLocalDpi xmlns:a14="http://schemas.microsoft.com/office/drawing/2010/main" val="0"/>
@@ -6914,7 +6960,7 @@
 </file>
 
 <file path=word/footnotes.xml><?xml version="1.0" encoding="utf-8"?>
-<w:footnotes xmlns:wpc="http://schemas.microsoft.com/office/word/2010/wordprocessingCanvas" xmlns:mc="http://schemas.openxmlformats.org/markup-compatibility/2006" xmlns:o="urn:schemas-microsoft-com:office:office" xmlns:r="http://schemas.openxmlformats.org/officeDocument/2006/relationships" xmlns:m="http://schemas.openxmlformats.org/officeDocument/2006/math" xmlns:v="urn:schemas-microsoft-com:vml" xmlns:wp14="http://schemas.microsoft.com/office/word/2010/wordprocessingDrawing" xmlns:wp="http://schemas.openxmlformats.org/drawingml/2006/wordprocessingDrawing" xmlns:w10="urn:schemas-microsoft-com:office:word" xmlns:w="http://schemas.openxmlformats.org/wordprocessingml/2006/main" xmlns:w14="http://schemas.microsoft.com/office/word/2010/wordml" xmlns:w15="http://schemas.microsoft.com/office/word/2012/wordml" xmlns:wpg="http://schemas.microsoft.com/office/word/2010/wordprocessingGroup" xmlns:wpi="http://schemas.microsoft.com/office/word/2010/wordprocessingInk" xmlns:wne="http://schemas.microsoft.com/office/word/2006/wordml" xmlns:wps="http://schemas.microsoft.com/office/word/2010/wordprocessingShape" mc:Ignorable="w14 w15 wp14">
+<w:footnotes xmlns:wpc="http://schemas.microsoft.com/office/word/2010/wordprocessingCanvas" xmlns:mo="http://schemas.microsoft.com/office/mac/office/2008/main" xmlns:mc="http://schemas.openxmlformats.org/markup-compatibility/2006" xmlns:mv="urn:schemas-microsoft-com:mac:vml" xmlns:o="urn:schemas-microsoft-com:office:office" xmlns:r="http://schemas.openxmlformats.org/officeDocument/2006/relationships" xmlns:m="http://schemas.openxmlformats.org/officeDocument/2006/math" xmlns:v="urn:schemas-microsoft-com:vml" xmlns:wp14="http://schemas.microsoft.com/office/word/2010/wordprocessingDrawing" xmlns:wp="http://schemas.openxmlformats.org/drawingml/2006/wordprocessingDrawing" xmlns:w10="urn:schemas-microsoft-com:office:word" xmlns:w="http://schemas.openxmlformats.org/wordprocessingml/2006/main" xmlns:w14="http://schemas.microsoft.com/office/word/2010/wordml" xmlns:wpg="http://schemas.microsoft.com/office/word/2010/wordprocessingGroup" xmlns:wpi="http://schemas.microsoft.com/office/word/2010/wordprocessingInk" xmlns:wne="http://schemas.microsoft.com/office/word/2006/wordml" xmlns:wps="http://schemas.microsoft.com/office/word/2010/wordprocessingShape" mc:Ignorable="w14 wp14">
   <w:footnote w:type="separator" w:id="-1">
     <w:p>
       <w:r>
@@ -6933,7 +6979,7 @@
 </file>
 
 <file path=word/header1.xml><?xml version="1.0" encoding="utf-8"?>
-<w:hdr xmlns:wpc="http://schemas.microsoft.com/office/word/2010/wordprocessingCanvas" xmlns:mc="http://schemas.openxmlformats.org/markup-compatibility/2006" xmlns:o="urn:schemas-microsoft-com:office:office" xmlns:r="http://schemas.openxmlformats.org/officeDocument/2006/relationships" xmlns:m="http://schemas.openxmlformats.org/officeDocument/2006/math" xmlns:v="urn:schemas-microsoft-com:vml" xmlns:wp14="http://schemas.microsoft.com/office/word/2010/wordprocessingDrawing" xmlns:wp="http://schemas.openxmlformats.org/drawingml/2006/wordprocessingDrawing" xmlns:w10="urn:schemas-microsoft-com:office:word" xmlns:w="http://schemas.openxmlformats.org/wordprocessingml/2006/main" xmlns:w14="http://schemas.microsoft.com/office/word/2010/wordml" xmlns:w15="http://schemas.microsoft.com/office/word/2012/wordml" xmlns:wpg="http://schemas.microsoft.com/office/word/2010/wordprocessingGroup" xmlns:wpi="http://schemas.microsoft.com/office/word/2010/wordprocessingInk" xmlns:wne="http://schemas.microsoft.com/office/word/2006/wordml" xmlns:wps="http://schemas.microsoft.com/office/word/2010/wordprocessingShape" mc:Ignorable="w14 w15 wp14">
+<w:hdr xmlns:wpc="http://schemas.microsoft.com/office/word/2010/wordprocessingCanvas" xmlns:mo="http://schemas.microsoft.com/office/mac/office/2008/main" xmlns:mc="http://schemas.openxmlformats.org/markup-compatibility/2006" xmlns:mv="urn:schemas-microsoft-com:mac:vml" xmlns:o="urn:schemas-microsoft-com:office:office" xmlns:r="http://schemas.openxmlformats.org/officeDocument/2006/relationships" xmlns:m="http://schemas.openxmlformats.org/officeDocument/2006/math" xmlns:v="urn:schemas-microsoft-com:vml" xmlns:wp14="http://schemas.microsoft.com/office/word/2010/wordprocessingDrawing" xmlns:wp="http://schemas.openxmlformats.org/drawingml/2006/wordprocessingDrawing" xmlns:w10="urn:schemas-microsoft-com:office:word" xmlns:w="http://schemas.openxmlformats.org/wordprocessingml/2006/main" xmlns:w14="http://schemas.microsoft.com/office/word/2010/wordml" xmlns:wpg="http://schemas.microsoft.com/office/word/2010/wordprocessingGroup" xmlns:wpi="http://schemas.microsoft.com/office/word/2010/wordprocessingInk" xmlns:wne="http://schemas.microsoft.com/office/word/2006/wordml" xmlns:wps="http://schemas.microsoft.com/office/word/2010/wordprocessingShape" mc:Ignorable="w14 wp14">
   <w:tbl>
     <w:tblPr>
       <w:tblpPr w:leftFromText="187" w:rightFromText="187" w:bottomFromText="200" w:vertAnchor="text" w:tblpY="1"/>
@@ -6961,7 +7007,7 @@
         </w:tcPr>
         <w:p>
           <w:pPr>
-            <w:pStyle w:val="En-tte"/>
+            <w:pStyle w:val="Header"/>
             <w:spacing w:line="276" w:lineRule="auto"/>
             <w:rPr>
               <w:rFonts w:eastAsia="MS Gothic"/>
@@ -6982,7 +7028,7 @@
         </w:tcPr>
         <w:p>
           <w:pPr>
-            <w:pStyle w:val="Sansinterligne"/>
+            <w:pStyle w:val="NoSpacing"/>
             <w:rPr>
               <w:rFonts w:ascii="Cambria" w:hAnsi="Cambria"/>
               <w:color w:val="4F81BD"/>
@@ -7010,7 +7056,7 @@
         </w:tcPr>
         <w:p>
           <w:pPr>
-            <w:pStyle w:val="En-tte"/>
+            <w:pStyle w:val="Header"/>
             <w:spacing w:line="276" w:lineRule="auto"/>
             <w:rPr>
               <w:rFonts w:eastAsia="MS Gothic"/>
@@ -7038,7 +7084,7 @@
         </w:tcPr>
         <w:p>
           <w:pPr>
-            <w:pStyle w:val="En-tte"/>
+            <w:pStyle w:val="Header"/>
             <w:spacing w:line="276" w:lineRule="auto"/>
             <w:rPr>
               <w:rFonts w:eastAsia="MS Gothic"/>
@@ -7078,7 +7124,7 @@
         </w:tcPr>
         <w:p>
           <w:pPr>
-            <w:pStyle w:val="En-tte"/>
+            <w:pStyle w:val="Header"/>
             <w:spacing w:line="276" w:lineRule="auto"/>
             <w:rPr>
               <w:rFonts w:eastAsia="MS Gothic"/>
@@ -7093,14 +7139,14 @@
   </w:tbl>
   <w:p>
     <w:pPr>
-      <w:pStyle w:val="En-tte"/>
+      <w:pStyle w:val="Header"/>
     </w:pPr>
   </w:p>
 </w:hdr>
 </file>
 
 <file path=word/header2.xml><?xml version="1.0" encoding="utf-8"?>
-<w:hdr xmlns:wpc="http://schemas.microsoft.com/office/word/2010/wordprocessingCanvas" xmlns:mc="http://schemas.openxmlformats.org/markup-compatibility/2006" xmlns:o="urn:schemas-microsoft-com:office:office" xmlns:r="http://schemas.openxmlformats.org/officeDocument/2006/relationships" xmlns:m="http://schemas.openxmlformats.org/officeDocument/2006/math" xmlns:v="urn:schemas-microsoft-com:vml" xmlns:wp14="http://schemas.microsoft.com/office/word/2010/wordprocessingDrawing" xmlns:wp="http://schemas.openxmlformats.org/drawingml/2006/wordprocessingDrawing" xmlns:w10="urn:schemas-microsoft-com:office:word" xmlns:w="http://schemas.openxmlformats.org/wordprocessingml/2006/main" xmlns:w14="http://schemas.microsoft.com/office/word/2010/wordml" xmlns:w15="http://schemas.microsoft.com/office/word/2012/wordml" xmlns:wpg="http://schemas.microsoft.com/office/word/2010/wordprocessingGroup" xmlns:wpi="http://schemas.microsoft.com/office/word/2010/wordprocessingInk" xmlns:wne="http://schemas.microsoft.com/office/word/2006/wordml" xmlns:wps="http://schemas.microsoft.com/office/word/2010/wordprocessingShape" mc:Ignorable="w14 w15 wp14">
+<w:hdr xmlns:wpc="http://schemas.microsoft.com/office/word/2010/wordprocessingCanvas" xmlns:mo="http://schemas.microsoft.com/office/mac/office/2008/main" xmlns:mc="http://schemas.openxmlformats.org/markup-compatibility/2006" xmlns:mv="urn:schemas-microsoft-com:mac:vml" xmlns:o="urn:schemas-microsoft-com:office:office" xmlns:r="http://schemas.openxmlformats.org/officeDocument/2006/relationships" xmlns:m="http://schemas.openxmlformats.org/officeDocument/2006/math" xmlns:v="urn:schemas-microsoft-com:vml" xmlns:wp14="http://schemas.microsoft.com/office/word/2010/wordprocessingDrawing" xmlns:wp="http://schemas.openxmlformats.org/drawingml/2006/wordprocessingDrawing" xmlns:w10="urn:schemas-microsoft-com:office:word" xmlns:w="http://schemas.openxmlformats.org/wordprocessingml/2006/main" xmlns:w14="http://schemas.microsoft.com/office/word/2010/wordml" xmlns:wpg="http://schemas.microsoft.com/office/word/2010/wordprocessingGroup" xmlns:wpi="http://schemas.microsoft.com/office/word/2010/wordprocessingInk" xmlns:wne="http://schemas.microsoft.com/office/word/2006/wordml" xmlns:wps="http://schemas.microsoft.com/office/word/2010/wordprocessingShape" mc:Ignorable="w14 wp14">
   <w:tbl>
     <w:tblPr>
       <w:tblpPr w:leftFromText="187" w:rightFromText="187" w:bottomFromText="200" w:vertAnchor="text" w:tblpY="1"/>
@@ -7125,7 +7171,7 @@
         </w:tcPr>
         <w:p>
           <w:pPr>
-            <w:pStyle w:val="En-tte"/>
+            <w:pStyle w:val="Header"/>
             <w:spacing w:line="276" w:lineRule="auto"/>
             <w:rPr>
               <w:rFonts w:eastAsia="MS Gothic"/>
@@ -7145,7 +7191,7 @@
         </w:tcPr>
         <w:p>
           <w:pPr>
-            <w:pStyle w:val="Sansinterligne"/>
+            <w:pStyle w:val="NoSpacing"/>
             <w:rPr>
               <w:rFonts w:ascii="Century Schoolbook" w:hAnsi="Century Schoolbook"/>
               <w:szCs w:val="20"/>
@@ -7166,7 +7212,7 @@
         </w:tcPr>
         <w:p>
           <w:pPr>
-            <w:pStyle w:val="En-tte"/>
+            <w:pStyle w:val="Header"/>
             <w:spacing w:line="276" w:lineRule="auto"/>
             <w:rPr>
               <w:rFonts w:eastAsia="MS Gothic"/>
@@ -7188,7 +7234,7 @@
         </w:tcPr>
         <w:p>
           <w:pPr>
-            <w:pStyle w:val="En-tte"/>
+            <w:pStyle w:val="Header"/>
             <w:spacing w:line="276" w:lineRule="auto"/>
             <w:rPr>
               <w:rFonts w:eastAsia="MS Gothic"/>
@@ -7221,7 +7267,7 @@
         </w:tcPr>
         <w:p>
           <w:pPr>
-            <w:pStyle w:val="En-tte"/>
+            <w:pStyle w:val="Header"/>
             <w:spacing w:line="276" w:lineRule="auto"/>
             <w:rPr>
               <w:rFonts w:eastAsia="MS Gothic"/>
@@ -7236,14 +7282,14 @@
   </w:tbl>
   <w:p>
     <w:pPr>
-      <w:pStyle w:val="En-tte"/>
+      <w:pStyle w:val="Header"/>
     </w:pPr>
   </w:p>
 </w:hdr>
 </file>
 
 <file path=word/numbering.xml><?xml version="1.0" encoding="utf-8"?>
-<w:numbering xmlns:wpc="http://schemas.microsoft.com/office/word/2010/wordprocessingCanvas" xmlns:mc="http://schemas.openxmlformats.org/markup-compatibility/2006" xmlns:o="urn:schemas-microsoft-com:office:office" xmlns:r="http://schemas.openxmlformats.org/officeDocument/2006/relationships" xmlns:m="http://schemas.openxmlformats.org/officeDocument/2006/math" xmlns:v="urn:schemas-microsoft-com:vml" xmlns:wp14="http://schemas.microsoft.com/office/word/2010/wordprocessingDrawing" xmlns:wp="http://schemas.openxmlformats.org/drawingml/2006/wordprocessingDrawing" xmlns:w10="urn:schemas-microsoft-com:office:word" xmlns:w="http://schemas.openxmlformats.org/wordprocessingml/2006/main" xmlns:w14="http://schemas.microsoft.com/office/word/2010/wordml" xmlns:w15="http://schemas.microsoft.com/office/word/2012/wordml" xmlns:wpg="http://schemas.microsoft.com/office/word/2010/wordprocessingGroup" xmlns:wpi="http://schemas.microsoft.com/office/word/2010/wordprocessingInk" xmlns:wne="http://schemas.microsoft.com/office/word/2006/wordml" xmlns:wps="http://schemas.microsoft.com/office/word/2010/wordprocessingShape" mc:Ignorable="w14 w15 wp14">
+<w:numbering xmlns:wpc="http://schemas.microsoft.com/office/word/2010/wordprocessingCanvas" xmlns:mo="http://schemas.microsoft.com/office/mac/office/2008/main" xmlns:mc="http://schemas.openxmlformats.org/markup-compatibility/2006" xmlns:mv="urn:schemas-microsoft-com:mac:vml" xmlns:o="urn:schemas-microsoft-com:office:office" xmlns:r="http://schemas.openxmlformats.org/officeDocument/2006/relationships" xmlns:m="http://schemas.openxmlformats.org/officeDocument/2006/math" xmlns:v="urn:schemas-microsoft-com:vml" xmlns:wp14="http://schemas.microsoft.com/office/word/2010/wordprocessingDrawing" xmlns:wp="http://schemas.openxmlformats.org/drawingml/2006/wordprocessingDrawing" xmlns:w10="urn:schemas-microsoft-com:office:word" xmlns:w="http://schemas.openxmlformats.org/wordprocessingml/2006/main" xmlns:w14="http://schemas.microsoft.com/office/word/2010/wordml" xmlns:wpg="http://schemas.microsoft.com/office/word/2010/wordprocessingGroup" xmlns:wpi="http://schemas.microsoft.com/office/word/2010/wordprocessingInk" xmlns:wne="http://schemas.microsoft.com/office/word/2006/wordml" xmlns:wps="http://schemas.microsoft.com/office/word/2010/wordprocessingShape" mc:Ignorable="w14 wp14">
   <w:abstractNum w:abstractNumId="0">
     <w:nsid w:val="00000001"/>
     <w:multiLevelType w:val="hybridMultilevel"/>
@@ -7413,7 +7459,7 @@
     <w:lvl w:ilvl="0">
       <w:start w:val="1"/>
       <w:numFmt w:val="decimal"/>
-      <w:pStyle w:val="Titre1"/>
+      <w:pStyle w:val="Heading1"/>
       <w:lvlText w:val="%1."/>
       <w:lvlJc w:val="left"/>
       <w:pPr>
@@ -7426,7 +7472,7 @@
     <w:lvl w:ilvl="1">
       <w:start w:val="1"/>
       <w:numFmt w:val="decimal"/>
-      <w:pStyle w:val="Titre2"/>
+      <w:pStyle w:val="Heading2"/>
       <w:isLgl/>
       <w:lvlText w:val="%1.%2"/>
       <w:lvlJc w:val="left"/>
@@ -7440,7 +7486,7 @@
     <w:lvl w:ilvl="2">
       <w:start w:val="1"/>
       <w:numFmt w:val="decimal"/>
-      <w:pStyle w:val="Titre3"/>
+      <w:pStyle w:val="Heading3"/>
       <w:isLgl/>
       <w:lvlText w:val="%1.%2.%3"/>
       <w:lvlJc w:val="left"/>
@@ -7454,7 +7500,7 @@
     <w:lvl w:ilvl="3">
       <w:start w:val="1"/>
       <w:numFmt w:val="decimal"/>
-      <w:pStyle w:val="Titre4"/>
+      <w:pStyle w:val="Heading4"/>
       <w:isLgl/>
       <w:lvlText w:val="%1.%2.%3.%4"/>
       <w:lvlJc w:val="left"/>
@@ -12812,21 +12858,12 @@
   </w:num>
   <w:num w:numId="49">
     <w:abstractNumId w:val="3"/>
-    <w:lvlOverride w:ilvl="0"/>
-    <w:lvlOverride w:ilvl="1"/>
-    <w:lvlOverride w:ilvl="2"/>
-    <w:lvlOverride w:ilvl="3"/>
-    <w:lvlOverride w:ilvl="4"/>
-    <w:lvlOverride w:ilvl="5"/>
-    <w:lvlOverride w:ilvl="6"/>
-    <w:lvlOverride w:ilvl="7"/>
-    <w:lvlOverride w:ilvl="8"/>
   </w:num>
 </w:numbering>
 </file>
 
 <file path=word/styles.xml><?xml version="1.0" encoding="utf-8"?>
-<w:styles xmlns:mc="http://schemas.openxmlformats.org/markup-compatibility/2006" xmlns:r="http://schemas.openxmlformats.org/officeDocument/2006/relationships" xmlns:w="http://schemas.openxmlformats.org/wordprocessingml/2006/main" xmlns:w14="http://schemas.microsoft.com/office/word/2010/wordml" xmlns:w15="http://schemas.microsoft.com/office/word/2012/wordml" mc:Ignorable="w14 w15">
+<w:styles xmlns:mc="http://schemas.openxmlformats.org/markup-compatibility/2006" xmlns:r="http://schemas.openxmlformats.org/officeDocument/2006/relationships" xmlns:w="http://schemas.openxmlformats.org/wordprocessingml/2006/main" xmlns:w14="http://schemas.microsoft.com/office/word/2010/wordml" mc:Ignorable="w14">
   <w:docDefaults>
     <w:rPrDefault>
       <w:rPr>
@@ -12836,369 +12873,154 @@
     </w:rPrDefault>
     <w:pPrDefault/>
   </w:docDefaults>
-  <w:latentStyles w:defLockedState="0" w:defUIPriority="99" w:defSemiHidden="0" w:defUnhideWhenUsed="0" w:defQFormat="0" w:count="371">
-    <w:lsdException w:name="Normal" w:uiPriority="0" w:qFormat="1"/>
-    <w:lsdException w:name="heading 1" w:uiPriority="0" w:qFormat="1"/>
-    <w:lsdException w:name="heading 2" w:semiHidden="1" w:uiPriority="0" w:unhideWhenUsed="1" w:qFormat="1"/>
-    <w:lsdException w:name="heading 3" w:semiHidden="1" w:uiPriority="9" w:unhideWhenUsed="1" w:qFormat="1"/>
-    <w:lsdException w:name="heading 4" w:semiHidden="1" w:uiPriority="9" w:unhideWhenUsed="1" w:qFormat="1"/>
-    <w:lsdException w:name="heading 5" w:semiHidden="1" w:uiPriority="9" w:unhideWhenUsed="1" w:qFormat="1"/>
-    <w:lsdException w:name="heading 6" w:semiHidden="1" w:uiPriority="9" w:unhideWhenUsed="1" w:qFormat="1"/>
-    <w:lsdException w:name="heading 7" w:semiHidden="1" w:uiPriority="9" w:unhideWhenUsed="1" w:qFormat="1"/>
-    <w:lsdException w:name="heading 8" w:semiHidden="1" w:uiPriority="9" w:unhideWhenUsed="1" w:qFormat="1"/>
-    <w:lsdException w:name="heading 9" w:semiHidden="1" w:uiPriority="9" w:unhideWhenUsed="1" w:qFormat="1"/>
-    <w:lsdException w:name="index 1" w:semiHidden="1" w:unhideWhenUsed="1"/>
-    <w:lsdException w:name="index 2" w:semiHidden="1" w:unhideWhenUsed="1"/>
-    <w:lsdException w:name="index 3" w:semiHidden="1" w:unhideWhenUsed="1"/>
-    <w:lsdException w:name="index 4" w:semiHidden="1" w:unhideWhenUsed="1"/>
-    <w:lsdException w:name="index 5" w:semiHidden="1" w:unhideWhenUsed="1"/>
-    <w:lsdException w:name="index 6" w:semiHidden="1" w:unhideWhenUsed="1"/>
-    <w:lsdException w:name="index 7" w:semiHidden="1" w:unhideWhenUsed="1"/>
-    <w:lsdException w:name="index 8" w:semiHidden="1" w:unhideWhenUsed="1"/>
-    <w:lsdException w:name="index 9" w:semiHidden="1" w:unhideWhenUsed="1"/>
-    <w:lsdException w:name="toc 1" w:semiHidden="1" w:uiPriority="39" w:unhideWhenUsed="1"/>
-    <w:lsdException w:name="toc 2" w:semiHidden="1" w:uiPriority="39" w:unhideWhenUsed="1"/>
-    <w:lsdException w:name="toc 3" w:semiHidden="1" w:uiPriority="39" w:unhideWhenUsed="1"/>
-    <w:lsdException w:name="toc 4" w:semiHidden="1" w:uiPriority="39" w:unhideWhenUsed="1"/>
-    <w:lsdException w:name="toc 5" w:semiHidden="1" w:uiPriority="39" w:unhideWhenUsed="1"/>
-    <w:lsdException w:name="toc 6" w:semiHidden="1" w:uiPriority="39" w:unhideWhenUsed="1"/>
-    <w:lsdException w:name="toc 7" w:semiHidden="1" w:uiPriority="39" w:unhideWhenUsed="1"/>
-    <w:lsdException w:name="toc 8" w:semiHidden="1" w:uiPriority="39" w:unhideWhenUsed="1"/>
-    <w:lsdException w:name="toc 9" w:semiHidden="1" w:uiPriority="39" w:unhideWhenUsed="1"/>
-    <w:lsdException w:name="Normal Indent" w:semiHidden="1" w:unhideWhenUsed="1"/>
-    <w:lsdException w:name="footnote text" w:semiHidden="1" w:unhideWhenUsed="1"/>
-    <w:lsdException w:name="annotation text" w:semiHidden="1" w:unhideWhenUsed="1"/>
-    <w:lsdException w:name="header" w:semiHidden="1" w:unhideWhenUsed="1"/>
-    <w:lsdException w:name="footer" w:semiHidden="1" w:unhideWhenUsed="1"/>
-    <w:lsdException w:name="index heading" w:semiHidden="1" w:unhideWhenUsed="1"/>
-    <w:lsdException w:name="caption" w:semiHidden="1" w:uiPriority="35" w:unhideWhenUsed="1" w:qFormat="1"/>
-    <w:lsdException w:name="table of figures" w:semiHidden="1" w:unhideWhenUsed="1"/>
-    <w:lsdException w:name="envelope address" w:semiHidden="1" w:unhideWhenUsed="1"/>
-    <w:lsdException w:name="envelope return" w:semiHidden="1" w:unhideWhenUsed="1"/>
-    <w:lsdException w:name="footnote reference" w:semiHidden="1" w:unhideWhenUsed="1"/>
-    <w:lsdException w:name="annotation reference" w:semiHidden="1" w:unhideWhenUsed="1"/>
-    <w:lsdException w:name="line number" w:semiHidden="1" w:unhideWhenUsed="1"/>
-    <w:lsdException w:name="page number" w:semiHidden="1" w:unhideWhenUsed="1"/>
-    <w:lsdException w:name="endnote reference" w:semiHidden="1" w:unhideWhenUsed="1"/>
-    <w:lsdException w:name="endnote text" w:semiHidden="1" w:unhideWhenUsed="1"/>
-    <w:lsdException w:name="table of authorities" w:semiHidden="1" w:unhideWhenUsed="1"/>
-    <w:lsdException w:name="macro" w:semiHidden="1" w:unhideWhenUsed="1"/>
-    <w:lsdException w:name="toa heading" w:semiHidden="1" w:unhideWhenUsed="1"/>
-    <w:lsdException w:name="List" w:semiHidden="1" w:unhideWhenUsed="1"/>
-    <w:lsdException w:name="List Bullet" w:semiHidden="1" w:unhideWhenUsed="1"/>
-    <w:lsdException w:name="List Number" w:semiHidden="1" w:unhideWhenUsed="1"/>
-    <w:lsdException w:name="List 2" w:semiHidden="1" w:unhideWhenUsed="1"/>
-    <w:lsdException w:name="List 3" w:semiHidden="1" w:unhideWhenUsed="1"/>
-    <w:lsdException w:name="List 4" w:semiHidden="1" w:unhideWhenUsed="1"/>
-    <w:lsdException w:name="List 5" w:semiHidden="1" w:unhideWhenUsed="1"/>
-    <w:lsdException w:name="List Bullet 2" w:semiHidden="1" w:unhideWhenUsed="1"/>
-    <w:lsdException w:name="List Bullet 3" w:semiHidden="1" w:unhideWhenUsed="1"/>
-    <w:lsdException w:name="List Bullet 4" w:semiHidden="1" w:unhideWhenUsed="1"/>
-    <w:lsdException w:name="List Bullet 5" w:semiHidden="1" w:unhideWhenUsed="1"/>
-    <w:lsdException w:name="List Number 2" w:semiHidden="1" w:unhideWhenUsed="1"/>
-    <w:lsdException w:name="List Number 3" w:semiHidden="1" w:unhideWhenUsed="1"/>
-    <w:lsdException w:name="List Number 4" w:semiHidden="1" w:unhideWhenUsed="1"/>
-    <w:lsdException w:name="List Number 5" w:semiHidden="1" w:unhideWhenUsed="1"/>
-    <w:lsdException w:name="Title" w:uiPriority="10" w:qFormat="1"/>
-    <w:lsdException w:name="Closing" w:semiHidden="1" w:unhideWhenUsed="1"/>
-    <w:lsdException w:name="Signature" w:semiHidden="1" w:unhideWhenUsed="1"/>
-    <w:lsdException w:name="Default Paragraph Font" w:semiHidden="1" w:uiPriority="1" w:unhideWhenUsed="1"/>
-    <w:lsdException w:name="Body Text" w:semiHidden="1" w:unhideWhenUsed="1"/>
-    <w:lsdException w:name="Body Text Indent" w:semiHidden="1" w:unhideWhenUsed="1"/>
-    <w:lsdException w:name="List Continue" w:semiHidden="1" w:unhideWhenUsed="1"/>
-    <w:lsdException w:name="List Continue 2" w:semiHidden="1" w:unhideWhenUsed="1"/>
-    <w:lsdException w:name="List Continue 3" w:semiHidden="1" w:unhideWhenUsed="1"/>
-    <w:lsdException w:name="List Continue 4" w:semiHidden="1" w:unhideWhenUsed="1"/>
-    <w:lsdException w:name="List Continue 5" w:semiHidden="1" w:unhideWhenUsed="1"/>
-    <w:lsdException w:name="Message Header" w:semiHidden="1" w:unhideWhenUsed="1"/>
-    <w:lsdException w:name="Subtitle" w:uiPriority="11" w:qFormat="1"/>
-    <w:lsdException w:name="Salutation" w:semiHidden="1" w:unhideWhenUsed="1"/>
-    <w:lsdException w:name="Date" w:semiHidden="1" w:unhideWhenUsed="1"/>
-    <w:lsdException w:name="Body Text First Indent" w:semiHidden="1" w:unhideWhenUsed="1"/>
-    <w:lsdException w:name="Body Text First Indent 2" w:semiHidden="1" w:unhideWhenUsed="1"/>
-    <w:lsdException w:name="Note Heading" w:semiHidden="1" w:unhideWhenUsed="1"/>
-    <w:lsdException w:name="Body Text 2" w:semiHidden="1" w:unhideWhenUsed="1"/>
-    <w:lsdException w:name="Body Text 3" w:semiHidden="1" w:unhideWhenUsed="1"/>
-    <w:lsdException w:name="Body Text Indent 2" w:semiHidden="1" w:unhideWhenUsed="1"/>
-    <w:lsdException w:name="Body Text Indent 3" w:semiHidden="1" w:unhideWhenUsed="1"/>
-    <w:lsdException w:name="Block Text" w:semiHidden="1" w:unhideWhenUsed="1"/>
-    <w:lsdException w:name="Hyperlink" w:semiHidden="1" w:uiPriority="0" w:unhideWhenUsed="1"/>
-    <w:lsdException w:name="FollowedHyperlink" w:semiHidden="1" w:unhideWhenUsed="1"/>
-    <w:lsdException w:name="Strong" w:uiPriority="22" w:qFormat="1"/>
-    <w:lsdException w:name="Emphasis" w:uiPriority="20" w:qFormat="1"/>
-    <w:lsdException w:name="Document Map" w:semiHidden="1" w:unhideWhenUsed="1"/>
-    <w:lsdException w:name="Plain Text" w:semiHidden="1" w:unhideWhenUsed="1"/>
-    <w:lsdException w:name="E-mail Signature" w:semiHidden="1" w:unhideWhenUsed="1"/>
-    <w:lsdException w:name="HTML Top of Form" w:semiHidden="1" w:unhideWhenUsed="1"/>
-    <w:lsdException w:name="HTML Bottom of Form" w:semiHidden="1" w:unhideWhenUsed="1"/>
-    <w:lsdException w:name="Normal (Web)" w:semiHidden="1" w:unhideWhenUsed="1"/>
-    <w:lsdException w:name="HTML Acronym" w:semiHidden="1" w:unhideWhenUsed="1"/>
-    <w:lsdException w:name="HTML Address" w:semiHidden="1" w:unhideWhenUsed="1"/>
-    <w:lsdException w:name="HTML Cite" w:semiHidden="1" w:unhideWhenUsed="1"/>
-    <w:lsdException w:name="HTML Code" w:semiHidden="1" w:unhideWhenUsed="1"/>
-    <w:lsdException w:name="HTML Definition" w:semiHidden="1" w:unhideWhenUsed="1"/>
-    <w:lsdException w:name="HTML Keyboard" w:semiHidden="1" w:unhideWhenUsed="1"/>
-    <w:lsdException w:name="HTML Preformatted" w:semiHidden="1" w:unhideWhenUsed="1"/>
-    <w:lsdException w:name="HTML Sample" w:semiHidden="1" w:unhideWhenUsed="1"/>
-    <w:lsdException w:name="HTML Typewriter" w:semiHidden="1" w:unhideWhenUsed="1"/>
-    <w:lsdException w:name="HTML Variable" w:semiHidden="1" w:unhideWhenUsed="1"/>
-    <w:lsdException w:name="Normal Table" w:semiHidden="1" w:unhideWhenUsed="1"/>
-    <w:lsdException w:name="annotation subject" w:semiHidden="1" w:unhideWhenUsed="1"/>
-    <w:lsdException w:name="No List" w:semiHidden="1" w:unhideWhenUsed="1"/>
-    <w:lsdException w:name="Outline List 1" w:semiHidden="1" w:unhideWhenUsed="1"/>
-    <w:lsdException w:name="Outline List 2" w:semiHidden="1" w:unhideWhenUsed="1"/>
-    <w:lsdException w:name="Outline List 3" w:semiHidden="1" w:unhideWhenUsed="1"/>
-    <w:lsdException w:name="Table Simple 1" w:semiHidden="1" w:unhideWhenUsed="1"/>
-    <w:lsdException w:name="Table Simple 2" w:semiHidden="1" w:unhideWhenUsed="1"/>
-    <w:lsdException w:name="Table Simple 3" w:semiHidden="1" w:unhideWhenUsed="1"/>
-    <w:lsdException w:name="Table Classic 1" w:semiHidden="1" w:unhideWhenUsed="1"/>
-    <w:lsdException w:name="Table Classic 2" w:semiHidden="1" w:unhideWhenUsed="1"/>
-    <w:lsdException w:name="Table Classic 3" w:semiHidden="1" w:unhideWhenUsed="1"/>
-    <w:lsdException w:name="Table Classic 4" w:semiHidden="1" w:unhideWhenUsed="1"/>
-    <w:lsdException w:name="Table Colorful 1" w:semiHidden="1" w:unhideWhenUsed="1"/>
-    <w:lsdException w:name="Table Colorful 2" w:semiHidden="1" w:unhideWhenUsed="1"/>
-    <w:lsdException w:name="Table Colorful 3" w:semiHidden="1" w:unhideWhenUsed="1"/>
-    <w:lsdException w:name="Table Columns 1" w:semiHidden="1" w:unhideWhenUsed="1"/>
-    <w:lsdException w:name="Table Columns 2" w:semiHidden="1" w:unhideWhenUsed="1"/>
-    <w:lsdException w:name="Table Columns 3" w:semiHidden="1" w:unhideWhenUsed="1"/>
-    <w:lsdException w:name="Table Columns 4" w:semiHidden="1" w:unhideWhenUsed="1"/>
-    <w:lsdException w:name="Table Columns 5" w:semiHidden="1" w:unhideWhenUsed="1"/>
-    <w:lsdException w:name="Table Grid 1" w:semiHidden="1" w:unhideWhenUsed="1"/>
-    <w:lsdException w:name="Table Grid 2" w:semiHidden="1" w:unhideWhenUsed="1"/>
-    <w:lsdException w:name="Table Grid 3" w:semiHidden="1" w:unhideWhenUsed="1"/>
-    <w:lsdException w:name="Table Grid 4" w:semiHidden="1" w:unhideWhenUsed="1"/>
-    <w:lsdException w:name="Table Grid 5" w:semiHidden="1" w:unhideWhenUsed="1"/>
-    <w:lsdException w:name="Table Grid 6" w:semiHidden="1" w:unhideWhenUsed="1"/>
-    <w:lsdException w:name="Table Grid 7" w:semiHidden="1" w:unhideWhenUsed="1"/>
-    <w:lsdException w:name="Table Grid 8" w:semiHidden="1" w:unhideWhenUsed="1"/>
-    <w:lsdException w:name="Table List 1" w:semiHidden="1" w:unhideWhenUsed="1"/>
-    <w:lsdException w:name="Table List 2" w:semiHidden="1" w:unhideWhenUsed="1"/>
-    <w:lsdException w:name="Table List 3" w:semiHidden="1" w:unhideWhenUsed="1"/>
-    <w:lsdException w:name="Table List 4" w:semiHidden="1" w:unhideWhenUsed="1"/>
-    <w:lsdException w:name="Table List 5" w:semiHidden="1" w:unhideWhenUsed="1"/>
-    <w:lsdException w:name="Table List 6" w:semiHidden="1" w:unhideWhenUsed="1"/>
-    <w:lsdException w:name="Table List 7" w:semiHidden="1" w:unhideWhenUsed="1"/>
-    <w:lsdException w:name="Table List 8" w:semiHidden="1" w:unhideWhenUsed="1"/>
-    <w:lsdException w:name="Table 3D effects 1" w:semiHidden="1" w:unhideWhenUsed="1"/>
-    <w:lsdException w:name="Table 3D effects 2" w:semiHidden="1" w:unhideWhenUsed="1"/>
-    <w:lsdException w:name="Table 3D effects 3" w:semiHidden="1" w:unhideWhenUsed="1"/>
-    <w:lsdException w:name="Table Contemporary" w:semiHidden="1" w:unhideWhenUsed="1"/>
-    <w:lsdException w:name="Table Elegant" w:semiHidden="1" w:unhideWhenUsed="1"/>
-    <w:lsdException w:name="Table Professional" w:semiHidden="1" w:unhideWhenUsed="1"/>
-    <w:lsdException w:name="Table Subtle 1" w:semiHidden="1" w:unhideWhenUsed="1"/>
-    <w:lsdException w:name="Table Subtle 2" w:semiHidden="1" w:unhideWhenUsed="1"/>
-    <w:lsdException w:name="Table Web 1" w:semiHidden="1" w:unhideWhenUsed="1"/>
-    <w:lsdException w:name="Table Web 2" w:semiHidden="1" w:unhideWhenUsed="1"/>
-    <w:lsdException w:name="Table Web 3" w:semiHidden="1" w:unhideWhenUsed="1"/>
-    <w:lsdException w:name="Balloon Text" w:semiHidden="1" w:unhideWhenUsed="1"/>
-    <w:lsdException w:name="Table Grid" w:uiPriority="59"/>
-    <w:lsdException w:name="Table Theme" w:semiHidden="1" w:unhideWhenUsed="1"/>
-    <w:lsdException w:name="Placeholder Text" w:semiHidden="1"/>
-    <w:lsdException w:name="No Spacing" w:uiPriority="0" w:qFormat="1"/>
-    <w:lsdException w:name="Light Shading" w:uiPriority="60"/>
-    <w:lsdException w:name="Light List" w:uiPriority="61"/>
-    <w:lsdException w:name="Light Grid" w:uiPriority="62"/>
-    <w:lsdException w:name="Medium Shading 1" w:uiPriority="63"/>
-    <w:lsdException w:name="Medium Shading 2" w:uiPriority="64"/>
-    <w:lsdException w:name="Medium List 1" w:uiPriority="65"/>
-    <w:lsdException w:name="Medium List 2" w:uiPriority="66"/>
-    <w:lsdException w:name="Medium Grid 1" w:uiPriority="67"/>
-    <w:lsdException w:name="Medium Grid 2" w:uiPriority="68"/>
-    <w:lsdException w:name="Medium Grid 3" w:uiPriority="69"/>
-    <w:lsdException w:name="Dark List" w:uiPriority="70"/>
-    <w:lsdException w:name="Colorful Shading" w:uiPriority="71"/>
-    <w:lsdException w:name="Colorful List" w:uiPriority="72"/>
-    <w:lsdException w:name="Colorful Grid" w:uiPriority="73"/>
-    <w:lsdException w:name="Light Shading Accent 1" w:uiPriority="60"/>
-    <w:lsdException w:name="Light List Accent 1" w:uiPriority="61"/>
-    <w:lsdException w:name="Light Grid Accent 1" w:uiPriority="62"/>
-    <w:lsdException w:name="Medium Shading 1 Accent 1" w:uiPriority="63"/>
-    <w:lsdException w:name="Medium Shading 2 Accent 1" w:uiPriority="64"/>
-    <w:lsdException w:name="Medium List 1 Accent 1" w:uiPriority="65"/>
-    <w:lsdException w:name="Revision" w:semiHidden="1"/>
-    <w:lsdException w:name="List Paragraph" w:uiPriority="34" w:qFormat="1"/>
-    <w:lsdException w:name="Quote" w:uiPriority="29" w:qFormat="1"/>
-    <w:lsdException w:name="Intense Quote" w:uiPriority="30" w:qFormat="1"/>
-    <w:lsdException w:name="Medium List 2 Accent 1" w:uiPriority="66"/>
-    <w:lsdException w:name="Medium Grid 1 Accent 1" w:uiPriority="67"/>
-    <w:lsdException w:name="Medium Grid 2 Accent 1" w:uiPriority="68"/>
-    <w:lsdException w:name="Medium Grid 3 Accent 1" w:uiPriority="69"/>
-    <w:lsdException w:name="Dark List Accent 1" w:uiPriority="70"/>
-    <w:lsdException w:name="Colorful Shading Accent 1" w:uiPriority="71"/>
-    <w:lsdException w:name="Colorful List Accent 1" w:uiPriority="72"/>
-    <w:lsdException w:name="Colorful Grid Accent 1" w:uiPriority="73"/>
-    <w:lsdException w:name="Light Shading Accent 2" w:uiPriority="60"/>
-    <w:lsdException w:name="Light List Accent 2" w:uiPriority="61"/>
-    <w:lsdException w:name="Light Grid Accent 2" w:uiPriority="62"/>
-    <w:lsdException w:name="Medium Shading 1 Accent 2" w:uiPriority="63"/>
-    <w:lsdException w:name="Medium Shading 2 Accent 2" w:uiPriority="64"/>
-    <w:lsdException w:name="Medium List 1 Accent 2" w:uiPriority="65"/>
-    <w:lsdException w:name="Medium List 2 Accent 2" w:uiPriority="66"/>
-    <w:lsdException w:name="Medium Grid 1 Accent 2" w:uiPriority="67"/>
-    <w:lsdException w:name="Medium Grid 2 Accent 2" w:uiPriority="68"/>
-    <w:lsdException w:name="Medium Grid 3 Accent 2" w:uiPriority="69"/>
-    <w:lsdException w:name="Dark List Accent 2" w:uiPriority="70"/>
-    <w:lsdException w:name="Colorful Shading Accent 2" w:uiPriority="71"/>
-    <w:lsdException w:name="Colorful List Accent 2" w:uiPriority="72"/>
-    <w:lsdException w:name="Colorful Grid Accent 2" w:uiPriority="73"/>
-    <w:lsdException w:name="Light Shading Accent 3" w:uiPriority="60"/>
-    <w:lsdException w:name="Light List Accent 3" w:uiPriority="61"/>
-    <w:lsdException w:name="Light Grid Accent 3" w:uiPriority="62"/>
-    <w:lsdException w:name="Medium Shading 1 Accent 3" w:uiPriority="63"/>
-    <w:lsdException w:name="Medium Shading 2 Accent 3" w:uiPriority="64"/>
-    <w:lsdException w:name="Medium List 1 Accent 3" w:uiPriority="65"/>
-    <w:lsdException w:name="Medium List 2 Accent 3" w:uiPriority="66"/>
-    <w:lsdException w:name="Medium Grid 1 Accent 3" w:uiPriority="67"/>
-    <w:lsdException w:name="Medium Grid 2 Accent 3" w:uiPriority="68"/>
-    <w:lsdException w:name="Medium Grid 3 Accent 3" w:uiPriority="69"/>
-    <w:lsdException w:name="Dark List Accent 3" w:uiPriority="70"/>
-    <w:lsdException w:name="Colorful Shading Accent 3" w:uiPriority="71"/>
-    <w:lsdException w:name="Colorful List Accent 3" w:uiPriority="72"/>
-    <w:lsdException w:name="Colorful Grid Accent 3" w:uiPriority="73"/>
-    <w:lsdException w:name="Light Shading Accent 4" w:uiPriority="60"/>
-    <w:lsdException w:name="Light List Accent 4" w:uiPriority="61"/>
-    <w:lsdException w:name="Light Grid Accent 4" w:uiPriority="62"/>
-    <w:lsdException w:name="Medium Shading 1 Accent 4" w:uiPriority="63"/>
-    <w:lsdException w:name="Medium Shading 2 Accent 4" w:uiPriority="64"/>
-    <w:lsdException w:name="Medium List 1 Accent 4" w:uiPriority="65"/>
-    <w:lsdException w:name="Medium List 2 Accent 4" w:uiPriority="66"/>
-    <w:lsdException w:name="Medium Grid 1 Accent 4" w:uiPriority="67"/>
-    <w:lsdException w:name="Medium Grid 2 Accent 4" w:uiPriority="68"/>
-    <w:lsdException w:name="Medium Grid 3 Accent 4" w:uiPriority="69"/>
-    <w:lsdException w:name="Dark List Accent 4" w:uiPriority="70"/>
-    <w:lsdException w:name="Colorful Shading Accent 4" w:uiPriority="71"/>
-    <w:lsdException w:name="Colorful List Accent 4" w:uiPriority="72"/>
-    <w:lsdException w:name="Colorful Grid Accent 4" w:uiPriority="73"/>
-    <w:lsdException w:name="Light Shading Accent 5" w:uiPriority="60"/>
-    <w:lsdException w:name="Light List Accent 5" w:uiPriority="61"/>
-    <w:lsdException w:name="Light Grid Accent 5" w:uiPriority="62"/>
-    <w:lsdException w:name="Medium Shading 1 Accent 5" w:uiPriority="63"/>
-    <w:lsdException w:name="Medium Shading 2 Accent 5" w:uiPriority="64"/>
-    <w:lsdException w:name="Medium List 1 Accent 5" w:uiPriority="65"/>
-    <w:lsdException w:name="Medium List 2 Accent 5" w:uiPriority="66"/>
-    <w:lsdException w:name="Medium Grid 1 Accent 5" w:uiPriority="67"/>
-    <w:lsdException w:name="Medium Grid 2 Accent 5" w:uiPriority="68"/>
-    <w:lsdException w:name="Medium Grid 3 Accent 5" w:uiPriority="69"/>
-    <w:lsdException w:name="Dark List Accent 5" w:uiPriority="70"/>
-    <w:lsdException w:name="Colorful Shading Accent 5" w:uiPriority="71"/>
-    <w:lsdException w:name="Colorful List Accent 5" w:uiPriority="72"/>
-    <w:lsdException w:name="Colorful Grid Accent 5" w:uiPriority="73"/>
-    <w:lsdException w:name="Light Shading Accent 6" w:uiPriority="60"/>
-    <w:lsdException w:name="Light List Accent 6" w:uiPriority="61"/>
-    <w:lsdException w:name="Light Grid Accent 6" w:uiPriority="62"/>
-    <w:lsdException w:name="Medium Shading 1 Accent 6" w:uiPriority="63"/>
-    <w:lsdException w:name="Medium Shading 2 Accent 6" w:uiPriority="64"/>
-    <w:lsdException w:name="Medium List 1 Accent 6" w:uiPriority="65"/>
-    <w:lsdException w:name="Medium List 2 Accent 6" w:uiPriority="66"/>
-    <w:lsdException w:name="Medium Grid 1 Accent 6" w:uiPriority="67"/>
-    <w:lsdException w:name="Medium Grid 2 Accent 6" w:uiPriority="68"/>
-    <w:lsdException w:name="Medium Grid 3 Accent 6" w:uiPriority="69"/>
-    <w:lsdException w:name="Dark List Accent 6" w:uiPriority="70"/>
-    <w:lsdException w:name="Colorful Shading Accent 6" w:uiPriority="71"/>
-    <w:lsdException w:name="Colorful List Accent 6" w:uiPriority="72"/>
-    <w:lsdException w:name="Colorful Grid Accent 6" w:uiPriority="73"/>
-    <w:lsdException w:name="Subtle Emphasis" w:uiPriority="19" w:qFormat="1"/>
-    <w:lsdException w:name="Intense Emphasis" w:uiPriority="21" w:qFormat="1"/>
-    <w:lsdException w:name="Subtle Reference" w:uiPriority="31" w:qFormat="1"/>
-    <w:lsdException w:name="Intense Reference" w:uiPriority="32" w:qFormat="1"/>
-    <w:lsdException w:name="Book Title" w:uiPriority="33" w:qFormat="1"/>
-    <w:lsdException w:name="Bibliography" w:semiHidden="1" w:uiPriority="37" w:unhideWhenUsed="1"/>
-    <w:lsdException w:name="TOC Heading" w:semiHidden="1" w:uiPriority="39" w:unhideWhenUsed="1" w:qFormat="1"/>
-    <w:lsdException w:name="Grid Table 4" w:uiPriority="49"/>
-    <w:lsdException w:name="Grid Table 5 Dark" w:uiPriority="50"/>
-    <w:lsdException w:name="Grid Table 6 Colorful" w:uiPriority="51"/>
-    <w:lsdException w:name="Grid Table 7 Colorful" w:uiPriority="52"/>
-    <w:lsdException w:name="Grid Table 1 Light Accent 1" w:uiPriority="46"/>
-    <w:lsdException w:name="Grid Table 2 Accent 1" w:uiPriority="47"/>
-    <w:lsdException w:name="Grid Table 3 Accent 1" w:uiPriority="48"/>
-    <w:lsdException w:name="Grid Table 4 Accent 1" w:uiPriority="49"/>
-    <w:lsdException w:name="Grid Table 5 Dark Accent 1" w:uiPriority="50"/>
-    <w:lsdException w:name="Grid Table 6 Colorful Accent 1" w:uiPriority="51"/>
-    <w:lsdException w:name="Grid Table 7 Colorful Accent 1" w:uiPriority="52"/>
-    <w:lsdException w:name="Grid Table 1 Light Accent 2" w:uiPriority="46"/>
-    <w:lsdException w:name="Grid Table 2 Accent 2" w:uiPriority="47"/>
-    <w:lsdException w:name="Grid Table 3 Accent 2" w:uiPriority="48"/>
-    <w:lsdException w:name="Grid Table 4 Accent 2" w:uiPriority="49"/>
-    <w:lsdException w:name="Grid Table 5 Dark Accent 2" w:uiPriority="50"/>
-    <w:lsdException w:name="Grid Table 6 Colorful Accent 2" w:uiPriority="51"/>
-    <w:lsdException w:name="Grid Table 7 Colorful Accent 2" w:uiPriority="52"/>
-    <w:lsdException w:name="Grid Table 1 Light Accent 3" w:uiPriority="46"/>
-    <w:lsdException w:name="Grid Table 2 Accent 3" w:uiPriority="47"/>
-    <w:lsdException w:name="Grid Table 3 Accent 3" w:uiPriority="48"/>
-    <w:lsdException w:name="Grid Table 4 Accent 3" w:uiPriority="49"/>
-    <w:lsdException w:name="Grid Table 5 Dark Accent 3" w:uiPriority="50"/>
-    <w:lsdException w:name="Grid Table 6 Colorful Accent 3" w:uiPriority="51"/>
-    <w:lsdException w:name="Grid Table 7 Colorful Accent 3" w:uiPriority="52"/>
-    <w:lsdException w:name="Grid Table 1 Light Accent 4" w:uiPriority="46"/>
-    <w:lsdException w:name="Grid Table 2 Accent 4" w:uiPriority="47"/>
-    <w:lsdException w:name="Grid Table 3 Accent 4" w:uiPriority="48"/>
-    <w:lsdException w:name="Grid Table 4 Accent 4" w:uiPriority="49"/>
-    <w:lsdException w:name="Grid Table 5 Dark Accent 4" w:uiPriority="50"/>
-    <w:lsdException w:name="Grid Table 6 Colorful Accent 4" w:uiPriority="51"/>
-    <w:lsdException w:name="Grid Table 7 Colorful Accent 4" w:uiPriority="52"/>
-    <w:lsdException w:name="Grid Table 1 Light Accent 5" w:uiPriority="46"/>
-    <w:lsdException w:name="Grid Table 2 Accent 5" w:uiPriority="47"/>
-    <w:lsdException w:name="Grid Table 3 Accent 5" w:uiPriority="48"/>
-    <w:lsdException w:name="Grid Table 4 Accent 5" w:uiPriority="49"/>
-    <w:lsdException w:name="Grid Table 5 Dark Accent 5" w:uiPriority="50"/>
-    <w:lsdException w:name="Grid Table 6 Colorful Accent 5" w:uiPriority="51"/>
-    <w:lsdException w:name="Grid Table 7 Colorful Accent 5" w:uiPriority="52"/>
-    <w:lsdException w:name="Grid Table 1 Light Accent 6" w:uiPriority="46"/>
-    <w:lsdException w:name="Grid Table 2 Accent 6" w:uiPriority="47"/>
-    <w:lsdException w:name="Grid Table 3 Accent 6" w:uiPriority="48"/>
-    <w:lsdException w:name="Grid Table 4 Accent 6" w:uiPriority="49"/>
-    <w:lsdException w:name="Grid Table 5 Dark Accent 6" w:uiPriority="50"/>
-    <w:lsdException w:name="Grid Table 6 Colorful Accent 6" w:uiPriority="51"/>
-    <w:lsdException w:name="Grid Table 7 Colorful Accent 6" w:uiPriority="52"/>
-    <w:lsdException w:name="List Table 1 Light" w:uiPriority="46"/>
-    <w:lsdException w:name="List Table 2" w:uiPriority="47"/>
-    <w:lsdException w:name="List Table 3" w:uiPriority="48"/>
-    <w:lsdException w:name="List Table 4" w:uiPriority="49"/>
-    <w:lsdException w:name="List Table 5 Dark" w:uiPriority="50"/>
-    <w:lsdException w:name="List Table 6 Colorful" w:uiPriority="51"/>
-    <w:lsdException w:name="List Table 7 Colorful" w:uiPriority="52"/>
-    <w:lsdException w:name="List Table 1 Light Accent 1" w:uiPriority="46"/>
-    <w:lsdException w:name="List Table 2 Accent 1" w:uiPriority="47"/>
-    <w:lsdException w:name="List Table 3 Accent 1" w:uiPriority="48"/>
-    <w:lsdException w:name="List Table 4 Accent 1" w:uiPriority="49"/>
-    <w:lsdException w:name="List Table 5 Dark Accent 1" w:uiPriority="50"/>
-    <w:lsdException w:name="List Table 6 Colorful Accent 1" w:uiPriority="51"/>
-    <w:lsdException w:name="List Table 7 Colorful Accent 1" w:uiPriority="52"/>
-    <w:lsdException w:name="List Table 1 Light Accent 2" w:uiPriority="46"/>
-    <w:lsdException w:name="List Table 2 Accent 2" w:uiPriority="47"/>
-    <w:lsdException w:name="List Table 3 Accent 2" w:uiPriority="48"/>
-    <w:lsdException w:name="List Table 4 Accent 2" w:uiPriority="49"/>
-    <w:lsdException w:name="List Table 5 Dark Accent 2" w:uiPriority="50"/>
-    <w:lsdException w:name="List Table 6 Colorful Accent 2" w:uiPriority="51"/>
-    <w:lsdException w:name="List Table 7 Colorful Accent 2" w:uiPriority="52"/>
-    <w:lsdException w:name="List Table 1 Light Accent 3" w:uiPriority="46"/>
-    <w:lsdException w:name="List Table 2 Accent 3" w:uiPriority="47"/>
-    <w:lsdException w:name="List Table 3 Accent 3" w:uiPriority="48"/>
-    <w:lsdException w:name="List Table 4 Accent 3" w:uiPriority="49"/>
-    <w:lsdException w:name="List Table 5 Dark Accent 3" w:uiPriority="50"/>
-    <w:lsdException w:name="List Table 6 Colorful Accent 3" w:uiPriority="51"/>
-    <w:lsdException w:name="List Table 7 Colorful Accent 3" w:uiPriority="52"/>
-    <w:lsdException w:name="List Table 1 Light Accent 4" w:uiPriority="46"/>
-    <w:lsdException w:name="List Table 2 Accent 4" w:uiPriority="47"/>
-    <w:lsdException w:name="List Table 3 Accent 4" w:uiPriority="48"/>
-    <w:lsdException w:name="List Table 4 Accent 4" w:uiPriority="49"/>
-    <w:lsdException w:name="List Table 5 Dark Accent 4" w:uiPriority="50"/>
-    <w:lsdException w:name="List Table 6 Colorful Accent 4" w:uiPriority="51"/>
-    <w:lsdException w:name="List Table 7 Colorful Accent 4" w:uiPriority="52"/>
-    <w:lsdException w:name="List Table 1 Light Accent 5" w:uiPriority="46"/>
-    <w:lsdException w:name="List Table 2 Accent 5" w:uiPriority="47"/>
-    <w:lsdException w:name="List Table 3 Accent 5" w:uiPriority="48"/>
-    <w:lsdException w:name="List Table 4 Accent 5" w:uiPriority="49"/>
-    <w:lsdException w:name="List Table 5 Dark Accent 5" w:uiPriority="50"/>
-    <w:lsdException w:name="List Table 6 Colorful Accent 5" w:uiPriority="51"/>
-    <w:lsdException w:name="List Table 7 Colorful Accent 5" w:uiPriority="52"/>
-    <w:lsdException w:name="List Table 1 Light Accent 6" w:uiPriority="46"/>
-    <w:lsdException w:name="List Table 2 Accent 6" w:uiPriority="47"/>
-    <w:lsdException w:name="List Table 3 Accent 6" w:uiPriority="48"/>
-    <w:lsdException w:name="List Table 4 Accent 6" w:uiPriority="49"/>
-    <w:lsdException w:name="List Table 5 Dark Accent 6" w:uiPriority="50"/>
-    <w:lsdException w:name="List Table 6 Colorful Accent 6" w:uiPriority="51"/>
-    <w:lsdException w:name="List Table 7 Colorful Accent 6" w:uiPriority="52"/>
+  <w:latentStyles w:defLockedState="0" w:defUIPriority="99" w:defSemiHidden="1" w:defUnhideWhenUsed="1" w:defQFormat="0" w:count="276">
+    <w:lsdException w:name="Normal" w:semiHidden="0" w:uiPriority="0" w:unhideWhenUsed="0" w:qFormat="1"/>
+    <w:lsdException w:name="heading 1" w:semiHidden="0" w:uiPriority="0" w:unhideWhenUsed="0" w:qFormat="1"/>
+    <w:lsdException w:name="heading 2" w:uiPriority="0" w:qFormat="1"/>
+    <w:lsdException w:name="heading 3" w:uiPriority="9" w:qFormat="1"/>
+    <w:lsdException w:name="heading 4" w:uiPriority="9" w:qFormat="1"/>
+    <w:lsdException w:name="heading 5" w:uiPriority="9" w:qFormat="1"/>
+    <w:lsdException w:name="heading 6" w:uiPriority="9" w:qFormat="1"/>
+    <w:lsdException w:name="heading 7" w:uiPriority="9" w:qFormat="1"/>
+    <w:lsdException w:name="heading 8" w:uiPriority="9" w:qFormat="1"/>
+    <w:lsdException w:name="heading 9" w:uiPriority="9" w:qFormat="1"/>
+    <w:lsdException w:name="toc 1" w:uiPriority="39"/>
+    <w:lsdException w:name="toc 2" w:uiPriority="39"/>
+    <w:lsdException w:name="toc 3" w:uiPriority="39"/>
+    <w:lsdException w:name="toc 4" w:uiPriority="39"/>
+    <w:lsdException w:name="toc 5" w:uiPriority="39"/>
+    <w:lsdException w:name="toc 6" w:uiPriority="39"/>
+    <w:lsdException w:name="toc 7" w:uiPriority="39"/>
+    <w:lsdException w:name="toc 8" w:uiPriority="39"/>
+    <w:lsdException w:name="toc 9" w:uiPriority="39"/>
+    <w:lsdException w:name="caption" w:uiPriority="35" w:qFormat="1"/>
+    <w:lsdException w:name="Title" w:semiHidden="0" w:uiPriority="10" w:unhideWhenUsed="0" w:qFormat="1"/>
+    <w:lsdException w:name="Default Paragraph Font" w:uiPriority="1"/>
+    <w:lsdException w:name="Subtitle" w:semiHidden="0" w:uiPriority="11" w:unhideWhenUsed="0" w:qFormat="1"/>
+    <w:lsdException w:name="Hyperlink" w:uiPriority="0"/>
+    <w:lsdException w:name="Strong" w:semiHidden="0" w:uiPriority="22" w:unhideWhenUsed="0" w:qFormat="1"/>
+    <w:lsdException w:name="Emphasis" w:semiHidden="0" w:uiPriority="20" w:unhideWhenUsed="0" w:qFormat="1"/>
+    <w:lsdException w:name="Table Grid" w:semiHidden="0" w:uiPriority="59" w:unhideWhenUsed="0"/>
+    <w:lsdException w:name="Note Level 1" w:semiHidden="0" w:unhideWhenUsed="0"/>
+    <w:lsdException w:name="Note Level 2" w:semiHidden="0" w:unhideWhenUsed="0"/>
+    <w:lsdException w:name="Note Level 3" w:semiHidden="0" w:unhideWhenUsed="0"/>
+    <w:lsdException w:name="Note Level 4" w:semiHidden="0" w:unhideWhenUsed="0"/>
+    <w:lsdException w:name="Note Level 5" w:semiHidden="0" w:unhideWhenUsed="0"/>
+    <w:lsdException w:name="Note Level 6" w:semiHidden="0" w:unhideWhenUsed="0"/>
+    <w:lsdException w:name="Note Level 7" w:semiHidden="0" w:unhideWhenUsed="0"/>
+    <w:lsdException w:name="Note Level 8" w:semiHidden="0" w:unhideWhenUsed="0"/>
+    <w:lsdException w:name="Note Level 9" w:semiHidden="0" w:unhideWhenUsed="0"/>
+    <w:lsdException w:name="Placeholder Text" w:unhideWhenUsed="0"/>
+    <w:lsdException w:name="No Spacing" w:semiHidden="0" w:uiPriority="0" w:unhideWhenUsed="0" w:qFormat="1"/>
+    <w:lsdException w:name="Light Shading" w:semiHidden="0" w:uiPriority="60" w:unhideWhenUsed="0"/>
+    <w:lsdException w:name="Light List" w:semiHidden="0" w:uiPriority="61" w:unhideWhenUsed="0"/>
+    <w:lsdException w:name="Light Grid" w:semiHidden="0" w:uiPriority="62" w:unhideWhenUsed="0"/>
+    <w:lsdException w:name="Medium Shading 1" w:semiHidden="0" w:uiPriority="63" w:unhideWhenUsed="0"/>
+    <w:lsdException w:name="Medium Shading 2" w:semiHidden="0" w:uiPriority="64" w:unhideWhenUsed="0"/>
+    <w:lsdException w:name="Medium List 1" w:semiHidden="0" w:uiPriority="65" w:unhideWhenUsed="0"/>
+    <w:lsdException w:name="Medium List 2" w:semiHidden="0" w:uiPriority="66" w:unhideWhenUsed="0"/>
+    <w:lsdException w:name="Medium Grid 1" w:semiHidden="0" w:uiPriority="67" w:unhideWhenUsed="0"/>
+    <w:lsdException w:name="Medium Grid 2" w:semiHidden="0" w:uiPriority="68" w:unhideWhenUsed="0"/>
+    <w:lsdException w:name="Medium Grid 3" w:semiHidden="0" w:uiPriority="69" w:unhideWhenUsed="0"/>
+    <w:lsdException w:name="Dark List" w:semiHidden="0" w:uiPriority="70" w:unhideWhenUsed="0"/>
+    <w:lsdException w:name="Colorful Shading" w:semiHidden="0" w:uiPriority="71" w:unhideWhenUsed="0"/>
+    <w:lsdException w:name="Colorful List" w:semiHidden="0" w:uiPriority="72" w:unhideWhenUsed="0"/>
+    <w:lsdException w:name="Colorful Grid" w:semiHidden="0" w:uiPriority="73" w:unhideWhenUsed="0"/>
+    <w:lsdException w:name="Light Shading Accent 1" w:semiHidden="0" w:uiPriority="60" w:unhideWhenUsed="0"/>
+    <w:lsdException w:name="Light List Accent 1" w:semiHidden="0" w:uiPriority="61" w:unhideWhenUsed="0"/>
+    <w:lsdException w:name="Light Grid Accent 1" w:semiHidden="0" w:uiPriority="62" w:unhideWhenUsed="0"/>
+    <w:lsdException w:name="Medium Shading 1 Accent 1" w:semiHidden="0" w:uiPriority="63" w:unhideWhenUsed="0"/>
+    <w:lsdException w:name="Medium Shading 2 Accent 1" w:semiHidden="0" w:uiPriority="64" w:unhideWhenUsed="0"/>
+    <w:lsdException w:name="Medium List 1 Accent 1" w:semiHidden="0" w:uiPriority="65" w:unhideWhenUsed="0"/>
+    <w:lsdException w:name="Revision" w:unhideWhenUsed="0"/>
+    <w:lsdException w:name="List Paragraph" w:semiHidden="0" w:uiPriority="34" w:unhideWhenUsed="0" w:qFormat="1"/>
+    <w:lsdException w:name="Quote" w:semiHidden="0" w:uiPriority="29" w:unhideWhenUsed="0" w:qFormat="1"/>
+    <w:lsdException w:name="Intense Quote" w:semiHidden="0" w:uiPriority="30" w:unhideWhenUsed="0" w:qFormat="1"/>
+    <w:lsdException w:name="Medium List 2 Accent 1" w:semiHidden="0" w:uiPriority="66" w:unhideWhenUsed="0"/>
+    <w:lsdException w:name="Medium Grid 1 Accent 1" w:semiHidden="0" w:uiPriority="67" w:unhideWhenUsed="0"/>
+    <w:lsdException w:name="Medium Grid 2 Accent 1" w:semiHidden="0" w:uiPriority="68" w:unhideWhenUsed="0"/>
+    <w:lsdException w:name="Medium Grid 3 Accent 1" w:semiHidden="0" w:uiPriority="69" w:unhideWhenUsed="0"/>
+    <w:lsdException w:name="Dark List Accent 1" w:semiHidden="0" w:uiPriority="70" w:unhideWhenUsed="0"/>
+    <w:lsdException w:name="Colorful Shading Accent 1" w:semiHidden="0" w:uiPriority="71" w:unhideWhenUsed="0"/>
+    <w:lsdException w:name="Colorful List Accent 1" w:semiHidden="0" w:uiPriority="72" w:unhideWhenUsed="0"/>
+    <w:lsdException w:name="Colorful Grid Accent 1" w:semiHidden="0" w:uiPriority="73" w:unhideWhenUsed="0"/>
+    <w:lsdException w:name="Light Shading Accent 2" w:semiHidden="0" w:uiPriority="60" w:unhideWhenUsed="0"/>
+    <w:lsdException w:name="Light List Accent 2" w:semiHidden="0" w:uiPriority="61" w:unhideWhenUsed="0"/>
+    <w:lsdException w:name="Light Grid Accent 2" w:semiHidden="0" w:uiPriority="62" w:unhideWhenUsed="0"/>
+    <w:lsdException w:name="Medium Shading 1 Accent 2" w:semiHidden="0" w:uiPriority="63" w:unhideWhenUsed="0"/>
+    <w:lsdException w:name="Medium Shading 2 Accent 2" w:semiHidden="0" w:uiPriority="64" w:unhideWhenUsed="0"/>
+    <w:lsdException w:name="Medium List 1 Accent 2" w:semiHidden="0" w:uiPriority="65" w:unhideWhenUsed="0"/>
+    <w:lsdException w:name="Medium List 2 Accent 2" w:semiHidden="0" w:uiPriority="66" w:unhideWhenUsed="0"/>
+    <w:lsdException w:name="Medium Grid 1 Accent 2" w:semiHidden="0" w:uiPriority="67" w:unhideWhenUsed="0"/>
+    <w:lsdException w:name="Medium Grid 2 Accent 2" w:semiHidden="0" w:uiPriority="68" w:unhideWhenUsed="0"/>
+    <w:lsdException w:name="Medium Grid 3 Accent 2" w:semiHidden="0" w:uiPriority="69" w:unhideWhenUsed="0"/>
+    <w:lsdException w:name="Dark List Accent 2" w:semiHidden="0" w:uiPriority="70" w:unhideWhenUsed="0"/>
+    <w:lsdException w:name="Colorful Shading Accent 2" w:semiHidden="0" w:uiPriority="71" w:unhideWhenUsed="0"/>
+    <w:lsdException w:name="Colorful List Accent 2" w:semiHidden="0" w:uiPriority="72" w:unhideWhenUsed="0"/>
+    <w:lsdException w:name="Colorful Grid Accent 2" w:semiHidden="0" w:uiPriority="73" w:unhideWhenUsed="0"/>
+    <w:lsdException w:name="Light Shading Accent 3" w:semiHidden="0" w:uiPriority="60" w:unhideWhenUsed="0"/>
+    <w:lsdException w:name="Light List Accent 3" w:semiHidden="0" w:uiPriority="61" w:unhideWhenUsed="0"/>
+    <w:lsdException w:name="Light Grid Accent 3" w:semiHidden="0" w:uiPriority="62" w:unhideWhenUsed="0"/>
+    <w:lsdException w:name="Medium Shading 1 Accent 3" w:semiHidden="0" w:uiPriority="63" w:unhideWhenUsed="0"/>
+    <w:lsdException w:name="Medium Shading 2 Accent 3" w:semiHidden="0" w:uiPriority="64" w:unhideWhenUsed="0"/>
+    <w:lsdException w:name="Medium List 1 Accent 3" w:semiHidden="0" w:uiPriority="65" w:unhideWhenUsed="0"/>
+    <w:lsdException w:name="Medium List 2 Accent 3" w:semiHidden="0" w:uiPriority="66" w:unhideWhenUsed="0"/>
+    <w:lsdException w:name="Medium Grid 1 Accent 3" w:semiHidden="0" w:uiPriority="67" w:unhideWhenUsed="0"/>
+    <w:lsdException w:name="Medium Grid 2 Accent 3" w:semiHidden="0" w:uiPriority="68" w:unhideWhenUsed="0"/>
+    <w:lsdException w:name="Medium Grid 3 Accent 3" w:semiHidden="0" w:uiPriority="69" w:unhideWhenUsed="0"/>
+    <w:lsdException w:name="Dark List Accent 3" w:semiHidden="0" w:uiPriority="70" w:unhideWhenUsed="0"/>
+    <w:lsdException w:name="Colorful Shading Accent 3" w:semiHidden="0" w:uiPriority="71" w:unhideWhenUsed="0"/>
+    <w:lsdException w:name="Colorful List Accent 3" w:semiHidden="0" w:uiPriority="72" w:unhideWhenUsed="0"/>
+    <w:lsdException w:name="Colorful Grid Accent 3" w:semiHidden="0" w:uiPriority="73" w:unhideWhenUsed="0"/>
+    <w:lsdException w:name="Light Shading Accent 4" w:semiHidden="0" w:uiPriority="60" w:unhideWhenUsed="0"/>
+    <w:lsdException w:name="Light List Accent 4" w:semiHidden="0" w:uiPriority="61" w:unhideWhenUsed="0"/>
+    <w:lsdException w:name="Light Grid Accent 4" w:semiHidden="0" w:uiPriority="62" w:unhideWhenUsed="0"/>
+    <w:lsdException w:name="Medium Shading 1 Accent 4" w:semiHidden="0" w:uiPriority="63" w:unhideWhenUsed="0"/>
+    <w:lsdException w:name="Medium Shading 2 Accent 4" w:semiHidden="0" w:uiPriority="64" w:unhideWhenUsed="0"/>
+    <w:lsdException w:name="Medium List 1 Accent 4" w:semiHidden="0" w:uiPriority="65" w:unhideWhenUsed="0"/>
+    <w:lsdException w:name="Medium List 2 Accent 4" w:semiHidden="0" w:uiPriority="66" w:unhideWhenUsed="0"/>
+    <w:lsdException w:name="Medium Grid 1 Accent 4" w:semiHidden="0" w:uiPriority="67" w:unhideWhenUsed="0"/>
+    <w:lsdException w:name="Medium Grid 2 Accent 4" w:semiHidden="0" w:uiPriority="68" w:unhideWhenUsed="0"/>
+    <w:lsdException w:name="Medium Grid 3 Accent 4" w:semiHidden="0" w:uiPriority="69" w:unhideWhenUsed="0"/>
+    <w:lsdException w:name="Dark List Accent 4" w:semiHidden="0" w:uiPriority="70" w:unhideWhenUsed="0"/>
+    <w:lsdException w:name="Colorful Shading Accent 4" w:semiHidden="0" w:uiPriority="71" w:unhideWhenUsed="0"/>
+    <w:lsdException w:name="Colorful List Accent 4" w:semiHidden="0" w:uiPriority="72" w:unhideWhenUsed="0"/>
+    <w:lsdException w:name="Colorful Grid Accent 4" w:semiHidden="0" w:uiPriority="73" w:unhideWhenUsed="0"/>
+    <w:lsdException w:name="Light Shading Accent 5" w:semiHidden="0" w:uiPriority="60" w:unhideWhenUsed="0"/>
+    <w:lsdException w:name="Light List Accent 5" w:semiHidden="0" w:uiPriority="61" w:unhideWhenUsed="0"/>
+    <w:lsdException w:name="Light Grid Accent 5" w:semiHidden="0" w:uiPriority="62" w:unhideWhenUsed="0"/>
+    <w:lsdException w:name="Medium Shading 1 Accent 5" w:semiHidden="0" w:uiPriority="63" w:unhideWhenUsed="0"/>
+    <w:lsdException w:name="Medium Shading 2 Accent 5" w:semiHidden="0" w:uiPriority="64" w:unhideWhenUsed="0"/>
+    <w:lsdException w:name="Medium List 1 Accent 5" w:semiHidden="0" w:uiPriority="65" w:unhideWhenUsed="0"/>
+    <w:lsdException w:name="Medium List 2 Accent 5" w:semiHidden="0" w:uiPriority="66" w:unhideWhenUsed="0"/>
+    <w:lsdException w:name="Medium Grid 1 Accent 5" w:semiHidden="0" w:uiPriority="67" w:unhideWhenUsed="0"/>
+    <w:lsdException w:name="Medium Grid 2 Accent 5" w:semiHidden="0" w:uiPriority="68" w:unhideWhenUsed="0"/>
+    <w:lsdException w:name="Medium Grid 3 Accent 5" w:semiHidden="0" w:uiPriority="69" w:unhideWhenUsed="0"/>
+    <w:lsdException w:name="Dark List Accent 5" w:semiHidden="0" w:uiPriority="70" w:unhideWhenUsed="0"/>
+    <w:lsdException w:name="Colorful Shading Accent 5" w:semiHidden="0" w:uiPriority="71" w:unhideWhenUsed="0"/>
+    <w:lsdException w:name="Colorful List Accent 5" w:semiHidden="0" w:uiPriority="72" w:unhideWhenUsed="0"/>
+    <w:lsdException w:name="Colorful Grid Accent 5" w:semiHidden="0" w:uiPriority="73" w:unhideWhenUsed="0"/>
+    <w:lsdException w:name="Light Shading Accent 6" w:semiHidden="0" w:uiPriority="60" w:unhideWhenUsed="0"/>
+    <w:lsdException w:name="Light List Accent 6" w:semiHidden="0" w:uiPriority="61" w:unhideWhenUsed="0"/>
+    <w:lsdException w:name="Light Grid Accent 6" w:semiHidden="0" w:uiPriority="62" w:unhideWhenUsed="0"/>
+    <w:lsdException w:name="Medium Shading 1 Accent 6" w:semiHidden="0" w:uiPriority="63" w:unhideWhenUsed="0"/>
+    <w:lsdException w:name="Medium Shading 2 Accent 6" w:semiHidden="0" w:uiPriority="64" w:unhideWhenUsed="0"/>
+    <w:lsdException w:name="Medium List 1 Accent 6" w:semiHidden="0" w:uiPriority="65" w:unhideWhenUsed="0"/>
+    <w:lsdException w:name="Medium List 2 Accent 6" w:semiHidden="0" w:uiPriority="66" w:unhideWhenUsed="0"/>
+    <w:lsdException w:name="Medium Grid 1 Accent 6" w:semiHidden="0" w:uiPriority="67" w:unhideWhenUsed="0"/>
+    <w:lsdException w:name="Medium Grid 2 Accent 6" w:semiHidden="0" w:uiPriority="68" w:unhideWhenUsed="0"/>
+    <w:lsdException w:name="Medium Grid 3 Accent 6" w:semiHidden="0" w:uiPriority="69" w:unhideWhenUsed="0"/>
+    <w:lsdException w:name="Dark List Accent 6" w:semiHidden="0" w:uiPriority="70" w:unhideWhenUsed="0"/>
+    <w:lsdException w:name="Colorful Shading Accent 6" w:semiHidden="0" w:uiPriority="71" w:unhideWhenUsed="0"/>
+    <w:lsdException w:name="Colorful List Accent 6" w:semiHidden="0" w:uiPriority="72" w:unhideWhenUsed="0"/>
+    <w:lsdException w:name="Colorful Grid Accent 6" w:semiHidden="0" w:uiPriority="73" w:unhideWhenUsed="0"/>
+    <w:lsdException w:name="Subtle Emphasis" w:semiHidden="0" w:uiPriority="19" w:unhideWhenUsed="0" w:qFormat="1"/>
+    <w:lsdException w:name="Intense Emphasis" w:semiHidden="0" w:uiPriority="21" w:unhideWhenUsed="0" w:qFormat="1"/>
+    <w:lsdException w:name="Subtle Reference" w:semiHidden="0" w:uiPriority="31" w:unhideWhenUsed="0" w:qFormat="1"/>
+    <w:lsdException w:name="Intense Reference" w:semiHidden="0" w:uiPriority="32" w:unhideWhenUsed="0" w:qFormat="1"/>
+    <w:lsdException w:name="Book Title" w:semiHidden="0" w:uiPriority="33" w:unhideWhenUsed="0" w:qFormat="1"/>
+    <w:lsdException w:name="Bibliography" w:uiPriority="37"/>
+    <w:lsdException w:name="TOC Heading" w:uiPriority="39" w:qFormat="1"/>
   </w:latentStyles>
   <w:style w:type="paragraph" w:default="1" w:styleId="Normal">
     <w:name w:val="Normal"/>
@@ -13208,11 +13030,11 @@
       <w:szCs w:val="24"/>
     </w:rPr>
   </w:style>
-  <w:style w:type="paragraph" w:styleId="Titre1">
+  <w:style w:type="paragraph" w:styleId="Heading1">
     <w:name w:val="heading 1"/>
     <w:basedOn w:val="Normal"/>
     <w:next w:val="Normal"/>
-    <w:link w:val="Titre1Car"/>
+    <w:link w:val="Heading1Char"/>
     <w:qFormat/>
     <w:rsid w:val="00923B1C"/>
     <w:pPr>
@@ -13229,11 +13051,11 @@
       <w:szCs w:val="48"/>
     </w:rPr>
   </w:style>
-  <w:style w:type="paragraph" w:styleId="Titre2">
+  <w:style w:type="paragraph" w:styleId="Heading2">
     <w:name w:val="heading 2"/>
     <w:basedOn w:val="Normal"/>
     <w:next w:val="Normal"/>
-    <w:link w:val="Titre2Car"/>
+    <w:link w:val="Heading2Char"/>
     <w:qFormat/>
     <w:rsid w:val="00923B1C"/>
     <w:pPr>
@@ -13250,11 +13072,11 @@
       <w:szCs w:val="48"/>
     </w:rPr>
   </w:style>
-  <w:style w:type="paragraph" w:styleId="Titre3">
+  <w:style w:type="paragraph" w:styleId="Heading3">
     <w:name w:val="heading 3"/>
     <w:basedOn w:val="Normal"/>
     <w:next w:val="Normal"/>
-    <w:link w:val="Titre3Car"/>
+    <w:link w:val="Heading3Char"/>
     <w:uiPriority w:val="9"/>
     <w:unhideWhenUsed/>
     <w:qFormat/>
@@ -13273,11 +13095,11 @@
       <w:szCs w:val="48"/>
     </w:rPr>
   </w:style>
-  <w:style w:type="paragraph" w:styleId="Titre4">
+  <w:style w:type="paragraph" w:styleId="Heading4">
     <w:name w:val="heading 4"/>
     <w:basedOn w:val="Normal"/>
     <w:next w:val="Normal"/>
-    <w:link w:val="Titre4Car"/>
+    <w:link w:val="Heading4Char"/>
     <w:uiPriority w:val="9"/>
     <w:unhideWhenUsed/>
     <w:qFormat/>
@@ -13296,13 +13118,13 @@
       <w:szCs w:val="40"/>
     </w:rPr>
   </w:style>
-  <w:style w:type="character" w:default="1" w:styleId="Policepardfaut">
+  <w:style w:type="character" w:default="1" w:styleId="DefaultParagraphFont">
     <w:name w:val="Default Paragraph Font"/>
     <w:uiPriority w:val="1"/>
     <w:semiHidden/>
     <w:unhideWhenUsed/>
   </w:style>
-  <w:style w:type="table" w:default="1" w:styleId="TableauNormal">
+  <w:style w:type="table" w:default="1" w:styleId="TableNormal">
     <w:name w:val="Normal Table"/>
     <w:uiPriority w:val="99"/>
     <w:semiHidden/>
@@ -13317,15 +13139,15 @@
       </w:tblCellMar>
     </w:tblPr>
   </w:style>
-  <w:style w:type="numbering" w:default="1" w:styleId="Aucuneliste">
+  <w:style w:type="numbering" w:default="1" w:styleId="NoList">
     <w:name w:val="No List"/>
     <w:uiPriority w:val="99"/>
     <w:semiHidden/>
     <w:unhideWhenUsed/>
   </w:style>
-  <w:style w:type="character" w:customStyle="1" w:styleId="Titre1Car">
-    <w:name w:val="Titre 1 Car"/>
-    <w:link w:val="Titre1"/>
+  <w:style w:type="character" w:customStyle="1" w:styleId="Heading1Char">
+    <w:name w:val="Heading 1 Char"/>
+    <w:link w:val="Heading1"/>
     <w:rsid w:val="00923B1C"/>
     <w:rPr>
       <w:rFonts w:ascii="Calibri" w:hAnsi="Calibri" w:cs="Arial"/>
@@ -13335,9 +13157,9 @@
       <w:szCs w:val="48"/>
     </w:rPr>
   </w:style>
-  <w:style w:type="character" w:customStyle="1" w:styleId="Titre2Car">
-    <w:name w:val="Titre 2 Car"/>
-    <w:link w:val="Titre2"/>
+  <w:style w:type="character" w:customStyle="1" w:styleId="Heading2Char">
+    <w:name w:val="Heading 2 Char"/>
+    <w:link w:val="Heading2"/>
     <w:rsid w:val="00923B1C"/>
     <w:rPr>
       <w:rFonts w:ascii="Calibri" w:hAnsi="Calibri" w:cs="Arial"/>
@@ -13346,7 +13168,7 @@
       <w:szCs w:val="48"/>
     </w:rPr>
   </w:style>
-  <w:style w:type="paragraph" w:styleId="Paragraphedeliste">
+  <w:style w:type="paragraph" w:styleId="ListParagraph">
     <w:name w:val="List Paragraph"/>
     <w:basedOn w:val="Normal"/>
     <w:uiPriority w:val="34"/>
@@ -13373,9 +13195,9 @@
       <w:szCs w:val="20"/>
     </w:rPr>
   </w:style>
-  <w:style w:type="character" w:customStyle="1" w:styleId="Titre3Car">
-    <w:name w:val="Titre 3 Car"/>
-    <w:link w:val="Titre3"/>
+  <w:style w:type="character" w:customStyle="1" w:styleId="Heading3Char">
+    <w:name w:val="Heading 3 Char"/>
+    <w:link w:val="Heading3"/>
     <w:uiPriority w:val="9"/>
     <w:rsid w:val="00923B1C"/>
     <w:rPr>
@@ -13385,7 +13207,7 @@
       <w:szCs w:val="48"/>
     </w:rPr>
   </w:style>
-  <w:style w:type="character" w:styleId="Lienhypertexte">
+  <w:style w:type="character" w:styleId="Hyperlink">
     <w:name w:val="Hyperlink"/>
     <w:semiHidden/>
     <w:rsid w:val="00F0419A"/>
@@ -13394,7 +13216,7 @@
       <w:u w:val="single"/>
     </w:rPr>
   </w:style>
-  <w:style w:type="character" w:styleId="Lienhypertextesuivivisit">
+  <w:style w:type="character" w:styleId="FollowedHyperlink">
     <w:name w:val="FollowedHyperlink"/>
     <w:uiPriority w:val="99"/>
     <w:semiHidden/>
@@ -13405,9 +13227,9 @@
       <w:u w:val="single"/>
     </w:rPr>
   </w:style>
-  <w:style w:type="table" w:styleId="Grilledutableau">
+  <w:style w:type="table" w:styleId="TableGrid">
     <w:name w:val="Table Grid"/>
-    <w:basedOn w:val="TableauNormal"/>
+    <w:basedOn w:val="TableNormal"/>
     <w:uiPriority w:val="59"/>
     <w:rsid w:val="00E04087"/>
     <w:tblPr>
@@ -13428,10 +13250,10 @@
       </w:tblCellMar>
     </w:tblPr>
   </w:style>
-  <w:style w:type="paragraph" w:styleId="Textedebulles">
+  <w:style w:type="paragraph" w:styleId="BalloonText">
     <w:name w:val="Balloon Text"/>
     <w:basedOn w:val="Normal"/>
-    <w:link w:val="TextedebullesCar"/>
+    <w:link w:val="BalloonTextChar"/>
     <w:uiPriority w:val="99"/>
     <w:semiHidden/>
     <w:unhideWhenUsed/>
@@ -13442,9 +13264,9 @@
       <w:szCs w:val="18"/>
     </w:rPr>
   </w:style>
-  <w:style w:type="character" w:customStyle="1" w:styleId="TextedebullesCar">
-    <w:name w:val="Texte de bulles Car"/>
-    <w:link w:val="Textedebulles"/>
+  <w:style w:type="character" w:customStyle="1" w:styleId="BalloonTextChar">
+    <w:name w:val="Balloon Text Char"/>
+    <w:link w:val="BalloonText"/>
     <w:uiPriority w:val="99"/>
     <w:semiHidden/>
     <w:rsid w:val="000450F7"/>
@@ -13454,22 +13276,22 @@
       <w:szCs w:val="18"/>
     </w:rPr>
   </w:style>
-  <w:style w:type="paragraph" w:styleId="Notedebasdepage">
+  <w:style w:type="paragraph" w:styleId="FootnoteText">
     <w:name w:val="footnote text"/>
     <w:basedOn w:val="Normal"/>
-    <w:link w:val="NotedebasdepageCar"/>
+    <w:link w:val="FootnoteTextChar"/>
     <w:uiPriority w:val="99"/>
     <w:unhideWhenUsed/>
     <w:rsid w:val="0052090E"/>
   </w:style>
-  <w:style w:type="character" w:customStyle="1" w:styleId="NotedebasdepageCar">
-    <w:name w:val="Note de bas de page Car"/>
-    <w:basedOn w:val="Policepardfaut"/>
-    <w:link w:val="Notedebasdepage"/>
+  <w:style w:type="character" w:customStyle="1" w:styleId="FootnoteTextChar">
+    <w:name w:val="Footnote Text Char"/>
+    <w:basedOn w:val="DefaultParagraphFont"/>
+    <w:link w:val="FootnoteText"/>
     <w:uiPriority w:val="99"/>
     <w:rsid w:val="0052090E"/>
   </w:style>
-  <w:style w:type="character" w:styleId="Appelnotedebasdep">
+  <w:style w:type="character" w:styleId="FootnoteReference">
     <w:name w:val="footnote reference"/>
     <w:uiPriority w:val="99"/>
     <w:unhideWhenUsed/>
@@ -13478,7 +13300,7 @@
       <w:vertAlign w:val="superscript"/>
     </w:rPr>
   </w:style>
-  <w:style w:type="paragraph" w:styleId="TM1">
+  <w:style w:type="paragraph" w:styleId="TOC1">
     <w:name w:val="toc 1"/>
     <w:basedOn w:val="Normal"/>
     <w:next w:val="Normal"/>
@@ -13497,7 +13319,7 @@
       <w:szCs w:val="22"/>
     </w:rPr>
   </w:style>
-  <w:style w:type="paragraph" w:styleId="TM2">
+  <w:style w:type="paragraph" w:styleId="TOC2">
     <w:name w:val="toc 2"/>
     <w:basedOn w:val="Normal"/>
     <w:next w:val="Normal"/>
@@ -13515,7 +13337,7 @@
       <w:szCs w:val="22"/>
     </w:rPr>
   </w:style>
-  <w:style w:type="paragraph" w:styleId="TM3">
+  <w:style w:type="paragraph" w:styleId="TOC3">
     <w:name w:val="toc 3"/>
     <w:basedOn w:val="Normal"/>
     <w:next w:val="Normal"/>
@@ -13533,7 +13355,7 @@
       <w:szCs w:val="22"/>
     </w:rPr>
   </w:style>
-  <w:style w:type="paragraph" w:styleId="TM4">
+  <w:style w:type="paragraph" w:styleId="TOC4">
     <w:name w:val="toc 4"/>
     <w:basedOn w:val="Normal"/>
     <w:next w:val="Normal"/>
@@ -13550,7 +13372,7 @@
       <w:szCs w:val="18"/>
     </w:rPr>
   </w:style>
-  <w:style w:type="paragraph" w:styleId="TM5">
+  <w:style w:type="paragraph" w:styleId="TOC5">
     <w:name w:val="toc 5"/>
     <w:basedOn w:val="Normal"/>
     <w:next w:val="Normal"/>
@@ -13567,7 +13389,7 @@
       <w:szCs w:val="18"/>
     </w:rPr>
   </w:style>
-  <w:style w:type="paragraph" w:styleId="TM6">
+  <w:style w:type="paragraph" w:styleId="TOC6">
     <w:name w:val="toc 6"/>
     <w:basedOn w:val="Normal"/>
     <w:next w:val="Normal"/>
@@ -13584,7 +13406,7 @@
       <w:szCs w:val="18"/>
     </w:rPr>
   </w:style>
-  <w:style w:type="paragraph" w:styleId="TM7">
+  <w:style w:type="paragraph" w:styleId="TOC7">
     <w:name w:val="toc 7"/>
     <w:basedOn w:val="Normal"/>
     <w:next w:val="Normal"/>
@@ -13601,7 +13423,7 @@
       <w:szCs w:val="18"/>
     </w:rPr>
   </w:style>
-  <w:style w:type="paragraph" w:styleId="TM8">
+  <w:style w:type="paragraph" w:styleId="TOC8">
     <w:name w:val="toc 8"/>
     <w:basedOn w:val="Normal"/>
     <w:next w:val="Normal"/>
@@ -13618,7 +13440,7 @@
       <w:szCs w:val="18"/>
     </w:rPr>
   </w:style>
-  <w:style w:type="paragraph" w:styleId="TM9">
+  <w:style w:type="paragraph" w:styleId="TOC9">
     <w:name w:val="toc 9"/>
     <w:basedOn w:val="Normal"/>
     <w:next w:val="Normal"/>
@@ -13635,10 +13457,10 @@
       <w:szCs w:val="18"/>
     </w:rPr>
   </w:style>
-  <w:style w:type="paragraph" w:styleId="En-tte">
+  <w:style w:type="paragraph" w:styleId="Header">
     <w:name w:val="header"/>
     <w:basedOn w:val="Normal"/>
-    <w:link w:val="En-tteCar"/>
+    <w:link w:val="HeaderChar"/>
     <w:uiPriority w:val="99"/>
     <w:unhideWhenUsed/>
     <w:rsid w:val="0052090E"/>
@@ -13649,17 +13471,17 @@
       </w:tabs>
     </w:pPr>
   </w:style>
-  <w:style w:type="character" w:customStyle="1" w:styleId="En-tteCar">
-    <w:name w:val="En-tête Car"/>
-    <w:basedOn w:val="Policepardfaut"/>
-    <w:link w:val="En-tte"/>
+  <w:style w:type="character" w:customStyle="1" w:styleId="HeaderChar">
+    <w:name w:val="Header Char"/>
+    <w:basedOn w:val="DefaultParagraphFont"/>
+    <w:link w:val="Header"/>
     <w:uiPriority w:val="99"/>
     <w:rsid w:val="0052090E"/>
   </w:style>
-  <w:style w:type="paragraph" w:styleId="Pieddepage">
+  <w:style w:type="paragraph" w:styleId="Footer">
     <w:name w:val="footer"/>
     <w:basedOn w:val="Normal"/>
-    <w:link w:val="PieddepageCar"/>
+    <w:link w:val="FooterChar"/>
     <w:uiPriority w:val="99"/>
     <w:unhideWhenUsed/>
     <w:rsid w:val="0052090E"/>
@@ -13670,24 +13492,24 @@
       </w:tabs>
     </w:pPr>
   </w:style>
-  <w:style w:type="character" w:customStyle="1" w:styleId="PieddepageCar">
-    <w:name w:val="Pied de page Car"/>
-    <w:basedOn w:val="Policepardfaut"/>
-    <w:link w:val="Pieddepage"/>
+  <w:style w:type="character" w:customStyle="1" w:styleId="FooterChar">
+    <w:name w:val="Footer Char"/>
+    <w:basedOn w:val="DefaultParagraphFont"/>
+    <w:link w:val="Footer"/>
     <w:uiPriority w:val="99"/>
     <w:rsid w:val="0052090E"/>
   </w:style>
-  <w:style w:type="character" w:styleId="Numrodepage">
+  <w:style w:type="character" w:styleId="PageNumber">
     <w:name w:val="page number"/>
-    <w:basedOn w:val="Policepardfaut"/>
+    <w:basedOn w:val="DefaultParagraphFont"/>
     <w:uiPriority w:val="99"/>
     <w:semiHidden/>
     <w:unhideWhenUsed/>
     <w:rsid w:val="0052090E"/>
   </w:style>
-  <w:style w:type="table" w:styleId="Trameclaire-Accent1">
+  <w:style w:type="table" w:styleId="LightShading-Accent1">
     <w:name w:val="Light Shading Accent 1"/>
-    <w:basedOn w:val="TableauNormal"/>
+    <w:basedOn w:val="TableNormal"/>
     <w:uiPriority w:val="60"/>
     <w:rsid w:val="00DC224A"/>
     <w:rPr>
@@ -13788,9 +13610,9 @@
       </w:tcPr>
     </w:tblStylePr>
   </w:style>
-  <w:style w:type="paragraph" w:styleId="Sansinterligne">
+  <w:style w:type="paragraph" w:styleId="NoSpacing">
     <w:name w:val="No Spacing"/>
-    <w:link w:val="SansinterligneCar"/>
+    <w:link w:val="NoSpacingChar"/>
     <w:qFormat/>
     <w:rsid w:val="00DC224A"/>
     <w:rPr>
@@ -13800,9 +13622,9 @@
       <w:lang w:val="en-US"/>
     </w:rPr>
   </w:style>
-  <w:style w:type="character" w:customStyle="1" w:styleId="SansinterligneCar">
-    <w:name w:val="Sans interligne Car"/>
-    <w:link w:val="Sansinterligne"/>
+  <w:style w:type="character" w:customStyle="1" w:styleId="NoSpacingChar">
+    <w:name w:val="No Spacing Char"/>
+    <w:link w:val="NoSpacing"/>
     <w:rsid w:val="00DC224A"/>
     <w:rPr>
       <w:rFonts w:ascii="PMingLiU" w:hAnsi="PMingLiU"/>
@@ -13955,7 +13777,7 @@
       <w:szCs w:val="18"/>
     </w:rPr>
   </w:style>
-  <w:style w:type="paragraph" w:styleId="Titreindex">
+  <w:style w:type="paragraph" w:styleId="IndexHeading">
     <w:name w:val="index heading"/>
     <w:basedOn w:val="Normal"/>
     <w:next w:val="Index1"/>
@@ -13972,9 +13794,9 @@
       <w:szCs w:val="26"/>
     </w:rPr>
   </w:style>
-  <w:style w:type="character" w:customStyle="1" w:styleId="Titre4Car">
-    <w:name w:val="Titre 4 Car"/>
-    <w:link w:val="Titre4"/>
+  <w:style w:type="character" w:customStyle="1" w:styleId="Heading4Char">
+    <w:name w:val="Heading 4 Char"/>
+    <w:link w:val="Heading4"/>
     <w:uiPriority w:val="9"/>
     <w:rsid w:val="00923B1C"/>
     <w:rPr>
@@ -13984,7 +13806,7 @@
       <w:szCs w:val="40"/>
     </w:rPr>
   </w:style>
-  <w:style w:type="character" w:styleId="Titredulivre">
+  <w:style w:type="character" w:styleId="BookTitle">
     <w:name w:val="Book Title"/>
     <w:uiPriority w:val="33"/>
     <w:qFormat/>
@@ -13996,9 +13818,9 @@
       <w:spacing w:val="5"/>
     </w:rPr>
   </w:style>
-  <w:style w:type="paragraph" w:styleId="En-ttedetabledesmatires">
+  <w:style w:type="paragraph" w:styleId="TOCHeading">
     <w:name w:val="TOC Heading"/>
-    <w:basedOn w:val="Titre1"/>
+    <w:basedOn w:val="Heading1"/>
     <w:next w:val="Normal"/>
     <w:uiPriority w:val="39"/>
     <w:unhideWhenUsed/>
@@ -14024,7 +13846,997 @@
   </w:style>
   <w:style w:type="character" w:customStyle="1" w:styleId="apple-tab-span">
     <w:name w:val="apple-tab-span"/>
-    <w:basedOn w:val="Policepardfaut"/>
+    <w:basedOn w:val="DefaultParagraphFont"/>
+    <w:rsid w:val="00320FFA"/>
+  </w:style>
+</w:styles>
+</file>
+
+<file path=word/stylesWithEffects.xml><?xml version="1.0" encoding="utf-8"?>
+<w:styles xmlns:wpc="http://schemas.microsoft.com/office/word/2010/wordprocessingCanvas" xmlns:mo="http://schemas.microsoft.com/office/mac/office/2008/main" xmlns:mc="http://schemas.openxmlformats.org/markup-compatibility/2006" xmlns:mv="urn:schemas-microsoft-com:mac:vml" xmlns:o="urn:schemas-microsoft-com:office:office" xmlns:r="http://schemas.openxmlformats.org/officeDocument/2006/relationships" xmlns:m="http://schemas.openxmlformats.org/officeDocument/2006/math" xmlns:v="urn:schemas-microsoft-com:vml" xmlns:wp14="http://schemas.microsoft.com/office/word/2010/wordprocessingDrawing" xmlns:wp="http://schemas.openxmlformats.org/drawingml/2006/wordprocessingDrawing" xmlns:w10="urn:schemas-microsoft-com:office:word" xmlns:w="http://schemas.openxmlformats.org/wordprocessingml/2006/main" xmlns:w14="http://schemas.microsoft.com/office/word/2010/wordml" xmlns:wpg="http://schemas.microsoft.com/office/word/2010/wordprocessingGroup" xmlns:wpi="http://schemas.microsoft.com/office/word/2010/wordprocessingInk" xmlns:wne="http://schemas.microsoft.com/office/word/2006/wordml" xmlns:wps="http://schemas.microsoft.com/office/word/2010/wordprocessingShape" mc:Ignorable="w14 wp14">
+  <w:docDefaults>
+    <w:rPrDefault>
+      <w:rPr>
+        <w:rFonts w:ascii="Cambria" w:eastAsia="MS Mincho" w:hAnsi="Cambria" w:cs="Times New Roman"/>
+        <w:lang w:val="fr-FR" w:eastAsia="en-US" w:bidi="ar-SA"/>
+      </w:rPr>
+    </w:rPrDefault>
+    <w:pPrDefault/>
+  </w:docDefaults>
+  <w:latentStyles w:defLockedState="0" w:defUIPriority="99" w:defSemiHidden="1" w:defUnhideWhenUsed="1" w:defQFormat="0" w:count="276">
+    <w:lsdException w:name="Normal" w:semiHidden="0" w:uiPriority="0" w:unhideWhenUsed="0" w:qFormat="1"/>
+    <w:lsdException w:name="heading 1" w:semiHidden="0" w:uiPriority="0" w:unhideWhenUsed="0" w:qFormat="1"/>
+    <w:lsdException w:name="heading 2" w:uiPriority="0" w:qFormat="1"/>
+    <w:lsdException w:name="heading 3" w:uiPriority="9" w:qFormat="1"/>
+    <w:lsdException w:name="heading 4" w:uiPriority="9" w:qFormat="1"/>
+    <w:lsdException w:name="heading 5" w:uiPriority="9" w:qFormat="1"/>
+    <w:lsdException w:name="heading 6" w:uiPriority="9" w:qFormat="1"/>
+    <w:lsdException w:name="heading 7" w:uiPriority="9" w:qFormat="1"/>
+    <w:lsdException w:name="heading 8" w:uiPriority="9" w:qFormat="1"/>
+    <w:lsdException w:name="heading 9" w:uiPriority="9" w:qFormat="1"/>
+    <w:lsdException w:name="toc 1" w:uiPriority="39"/>
+    <w:lsdException w:name="toc 2" w:uiPriority="39"/>
+    <w:lsdException w:name="toc 3" w:uiPriority="39"/>
+    <w:lsdException w:name="toc 4" w:uiPriority="39"/>
+    <w:lsdException w:name="toc 5" w:uiPriority="39"/>
+    <w:lsdException w:name="toc 6" w:uiPriority="39"/>
+    <w:lsdException w:name="toc 7" w:uiPriority="39"/>
+    <w:lsdException w:name="toc 8" w:uiPriority="39"/>
+    <w:lsdException w:name="toc 9" w:uiPriority="39"/>
+    <w:lsdException w:name="caption" w:uiPriority="35" w:qFormat="1"/>
+    <w:lsdException w:name="Title" w:semiHidden="0" w:uiPriority="10" w:unhideWhenUsed="0" w:qFormat="1"/>
+    <w:lsdException w:name="Default Paragraph Font" w:uiPriority="1"/>
+    <w:lsdException w:name="Subtitle" w:semiHidden="0" w:uiPriority="11" w:unhideWhenUsed="0" w:qFormat="1"/>
+    <w:lsdException w:name="Hyperlink" w:uiPriority="0"/>
+    <w:lsdException w:name="Strong" w:semiHidden="0" w:uiPriority="22" w:unhideWhenUsed="0" w:qFormat="1"/>
+    <w:lsdException w:name="Emphasis" w:semiHidden="0" w:uiPriority="20" w:unhideWhenUsed="0" w:qFormat="1"/>
+    <w:lsdException w:name="Table Grid" w:semiHidden="0" w:uiPriority="59" w:unhideWhenUsed="0"/>
+    <w:lsdException w:name="Note Level 1" w:semiHidden="0" w:unhideWhenUsed="0"/>
+    <w:lsdException w:name="Note Level 2" w:semiHidden="0" w:unhideWhenUsed="0"/>
+    <w:lsdException w:name="Note Level 3" w:semiHidden="0" w:unhideWhenUsed="0"/>
+    <w:lsdException w:name="Note Level 4" w:semiHidden="0" w:unhideWhenUsed="0"/>
+    <w:lsdException w:name="Note Level 5" w:semiHidden="0" w:unhideWhenUsed="0"/>
+    <w:lsdException w:name="Note Level 6" w:semiHidden="0" w:unhideWhenUsed="0"/>
+    <w:lsdException w:name="Note Level 7" w:semiHidden="0" w:unhideWhenUsed="0"/>
+    <w:lsdException w:name="Note Level 8" w:semiHidden="0" w:unhideWhenUsed="0"/>
+    <w:lsdException w:name="Note Level 9" w:semiHidden="0" w:unhideWhenUsed="0"/>
+    <w:lsdException w:name="Placeholder Text" w:unhideWhenUsed="0"/>
+    <w:lsdException w:name="No Spacing" w:semiHidden="0" w:uiPriority="0" w:unhideWhenUsed="0" w:qFormat="1"/>
+    <w:lsdException w:name="Light Shading" w:semiHidden="0" w:uiPriority="60" w:unhideWhenUsed="0"/>
+    <w:lsdException w:name="Light List" w:semiHidden="0" w:uiPriority="61" w:unhideWhenUsed="0"/>
+    <w:lsdException w:name="Light Grid" w:semiHidden="0" w:uiPriority="62" w:unhideWhenUsed="0"/>
+    <w:lsdException w:name="Medium Shading 1" w:semiHidden="0" w:uiPriority="63" w:unhideWhenUsed="0"/>
+    <w:lsdException w:name="Medium Shading 2" w:semiHidden="0" w:uiPriority="64" w:unhideWhenUsed="0"/>
+    <w:lsdException w:name="Medium List 1" w:semiHidden="0" w:uiPriority="65" w:unhideWhenUsed="0"/>
+    <w:lsdException w:name="Medium List 2" w:semiHidden="0" w:uiPriority="66" w:unhideWhenUsed="0"/>
+    <w:lsdException w:name="Medium Grid 1" w:semiHidden="0" w:uiPriority="67" w:unhideWhenUsed="0"/>
+    <w:lsdException w:name="Medium Grid 2" w:semiHidden="0" w:uiPriority="68" w:unhideWhenUsed="0"/>
+    <w:lsdException w:name="Medium Grid 3" w:semiHidden="0" w:uiPriority="69" w:unhideWhenUsed="0"/>
+    <w:lsdException w:name="Dark List" w:semiHidden="0" w:uiPriority="70" w:unhideWhenUsed="0"/>
+    <w:lsdException w:name="Colorful Shading" w:semiHidden="0" w:uiPriority="71" w:unhideWhenUsed="0"/>
+    <w:lsdException w:name="Colorful List" w:semiHidden="0" w:uiPriority="72" w:unhideWhenUsed="0"/>
+    <w:lsdException w:name="Colorful Grid" w:semiHidden="0" w:uiPriority="73" w:unhideWhenUsed="0"/>
+    <w:lsdException w:name="Light Shading Accent 1" w:semiHidden="0" w:uiPriority="60" w:unhideWhenUsed="0"/>
+    <w:lsdException w:name="Light List Accent 1" w:semiHidden="0" w:uiPriority="61" w:unhideWhenUsed="0"/>
+    <w:lsdException w:name="Light Grid Accent 1" w:semiHidden="0" w:uiPriority="62" w:unhideWhenUsed="0"/>
+    <w:lsdException w:name="Medium Shading 1 Accent 1" w:semiHidden="0" w:uiPriority="63" w:unhideWhenUsed="0"/>
+    <w:lsdException w:name="Medium Shading 2 Accent 1" w:semiHidden="0" w:uiPriority="64" w:unhideWhenUsed="0"/>
+    <w:lsdException w:name="Medium List 1 Accent 1" w:semiHidden="0" w:uiPriority="65" w:unhideWhenUsed="0"/>
+    <w:lsdException w:name="Revision" w:unhideWhenUsed="0"/>
+    <w:lsdException w:name="List Paragraph" w:semiHidden="0" w:uiPriority="34" w:unhideWhenUsed="0" w:qFormat="1"/>
+    <w:lsdException w:name="Quote" w:semiHidden="0" w:uiPriority="29" w:unhideWhenUsed="0" w:qFormat="1"/>
+    <w:lsdException w:name="Intense Quote" w:semiHidden="0" w:uiPriority="30" w:unhideWhenUsed="0" w:qFormat="1"/>
+    <w:lsdException w:name="Medium List 2 Accent 1" w:semiHidden="0" w:uiPriority="66" w:unhideWhenUsed="0"/>
+    <w:lsdException w:name="Medium Grid 1 Accent 1" w:semiHidden="0" w:uiPriority="67" w:unhideWhenUsed="0"/>
+    <w:lsdException w:name="Medium Grid 2 Accent 1" w:semiHidden="0" w:uiPriority="68" w:unhideWhenUsed="0"/>
+    <w:lsdException w:name="Medium Grid 3 Accent 1" w:semiHidden="0" w:uiPriority="69" w:unhideWhenUsed="0"/>
+    <w:lsdException w:name="Dark List Accent 1" w:semiHidden="0" w:uiPriority="70" w:unhideWhenUsed="0"/>
+    <w:lsdException w:name="Colorful Shading Accent 1" w:semiHidden="0" w:uiPriority="71" w:unhideWhenUsed="0"/>
+    <w:lsdException w:name="Colorful List Accent 1" w:semiHidden="0" w:uiPriority="72" w:unhideWhenUsed="0"/>
+    <w:lsdException w:name="Colorful Grid Accent 1" w:semiHidden="0" w:uiPriority="73" w:unhideWhenUsed="0"/>
+    <w:lsdException w:name="Light Shading Accent 2" w:semiHidden="0" w:uiPriority="60" w:unhideWhenUsed="0"/>
+    <w:lsdException w:name="Light List Accent 2" w:semiHidden="0" w:uiPriority="61" w:unhideWhenUsed="0"/>
+    <w:lsdException w:name="Light Grid Accent 2" w:semiHidden="0" w:uiPriority="62" w:unhideWhenUsed="0"/>
+    <w:lsdException w:name="Medium Shading 1 Accent 2" w:semiHidden="0" w:uiPriority="63" w:unhideWhenUsed="0"/>
+    <w:lsdException w:name="Medium Shading 2 Accent 2" w:semiHidden="0" w:uiPriority="64" w:unhideWhenUsed="0"/>
+    <w:lsdException w:name="Medium List 1 Accent 2" w:semiHidden="0" w:uiPriority="65" w:unhideWhenUsed="0"/>
+    <w:lsdException w:name="Medium List 2 Accent 2" w:semiHidden="0" w:uiPriority="66" w:unhideWhenUsed="0"/>
+    <w:lsdException w:name="Medium Grid 1 Accent 2" w:semiHidden="0" w:uiPriority="67" w:unhideWhenUsed="0"/>
+    <w:lsdException w:name="Medium Grid 2 Accent 2" w:semiHidden="0" w:uiPriority="68" w:unhideWhenUsed="0"/>
+    <w:lsdException w:name="Medium Grid 3 Accent 2" w:semiHidden="0" w:uiPriority="69" w:unhideWhenUsed="0"/>
+    <w:lsdException w:name="Dark List Accent 2" w:semiHidden="0" w:uiPriority="70" w:unhideWhenUsed="0"/>
+    <w:lsdException w:name="Colorful Shading Accent 2" w:semiHidden="0" w:uiPriority="71" w:unhideWhenUsed="0"/>
+    <w:lsdException w:name="Colorful List Accent 2" w:semiHidden="0" w:uiPriority="72" w:unhideWhenUsed="0"/>
+    <w:lsdException w:name="Colorful Grid Accent 2" w:semiHidden="0" w:uiPriority="73" w:unhideWhenUsed="0"/>
+    <w:lsdException w:name="Light Shading Accent 3" w:semiHidden="0" w:uiPriority="60" w:unhideWhenUsed="0"/>
+    <w:lsdException w:name="Light List Accent 3" w:semiHidden="0" w:uiPriority="61" w:unhideWhenUsed="0"/>
+    <w:lsdException w:name="Light Grid Accent 3" w:semiHidden="0" w:uiPriority="62" w:unhideWhenUsed="0"/>
+    <w:lsdException w:name="Medium Shading 1 Accent 3" w:semiHidden="0" w:uiPriority="63" w:unhideWhenUsed="0"/>
+    <w:lsdException w:name="Medium Shading 2 Accent 3" w:semiHidden="0" w:uiPriority="64" w:unhideWhenUsed="0"/>
+    <w:lsdException w:name="Medium List 1 Accent 3" w:semiHidden="0" w:uiPriority="65" w:unhideWhenUsed="0"/>
+    <w:lsdException w:name="Medium List 2 Accent 3" w:semiHidden="0" w:uiPriority="66" w:unhideWhenUsed="0"/>
+    <w:lsdException w:name="Medium Grid 1 Accent 3" w:semiHidden="0" w:uiPriority="67" w:unhideWhenUsed="0"/>
+    <w:lsdException w:name="Medium Grid 2 Accent 3" w:semiHidden="0" w:uiPriority="68" w:unhideWhenUsed="0"/>
+    <w:lsdException w:name="Medium Grid 3 Accent 3" w:semiHidden="0" w:uiPriority="69" w:unhideWhenUsed="0"/>
+    <w:lsdException w:name="Dark List Accent 3" w:semiHidden="0" w:uiPriority="70" w:unhideWhenUsed="0"/>
+    <w:lsdException w:name="Colorful Shading Accent 3" w:semiHidden="0" w:uiPriority="71" w:unhideWhenUsed="0"/>
+    <w:lsdException w:name="Colorful List Accent 3" w:semiHidden="0" w:uiPriority="72" w:unhideWhenUsed="0"/>
+    <w:lsdException w:name="Colorful Grid Accent 3" w:semiHidden="0" w:uiPriority="73" w:unhideWhenUsed="0"/>
+    <w:lsdException w:name="Light Shading Accent 4" w:semiHidden="0" w:uiPriority="60" w:unhideWhenUsed="0"/>
+    <w:lsdException w:name="Light List Accent 4" w:semiHidden="0" w:uiPriority="61" w:unhideWhenUsed="0"/>
+    <w:lsdException w:name="Light Grid Accent 4" w:semiHidden="0" w:uiPriority="62" w:unhideWhenUsed="0"/>
+    <w:lsdException w:name="Medium Shading 1 Accent 4" w:semiHidden="0" w:uiPriority="63" w:unhideWhenUsed="0"/>
+    <w:lsdException w:name="Medium Shading 2 Accent 4" w:semiHidden="0" w:uiPriority="64" w:unhideWhenUsed="0"/>
+    <w:lsdException w:name="Medium List 1 Accent 4" w:semiHidden="0" w:uiPriority="65" w:unhideWhenUsed="0"/>
+    <w:lsdException w:name="Medium List 2 Accent 4" w:semiHidden="0" w:uiPriority="66" w:unhideWhenUsed="0"/>
+    <w:lsdException w:name="Medium Grid 1 Accent 4" w:semiHidden="0" w:uiPriority="67" w:unhideWhenUsed="0"/>
+    <w:lsdException w:name="Medium Grid 2 Accent 4" w:semiHidden="0" w:uiPriority="68" w:unhideWhenUsed="0"/>
+    <w:lsdException w:name="Medium Grid 3 Accent 4" w:semiHidden="0" w:uiPriority="69" w:unhideWhenUsed="0"/>
+    <w:lsdException w:name="Dark List Accent 4" w:semiHidden="0" w:uiPriority="70" w:unhideWhenUsed="0"/>
+    <w:lsdException w:name="Colorful Shading Accent 4" w:semiHidden="0" w:uiPriority="71" w:unhideWhenUsed="0"/>
+    <w:lsdException w:name="Colorful List Accent 4" w:semiHidden="0" w:uiPriority="72" w:unhideWhenUsed="0"/>
+    <w:lsdException w:name="Colorful Grid Accent 4" w:semiHidden="0" w:uiPriority="73" w:unhideWhenUsed="0"/>
+    <w:lsdException w:name="Light Shading Accent 5" w:semiHidden="0" w:uiPriority="60" w:unhideWhenUsed="0"/>
+    <w:lsdException w:name="Light List Accent 5" w:semiHidden="0" w:uiPriority="61" w:unhideWhenUsed="0"/>
+    <w:lsdException w:name="Light Grid Accent 5" w:semiHidden="0" w:uiPriority="62" w:unhideWhenUsed="0"/>
+    <w:lsdException w:name="Medium Shading 1 Accent 5" w:semiHidden="0" w:uiPriority="63" w:unhideWhenUsed="0"/>
+    <w:lsdException w:name="Medium Shading 2 Accent 5" w:semiHidden="0" w:uiPriority="64" w:unhideWhenUsed="0"/>
+    <w:lsdException w:name="Medium List 1 Accent 5" w:semiHidden="0" w:uiPriority="65" w:unhideWhenUsed="0"/>
+    <w:lsdException w:name="Medium List 2 Accent 5" w:semiHidden="0" w:uiPriority="66" w:unhideWhenUsed="0"/>
+    <w:lsdException w:name="Medium Grid 1 Accent 5" w:semiHidden="0" w:uiPriority="67" w:unhideWhenUsed="0"/>
+    <w:lsdException w:name="Medium Grid 2 Accent 5" w:semiHidden="0" w:uiPriority="68" w:unhideWhenUsed="0"/>
+    <w:lsdException w:name="Medium Grid 3 Accent 5" w:semiHidden="0" w:uiPriority="69" w:unhideWhenUsed="0"/>
+    <w:lsdException w:name="Dark List Accent 5" w:semiHidden="0" w:uiPriority="70" w:unhideWhenUsed="0"/>
+    <w:lsdException w:name="Colorful Shading Accent 5" w:semiHidden="0" w:uiPriority="71" w:unhideWhenUsed="0"/>
+    <w:lsdException w:name="Colorful List Accent 5" w:semiHidden="0" w:uiPriority="72" w:unhideWhenUsed="0"/>
+    <w:lsdException w:name="Colorful Grid Accent 5" w:semiHidden="0" w:uiPriority="73" w:unhideWhenUsed="0"/>
+    <w:lsdException w:name="Light Shading Accent 6" w:semiHidden="0" w:uiPriority="60" w:unhideWhenUsed="0"/>
+    <w:lsdException w:name="Light List Accent 6" w:semiHidden="0" w:uiPriority="61" w:unhideWhenUsed="0"/>
+    <w:lsdException w:name="Light Grid Accent 6" w:semiHidden="0" w:uiPriority="62" w:unhideWhenUsed="0"/>
+    <w:lsdException w:name="Medium Shading 1 Accent 6" w:semiHidden="0" w:uiPriority="63" w:unhideWhenUsed="0"/>
+    <w:lsdException w:name="Medium Shading 2 Accent 6" w:semiHidden="0" w:uiPriority="64" w:unhideWhenUsed="0"/>
+    <w:lsdException w:name="Medium List 1 Accent 6" w:semiHidden="0" w:uiPriority="65" w:unhideWhenUsed="0"/>
+    <w:lsdException w:name="Medium List 2 Accent 6" w:semiHidden="0" w:uiPriority="66" w:unhideWhenUsed="0"/>
+    <w:lsdException w:name="Medium Grid 1 Accent 6" w:semiHidden="0" w:uiPriority="67" w:unhideWhenUsed="0"/>
+    <w:lsdException w:name="Medium Grid 2 Accent 6" w:semiHidden="0" w:uiPriority="68" w:unhideWhenUsed="0"/>
+    <w:lsdException w:name="Medium Grid 3 Accent 6" w:semiHidden="0" w:uiPriority="69" w:unhideWhenUsed="0"/>
+    <w:lsdException w:name="Dark List Accent 6" w:semiHidden="0" w:uiPriority="70" w:unhideWhenUsed="0"/>
+    <w:lsdException w:name="Colorful Shading Accent 6" w:semiHidden="0" w:uiPriority="71" w:unhideWhenUsed="0"/>
+    <w:lsdException w:name="Colorful List Accent 6" w:semiHidden="0" w:uiPriority="72" w:unhideWhenUsed="0"/>
+    <w:lsdException w:name="Colorful Grid Accent 6" w:semiHidden="0" w:uiPriority="73" w:unhideWhenUsed="0"/>
+    <w:lsdException w:name="Subtle Emphasis" w:semiHidden="0" w:uiPriority="19" w:unhideWhenUsed="0" w:qFormat="1"/>
+    <w:lsdException w:name="Intense Emphasis" w:semiHidden="0" w:uiPriority="21" w:unhideWhenUsed="0" w:qFormat="1"/>
+    <w:lsdException w:name="Subtle Reference" w:semiHidden="0" w:uiPriority="31" w:unhideWhenUsed="0" w:qFormat="1"/>
+    <w:lsdException w:name="Intense Reference" w:semiHidden="0" w:uiPriority="32" w:unhideWhenUsed="0" w:qFormat="1"/>
+    <w:lsdException w:name="Book Title" w:semiHidden="0" w:uiPriority="33" w:unhideWhenUsed="0" w:qFormat="1"/>
+    <w:lsdException w:name="Bibliography" w:uiPriority="37"/>
+    <w:lsdException w:name="TOC Heading" w:uiPriority="39" w:qFormat="1"/>
+  </w:latentStyles>
+  <w:style w:type="paragraph" w:default="1" w:styleId="Normal">
+    <w:name w:val="Normal"/>
+    <w:qFormat/>
+    <w:rPr>
+      <w:sz w:val="24"/>
+      <w:szCs w:val="24"/>
+    </w:rPr>
+  </w:style>
+  <w:style w:type="paragraph" w:styleId="Heading1">
+    <w:name w:val="heading 1"/>
+    <w:basedOn w:val="Normal"/>
+    <w:next w:val="Normal"/>
+    <w:link w:val="Heading1Char"/>
+    <w:qFormat/>
+    <w:rsid w:val="00923B1C"/>
+    <w:pPr>
+      <w:numPr>
+        <w:numId w:val="44"/>
+      </w:numPr>
+      <w:outlineLvl w:val="0"/>
+    </w:pPr>
+    <w:rPr>
+      <w:rFonts w:ascii="Calibri" w:hAnsi="Calibri" w:cs="Arial"/>
+      <w:b/>
+      <w:color w:val="262626"/>
+      <w:sz w:val="40"/>
+      <w:szCs w:val="48"/>
+    </w:rPr>
+  </w:style>
+  <w:style w:type="paragraph" w:styleId="Heading2">
+    <w:name w:val="heading 2"/>
+    <w:basedOn w:val="Normal"/>
+    <w:next w:val="Normal"/>
+    <w:link w:val="Heading2Char"/>
+    <w:qFormat/>
+    <w:rsid w:val="00923B1C"/>
+    <w:pPr>
+      <w:numPr>
+        <w:ilvl w:val="1"/>
+        <w:numId w:val="44"/>
+      </w:numPr>
+      <w:outlineLvl w:val="1"/>
+    </w:pPr>
+    <w:rPr>
+      <w:rFonts w:ascii="Calibri" w:hAnsi="Calibri" w:cs="Arial"/>
+      <w:color w:val="262626"/>
+      <w:sz w:val="40"/>
+      <w:szCs w:val="48"/>
+    </w:rPr>
+  </w:style>
+  <w:style w:type="paragraph" w:styleId="Heading3">
+    <w:name w:val="heading 3"/>
+    <w:basedOn w:val="Normal"/>
+    <w:next w:val="Normal"/>
+    <w:link w:val="Heading3Char"/>
+    <w:uiPriority w:val="9"/>
+    <w:unhideWhenUsed/>
+    <w:qFormat/>
+    <w:rsid w:val="00923B1C"/>
+    <w:pPr>
+      <w:numPr>
+        <w:ilvl w:val="2"/>
+        <w:numId w:val="44"/>
+      </w:numPr>
+      <w:outlineLvl w:val="2"/>
+    </w:pPr>
+    <w:rPr>
+      <w:rFonts w:ascii="Calibri" w:hAnsi="Calibri" w:cs="Arial"/>
+      <w:color w:val="7F7F7F"/>
+      <w:sz w:val="32"/>
+      <w:szCs w:val="48"/>
+    </w:rPr>
+  </w:style>
+  <w:style w:type="paragraph" w:styleId="Heading4">
+    <w:name w:val="heading 4"/>
+    <w:basedOn w:val="Normal"/>
+    <w:next w:val="Normal"/>
+    <w:link w:val="Heading4Char"/>
+    <w:uiPriority w:val="9"/>
+    <w:unhideWhenUsed/>
+    <w:qFormat/>
+    <w:rsid w:val="00923B1C"/>
+    <w:pPr>
+      <w:numPr>
+        <w:ilvl w:val="3"/>
+        <w:numId w:val="44"/>
+      </w:numPr>
+      <w:outlineLvl w:val="3"/>
+    </w:pPr>
+    <w:rPr>
+      <w:rFonts w:ascii="Calibri" w:hAnsi="Calibri" w:cs="Arial"/>
+      <w:color w:val="BFBFBF"/>
+      <w:sz w:val="28"/>
+      <w:szCs w:val="40"/>
+    </w:rPr>
+  </w:style>
+  <w:style w:type="character" w:default="1" w:styleId="DefaultParagraphFont">
+    <w:name w:val="Default Paragraph Font"/>
+    <w:uiPriority w:val="1"/>
+    <w:semiHidden/>
+    <w:unhideWhenUsed/>
+  </w:style>
+  <w:style w:type="table" w:default="1" w:styleId="TableNormal">
+    <w:name w:val="Normal Table"/>
+    <w:uiPriority w:val="99"/>
+    <w:semiHidden/>
+    <w:unhideWhenUsed/>
+    <w:tblPr>
+      <w:tblInd w:w="0" w:type="dxa"/>
+      <w:tblCellMar>
+        <w:top w:w="0" w:type="dxa"/>
+        <w:left w:w="108" w:type="dxa"/>
+        <w:bottom w:w="0" w:type="dxa"/>
+        <w:right w:w="108" w:type="dxa"/>
+      </w:tblCellMar>
+    </w:tblPr>
+  </w:style>
+  <w:style w:type="numbering" w:default="1" w:styleId="NoList">
+    <w:name w:val="No List"/>
+    <w:uiPriority w:val="99"/>
+    <w:semiHidden/>
+    <w:unhideWhenUsed/>
+  </w:style>
+  <w:style w:type="character" w:customStyle="1" w:styleId="Heading1Char">
+    <w:name w:val="Heading 1 Char"/>
+    <w:link w:val="Heading1"/>
+    <w:rsid w:val="00923B1C"/>
+    <w:rPr>
+      <w:rFonts w:ascii="Calibri" w:hAnsi="Calibri" w:cs="Arial"/>
+      <w:b/>
+      <w:color w:val="262626"/>
+      <w:sz w:val="40"/>
+      <w:szCs w:val="48"/>
+    </w:rPr>
+  </w:style>
+  <w:style w:type="character" w:customStyle="1" w:styleId="Heading2Char">
+    <w:name w:val="Heading 2 Char"/>
+    <w:link w:val="Heading2"/>
+    <w:rsid w:val="00923B1C"/>
+    <w:rPr>
+      <w:rFonts w:ascii="Calibri" w:hAnsi="Calibri" w:cs="Arial"/>
+      <w:color w:val="262626"/>
+      <w:sz w:val="40"/>
+      <w:szCs w:val="48"/>
+    </w:rPr>
+  </w:style>
+  <w:style w:type="paragraph" w:styleId="ListParagraph">
+    <w:name w:val="List Paragraph"/>
+    <w:basedOn w:val="Normal"/>
+    <w:uiPriority w:val="34"/>
+    <w:qFormat/>
+    <w:rsid w:val="00972DEF"/>
+    <w:pPr>
+      <w:ind w:left="720"/>
+      <w:contextualSpacing/>
+    </w:pPr>
+  </w:style>
+  <w:style w:type="paragraph" w:styleId="NormalWeb">
+    <w:name w:val="Normal (Web)"/>
+    <w:basedOn w:val="Normal"/>
+    <w:uiPriority w:val="99"/>
+    <w:semiHidden/>
+    <w:unhideWhenUsed/>
+    <w:rsid w:val="006D3F0F"/>
+    <w:pPr>
+      <w:spacing w:before="100" w:beforeAutospacing="1" w:after="100" w:afterAutospacing="1"/>
+    </w:pPr>
+    <w:rPr>
+      <w:rFonts w:ascii="Times" w:hAnsi="Times"/>
+      <w:sz w:val="20"/>
+      <w:szCs w:val="20"/>
+    </w:rPr>
+  </w:style>
+  <w:style w:type="character" w:customStyle="1" w:styleId="Heading3Char">
+    <w:name w:val="Heading 3 Char"/>
+    <w:link w:val="Heading3"/>
+    <w:uiPriority w:val="9"/>
+    <w:rsid w:val="00923B1C"/>
+    <w:rPr>
+      <w:rFonts w:ascii="Calibri" w:hAnsi="Calibri" w:cs="Arial"/>
+      <w:color w:val="7F7F7F"/>
+      <w:sz w:val="32"/>
+      <w:szCs w:val="48"/>
+    </w:rPr>
+  </w:style>
+  <w:style w:type="character" w:styleId="Hyperlink">
+    <w:name w:val="Hyperlink"/>
+    <w:semiHidden/>
+    <w:rsid w:val="00F0419A"/>
+    <w:rPr>
+      <w:color w:val="0000FF"/>
+      <w:u w:val="single"/>
+    </w:rPr>
+  </w:style>
+  <w:style w:type="character" w:styleId="FollowedHyperlink">
+    <w:name w:val="FollowedHyperlink"/>
+    <w:uiPriority w:val="99"/>
+    <w:semiHidden/>
+    <w:unhideWhenUsed/>
+    <w:rsid w:val="00F0419A"/>
+    <w:rPr>
+      <w:color w:val="800080"/>
+      <w:u w:val="single"/>
+    </w:rPr>
+  </w:style>
+  <w:style w:type="table" w:styleId="TableGrid">
+    <w:name w:val="Table Grid"/>
+    <w:basedOn w:val="TableNormal"/>
+    <w:uiPriority w:val="59"/>
+    <w:rsid w:val="00E04087"/>
+    <w:tblPr>
+      <w:tblInd w:w="0" w:type="dxa"/>
+      <w:tblBorders>
+        <w:top w:val="single" w:sz="4" w:space="0" w:color="auto"/>
+        <w:left w:val="single" w:sz="4" w:space="0" w:color="auto"/>
+        <w:bottom w:val="single" w:sz="4" w:space="0" w:color="auto"/>
+        <w:right w:val="single" w:sz="4" w:space="0" w:color="auto"/>
+        <w:insideH w:val="single" w:sz="4" w:space="0" w:color="auto"/>
+        <w:insideV w:val="single" w:sz="4" w:space="0" w:color="auto"/>
+      </w:tblBorders>
+      <w:tblCellMar>
+        <w:top w:w="0" w:type="dxa"/>
+        <w:left w:w="108" w:type="dxa"/>
+        <w:bottom w:w="0" w:type="dxa"/>
+        <w:right w:w="108" w:type="dxa"/>
+      </w:tblCellMar>
+    </w:tblPr>
+  </w:style>
+  <w:style w:type="paragraph" w:styleId="BalloonText">
+    <w:name w:val="Balloon Text"/>
+    <w:basedOn w:val="Normal"/>
+    <w:link w:val="BalloonTextChar"/>
+    <w:uiPriority w:val="99"/>
+    <w:semiHidden/>
+    <w:unhideWhenUsed/>
+    <w:rsid w:val="000450F7"/>
+    <w:rPr>
+      <w:rFonts w:ascii="Lucida Grande" w:hAnsi="Lucida Grande" w:cs="Lucida Grande"/>
+      <w:sz w:val="18"/>
+      <w:szCs w:val="18"/>
+    </w:rPr>
+  </w:style>
+  <w:style w:type="character" w:customStyle="1" w:styleId="BalloonTextChar">
+    <w:name w:val="Balloon Text Char"/>
+    <w:link w:val="BalloonText"/>
+    <w:uiPriority w:val="99"/>
+    <w:semiHidden/>
+    <w:rsid w:val="000450F7"/>
+    <w:rPr>
+      <w:rFonts w:ascii="Lucida Grande" w:hAnsi="Lucida Grande" w:cs="Lucida Grande"/>
+      <w:sz w:val="18"/>
+      <w:szCs w:val="18"/>
+    </w:rPr>
+  </w:style>
+  <w:style w:type="paragraph" w:styleId="FootnoteText">
+    <w:name w:val="footnote text"/>
+    <w:basedOn w:val="Normal"/>
+    <w:link w:val="FootnoteTextChar"/>
+    <w:uiPriority w:val="99"/>
+    <w:unhideWhenUsed/>
+    <w:rsid w:val="0052090E"/>
+  </w:style>
+  <w:style w:type="character" w:customStyle="1" w:styleId="FootnoteTextChar">
+    <w:name w:val="Footnote Text Char"/>
+    <w:basedOn w:val="DefaultParagraphFont"/>
+    <w:link w:val="FootnoteText"/>
+    <w:uiPriority w:val="99"/>
+    <w:rsid w:val="0052090E"/>
+  </w:style>
+  <w:style w:type="character" w:styleId="FootnoteReference">
+    <w:name w:val="footnote reference"/>
+    <w:uiPriority w:val="99"/>
+    <w:unhideWhenUsed/>
+    <w:rsid w:val="0052090E"/>
+    <w:rPr>
+      <w:vertAlign w:val="superscript"/>
+    </w:rPr>
+  </w:style>
+  <w:style w:type="paragraph" w:styleId="TOC1">
+    <w:name w:val="toc 1"/>
+    <w:basedOn w:val="Normal"/>
+    <w:next w:val="Normal"/>
+    <w:autoRedefine/>
+    <w:uiPriority w:val="39"/>
+    <w:unhideWhenUsed/>
+    <w:rsid w:val="0052090E"/>
+    <w:pPr>
+      <w:spacing w:before="120"/>
+    </w:pPr>
+    <w:rPr>
+      <w:rFonts w:asciiTheme="minorHAnsi" w:hAnsiTheme="minorHAnsi"/>
+      <w:b/>
+      <w:caps/>
+      <w:sz w:val="22"/>
+      <w:szCs w:val="22"/>
+    </w:rPr>
+  </w:style>
+  <w:style w:type="paragraph" w:styleId="TOC2">
+    <w:name w:val="toc 2"/>
+    <w:basedOn w:val="Normal"/>
+    <w:next w:val="Normal"/>
+    <w:autoRedefine/>
+    <w:uiPriority w:val="39"/>
+    <w:unhideWhenUsed/>
+    <w:rsid w:val="0052090E"/>
+    <w:pPr>
+      <w:ind w:left="240"/>
+    </w:pPr>
+    <w:rPr>
+      <w:rFonts w:asciiTheme="minorHAnsi" w:hAnsiTheme="minorHAnsi"/>
+      <w:smallCaps/>
+      <w:sz w:val="22"/>
+      <w:szCs w:val="22"/>
+    </w:rPr>
+  </w:style>
+  <w:style w:type="paragraph" w:styleId="TOC3">
+    <w:name w:val="toc 3"/>
+    <w:basedOn w:val="Normal"/>
+    <w:next w:val="Normal"/>
+    <w:autoRedefine/>
+    <w:uiPriority w:val="39"/>
+    <w:unhideWhenUsed/>
+    <w:rsid w:val="0052090E"/>
+    <w:pPr>
+      <w:ind w:left="480"/>
+    </w:pPr>
+    <w:rPr>
+      <w:rFonts w:asciiTheme="minorHAnsi" w:hAnsiTheme="minorHAnsi"/>
+      <w:i/>
+      <w:sz w:val="22"/>
+      <w:szCs w:val="22"/>
+    </w:rPr>
+  </w:style>
+  <w:style w:type="paragraph" w:styleId="TOC4">
+    <w:name w:val="toc 4"/>
+    <w:basedOn w:val="Normal"/>
+    <w:next w:val="Normal"/>
+    <w:autoRedefine/>
+    <w:uiPriority w:val="39"/>
+    <w:unhideWhenUsed/>
+    <w:rsid w:val="0052090E"/>
+    <w:pPr>
+      <w:ind w:left="720"/>
+    </w:pPr>
+    <w:rPr>
+      <w:rFonts w:asciiTheme="minorHAnsi" w:hAnsiTheme="minorHAnsi"/>
+      <w:sz w:val="18"/>
+      <w:szCs w:val="18"/>
+    </w:rPr>
+  </w:style>
+  <w:style w:type="paragraph" w:styleId="TOC5">
+    <w:name w:val="toc 5"/>
+    <w:basedOn w:val="Normal"/>
+    <w:next w:val="Normal"/>
+    <w:autoRedefine/>
+    <w:uiPriority w:val="39"/>
+    <w:unhideWhenUsed/>
+    <w:rsid w:val="0052090E"/>
+    <w:pPr>
+      <w:ind w:left="960"/>
+    </w:pPr>
+    <w:rPr>
+      <w:rFonts w:asciiTheme="minorHAnsi" w:hAnsiTheme="minorHAnsi"/>
+      <w:sz w:val="18"/>
+      <w:szCs w:val="18"/>
+    </w:rPr>
+  </w:style>
+  <w:style w:type="paragraph" w:styleId="TOC6">
+    <w:name w:val="toc 6"/>
+    <w:basedOn w:val="Normal"/>
+    <w:next w:val="Normal"/>
+    <w:autoRedefine/>
+    <w:uiPriority w:val="39"/>
+    <w:unhideWhenUsed/>
+    <w:rsid w:val="0052090E"/>
+    <w:pPr>
+      <w:ind w:left="1200"/>
+    </w:pPr>
+    <w:rPr>
+      <w:rFonts w:asciiTheme="minorHAnsi" w:hAnsiTheme="minorHAnsi"/>
+      <w:sz w:val="18"/>
+      <w:szCs w:val="18"/>
+    </w:rPr>
+  </w:style>
+  <w:style w:type="paragraph" w:styleId="TOC7">
+    <w:name w:val="toc 7"/>
+    <w:basedOn w:val="Normal"/>
+    <w:next w:val="Normal"/>
+    <w:autoRedefine/>
+    <w:uiPriority w:val="39"/>
+    <w:unhideWhenUsed/>
+    <w:rsid w:val="0052090E"/>
+    <w:pPr>
+      <w:ind w:left="1440"/>
+    </w:pPr>
+    <w:rPr>
+      <w:rFonts w:asciiTheme="minorHAnsi" w:hAnsiTheme="minorHAnsi"/>
+      <w:sz w:val="18"/>
+      <w:szCs w:val="18"/>
+    </w:rPr>
+  </w:style>
+  <w:style w:type="paragraph" w:styleId="TOC8">
+    <w:name w:val="toc 8"/>
+    <w:basedOn w:val="Normal"/>
+    <w:next w:val="Normal"/>
+    <w:autoRedefine/>
+    <w:uiPriority w:val="39"/>
+    <w:unhideWhenUsed/>
+    <w:rsid w:val="0052090E"/>
+    <w:pPr>
+      <w:ind w:left="1680"/>
+    </w:pPr>
+    <w:rPr>
+      <w:rFonts w:asciiTheme="minorHAnsi" w:hAnsiTheme="minorHAnsi"/>
+      <w:sz w:val="18"/>
+      <w:szCs w:val="18"/>
+    </w:rPr>
+  </w:style>
+  <w:style w:type="paragraph" w:styleId="TOC9">
+    <w:name w:val="toc 9"/>
+    <w:basedOn w:val="Normal"/>
+    <w:next w:val="Normal"/>
+    <w:autoRedefine/>
+    <w:uiPriority w:val="39"/>
+    <w:unhideWhenUsed/>
+    <w:rsid w:val="0052090E"/>
+    <w:pPr>
+      <w:ind w:left="1920"/>
+    </w:pPr>
+    <w:rPr>
+      <w:rFonts w:asciiTheme="minorHAnsi" w:hAnsiTheme="minorHAnsi"/>
+      <w:sz w:val="18"/>
+      <w:szCs w:val="18"/>
+    </w:rPr>
+  </w:style>
+  <w:style w:type="paragraph" w:styleId="Header">
+    <w:name w:val="header"/>
+    <w:basedOn w:val="Normal"/>
+    <w:link w:val="HeaderChar"/>
+    <w:uiPriority w:val="99"/>
+    <w:unhideWhenUsed/>
+    <w:rsid w:val="0052090E"/>
+    <w:pPr>
+      <w:tabs>
+        <w:tab w:val="center" w:pos="4153"/>
+        <w:tab w:val="right" w:pos="8306"/>
+      </w:tabs>
+    </w:pPr>
+  </w:style>
+  <w:style w:type="character" w:customStyle="1" w:styleId="HeaderChar">
+    <w:name w:val="Header Char"/>
+    <w:basedOn w:val="DefaultParagraphFont"/>
+    <w:link w:val="Header"/>
+    <w:uiPriority w:val="99"/>
+    <w:rsid w:val="0052090E"/>
+  </w:style>
+  <w:style w:type="paragraph" w:styleId="Footer">
+    <w:name w:val="footer"/>
+    <w:basedOn w:val="Normal"/>
+    <w:link w:val="FooterChar"/>
+    <w:uiPriority w:val="99"/>
+    <w:unhideWhenUsed/>
+    <w:rsid w:val="0052090E"/>
+    <w:pPr>
+      <w:tabs>
+        <w:tab w:val="center" w:pos="4153"/>
+        <w:tab w:val="right" w:pos="8306"/>
+      </w:tabs>
+    </w:pPr>
+  </w:style>
+  <w:style w:type="character" w:customStyle="1" w:styleId="FooterChar">
+    <w:name w:val="Footer Char"/>
+    <w:basedOn w:val="DefaultParagraphFont"/>
+    <w:link w:val="Footer"/>
+    <w:uiPriority w:val="99"/>
+    <w:rsid w:val="0052090E"/>
+  </w:style>
+  <w:style w:type="character" w:styleId="PageNumber">
+    <w:name w:val="page number"/>
+    <w:basedOn w:val="DefaultParagraphFont"/>
+    <w:uiPriority w:val="99"/>
+    <w:semiHidden/>
+    <w:unhideWhenUsed/>
+    <w:rsid w:val="0052090E"/>
+  </w:style>
+  <w:style w:type="table" w:styleId="LightShading-Accent1">
+    <w:name w:val="Light Shading Accent 1"/>
+    <w:basedOn w:val="TableNormal"/>
+    <w:uiPriority w:val="60"/>
+    <w:rsid w:val="00DC224A"/>
+    <w:rPr>
+      <w:color w:val="365F91"/>
+      <w:sz w:val="22"/>
+      <w:szCs w:val="22"/>
+      <w:lang w:val="en-US" w:eastAsia="zh-TW"/>
+    </w:rPr>
+    <w:tblPr>
+      <w:tblStyleRowBandSize w:val="1"/>
+      <w:tblStyleColBandSize w:val="1"/>
+      <w:tblInd w:w="0" w:type="dxa"/>
+      <w:tblBorders>
+        <w:top w:val="single" w:sz="8" w:space="0" w:color="4F81BD"/>
+        <w:bottom w:val="single" w:sz="8" w:space="0" w:color="4F81BD"/>
+      </w:tblBorders>
+      <w:tblCellMar>
+        <w:top w:w="0" w:type="dxa"/>
+        <w:left w:w="108" w:type="dxa"/>
+        <w:bottom w:w="0" w:type="dxa"/>
+        <w:right w:w="108" w:type="dxa"/>
+      </w:tblCellMar>
+    </w:tblPr>
+    <w:tblStylePr w:type="firstRow">
+      <w:pPr>
+        <w:spacing w:before="0" w:after="0" w:line="240" w:lineRule="auto"/>
+      </w:pPr>
+      <w:rPr>
+        <w:b/>
+        <w:bCs/>
+      </w:rPr>
+      <w:tblPr/>
+      <w:tcPr>
+        <w:tcBorders>
+          <w:top w:val="single" w:sz="8" w:space="0" w:color="4F81BD"/>
+          <w:left w:val="nil"/>
+          <w:bottom w:val="single" w:sz="8" w:space="0" w:color="4F81BD"/>
+          <w:right w:val="nil"/>
+          <w:insideH w:val="nil"/>
+          <w:insideV w:val="nil"/>
+        </w:tcBorders>
+      </w:tcPr>
+    </w:tblStylePr>
+    <w:tblStylePr w:type="lastRow">
+      <w:pPr>
+        <w:spacing w:before="0" w:after="0" w:line="240" w:lineRule="auto"/>
+      </w:pPr>
+      <w:rPr>
+        <w:b/>
+        <w:bCs/>
+      </w:rPr>
+      <w:tblPr/>
+      <w:tcPr>
+        <w:tcBorders>
+          <w:top w:val="single" w:sz="8" w:space="0" w:color="4F81BD"/>
+          <w:left w:val="nil"/>
+          <w:bottom w:val="single" w:sz="8" w:space="0" w:color="4F81BD"/>
+          <w:right w:val="nil"/>
+          <w:insideH w:val="nil"/>
+          <w:insideV w:val="nil"/>
+        </w:tcBorders>
+      </w:tcPr>
+    </w:tblStylePr>
+    <w:tblStylePr w:type="firstCol">
+      <w:rPr>
+        <w:b/>
+        <w:bCs/>
+      </w:rPr>
+    </w:tblStylePr>
+    <w:tblStylePr w:type="lastCol">
+      <w:rPr>
+        <w:b/>
+        <w:bCs/>
+      </w:rPr>
+    </w:tblStylePr>
+    <w:tblStylePr w:type="band1Vert">
+      <w:tblPr/>
+      <w:tcPr>
+        <w:tcBorders>
+          <w:left w:val="nil"/>
+          <w:right w:val="nil"/>
+          <w:insideH w:val="nil"/>
+          <w:insideV w:val="nil"/>
+        </w:tcBorders>
+        <w:shd w:val="clear" w:color="auto" w:fill="D3DFEE"/>
+      </w:tcPr>
+    </w:tblStylePr>
+    <w:tblStylePr w:type="band1Horz">
+      <w:tblPr/>
+      <w:tcPr>
+        <w:tcBorders>
+          <w:left w:val="nil"/>
+          <w:right w:val="nil"/>
+          <w:insideH w:val="nil"/>
+          <w:insideV w:val="nil"/>
+        </w:tcBorders>
+        <w:shd w:val="clear" w:color="auto" w:fill="D3DFEE"/>
+      </w:tcPr>
+    </w:tblStylePr>
+  </w:style>
+  <w:style w:type="paragraph" w:styleId="NoSpacing">
+    <w:name w:val="No Spacing"/>
+    <w:link w:val="NoSpacingChar"/>
+    <w:qFormat/>
+    <w:rsid w:val="00DC224A"/>
+    <w:rPr>
+      <w:rFonts w:ascii="PMingLiU" w:hAnsi="PMingLiU"/>
+      <w:sz w:val="22"/>
+      <w:szCs w:val="22"/>
+      <w:lang w:val="en-US"/>
+    </w:rPr>
+  </w:style>
+  <w:style w:type="character" w:customStyle="1" w:styleId="NoSpacingChar">
+    <w:name w:val="No Spacing Char"/>
+    <w:link w:val="NoSpacing"/>
+    <w:rsid w:val="00DC224A"/>
+    <w:rPr>
+      <w:rFonts w:ascii="PMingLiU" w:hAnsi="PMingLiU"/>
+      <w:sz w:val="22"/>
+      <w:szCs w:val="22"/>
+      <w:lang w:val="en-US"/>
+    </w:rPr>
+  </w:style>
+  <w:style w:type="paragraph" w:styleId="Index1">
+    <w:name w:val="index 1"/>
+    <w:basedOn w:val="Normal"/>
+    <w:next w:val="Normal"/>
+    <w:autoRedefine/>
+    <w:uiPriority w:val="99"/>
+    <w:unhideWhenUsed/>
+    <w:rsid w:val="007122F5"/>
+    <w:pPr>
+      <w:ind w:left="240" w:hanging="240"/>
+    </w:pPr>
+    <w:rPr>
+      <w:sz w:val="18"/>
+      <w:szCs w:val="18"/>
+    </w:rPr>
+  </w:style>
+  <w:style w:type="paragraph" w:styleId="Index2">
+    <w:name w:val="index 2"/>
+    <w:basedOn w:val="Normal"/>
+    <w:next w:val="Normal"/>
+    <w:autoRedefine/>
+    <w:uiPriority w:val="99"/>
+    <w:unhideWhenUsed/>
+    <w:rsid w:val="007122F5"/>
+    <w:pPr>
+      <w:ind w:left="480" w:hanging="240"/>
+    </w:pPr>
+    <w:rPr>
+      <w:sz w:val="18"/>
+      <w:szCs w:val="18"/>
+    </w:rPr>
+  </w:style>
+  <w:style w:type="paragraph" w:styleId="Index3">
+    <w:name w:val="index 3"/>
+    <w:basedOn w:val="Normal"/>
+    <w:next w:val="Normal"/>
+    <w:autoRedefine/>
+    <w:uiPriority w:val="99"/>
+    <w:unhideWhenUsed/>
+    <w:rsid w:val="007122F5"/>
+    <w:pPr>
+      <w:ind w:left="720" w:hanging="240"/>
+    </w:pPr>
+    <w:rPr>
+      <w:sz w:val="18"/>
+      <w:szCs w:val="18"/>
+    </w:rPr>
+  </w:style>
+  <w:style w:type="paragraph" w:styleId="Index4">
+    <w:name w:val="index 4"/>
+    <w:basedOn w:val="Normal"/>
+    <w:next w:val="Normal"/>
+    <w:autoRedefine/>
+    <w:uiPriority w:val="99"/>
+    <w:unhideWhenUsed/>
+    <w:rsid w:val="007122F5"/>
+    <w:pPr>
+      <w:ind w:left="960" w:hanging="240"/>
+    </w:pPr>
+    <w:rPr>
+      <w:sz w:val="18"/>
+      <w:szCs w:val="18"/>
+    </w:rPr>
+  </w:style>
+  <w:style w:type="paragraph" w:styleId="Index5">
+    <w:name w:val="index 5"/>
+    <w:basedOn w:val="Normal"/>
+    <w:next w:val="Normal"/>
+    <w:autoRedefine/>
+    <w:uiPriority w:val="99"/>
+    <w:unhideWhenUsed/>
+    <w:rsid w:val="007122F5"/>
+    <w:pPr>
+      <w:ind w:left="1200" w:hanging="240"/>
+    </w:pPr>
+    <w:rPr>
+      <w:sz w:val="18"/>
+      <w:szCs w:val="18"/>
+    </w:rPr>
+  </w:style>
+  <w:style w:type="paragraph" w:styleId="Index6">
+    <w:name w:val="index 6"/>
+    <w:basedOn w:val="Normal"/>
+    <w:next w:val="Normal"/>
+    <w:autoRedefine/>
+    <w:uiPriority w:val="99"/>
+    <w:unhideWhenUsed/>
+    <w:rsid w:val="007122F5"/>
+    <w:pPr>
+      <w:ind w:left="1440" w:hanging="240"/>
+    </w:pPr>
+    <w:rPr>
+      <w:sz w:val="18"/>
+      <w:szCs w:val="18"/>
+    </w:rPr>
+  </w:style>
+  <w:style w:type="paragraph" w:styleId="Index7">
+    <w:name w:val="index 7"/>
+    <w:basedOn w:val="Normal"/>
+    <w:next w:val="Normal"/>
+    <w:autoRedefine/>
+    <w:uiPriority w:val="99"/>
+    <w:unhideWhenUsed/>
+    <w:rsid w:val="007122F5"/>
+    <w:pPr>
+      <w:ind w:left="1680" w:hanging="240"/>
+    </w:pPr>
+    <w:rPr>
+      <w:sz w:val="18"/>
+      <w:szCs w:val="18"/>
+    </w:rPr>
+  </w:style>
+  <w:style w:type="paragraph" w:styleId="Index8">
+    <w:name w:val="index 8"/>
+    <w:basedOn w:val="Normal"/>
+    <w:next w:val="Normal"/>
+    <w:autoRedefine/>
+    <w:uiPriority w:val="99"/>
+    <w:unhideWhenUsed/>
+    <w:rsid w:val="007122F5"/>
+    <w:pPr>
+      <w:ind w:left="1920" w:hanging="240"/>
+    </w:pPr>
+    <w:rPr>
+      <w:sz w:val="18"/>
+      <w:szCs w:val="18"/>
+    </w:rPr>
+  </w:style>
+  <w:style w:type="paragraph" w:styleId="Index9">
+    <w:name w:val="index 9"/>
+    <w:basedOn w:val="Normal"/>
+    <w:next w:val="Normal"/>
+    <w:autoRedefine/>
+    <w:uiPriority w:val="99"/>
+    <w:unhideWhenUsed/>
+    <w:rsid w:val="007122F5"/>
+    <w:pPr>
+      <w:ind w:left="2160" w:hanging="240"/>
+    </w:pPr>
+    <w:rPr>
+      <w:sz w:val="18"/>
+      <w:szCs w:val="18"/>
+    </w:rPr>
+  </w:style>
+  <w:style w:type="paragraph" w:styleId="IndexHeading">
+    <w:name w:val="index heading"/>
+    <w:basedOn w:val="Normal"/>
+    <w:next w:val="Index1"/>
+    <w:uiPriority w:val="99"/>
+    <w:unhideWhenUsed/>
+    <w:rsid w:val="007122F5"/>
+    <w:pPr>
+      <w:spacing w:before="240" w:after="120"/>
+      <w:jc w:val="center"/>
+    </w:pPr>
+    <w:rPr>
+      <w:b/>
+      <w:sz w:val="26"/>
+      <w:szCs w:val="26"/>
+    </w:rPr>
+  </w:style>
+  <w:style w:type="character" w:customStyle="1" w:styleId="Heading4Char">
+    <w:name w:val="Heading 4 Char"/>
+    <w:link w:val="Heading4"/>
+    <w:uiPriority w:val="9"/>
+    <w:rsid w:val="00923B1C"/>
+    <w:rPr>
+      <w:rFonts w:ascii="Calibri" w:hAnsi="Calibri" w:cs="Arial"/>
+      <w:color w:val="BFBFBF"/>
+      <w:sz w:val="28"/>
+      <w:szCs w:val="40"/>
+    </w:rPr>
+  </w:style>
+  <w:style w:type="character" w:styleId="BookTitle">
+    <w:name w:val="Book Title"/>
+    <w:uiPriority w:val="33"/>
+    <w:qFormat/>
+    <w:rsid w:val="00AA47EA"/>
+    <w:rPr>
+      <w:b/>
+      <w:bCs/>
+      <w:smallCaps/>
+      <w:spacing w:val="5"/>
+    </w:rPr>
+  </w:style>
+  <w:style w:type="paragraph" w:styleId="TOCHeading">
+    <w:name w:val="TOC Heading"/>
+    <w:basedOn w:val="Heading1"/>
+    <w:next w:val="Normal"/>
+    <w:uiPriority w:val="39"/>
+    <w:unhideWhenUsed/>
+    <w:qFormat/>
+    <w:rsid w:val="004B3EDB"/>
+    <w:pPr>
+      <w:keepNext/>
+      <w:keepLines/>
+      <w:numPr>
+        <w:numId w:val="0"/>
+      </w:numPr>
+      <w:spacing w:before="480" w:line="276" w:lineRule="auto"/>
+      <w:outlineLvl w:val="9"/>
+    </w:pPr>
+    <w:rPr>
+      <w:rFonts w:asciiTheme="majorHAnsi" w:eastAsiaTheme="majorEastAsia" w:hAnsiTheme="majorHAnsi" w:cstheme="majorBidi"/>
+      <w:bCs/>
+      <w:color w:val="365F91" w:themeColor="accent1" w:themeShade="BF"/>
+      <w:sz w:val="28"/>
+      <w:szCs w:val="28"/>
+      <w:lang w:val="en-US"/>
+    </w:rPr>
+  </w:style>
+  <w:style w:type="character" w:customStyle="1" w:styleId="apple-tab-span">
+    <w:name w:val="apple-tab-span"/>
+    <w:basedOn w:val="DefaultParagraphFont"/>
     <w:rsid w:val="00320FFA"/>
   </w:style>
 </w:styles>
@@ -14374,7 +15186,7 @@
 </file>
 
 <file path=customXml/itemProps2.xml><?xml version="1.0" encoding="utf-8"?>
-<ds:datastoreItem xmlns:ds="http://schemas.openxmlformats.org/officeDocument/2006/customXml" ds:itemID="{36104763-68FF-4EA4-B517-1B1EB3FA1BA4}">
+<ds:datastoreItem xmlns:ds="http://schemas.openxmlformats.org/officeDocument/2006/customXml" ds:itemID="{C49207EA-2C65-CE4C-8809-37D3B71837AA}">
   <ds:schemaRefs>
     <ds:schemaRef ds:uri="http://schemas.openxmlformats.org/officeDocument/2006/bibliography"/>
   </ds:schemaRefs>

</xml_diff>